<commit_message>
setup project - added specs,typedoc
</commit_message>
<xml_diff>
--- a/Docs/Form Builder MVP.docx
+++ b/Docs/Form Builder MVP.docx
@@ -1171,21 +1171,7 @@
                 <w:rStyle w:val="Hyperlink"/>
                 <w:noProof/>
               </w:rPr>
-              <w:t>Marketable</w:t>
-            </w:r>
-            <w:r>
-              <w:rPr>
-                <w:rStyle w:val="Hyperlink"/>
-                <w:noProof/>
-              </w:rPr>
-              <w:t xml:space="preserve"> </w:t>
-            </w:r>
-            <w:r>
-              <w:rPr>
-                <w:rStyle w:val="Hyperlink"/>
-                <w:noProof/>
-              </w:rPr>
-              <w:t>Features</w:t>
+              <w:t>Marketable Features</w:t>
             </w:r>
             <w:r>
               <w:rPr>
@@ -1927,11 +1913,9 @@
           <w:numId w:val="11"/>
         </w:numPr>
       </w:pPr>
-      <w:proofErr w:type="spellStart"/>
       <w:r>
         <w:t>Github</w:t>
       </w:r>
-      <w:proofErr w:type="spellEnd"/>
     </w:p>
     <w:p>
       <w:pPr>
@@ -2052,13 +2036,8 @@
     </w:p>
     <w:p>
       <w:r>
-        <w:t xml:space="preserve">When user selects a form, action menu is </w:t>
-      </w:r>
-      <w:proofErr w:type="gramStart"/>
-      <w:r>
-        <w:t>shown :</w:t>
-      </w:r>
-      <w:proofErr w:type="gramEnd"/>
+        <w:t>When user selects a form, action menu is shown :</w:t>
+      </w:r>
     </w:p>
     <w:p>
       <w:r>
@@ -2359,15 +2338,7 @@
         <w:t>“Continue” button is disabled if there is no text entered in “Title” textbox.</w:t>
       </w:r>
       <w:r>
-        <w:t xml:space="preserve"> When </w:t>
-      </w:r>
-      <w:proofErr w:type="gramStart"/>
-      <w:r>
-        <w:t>user enter</w:t>
-      </w:r>
-      <w:proofErr w:type="gramEnd"/>
-      <w:r>
-        <w:t xml:space="preserve"> any text, it gets enabled</w:t>
+        <w:t xml:space="preserve"> When user enter any text, it gets enabled</w:t>
       </w:r>
       <w:r>
         <w:t>.</w:t>
@@ -2450,15 +2421,7 @@
       </w:pPr>
       <w:r>
         <w:lastRenderedPageBreak/>
-        <w:t xml:space="preserve">We will maintain the same layout </w:t>
-      </w:r>
-      <w:proofErr w:type="spellStart"/>
-      <w:r>
-        <w:t>i.e</w:t>
-      </w:r>
-      <w:proofErr w:type="spellEnd"/>
-      <w:r>
-        <w:t xml:space="preserve">   Header, Menu Bar, Main Canvas Page</w:t>
+        <w:t>We will maintain the same layout i.e   Header, Menu Bar, Main Canvas Page</w:t>
       </w:r>
     </w:p>
     <w:p>
@@ -3203,17 +3166,7 @@
     </w:p>
     <w:p>
       <w:r>
-        <w:t xml:space="preserve">User needs to open the published form </w:t>
-      </w:r>
-      <w:proofErr w:type="spellStart"/>
-      <w:proofErr w:type="gramStart"/>
-      <w:r>
-        <w:t>url</w:t>
-      </w:r>
-      <w:proofErr w:type="spellEnd"/>
-      <w:proofErr w:type="gramEnd"/>
-      <w:r>
-        <w:t xml:space="preserve"> in a browser. The form will be shown to the user.</w:t>
+        <w:t>User needs to open the published form url in a browser. The form will be shown to the user.</w:t>
       </w:r>
       <w:r>
         <w:t xml:space="preserve"> User can enter the details and click “Submit”.</w:t>
@@ -3296,15 +3249,7 @@
         </w:numPr>
       </w:pPr>
       <w:r>
-        <w:t xml:space="preserve">Number of </w:t>
-      </w:r>
-      <w:proofErr w:type="spellStart"/>
-      <w:r>
-        <w:t>submisisons</w:t>
-      </w:r>
-      <w:proofErr w:type="spellEnd"/>
-      <w:r>
-        <w:t xml:space="preserve"> will be shown to the user as shown above</w:t>
+        <w:t>Number of submisisons will be shown to the user as shown above</w:t>
       </w:r>
     </w:p>
     <w:p>
@@ -3455,15 +3400,7 @@
         </w:numPr>
       </w:pPr>
       <w:r>
-        <w:t xml:space="preserve">Form Submissions will be shown in LIFO order </w:t>
-      </w:r>
-      <w:proofErr w:type="spellStart"/>
-      <w:r>
-        <w:t>i.e</w:t>
-      </w:r>
-      <w:proofErr w:type="spellEnd"/>
-      <w:r>
-        <w:t xml:space="preserve"> latest submissions first and so on</w:t>
+        <w:t>Form Submissions will be shown in LIFO order i.e latest submissions first and so on</w:t>
       </w:r>
     </w:p>
     <w:p>
@@ -3814,11 +3751,9 @@
           <w:numId w:val="12"/>
         </w:numPr>
       </w:pPr>
-      <w:proofErr w:type="spellStart"/>
       <w:r>
         <w:t>Myforms</w:t>
       </w:r>
-      <w:proofErr w:type="spellEnd"/>
     </w:p>
     <w:p>
       <w:pPr>
@@ -3907,11 +3842,9 @@
           <w:numId w:val="12"/>
         </w:numPr>
       </w:pPr>
-      <w:proofErr w:type="spellStart"/>
       <w:r>
         <w:t>FormBuilder</w:t>
       </w:r>
-      <w:proofErr w:type="spellEnd"/>
     </w:p>
     <w:p>
       <w:pPr>
@@ -3933,11 +3866,9 @@
           <w:numId w:val="12"/>
         </w:numPr>
       </w:pPr>
-      <w:proofErr w:type="spellStart"/>
       <w:r>
         <w:t>Myforms</w:t>
       </w:r>
-      <w:proofErr w:type="spellEnd"/>
     </w:p>
     <w:p>
       <w:pPr>
@@ -3947,11 +3878,9 @@
           <w:numId w:val="12"/>
         </w:numPr>
       </w:pPr>
-      <w:proofErr w:type="spellStart"/>
       <w:r>
         <w:t>Formdesigner</w:t>
       </w:r>
-      <w:proofErr w:type="spellEnd"/>
     </w:p>
     <w:p>
       <w:pPr>
@@ -3997,11 +3926,9 @@
           <w:numId w:val="12"/>
         </w:numPr>
       </w:pPr>
-      <w:proofErr w:type="spellStart"/>
       <w:r>
         <w:t>FormRenderer</w:t>
       </w:r>
-      <w:proofErr w:type="spellEnd"/>
     </w:p>
     <w:p>
       <w:pPr>
@@ -4035,11 +3962,9 @@
           <w:numId w:val="12"/>
         </w:numPr>
       </w:pPr>
-      <w:proofErr w:type="spellStart"/>
       <w:r>
         <w:t>FormSubmitter</w:t>
       </w:r>
-      <w:proofErr w:type="spellEnd"/>
     </w:p>
     <w:p/>
     <w:p>
@@ -4066,21 +3991,7 @@
         <w:rPr>
           <w:strike/>
         </w:rPr>
-        <w:t xml:space="preserve">Design </w:t>
-      </w:r>
-      <w:proofErr w:type="spellStart"/>
-      <w:r>
-        <w:rPr>
-          <w:strike/>
-        </w:rPr>
-        <w:t>RESTful</w:t>
-      </w:r>
-      <w:proofErr w:type="spellEnd"/>
-      <w:r>
-        <w:rPr>
-          <w:strike/>
-        </w:rPr>
-        <w:t xml:space="preserve"> API and document</w:t>
+        <w:t>Design RESTful API and document</w:t>
       </w:r>
       <w:r>
         <w:t xml:space="preserve"> - </w:t>
@@ -4234,7 +4145,19 @@
         </w:numPr>
       </w:pPr>
       <w:r>
+        <w:rPr>
+          <w:strike/>
+        </w:rPr>
         <w:t>Setup projects</w:t>
+      </w:r>
+      <w:r>
+        <w:t xml:space="preserve"> </w:t>
+      </w:r>
+      <w:r>
+        <w:rPr>
+          <w:b/>
+        </w:rPr>
+        <w:t>DONE</w:t>
       </w:r>
     </w:p>
     <w:p>
@@ -4246,7 +4169,19 @@
         </w:numPr>
       </w:pPr>
       <w:r>
+        <w:rPr>
+          <w:strike/>
+        </w:rPr>
         <w:t>Source code control</w:t>
+      </w:r>
+      <w:r>
+        <w:t xml:space="preserve">  </w:t>
+      </w:r>
+      <w:r>
+        <w:rPr>
+          <w:b/>
+        </w:rPr>
+        <w:t>DONE</w:t>
       </w:r>
     </w:p>
     <w:p>
@@ -4333,14 +4268,12 @@
           <w:strike/>
         </w:rPr>
       </w:pPr>
-      <w:proofErr w:type="gramStart"/>
       <w:r>
         <w:rPr>
           <w:strike/>
         </w:rPr>
         <w:t>Production build</w:t>
       </w:r>
-      <w:proofErr w:type="gramEnd"/>
       <w:r>
         <w:rPr>
           <w:strike/>
@@ -4447,35 +4380,7 @@
         <w:rPr>
           <w:strike/>
         </w:rPr>
-        <w:t xml:space="preserve">Designing UI wrapper module so that underlying UX framework can be easily swapped. For </w:t>
-      </w:r>
-      <w:proofErr w:type="spellStart"/>
-      <w:r>
-        <w:rPr>
-          <w:strike/>
-        </w:rPr>
-        <w:t>eg</w:t>
-      </w:r>
-      <w:proofErr w:type="spellEnd"/>
-      <w:r>
-        <w:rPr>
-          <w:strike/>
-        </w:rPr>
-        <w:t xml:space="preserve">: Angular </w:t>
-      </w:r>
-      <w:proofErr w:type="spellStart"/>
-      <w:r>
-        <w:rPr>
-          <w:strike/>
-        </w:rPr>
-        <w:t>Materia</w:t>
-      </w:r>
-      <w:proofErr w:type="spellEnd"/>
-      <w:r>
-        <w:rPr>
-          <w:strike/>
-        </w:rPr>
-        <w:t>, Kendo UI</w:t>
+        <w:t>Designing UI wrapper module so that underlying UX framework can be easily swapped. For eg: Angular Materia, Kendo UI</w:t>
       </w:r>
     </w:p>
     <w:p>
@@ -4626,13 +4531,8 @@
           <w:numId w:val="12"/>
         </w:numPr>
       </w:pPr>
-      <w:proofErr w:type="spellStart"/>
-      <w:r>
-        <w:t>MongoDb</w:t>
-      </w:r>
-      <w:proofErr w:type="spellEnd"/>
-      <w:r>
-        <w:t xml:space="preserve"> security</w:t>
+      <w:r>
+        <w:t>MongoDb security</w:t>
       </w:r>
     </w:p>
     <w:p>
@@ -4659,15 +4559,7 @@
     </w:p>
     <w:p>
       <w:r>
-        <w:t xml:space="preserve">We will be using </w:t>
-      </w:r>
-      <w:proofErr w:type="spellStart"/>
-      <w:r>
-        <w:t>MongoDb</w:t>
-      </w:r>
-      <w:proofErr w:type="spellEnd"/>
-      <w:r>
-        <w:t xml:space="preserve"> as the database. </w:t>
+        <w:t xml:space="preserve">We will be using MongoDb as the database. </w:t>
       </w:r>
     </w:p>
     <w:p>
@@ -4729,11 +4621,9 @@
             <w:tcW w:w="3192" w:type="dxa"/>
           </w:tcPr>
           <w:p>
-            <w:proofErr w:type="spellStart"/>
             <w:r>
               <w:t>formsMeta</w:t>
             </w:r>
-            <w:proofErr w:type="spellEnd"/>
           </w:p>
         </w:tc>
         <w:tc>
@@ -4753,28 +4643,12 @@
           <w:p>
             <w:r>
               <w:lastRenderedPageBreak/>
-              <w:t xml:space="preserve">    </w:t>
-            </w:r>
-            <w:proofErr w:type="spellStart"/>
-            <w:r>
-              <w:t>userId</w:t>
-            </w:r>
-            <w:proofErr w:type="spellEnd"/>
-            <w:r>
-              <w:t>:’’,</w:t>
+              <w:t xml:space="preserve">    userId:’’,</w:t>
             </w:r>
           </w:p>
           <w:p>
             <w:r>
-              <w:t xml:space="preserve">    </w:t>
-            </w:r>
-            <w:proofErr w:type="spellStart"/>
-            <w:r>
-              <w:t>formName</w:t>
-            </w:r>
-            <w:proofErr w:type="spellEnd"/>
-            <w:r>
-              <w:t>:’’,</w:t>
+              <w:t xml:space="preserve">    formName:’’,</w:t>
             </w:r>
           </w:p>
           <w:p>
@@ -4795,13 +4669,8 @@
           <w:p>
             <w:r>
               <w:lastRenderedPageBreak/>
-              <w:t xml:space="preserve">Id, </w:t>
-            </w:r>
-            <w:proofErr w:type="spellStart"/>
-            <w:r>
-              <w:t>userId</w:t>
-            </w:r>
-            <w:proofErr w:type="spellEnd"/>
+              <w:t>Id, userId</w:t>
+            </w:r>
           </w:p>
         </w:tc>
       </w:tr>
@@ -4811,12 +4680,10 @@
             <w:tcW w:w="3192" w:type="dxa"/>
           </w:tcPr>
           <w:p>
-            <w:proofErr w:type="spellStart"/>
             <w:r>
               <w:lastRenderedPageBreak/>
               <w:t>formsData</w:t>
             </w:r>
-            <w:proofErr w:type="spellEnd"/>
           </w:p>
         </w:tc>
         <w:tc>
@@ -4830,15 +4697,7 @@
           </w:p>
           <w:p>
             <w:r>
-              <w:t xml:space="preserve">    </w:t>
-            </w:r>
-            <w:proofErr w:type="spellStart"/>
-            <w:r>
-              <w:t>formId</w:t>
-            </w:r>
-            <w:proofErr w:type="spellEnd"/>
-            <w:r>
-              <w:t>,</w:t>
+              <w:t xml:space="preserve">    formId,</w:t>
             </w:r>
           </w:p>
           <w:p>
@@ -4857,11 +4716,9 @@
             <w:tcW w:w="3192" w:type="dxa"/>
           </w:tcPr>
           <w:p>
-            <w:proofErr w:type="spellStart"/>
             <w:r>
               <w:t>formId</w:t>
             </w:r>
-            <w:proofErr w:type="spellEnd"/>
           </w:p>
         </w:tc>
       </w:tr>
@@ -4886,18 +4743,14 @@
             </w:r>
           </w:p>
           <w:p>
-            <w:proofErr w:type="spellStart"/>
             <w:r>
               <w:t>isGuest</w:t>
             </w:r>
-            <w:proofErr w:type="spellEnd"/>
           </w:p>
           <w:p>
-            <w:proofErr w:type="spellStart"/>
             <w:r>
               <w:t>loginId</w:t>
             </w:r>
-            <w:proofErr w:type="spellEnd"/>
           </w:p>
           <w:p>
             <w:r>
@@ -4929,14 +4782,9 @@
       </w:pPr>
       <w:bookmarkStart w:id="19" w:name="_Toc482977880"/>
       <w:r>
-        <w:t xml:space="preserve">Database </w:t>
-      </w:r>
-      <w:proofErr w:type="spellStart"/>
-      <w:r>
-        <w:t>Initalization</w:t>
+        <w:t>Database Initalization</w:t>
       </w:r>
       <w:bookmarkEnd w:id="19"/>
-      <w:proofErr w:type="spellEnd"/>
     </w:p>
     <w:p>
       <w:r>
@@ -4952,15 +4800,7 @@
         </w:numPr>
       </w:pPr>
       <w:r>
-        <w:t xml:space="preserve">Create above indexes when creating database and collections. Use </w:t>
-      </w:r>
-      <w:proofErr w:type="spellStart"/>
-      <w:r>
-        <w:t>db.collection.createIndex</w:t>
-      </w:r>
-      <w:proofErr w:type="spellEnd"/>
-      <w:r>
-        <w:t xml:space="preserve"> API</w:t>
+        <w:t>Create above indexes when creating database and collections. Use db.collection.createIndex API</w:t>
       </w:r>
     </w:p>
     <w:p>
@@ -5227,45 +5067,8 @@
           <w:sz w:val="21"/>
           <w:szCs w:val="21"/>
         </w:rPr>
-        <w:t xml:space="preserve">## Scaffolding for </w:t>
-      </w:r>
-      <w:proofErr w:type="spellStart"/>
-      <w:r>
-        <w:rPr>
-          <w:rFonts w:ascii="Consolas" w:eastAsia="Times New Roman" w:hAnsi="Consolas" w:cs="Consolas"/>
-          <w:b/>
-          <w:bCs/>
-          <w:color w:val="800000"/>
-          <w:sz w:val="21"/>
-          <w:szCs w:val="21"/>
-        </w:rPr>
-        <w:t>FormBuilder</w:t>
-      </w:r>
-      <w:proofErr w:type="spellEnd"/>
-      <w:r>
-        <w:rPr>
-          <w:rFonts w:ascii="Consolas" w:eastAsia="Times New Roman" w:hAnsi="Consolas" w:cs="Consolas"/>
-          <w:b/>
-          <w:bCs/>
-          <w:color w:val="800000"/>
-          <w:sz w:val="21"/>
-          <w:szCs w:val="21"/>
-        </w:rPr>
-        <w:t xml:space="preserve"> and </w:t>
-      </w:r>
-      <w:proofErr w:type="spellStart"/>
-      <w:r>
-        <w:rPr>
-          <w:rFonts w:ascii="Consolas" w:eastAsia="Times New Roman" w:hAnsi="Consolas" w:cs="Consolas"/>
-          <w:b/>
-          <w:bCs/>
-          <w:color w:val="800000"/>
-          <w:sz w:val="21"/>
-          <w:szCs w:val="21"/>
-        </w:rPr>
-        <w:t>FormSubmitter</w:t>
-      </w:r>
-      <w:proofErr w:type="spellEnd"/>
+        <w:t>## Scaffolding for FormBuilder and FormSubmitter</w:t>
+      </w:r>
     </w:p>
     <w:p>
       <w:pPr>
@@ -5355,7 +5158,6 @@
           <w:szCs w:val="28"/>
         </w:rPr>
       </w:pPr>
-      <w:proofErr w:type="gramStart"/>
       <w:r>
         <w:rPr>
           <w:rFonts w:ascii="Consolas" w:eastAsia="Times New Roman" w:hAnsi="Consolas" w:cs="Consolas"/>
@@ -5364,9 +5166,8 @@
           <w:sz w:val="28"/>
           <w:szCs w:val="28"/>
         </w:rPr>
-        <w:t>ng</w:t>
-      </w:r>
-      <w:proofErr w:type="gramEnd"/>
+        <w:t>ng new FormBuilder -</w:t>
+      </w:r>
       <w:r>
         <w:rPr>
           <w:rFonts w:ascii="Consolas" w:eastAsia="Times New Roman" w:hAnsi="Consolas" w:cs="Consolas"/>
@@ -5375,9 +5176,8 @@
           <w:sz w:val="28"/>
           <w:szCs w:val="28"/>
         </w:rPr>
-        <w:t xml:space="preserve"> new </w:t>
-      </w:r>
-      <w:proofErr w:type="spellStart"/>
+        <w:t>-</w:t>
+      </w:r>
       <w:r>
         <w:rPr>
           <w:rFonts w:ascii="Consolas" w:eastAsia="Times New Roman" w:hAnsi="Consolas" w:cs="Consolas"/>
@@ -5386,9 +5186,8 @@
           <w:sz w:val="28"/>
           <w:szCs w:val="28"/>
         </w:rPr>
-        <w:t>FormBuilder</w:t>
-      </w:r>
-      <w:proofErr w:type="spellEnd"/>
+        <w:t>p</w:t>
+      </w:r>
       <w:r>
         <w:rPr>
           <w:rFonts w:ascii="Consolas" w:eastAsia="Times New Roman" w:hAnsi="Consolas" w:cs="Consolas"/>
@@ -5397,7 +5196,7 @@
           <w:sz w:val="28"/>
           <w:szCs w:val="28"/>
         </w:rPr>
-        <w:t xml:space="preserve"> -</w:t>
+        <w:t>refix</w:t>
       </w:r>
       <w:r>
         <w:rPr>
@@ -5407,7 +5206,7 @@
           <w:sz w:val="28"/>
           <w:szCs w:val="28"/>
         </w:rPr>
-        <w:t>-</w:t>
+        <w:t xml:space="preserve"> fb -</w:t>
       </w:r>
       <w:r>
         <w:rPr>
@@ -5417,7 +5216,7 @@
           <w:sz w:val="28"/>
           <w:szCs w:val="28"/>
         </w:rPr>
-        <w:t>p</w:t>
+        <w:t>-</w:t>
       </w:r>
       <w:r>
         <w:rPr>
@@ -5427,72 +5226,8 @@
           <w:sz w:val="28"/>
           <w:szCs w:val="28"/>
         </w:rPr>
-        <w:t>refix</w:t>
-      </w:r>
-      <w:r>
-        <w:rPr>
-          <w:rFonts w:ascii="Consolas" w:eastAsia="Times New Roman" w:hAnsi="Consolas" w:cs="Consolas"/>
-          <w:b/>
-          <w:color w:val="000000"/>
-          <w:sz w:val="28"/>
-          <w:szCs w:val="28"/>
-        </w:rPr>
-        <w:t xml:space="preserve"> fb -</w:t>
-      </w:r>
-      <w:r>
-        <w:rPr>
-          <w:rFonts w:ascii="Consolas" w:eastAsia="Times New Roman" w:hAnsi="Consolas" w:cs="Consolas"/>
-          <w:b/>
-          <w:color w:val="000000"/>
-          <w:sz w:val="28"/>
-          <w:szCs w:val="28"/>
-        </w:rPr>
-        <w:t>-</w:t>
-      </w:r>
-      <w:r>
-        <w:rPr>
-          <w:rFonts w:ascii="Consolas" w:eastAsia="Times New Roman" w:hAnsi="Consolas" w:cs="Consolas"/>
-          <w:b/>
-          <w:color w:val="000000"/>
-          <w:sz w:val="28"/>
-          <w:szCs w:val="28"/>
-        </w:rPr>
-        <w:t>routing -</w:t>
-      </w:r>
-      <w:proofErr w:type="spellStart"/>
-      <w:r>
-        <w:rPr>
-          <w:rFonts w:ascii="Consolas" w:eastAsia="Times New Roman" w:hAnsi="Consolas" w:cs="Consolas"/>
-          <w:b/>
-          <w:color w:val="000000"/>
-          <w:sz w:val="28"/>
-          <w:szCs w:val="28"/>
-        </w:rPr>
-        <w:t>sg</w:t>
-      </w:r>
-      <w:proofErr w:type="spellEnd"/>
-      <w:r>
-        <w:rPr>
-          <w:rFonts w:ascii="Consolas" w:eastAsia="Times New Roman" w:hAnsi="Consolas" w:cs="Consolas"/>
-          <w:b/>
-          <w:color w:val="000000"/>
-          <w:sz w:val="28"/>
-          <w:szCs w:val="28"/>
-        </w:rPr>
-        <w:t xml:space="preserve"> true --style </w:t>
-      </w:r>
-      <w:proofErr w:type="spellStart"/>
-      <w:r>
-        <w:rPr>
-          <w:rFonts w:ascii="Consolas" w:eastAsia="Times New Roman" w:hAnsi="Consolas" w:cs="Consolas"/>
-          <w:b/>
-          <w:color w:val="000000"/>
-          <w:sz w:val="28"/>
-          <w:szCs w:val="28"/>
-        </w:rPr>
-        <w:t>scss</w:t>
-      </w:r>
-      <w:proofErr w:type="spellEnd"/>
+        <w:t>routing -sg true --style scss</w:t>
+      </w:r>
     </w:p>
     <w:tbl>
       <w:tblPr>
@@ -5528,20 +5263,8 @@
                 <w:sz w:val="28"/>
                 <w:szCs w:val="28"/>
               </w:rPr>
-              <w:t xml:space="preserve">--style </w:t>
-            </w:r>
-            <w:proofErr w:type="spellStart"/>
-            <w:r>
-              <w:rPr>
-                <w:rFonts w:ascii="Consolas" w:eastAsia="Times New Roman" w:hAnsi="Consolas" w:cs="Consolas"/>
-                <w:b/>
-                <w:color w:val="000000"/>
-                <w:sz w:val="28"/>
-                <w:szCs w:val="28"/>
-              </w:rPr>
-              <w:t>scss</w:t>
-            </w:r>
-            <w:proofErr w:type="spellEnd"/>
+              <w:t>--style scss</w:t>
+            </w:r>
           </w:p>
         </w:tc>
         <w:tc>
@@ -5693,29 +5416,7 @@
                 <w:szCs w:val="28"/>
               </w:rPr>
               <w:lastRenderedPageBreak/>
-              <w:t>-</w:t>
-            </w:r>
-            <w:proofErr w:type="spellStart"/>
-            <w:r>
-              <w:rPr>
-                <w:rFonts w:ascii="Consolas" w:eastAsia="Times New Roman" w:hAnsi="Consolas" w:cs="Consolas"/>
-                <w:b/>
-                <w:color w:val="000000"/>
-                <w:sz w:val="28"/>
-                <w:szCs w:val="28"/>
-              </w:rPr>
-              <w:t>sg</w:t>
-            </w:r>
-            <w:proofErr w:type="spellEnd"/>
-            <w:r>
-              <w:rPr>
-                <w:rFonts w:ascii="Consolas" w:eastAsia="Times New Roman" w:hAnsi="Consolas" w:cs="Consolas"/>
-                <w:b/>
-                <w:color w:val="000000"/>
-                <w:sz w:val="28"/>
-                <w:szCs w:val="28"/>
-              </w:rPr>
-              <w:t xml:space="preserve"> true</w:t>
+              <w:t>-sg true</w:t>
             </w:r>
           </w:p>
         </w:tc>
@@ -5941,7 +5642,6 @@
           <w:szCs w:val="28"/>
         </w:rPr>
       </w:pPr>
-      <w:proofErr w:type="gramStart"/>
       <w:r>
         <w:rPr>
           <w:rFonts w:ascii="Consolas" w:eastAsia="Times New Roman" w:hAnsi="Consolas" w:cs="Consolas"/>
@@ -5950,9 +5650,8 @@
           <w:sz w:val="28"/>
           <w:szCs w:val="28"/>
         </w:rPr>
-        <w:t>ng</w:t>
-      </w:r>
-      <w:proofErr w:type="gramEnd"/>
+        <w:t>ng serve -o</w:t>
+      </w:r>
       <w:r>
         <w:rPr>
           <w:rFonts w:ascii="Consolas" w:eastAsia="Times New Roman" w:hAnsi="Consolas" w:cs="Consolas"/>
@@ -5961,7 +5660,7 @@
           <w:sz w:val="28"/>
           <w:szCs w:val="28"/>
         </w:rPr>
-        <w:t xml:space="preserve"> serve -o</w:t>
+        <w:t xml:space="preserve"> </w:t>
       </w:r>
       <w:r>
         <w:rPr>
@@ -5971,7 +5670,7 @@
           <w:sz w:val="28"/>
           <w:szCs w:val="28"/>
         </w:rPr>
-        <w:t xml:space="preserve"> </w:t>
+        <w:t>–</w:t>
       </w:r>
       <w:r>
         <w:rPr>
@@ -5981,9 +5680,13 @@
           <w:sz w:val="28"/>
           <w:szCs w:val="28"/>
         </w:rPr>
-        <w:t>–</w:t>
-      </w:r>
-      <w:r>
+        <w:t>w</w:t>
+      </w:r>
+    </w:p>
+    <w:p>
+      <w:pPr>
+        <w:shd w:val="clear" w:color="auto" w:fill="FFFFFF"/>
+        <w:spacing w:after="0" w:line="285" w:lineRule="atLeast"/>
         <w:rPr>
           <w:rFonts w:ascii="Consolas" w:eastAsia="Times New Roman" w:hAnsi="Consolas" w:cs="Consolas"/>
           <w:b/>
@@ -5991,20 +5694,6 @@
           <w:sz w:val="28"/>
           <w:szCs w:val="28"/>
         </w:rPr>
-        <w:t>w</w:t>
-      </w:r>
-    </w:p>
-    <w:p>
-      <w:pPr>
-        <w:shd w:val="clear" w:color="auto" w:fill="FFFFFF"/>
-        <w:spacing w:after="0" w:line="285" w:lineRule="atLeast"/>
-        <w:rPr>
-          <w:rFonts w:ascii="Consolas" w:eastAsia="Times New Roman" w:hAnsi="Consolas" w:cs="Consolas"/>
-          <w:b/>
-          <w:color w:val="000000"/>
-          <w:sz w:val="28"/>
-          <w:szCs w:val="28"/>
-        </w:rPr>
       </w:pPr>
     </w:p>
     <w:p>
@@ -6045,7 +5734,6 @@
           <w:szCs w:val="21"/>
         </w:rPr>
       </w:pPr>
-      <w:proofErr w:type="gramStart"/>
       <w:r>
         <w:rPr>
           <w:rFonts w:ascii="Consolas" w:eastAsia="Times New Roman" w:hAnsi="Consolas" w:cs="Consolas"/>
@@ -6062,9 +5750,8 @@
           <w:sz w:val="21"/>
           <w:szCs w:val="21"/>
         </w:rPr>
-        <w:t>g</w:t>
-      </w:r>
-      <w:proofErr w:type="gramEnd"/>
+        <w:t>g lint –</w:t>
+      </w:r>
       <w:r>
         <w:rPr>
           <w:rFonts w:ascii="Consolas" w:eastAsia="Times New Roman" w:hAnsi="Consolas" w:cs="Consolas"/>
@@ -6072,7 +5759,7 @@
           <w:sz w:val="21"/>
           <w:szCs w:val="21"/>
         </w:rPr>
-        <w:t xml:space="preserve"> lint –</w:t>
+        <w:t>-</w:t>
       </w:r>
       <w:r>
         <w:rPr>
@@ -6081,20 +5768,28 @@
           <w:sz w:val="21"/>
           <w:szCs w:val="21"/>
         </w:rPr>
-        <w:t>-</w:t>
-      </w:r>
-      <w:r>
+        <w:t>format stylish</w:t>
+      </w:r>
+    </w:p>
+    <w:p>
+      <w:pPr>
+        <w:shd w:val="clear" w:color="auto" w:fill="FFFFFF"/>
+        <w:spacing w:after="0" w:line="285" w:lineRule="atLeast"/>
         <w:rPr>
           <w:rFonts w:ascii="Consolas" w:eastAsia="Times New Roman" w:hAnsi="Consolas" w:cs="Consolas"/>
           <w:color w:val="000000"/>
           <w:sz w:val="21"/>
           <w:szCs w:val="21"/>
         </w:rPr>
-        <w:t>format stylish</w:t>
-      </w:r>
-    </w:p>
-    <w:p>
-      <w:pPr>
+      </w:pPr>
+    </w:p>
+    <w:p>
+      <w:pPr>
+        <w:pStyle w:val="ListParagraph"/>
+        <w:numPr>
+          <w:ilvl w:val="0"/>
+          <w:numId w:val="13"/>
+        </w:numPr>
         <w:shd w:val="clear" w:color="auto" w:fill="FFFFFF"/>
         <w:spacing w:after="0" w:line="285" w:lineRule="atLeast"/>
         <w:rPr>
@@ -6104,56 +5799,37 @@
           <w:szCs w:val="21"/>
         </w:rPr>
       </w:pPr>
-    </w:p>
-    <w:p>
-      <w:pPr>
-        <w:pStyle w:val="ListParagraph"/>
-        <w:numPr>
-          <w:ilvl w:val="0"/>
-          <w:numId w:val="13"/>
-        </w:numPr>
-        <w:shd w:val="clear" w:color="auto" w:fill="FFFFFF"/>
-        <w:spacing w:after="0" w:line="285" w:lineRule="atLeast"/>
+      <w:r>
         <w:rPr>
           <w:rFonts w:ascii="Consolas" w:eastAsia="Times New Roman" w:hAnsi="Consolas" w:cs="Consolas"/>
           <w:color w:val="000000"/>
           <w:sz w:val="21"/>
           <w:szCs w:val="21"/>
         </w:rPr>
-      </w:pPr>
-      <w:r>
+        <w:t>To build</w:t>
+      </w:r>
+    </w:p>
+    <w:p>
+      <w:pPr>
+        <w:pStyle w:val="ListParagraph"/>
+        <w:shd w:val="clear" w:color="auto" w:fill="FFFFFF"/>
+        <w:spacing w:after="0" w:line="285" w:lineRule="atLeast"/>
         <w:rPr>
           <w:rFonts w:ascii="Consolas" w:eastAsia="Times New Roman" w:hAnsi="Consolas" w:cs="Consolas"/>
           <w:color w:val="000000"/>
           <w:sz w:val="21"/>
           <w:szCs w:val="21"/>
         </w:rPr>
-        <w:t>To build</w:t>
-      </w:r>
-    </w:p>
-    <w:p>
-      <w:pPr>
-        <w:pStyle w:val="ListParagraph"/>
-        <w:shd w:val="clear" w:color="auto" w:fill="FFFFFF"/>
-        <w:spacing w:after="0" w:line="285" w:lineRule="atLeast"/>
+      </w:pPr>
+      <w:r>
         <w:rPr>
           <w:rFonts w:ascii="Consolas" w:eastAsia="Times New Roman" w:hAnsi="Consolas" w:cs="Consolas"/>
           <w:color w:val="000000"/>
           <w:sz w:val="21"/>
           <w:szCs w:val="21"/>
         </w:rPr>
-      </w:pPr>
-      <w:r>
-        <w:rPr>
-          <w:rFonts w:ascii="Consolas" w:eastAsia="Times New Roman" w:hAnsi="Consolas" w:cs="Consolas"/>
-          <w:color w:val="000000"/>
-          <w:sz w:val="21"/>
-          <w:szCs w:val="21"/>
-        </w:rPr>
         <w:t xml:space="preserve">Ng build </w:t>
       </w:r>
-      <w:bookmarkStart w:id="23" w:name="_GoBack"/>
-      <w:bookmarkEnd w:id="23"/>
     </w:p>
     <w:p>
       <w:pPr>
@@ -6196,19 +5872,20 @@
           <w:sz w:val="21"/>
           <w:szCs w:val="21"/>
         </w:rPr>
-        <w:t>File &gt; Preferences menu or the Command Palette (</w:t>
-      </w:r>
-      <w:proofErr w:type="spellStart"/>
-      <w:r>
+        <w:t>File &gt; Preferences menu or the Command Palette (Ctrl+Shift+P) search for File Icon Theme</w:t>
+      </w:r>
+    </w:p>
+    <w:p>
+      <w:pPr>
+        <w:shd w:val="clear" w:color="auto" w:fill="FFFFFF"/>
+        <w:spacing w:after="0" w:line="285" w:lineRule="atLeast"/>
         <w:rPr>
           <w:rFonts w:ascii="Consolas" w:eastAsia="Times New Roman" w:hAnsi="Consolas" w:cs="Consolas"/>
           <w:color w:val="000000"/>
           <w:sz w:val="21"/>
           <w:szCs w:val="21"/>
         </w:rPr>
-        <w:t>Ctrl+Shift+P</w:t>
-      </w:r>
-      <w:proofErr w:type="spellEnd"/>
+      </w:pPr>
       <w:r>
         <w:rPr>
           <w:rFonts w:ascii="Consolas" w:eastAsia="Times New Roman" w:hAnsi="Consolas" w:cs="Consolas"/>
@@ -6216,40 +5893,8 @@
           <w:sz w:val="21"/>
           <w:szCs w:val="21"/>
         </w:rPr>
-        <w:t>) search for File Icon Theme</w:t>
-      </w:r>
-    </w:p>
-    <w:p>
-      <w:pPr>
-        <w:shd w:val="clear" w:color="auto" w:fill="FFFFFF"/>
-        <w:spacing w:after="0" w:line="285" w:lineRule="atLeast"/>
-        <w:rPr>
-          <w:rFonts w:ascii="Consolas" w:eastAsia="Times New Roman" w:hAnsi="Consolas" w:cs="Consolas"/>
-          <w:color w:val="000000"/>
-          <w:sz w:val="21"/>
-          <w:szCs w:val="21"/>
-        </w:rPr>
-      </w:pPr>
-      <w:r>
-        <w:rPr>
-          <w:rFonts w:ascii="Consolas" w:eastAsia="Times New Roman" w:hAnsi="Consolas" w:cs="Consolas"/>
-          <w:color w:val="000000"/>
-          <w:sz w:val="21"/>
-          <w:szCs w:val="21"/>
-        </w:rPr>
-        <w:t xml:space="preserve">Select </w:t>
-      </w:r>
-      <w:proofErr w:type="spellStart"/>
-      <w:r>
-        <w:rPr>
-          <w:rFonts w:ascii="Consolas" w:eastAsia="Times New Roman" w:hAnsi="Consolas" w:cs="Consolas"/>
-          <w:color w:val="000000"/>
-          <w:sz w:val="21"/>
-          <w:szCs w:val="21"/>
-        </w:rPr>
-        <w:t>Seti</w:t>
-      </w:r>
-      <w:proofErr w:type="spellEnd"/>
+        <w:t>Select Seti</w:t>
+      </w:r>
     </w:p>
     <w:p/>
     <w:p>
@@ -6543,10 +6188,7 @@
                               <w:jc w:val="center"/>
                             </w:pPr>
                             <w:r>
-                              <w:t xml:space="preserve">UI </w:t>
-                            </w:r>
-                            <w:r>
-                              <w:t>Module</w:t>
+                              <w:t>UI Module</w:t>
                             </w:r>
                           </w:p>
                         </w:txbxContent>
@@ -6573,10 +6215,7 @@
                         <w:jc w:val="center"/>
                       </w:pPr>
                       <w:r>
-                        <w:t xml:space="preserve">UI </w:t>
-                      </w:r>
-                      <w:r>
-                        <w:t>Module</w:t>
+                        <w:t>UI Module</w:t>
                       </w:r>
                     </w:p>
                   </w:txbxContent>
@@ -6750,9 +6389,510 @@
       <w:pPr>
         <w:pStyle w:val="Heading2"/>
       </w:pPr>
+    </w:p>
+    <w:p>
+      <w:pPr>
+        <w:pStyle w:val="Heading2"/>
+      </w:pPr>
+    </w:p>
+    <w:p>
+      <w:pPr>
+        <w:pStyle w:val="Heading2"/>
+      </w:pPr>
       <w:r>
         <w:t>Setting up Angular Material</w:t>
       </w:r>
+    </w:p>
+    <w:p>
+      <w:pPr>
+        <w:pStyle w:val="ListParagraph"/>
+        <w:numPr>
+          <w:ilvl w:val="0"/>
+          <w:numId w:val="18"/>
+        </w:numPr>
+      </w:pPr>
+      <w:r>
+        <w:t>Install 2 packages : angular material, angular animation</w:t>
+      </w:r>
+    </w:p>
+    <w:p>
+      <w:pPr>
+        <w:pStyle w:val="ListParagraph"/>
+      </w:pPr>
+      <w:r>
+        <w:t>Npm install –save @angular/material</w:t>
+      </w:r>
+    </w:p>
+    <w:p>
+      <w:pPr>
+        <w:pStyle w:val="ListParagraph"/>
+      </w:pPr>
+      <w:r>
+        <w:t>Npm install –save @angular/animations</w:t>
+      </w:r>
+    </w:p>
+    <w:p>
+      <w:pPr>
+        <w:pStyle w:val="ListParagraph"/>
+        <w:numPr>
+          <w:ilvl w:val="0"/>
+          <w:numId w:val="18"/>
+        </w:numPr>
+      </w:pPr>
+      <w:r>
+        <w:t>Make changes to module to import angular material modules</w:t>
+      </w:r>
+    </w:p>
+    <w:p>
+      <w:pPr>
+        <w:shd w:val="clear" w:color="auto" w:fill="FFFFFF"/>
+        <w:spacing w:after="0" w:line="285" w:lineRule="atLeast"/>
+        <w:ind w:left="360"/>
+        <w:rPr>
+          <w:rFonts w:ascii="Consolas" w:eastAsia="Times New Roman" w:hAnsi="Consolas" w:cs="Consolas"/>
+          <w:color w:val="000000"/>
+          <w:sz w:val="21"/>
+          <w:szCs w:val="21"/>
+        </w:rPr>
+      </w:pPr>
+      <w:r>
+        <w:rPr>
+          <w:rFonts w:ascii="Consolas" w:eastAsia="Times New Roman" w:hAnsi="Consolas" w:cs="Consolas"/>
+          <w:color w:val="008000"/>
+          <w:sz w:val="21"/>
+          <w:szCs w:val="21"/>
+        </w:rPr>
+        <w:t>// Angular Material modules</w:t>
+      </w:r>
+    </w:p>
+    <w:p>
+      <w:pPr>
+        <w:shd w:val="clear" w:color="auto" w:fill="FFFFFF"/>
+        <w:spacing w:after="0" w:line="285" w:lineRule="atLeast"/>
+        <w:ind w:left="360"/>
+        <w:rPr>
+          <w:rFonts w:ascii="Consolas" w:eastAsia="Times New Roman" w:hAnsi="Consolas" w:cs="Consolas"/>
+          <w:color w:val="000000"/>
+          <w:sz w:val="21"/>
+          <w:szCs w:val="21"/>
+        </w:rPr>
+      </w:pPr>
+      <w:r>
+        <w:rPr>
+          <w:rFonts w:ascii="Consolas" w:eastAsia="Times New Roman" w:hAnsi="Consolas" w:cs="Consolas"/>
+          <w:color w:val="0000FF"/>
+          <w:sz w:val="21"/>
+          <w:szCs w:val="21"/>
+        </w:rPr>
+        <w:t>import</w:t>
+      </w:r>
+      <w:r>
+        <w:rPr>
+          <w:rFonts w:ascii="Consolas" w:eastAsia="Times New Roman" w:hAnsi="Consolas" w:cs="Consolas"/>
+          <w:color w:val="000000"/>
+          <w:sz w:val="21"/>
+          <w:szCs w:val="21"/>
+        </w:rPr>
+        <w:t xml:space="preserve"> {MaterialModule} </w:t>
+      </w:r>
+      <w:r>
+        <w:rPr>
+          <w:rFonts w:ascii="Consolas" w:eastAsia="Times New Roman" w:hAnsi="Consolas" w:cs="Consolas"/>
+          <w:color w:val="0000FF"/>
+          <w:sz w:val="21"/>
+          <w:szCs w:val="21"/>
+        </w:rPr>
+        <w:t>from</w:t>
+      </w:r>
+      <w:r>
+        <w:rPr>
+          <w:rFonts w:ascii="Consolas" w:eastAsia="Times New Roman" w:hAnsi="Consolas" w:cs="Consolas"/>
+          <w:color w:val="000000"/>
+          <w:sz w:val="21"/>
+          <w:szCs w:val="21"/>
+        </w:rPr>
+        <w:t xml:space="preserve"> </w:t>
+      </w:r>
+      <w:r>
+        <w:rPr>
+          <w:rFonts w:ascii="Consolas" w:eastAsia="Times New Roman" w:hAnsi="Consolas" w:cs="Consolas"/>
+          <w:color w:val="A31515"/>
+          <w:sz w:val="21"/>
+          <w:szCs w:val="21"/>
+        </w:rPr>
+        <w:t>'@angular/material'</w:t>
+      </w:r>
+      <w:r>
+        <w:rPr>
+          <w:rFonts w:ascii="Consolas" w:eastAsia="Times New Roman" w:hAnsi="Consolas" w:cs="Consolas"/>
+          <w:color w:val="000000"/>
+          <w:sz w:val="21"/>
+          <w:szCs w:val="21"/>
+        </w:rPr>
+        <w:t>;</w:t>
+      </w:r>
+    </w:p>
+    <w:p>
+      <w:pPr>
+        <w:shd w:val="clear" w:color="auto" w:fill="FFFFFF"/>
+        <w:spacing w:after="0" w:line="285" w:lineRule="atLeast"/>
+        <w:ind w:left="360"/>
+        <w:rPr>
+          <w:rFonts w:ascii="Consolas" w:eastAsia="Times New Roman" w:hAnsi="Consolas" w:cs="Consolas"/>
+          <w:color w:val="000000"/>
+          <w:sz w:val="21"/>
+          <w:szCs w:val="21"/>
+        </w:rPr>
+      </w:pPr>
+      <w:r>
+        <w:rPr>
+          <w:rFonts w:ascii="Consolas" w:eastAsia="Times New Roman" w:hAnsi="Consolas" w:cs="Consolas"/>
+          <w:color w:val="0000FF"/>
+          <w:sz w:val="21"/>
+          <w:szCs w:val="21"/>
+        </w:rPr>
+        <w:t>import</w:t>
+      </w:r>
+      <w:r>
+        <w:rPr>
+          <w:rFonts w:ascii="Consolas" w:eastAsia="Times New Roman" w:hAnsi="Consolas" w:cs="Consolas"/>
+          <w:color w:val="000000"/>
+          <w:sz w:val="21"/>
+          <w:szCs w:val="21"/>
+        </w:rPr>
+        <w:t xml:space="preserve"> {BrowserAnimationsModule} </w:t>
+      </w:r>
+      <w:r>
+        <w:rPr>
+          <w:rFonts w:ascii="Consolas" w:eastAsia="Times New Roman" w:hAnsi="Consolas" w:cs="Consolas"/>
+          <w:color w:val="0000FF"/>
+          <w:sz w:val="21"/>
+          <w:szCs w:val="21"/>
+        </w:rPr>
+        <w:t>from</w:t>
+      </w:r>
+      <w:r>
+        <w:rPr>
+          <w:rFonts w:ascii="Consolas" w:eastAsia="Times New Roman" w:hAnsi="Consolas" w:cs="Consolas"/>
+          <w:color w:val="000000"/>
+          <w:sz w:val="21"/>
+          <w:szCs w:val="21"/>
+        </w:rPr>
+        <w:t xml:space="preserve"> </w:t>
+      </w:r>
+      <w:r>
+        <w:rPr>
+          <w:rFonts w:ascii="Consolas" w:eastAsia="Times New Roman" w:hAnsi="Consolas" w:cs="Consolas"/>
+          <w:color w:val="A31515"/>
+          <w:sz w:val="21"/>
+          <w:szCs w:val="21"/>
+        </w:rPr>
+        <w:t>'@angular/platform-browser/animations'</w:t>
+      </w:r>
+      <w:r>
+        <w:rPr>
+          <w:rFonts w:ascii="Consolas" w:eastAsia="Times New Roman" w:hAnsi="Consolas" w:cs="Consolas"/>
+          <w:color w:val="000000"/>
+          <w:sz w:val="21"/>
+          <w:szCs w:val="21"/>
+        </w:rPr>
+        <w:t>;</w:t>
+      </w:r>
+    </w:p>
+    <w:p>
+      <w:pPr>
+        <w:shd w:val="clear" w:color="auto" w:fill="FFFFFF"/>
+        <w:spacing w:after="0" w:line="285" w:lineRule="atLeast"/>
+        <w:ind w:left="360"/>
+        <w:rPr>
+          <w:rFonts w:ascii="Consolas" w:eastAsia="Times New Roman" w:hAnsi="Consolas" w:cs="Consolas"/>
+          <w:color w:val="000000"/>
+          <w:sz w:val="21"/>
+          <w:szCs w:val="21"/>
+        </w:rPr>
+      </w:pPr>
+    </w:p>
+    <w:p>
+      <w:pPr>
+        <w:shd w:val="clear" w:color="auto" w:fill="FFFFFF"/>
+        <w:spacing w:after="0" w:line="285" w:lineRule="atLeast"/>
+        <w:rPr>
+          <w:rFonts w:ascii="Consolas" w:eastAsia="Times New Roman" w:hAnsi="Consolas" w:cs="Consolas"/>
+          <w:color w:val="000000"/>
+          <w:sz w:val="21"/>
+          <w:szCs w:val="21"/>
+        </w:rPr>
+      </w:pPr>
+      <w:r>
+        <w:rPr>
+          <w:rFonts w:ascii="Consolas" w:eastAsia="Times New Roman" w:hAnsi="Consolas" w:cs="Consolas"/>
+          <w:color w:val="000000"/>
+          <w:sz w:val="21"/>
+          <w:szCs w:val="21"/>
+        </w:rPr>
+        <w:t>@NgModule({</w:t>
+      </w:r>
+    </w:p>
+    <w:p>
+      <w:pPr>
+        <w:shd w:val="clear" w:color="auto" w:fill="FFFFFF"/>
+        <w:spacing w:after="0" w:line="285" w:lineRule="atLeast"/>
+        <w:rPr>
+          <w:rFonts w:ascii="Consolas" w:eastAsia="Times New Roman" w:hAnsi="Consolas" w:cs="Consolas"/>
+          <w:color w:val="000000"/>
+          <w:sz w:val="21"/>
+          <w:szCs w:val="21"/>
+        </w:rPr>
+      </w:pPr>
+      <w:r>
+        <w:rPr>
+          <w:rFonts w:ascii="Consolas" w:eastAsia="Times New Roman" w:hAnsi="Consolas" w:cs="Consolas"/>
+          <w:color w:val="000000"/>
+          <w:sz w:val="21"/>
+          <w:szCs w:val="21"/>
+        </w:rPr>
+        <w:lastRenderedPageBreak/>
+        <w:t xml:space="preserve">  imports: [</w:t>
+      </w:r>
+    </w:p>
+    <w:p>
+      <w:pPr>
+        <w:shd w:val="clear" w:color="auto" w:fill="FFFFFF"/>
+        <w:spacing w:after="0" w:line="285" w:lineRule="atLeast"/>
+        <w:rPr>
+          <w:rFonts w:ascii="Consolas" w:eastAsia="Times New Roman" w:hAnsi="Consolas" w:cs="Consolas"/>
+          <w:color w:val="000000"/>
+          <w:sz w:val="21"/>
+          <w:szCs w:val="21"/>
+        </w:rPr>
+      </w:pPr>
+      <w:r>
+        <w:rPr>
+          <w:rFonts w:ascii="Consolas" w:eastAsia="Times New Roman" w:hAnsi="Consolas" w:cs="Consolas"/>
+          <w:color w:val="000000"/>
+          <w:sz w:val="21"/>
+          <w:szCs w:val="21"/>
+        </w:rPr>
+        <w:t xml:space="preserve">    CommonModule,</w:t>
+      </w:r>
+    </w:p>
+    <w:p>
+      <w:pPr>
+        <w:shd w:val="clear" w:color="auto" w:fill="FFFFFF"/>
+        <w:spacing w:after="0" w:line="285" w:lineRule="atLeast"/>
+        <w:rPr>
+          <w:rFonts w:ascii="Consolas" w:eastAsia="Times New Roman" w:hAnsi="Consolas" w:cs="Consolas"/>
+          <w:color w:val="000000"/>
+          <w:sz w:val="21"/>
+          <w:szCs w:val="21"/>
+        </w:rPr>
+      </w:pPr>
+      <w:r>
+        <w:rPr>
+          <w:rFonts w:ascii="Consolas" w:eastAsia="Times New Roman" w:hAnsi="Consolas" w:cs="Consolas"/>
+          <w:color w:val="000000"/>
+          <w:sz w:val="21"/>
+          <w:szCs w:val="21"/>
+        </w:rPr>
+        <w:t xml:space="preserve">    MaterialModule,</w:t>
+      </w:r>
+    </w:p>
+    <w:p>
+      <w:pPr>
+        <w:shd w:val="clear" w:color="auto" w:fill="FFFFFF"/>
+        <w:spacing w:after="0" w:line="285" w:lineRule="atLeast"/>
+        <w:rPr>
+          <w:rFonts w:ascii="Consolas" w:eastAsia="Times New Roman" w:hAnsi="Consolas" w:cs="Consolas"/>
+          <w:color w:val="000000"/>
+          <w:sz w:val="21"/>
+          <w:szCs w:val="21"/>
+        </w:rPr>
+      </w:pPr>
+      <w:r>
+        <w:rPr>
+          <w:rFonts w:ascii="Consolas" w:eastAsia="Times New Roman" w:hAnsi="Consolas" w:cs="Consolas"/>
+          <w:color w:val="000000"/>
+          <w:sz w:val="21"/>
+          <w:szCs w:val="21"/>
+        </w:rPr>
+        <w:t xml:space="preserve">    BrowserAnimationsModule</w:t>
+      </w:r>
+    </w:p>
+    <w:p>
+      <w:pPr>
+        <w:shd w:val="clear" w:color="auto" w:fill="FFFFFF"/>
+        <w:spacing w:after="0" w:line="285" w:lineRule="atLeast"/>
+        <w:rPr>
+          <w:rFonts w:ascii="Consolas" w:eastAsia="Times New Roman" w:hAnsi="Consolas" w:cs="Consolas"/>
+          <w:color w:val="000000"/>
+          <w:sz w:val="21"/>
+          <w:szCs w:val="21"/>
+        </w:rPr>
+      </w:pPr>
+      <w:r>
+        <w:rPr>
+          <w:rFonts w:ascii="Consolas" w:eastAsia="Times New Roman" w:hAnsi="Consolas" w:cs="Consolas"/>
+          <w:color w:val="000000"/>
+          <w:sz w:val="21"/>
+          <w:szCs w:val="21"/>
+        </w:rPr>
+        <w:t xml:space="preserve">  ]</w:t>
+      </w:r>
+    </w:p>
+    <w:p>
+      <w:pPr>
+        <w:shd w:val="clear" w:color="auto" w:fill="FFFFFF"/>
+        <w:spacing w:after="0" w:line="285" w:lineRule="atLeast"/>
+        <w:ind w:left="360"/>
+        <w:rPr>
+          <w:rFonts w:ascii="Consolas" w:eastAsia="Times New Roman" w:hAnsi="Consolas" w:cs="Consolas"/>
+          <w:color w:val="000000"/>
+          <w:sz w:val="21"/>
+          <w:szCs w:val="21"/>
+        </w:rPr>
+      </w:pPr>
+    </w:p>
+    <w:p>
+      <w:pPr>
+        <w:pStyle w:val="ListParagraph"/>
+        <w:numPr>
+          <w:ilvl w:val="0"/>
+          <w:numId w:val="18"/>
+        </w:numPr>
+        <w:shd w:val="clear" w:color="auto" w:fill="FFFFFF"/>
+        <w:spacing w:after="0" w:line="285" w:lineRule="atLeast"/>
+        <w:rPr>
+          <w:rFonts w:ascii="Consolas" w:eastAsia="Times New Roman" w:hAnsi="Consolas" w:cs="Consolas"/>
+          <w:color w:val="000000"/>
+          <w:sz w:val="21"/>
+          <w:szCs w:val="21"/>
+        </w:rPr>
+      </w:pPr>
+      <w:r>
+        <w:rPr>
+          <w:rFonts w:ascii="Consolas" w:eastAsia="Times New Roman" w:hAnsi="Consolas" w:cs="Consolas"/>
+          <w:color w:val="000000"/>
+          <w:sz w:val="21"/>
+          <w:szCs w:val="21"/>
+        </w:rPr>
+        <w:t>Add the following in styles.scss</w:t>
+      </w:r>
+    </w:p>
+    <w:p>
+      <w:pPr>
+        <w:shd w:val="clear" w:color="auto" w:fill="FFFFFF"/>
+        <w:spacing w:after="0" w:line="285" w:lineRule="atLeast"/>
+        <w:ind w:left="360"/>
+        <w:rPr>
+          <w:rFonts w:ascii="Consolas" w:eastAsia="Times New Roman" w:hAnsi="Consolas" w:cs="Consolas"/>
+          <w:color w:val="000000"/>
+          <w:sz w:val="21"/>
+          <w:szCs w:val="21"/>
+        </w:rPr>
+      </w:pPr>
+      <w:r>
+        <w:rPr>
+          <w:rFonts w:ascii="Consolas" w:eastAsia="Times New Roman" w:hAnsi="Consolas" w:cs="Consolas"/>
+          <w:color w:val="0000FF"/>
+          <w:sz w:val="21"/>
+          <w:szCs w:val="21"/>
+        </w:rPr>
+        <w:t>@import</w:t>
+      </w:r>
+      <w:r>
+        <w:rPr>
+          <w:rFonts w:ascii="Consolas" w:eastAsia="Times New Roman" w:hAnsi="Consolas" w:cs="Consolas"/>
+          <w:color w:val="000000"/>
+          <w:sz w:val="21"/>
+          <w:szCs w:val="21"/>
+        </w:rPr>
+        <w:t xml:space="preserve"> url(</w:t>
+      </w:r>
+      <w:r>
+        <w:rPr>
+          <w:rFonts w:ascii="Consolas" w:eastAsia="Times New Roman" w:hAnsi="Consolas" w:cs="Consolas"/>
+          <w:color w:val="A31515"/>
+          <w:sz w:val="21"/>
+          <w:szCs w:val="21"/>
+        </w:rPr>
+        <w:t>'https://fonts.googleapis.com/icon?family=Material+Icons'</w:t>
+      </w:r>
+      <w:r>
+        <w:rPr>
+          <w:rFonts w:ascii="Consolas" w:eastAsia="Times New Roman" w:hAnsi="Consolas" w:cs="Consolas"/>
+          <w:color w:val="000000"/>
+          <w:sz w:val="21"/>
+          <w:szCs w:val="21"/>
+        </w:rPr>
+        <w:t>);</w:t>
+      </w:r>
+    </w:p>
+    <w:p>
+      <w:pPr>
+        <w:shd w:val="clear" w:color="auto" w:fill="FFFFFF"/>
+        <w:spacing w:after="0" w:line="285" w:lineRule="atLeast"/>
+        <w:ind w:left="360"/>
+        <w:rPr>
+          <w:rFonts w:ascii="Consolas" w:eastAsia="Times New Roman" w:hAnsi="Consolas" w:cs="Consolas"/>
+          <w:color w:val="000000"/>
+          <w:sz w:val="21"/>
+          <w:szCs w:val="21"/>
+        </w:rPr>
+      </w:pPr>
+      <w:r>
+        <w:rPr>
+          <w:rFonts w:ascii="Consolas" w:eastAsia="Times New Roman" w:hAnsi="Consolas" w:cs="Consolas"/>
+          <w:color w:val="0000FF"/>
+          <w:sz w:val="21"/>
+          <w:szCs w:val="21"/>
+        </w:rPr>
+        <w:t>@import</w:t>
+      </w:r>
+      <w:r>
+        <w:rPr>
+          <w:rFonts w:ascii="Consolas" w:eastAsia="Times New Roman" w:hAnsi="Consolas" w:cs="Consolas"/>
+          <w:color w:val="000000"/>
+          <w:sz w:val="21"/>
+          <w:szCs w:val="21"/>
+        </w:rPr>
+        <w:t xml:space="preserve"> </w:t>
+      </w:r>
+      <w:r>
+        <w:rPr>
+          <w:rFonts w:ascii="Consolas" w:eastAsia="Times New Roman" w:hAnsi="Consolas" w:cs="Consolas"/>
+          <w:color w:val="A31515"/>
+          <w:sz w:val="21"/>
+          <w:szCs w:val="21"/>
+        </w:rPr>
+        <w:t>'~@angular/material/prebuilt-themes/deeppurple-amber.css'</w:t>
+      </w:r>
+      <w:r>
+        <w:rPr>
+          <w:rFonts w:ascii="Consolas" w:eastAsia="Times New Roman" w:hAnsi="Consolas" w:cs="Consolas"/>
+          <w:color w:val="000000"/>
+          <w:sz w:val="21"/>
+          <w:szCs w:val="21"/>
+        </w:rPr>
+        <w:t>;</w:t>
+      </w:r>
+    </w:p>
+    <w:p>
+      <w:pPr>
+        <w:pStyle w:val="ListParagraph"/>
+        <w:shd w:val="clear" w:color="auto" w:fill="FFFFFF"/>
+        <w:spacing w:after="0" w:line="285" w:lineRule="atLeast"/>
+        <w:rPr>
+          <w:rFonts w:ascii="Consolas" w:eastAsia="Times New Roman" w:hAnsi="Consolas" w:cs="Consolas"/>
+          <w:color w:val="000000"/>
+          <w:sz w:val="21"/>
+          <w:szCs w:val="21"/>
+        </w:rPr>
+      </w:pPr>
+    </w:p>
+    <w:p>
+      <w:pPr>
+        <w:pStyle w:val="ListParagraph"/>
+      </w:pPr>
     </w:p>
     <w:p>
       <w:hyperlink r:id="rId22" w:history="1">
@@ -6760,7 +6900,7 @@
           <w:rPr>
             <w:rStyle w:val="Hyperlink"/>
           </w:rPr>
-          <w:t>https://material.angular.io/guide/getting-started</w:t>
+          <w:t>https://github.com/angular/angular-cli/wiki/stories-include-angular-material</w:t>
         </w:r>
       </w:hyperlink>
     </w:p>
@@ -6860,37 +7000,16 @@
           </w:p>
           <w:p>
             <w:r>
-              <w:t>/</w:t>
-            </w:r>
-            <w:proofErr w:type="spellStart"/>
-            <w:r>
-              <w:t>api</w:t>
-            </w:r>
-            <w:proofErr w:type="spellEnd"/>
-            <w:r>
-              <w:t>/forms</w:t>
-            </w:r>
-            <w:r>
-              <w:t>/{</w:t>
-            </w:r>
-            <w:proofErr w:type="spellStart"/>
-            <w:r>
-              <w:t>includeMeta</w:t>
-            </w:r>
-            <w:proofErr w:type="spellEnd"/>
-            <w:r>
-              <w:t>}</w:t>
+              <w:t>/api/forms</w:t>
+            </w:r>
+            <w:r>
+              <w:t>/{includeMeta}</w:t>
             </w:r>
           </w:p>
           <w:p/>
           <w:p>
-            <w:proofErr w:type="spellStart"/>
-            <w:r>
-              <w:t>includeMeta</w:t>
-            </w:r>
-            <w:proofErr w:type="spellEnd"/>
-            <w:r>
-              <w:t xml:space="preserve"> – 1/0</w:t>
+            <w:r>
+              <w:t>includeMeta – 1/0</w:t>
             </w:r>
           </w:p>
           <w:p/>
@@ -6901,19 +7020,7 @@
           </w:p>
           <w:p>
             <w:r>
-              <w:t xml:space="preserve">If 0 , send </w:t>
-            </w:r>
-            <w:proofErr w:type="spellStart"/>
-            <w:r>
-              <w:t>formid</w:t>
-            </w:r>
-            <w:proofErr w:type="spellEnd"/>
-            <w:r>
-              <w:t xml:space="preserve">, form </w:t>
-            </w:r>
-            <w:r>
-              <w:lastRenderedPageBreak/>
-              <w:t>name</w:t>
+              <w:t>If 0 , send formid, form name</w:t>
             </w:r>
           </w:p>
           <w:p/>
@@ -6928,7 +7035,6 @@
                 <w:b/>
                 <w:u w:val="single"/>
               </w:rPr>
-              <w:lastRenderedPageBreak/>
               <w:t>Request</w:t>
             </w:r>
             <w:r>
@@ -6949,13 +7055,8 @@
               <w:t xml:space="preserve"> </w:t>
             </w:r>
             <w:r>
-              <w:t>application/</w:t>
-            </w:r>
-            <w:proofErr w:type="spellStart"/>
-            <w:r>
-              <w:t>json</w:t>
-            </w:r>
-            <w:proofErr w:type="spellEnd"/>
+              <w:t>application/json</w:t>
+            </w:r>
           </w:p>
           <w:p/>
           <w:p>
@@ -6972,27 +7073,13 @@
               <w:t xml:space="preserve"> </w:t>
             </w:r>
             <w:r>
-              <w:t>application/</w:t>
-            </w:r>
-            <w:proofErr w:type="spellStart"/>
-            <w:r>
-              <w:t>json</w:t>
-            </w:r>
-            <w:proofErr w:type="spellEnd"/>
+              <w:t>application/json</w:t>
+            </w:r>
           </w:p>
           <w:p/>
           <w:p>
             <w:r>
-              <w:lastRenderedPageBreak/>
-              <w:t>X-</w:t>
-            </w:r>
-            <w:proofErr w:type="spellStart"/>
-            <w:r>
-              <w:t>Auth</w:t>
-            </w:r>
-            <w:proofErr w:type="spellEnd"/>
-            <w:r>
-              <w:t>-Header</w:t>
+              <w:t>X-Auth-Header</w:t>
             </w:r>
             <w:r>
               <w:t xml:space="preserve"> </w:t>
@@ -7022,15 +7109,7 @@
           </w:p>
           <w:p>
             <w:r>
-              <w:t>X-</w:t>
-            </w:r>
-            <w:proofErr w:type="spellStart"/>
-            <w:r>
-              <w:t>Auth</w:t>
-            </w:r>
-            <w:proofErr w:type="spellEnd"/>
-            <w:r>
-              <w:t>-Header : username:&lt;username&gt;</w:t>
+              <w:t>X-Auth-Header : username:&lt;username&gt;</w:t>
             </w:r>
           </w:p>
           <w:p/>
@@ -7089,14 +7168,8 @@
             </w:r>
           </w:p>
           <w:p>
-            <w:proofErr w:type="spellStart"/>
-            <w:r>
-              <w:lastRenderedPageBreak/>
-              <w:t>IForm</w:t>
-            </w:r>
-            <w:proofErr w:type="spellEnd"/>
-            <w:r>
-              <w:t>[]</w:t>
+            <w:r>
+              <w:t>IForm[]</w:t>
             </w:r>
           </w:p>
           <w:p/>
@@ -7137,15 +7210,7 @@
           </w:p>
           <w:p>
             <w:r>
-              <w:t>X-</w:t>
-            </w:r>
-            <w:proofErr w:type="spellStart"/>
-            <w:r>
-              <w:t>Auth</w:t>
-            </w:r>
-            <w:proofErr w:type="spellEnd"/>
-            <w:r>
-              <w:t>-Header</w:t>
+              <w:t>X-Auth-Header</w:t>
             </w:r>
           </w:p>
         </w:tc>
@@ -7157,7 +7222,6 @@
           </w:tcPr>
           <w:p>
             <w:r>
-              <w:lastRenderedPageBreak/>
               <w:t>Get form for a user/guest</w:t>
             </w:r>
           </w:p>
@@ -7173,15 +7237,7 @@
           </w:p>
           <w:p>
             <w:r>
-              <w:t>/</w:t>
-            </w:r>
-            <w:proofErr w:type="spellStart"/>
-            <w:r>
-              <w:t>api</w:t>
-            </w:r>
-            <w:proofErr w:type="spellEnd"/>
-            <w:r>
-              <w:t>/form/:id</w:t>
+              <w:t>/api/form/:id</w:t>
             </w:r>
           </w:p>
         </w:tc>
@@ -7203,37 +7259,20 @@
           </w:p>
           <w:p>
             <w:r>
-              <w:t>Content-type : application/</w:t>
-            </w:r>
-            <w:proofErr w:type="spellStart"/>
-            <w:r>
-              <w:t>json</w:t>
-            </w:r>
-            <w:proofErr w:type="spellEnd"/>
+              <w:t>Content-type : application/json</w:t>
+            </w:r>
           </w:p>
           <w:p/>
           <w:p>
             <w:r>
-              <w:t>Accept : application/</w:t>
-            </w:r>
-            <w:proofErr w:type="spellStart"/>
-            <w:r>
-              <w:t>json</w:t>
-            </w:r>
-            <w:proofErr w:type="spellEnd"/>
+              <w:t>Accept : application/json</w:t>
+            </w:r>
           </w:p>
           <w:p/>
           <w:p>
             <w:r>
-              <w:t>X-</w:t>
-            </w:r>
-            <w:proofErr w:type="spellStart"/>
-            <w:r>
-              <w:t>Auth</w:t>
-            </w:r>
-            <w:proofErr w:type="spellEnd"/>
-            <w:r>
-              <w:t>-Header : username:&lt;username&gt;</w:t>
+              <w:lastRenderedPageBreak/>
+              <w:t>X-Auth-Header : username:&lt;username&gt;</w:t>
             </w:r>
           </w:p>
           <w:p/>
@@ -7309,11 +7348,9 @@
             </w:r>
           </w:p>
           <w:p>
-            <w:proofErr w:type="spellStart"/>
             <w:r>
               <w:t>IForm</w:t>
             </w:r>
-            <w:proofErr w:type="spellEnd"/>
           </w:p>
           <w:p/>
           <w:p/>
@@ -7354,6 +7391,7 @@
           </w:tcPr>
           <w:p>
             <w:r>
+              <w:lastRenderedPageBreak/>
               <w:t>Save form meta</w:t>
             </w:r>
           </w:p>
@@ -7369,15 +7407,7 @@
           </w:p>
           <w:p>
             <w:r>
-              <w:t>/</w:t>
-            </w:r>
-            <w:proofErr w:type="spellStart"/>
-            <w:r>
-              <w:t>api</w:t>
-            </w:r>
-            <w:proofErr w:type="spellEnd"/>
-            <w:r>
-              <w:t>/form/:id</w:t>
+              <w:t>/api/form/:id</w:t>
             </w:r>
           </w:p>
         </w:tc>
@@ -7399,37 +7429,19 @@
           </w:p>
           <w:p>
             <w:r>
-              <w:t>Content-type : application/</w:t>
-            </w:r>
-            <w:proofErr w:type="spellStart"/>
-            <w:r>
-              <w:t>json</w:t>
-            </w:r>
-            <w:proofErr w:type="spellEnd"/>
+              <w:t>Content-type : application/json</w:t>
+            </w:r>
           </w:p>
           <w:p/>
           <w:p>
             <w:r>
-              <w:t>Accept : application/</w:t>
-            </w:r>
-            <w:proofErr w:type="spellStart"/>
-            <w:r>
-              <w:t>json</w:t>
-            </w:r>
-            <w:proofErr w:type="spellEnd"/>
+              <w:t>Accept : application/json</w:t>
+            </w:r>
           </w:p>
           <w:p/>
           <w:p>
             <w:r>
-              <w:t>X-</w:t>
-            </w:r>
-            <w:proofErr w:type="spellStart"/>
-            <w:r>
-              <w:t>Auth</w:t>
-            </w:r>
-            <w:proofErr w:type="spellEnd"/>
-            <w:r>
-              <w:t>-Header : username:&lt;username&gt;</w:t>
+              <w:t>X-Auth-Header : username:&lt;username&gt;</w:t>
             </w:r>
           </w:p>
           <w:p/>
@@ -7634,7 +7646,6 @@
         <w:pStyle w:val="Heading2"/>
       </w:pPr>
       <w:r>
-        <w:lastRenderedPageBreak/>
         <w:t>Guest Authentication</w:t>
       </w:r>
     </w:p>
@@ -8085,13 +8096,8 @@
                             <w:pPr>
                               <w:jc w:val="center"/>
                             </w:pPr>
-                            <w:proofErr w:type="spellStart"/>
                             <w:r>
-                              <w:t>Auth</w:t>
-                            </w:r>
-                            <w:proofErr w:type="spellEnd"/>
-                            <w:r>
-                              <w:t xml:space="preserve"> Middleware</w:t>
+                              <w:t>Auth Middleware</w:t>
                             </w:r>
                           </w:p>
                         </w:txbxContent>
@@ -8120,13 +8126,8 @@
                       <w:pPr>
                         <w:jc w:val="center"/>
                       </w:pPr>
-                      <w:proofErr w:type="spellStart"/>
                       <w:r>
-                        <w:t>Auth</w:t>
-                      </w:r>
-                      <w:proofErr w:type="spellEnd"/>
-                      <w:r>
-                        <w:t xml:space="preserve"> Middleware</w:t>
+                        <w:t>Auth Middleware</w:t>
                       </w:r>
                     </w:p>
                   </w:txbxContent>
@@ -8884,23 +8885,7 @@
         </w:numPr>
       </w:pPr>
       <w:r>
-        <w:t>Calls server API</w:t>
-      </w:r>
-      <w:proofErr w:type="gramStart"/>
-      <w:r>
-        <w:t>:/</w:t>
-      </w:r>
-      <w:proofErr w:type="gramEnd"/>
-      <w:r>
-        <w:t xml:space="preserve"> </w:t>
-      </w:r>
-      <w:proofErr w:type="spellStart"/>
-      <w:r>
-        <w:t>api</w:t>
-      </w:r>
-      <w:proofErr w:type="spellEnd"/>
-      <w:r>
-        <w:t>/forms.   Passes the guest id (cookie/header)</w:t>
+        <w:t>Calls server API:/ api/forms.   Passes the guest id (cookie/header)</w:t>
       </w:r>
     </w:p>
     <w:p>
@@ -8923,21 +8908,8 @@
           <w:numId w:val="13"/>
         </w:numPr>
       </w:pPr>
-      <w:proofErr w:type="spellStart"/>
-      <w:r>
-        <w:t>Auth</w:t>
-      </w:r>
-      <w:proofErr w:type="spellEnd"/>
-      <w:r>
-        <w:t xml:space="preserve"> middleware receives the request    (</w:t>
-      </w:r>
-      <w:proofErr w:type="spellStart"/>
-      <w:r>
-        <w:t>Auth</w:t>
-      </w:r>
-      <w:proofErr w:type="spellEnd"/>
-      <w:r>
-        <w:t xml:space="preserve"> middleware is configured before all API routes)</w:t>
+      <w:r>
+        <w:t>Auth middleware receives the request    (Auth middleware is configured before all API routes)</w:t>
       </w:r>
     </w:p>
     <w:p>
@@ -8949,31 +8921,7 @@
         </w:numPr>
       </w:pPr>
       <w:r>
-        <w:t xml:space="preserve">Reads the </w:t>
-      </w:r>
-      <w:proofErr w:type="spellStart"/>
-      <w:r>
-        <w:t>userid</w:t>
-      </w:r>
-      <w:proofErr w:type="spellEnd"/>
-      <w:r>
-        <w:t xml:space="preserve"> (</w:t>
-      </w:r>
-      <w:proofErr w:type="spellStart"/>
-      <w:r>
-        <w:t>request.cookie</w:t>
-      </w:r>
-      <w:proofErr w:type="spellEnd"/>
-      <w:r>
-        <w:t xml:space="preserve"> or </w:t>
-      </w:r>
-      <w:proofErr w:type="spellStart"/>
-      <w:r>
-        <w:t>request.headers</w:t>
-      </w:r>
-      <w:proofErr w:type="spellEnd"/>
-      <w:r>
-        <w:t>)</w:t>
+        <w:t>Reads the userid (request.cookie or request.headers)</w:t>
       </w:r>
     </w:p>
     <w:p>
@@ -8985,21 +8933,8 @@
         </w:numPr>
       </w:pPr>
       <w:r>
-        <w:t xml:space="preserve">If </w:t>
-      </w:r>
-      <w:proofErr w:type="spellStart"/>
-      <w:r>
-        <w:t>userid</w:t>
-      </w:r>
-      <w:proofErr w:type="spellEnd"/>
-      <w:r>
-        <w:t xml:space="preserve"> is blank, implies new user. So generate a random unique </w:t>
-      </w:r>
-      <w:proofErr w:type="spellStart"/>
-      <w:r>
-        <w:t>userid</w:t>
-      </w:r>
-      <w:proofErr w:type="spellEnd"/>
+        <w:t>If userid is blank, implies new user. So generate a random unique userid</w:t>
+      </w:r>
     </w:p>
     <w:p>
       <w:pPr>
@@ -9010,13 +8945,8 @@
         </w:numPr>
       </w:pPr>
       <w:r>
-        <w:t xml:space="preserve">Save the new user in users collection in </w:t>
-      </w:r>
-      <w:proofErr w:type="spellStart"/>
-      <w:r>
-        <w:t>MongoDb</w:t>
-      </w:r>
-      <w:proofErr w:type="spellEnd"/>
+        <w:t>Save the new user in users collection in MongoDb</w:t>
+      </w:r>
     </w:p>
     <w:p>
       <w:pPr>
@@ -9027,47 +8957,8 @@
         </w:numPr>
       </w:pPr>
       <w:r>
-        <w:t xml:space="preserve">Sets </w:t>
-      </w:r>
-      <w:proofErr w:type="spellStart"/>
-      <w:r>
-        <w:t>request.user</w:t>
-      </w:r>
-      <w:proofErr w:type="spellEnd"/>
-      <w:r>
-        <w:t xml:space="preserve"> = {</w:t>
-      </w:r>
-      <w:proofErr w:type="gramStart"/>
-      <w:r>
-        <w:t>user:</w:t>
-      </w:r>
-      <w:proofErr w:type="gramEnd"/>
-      <w:r>
-        <w:t>&lt;</w:t>
-      </w:r>
-      <w:proofErr w:type="spellStart"/>
-      <w:r>
-        <w:t>uerid</w:t>
-      </w:r>
-      <w:proofErr w:type="spellEnd"/>
-      <w:r>
-        <w:t>&gt;,</w:t>
-      </w:r>
-      <w:proofErr w:type="spellStart"/>
-      <w:r>
-        <w:t>isGuest:true</w:t>
-      </w:r>
-      <w:proofErr w:type="spellEnd"/>
-      <w:r>
-        <w:t>/</w:t>
-      </w:r>
-      <w:proofErr w:type="spellStart"/>
-      <w:r>
-        <w:t>false,isSet:true</w:t>
-      </w:r>
-      <w:proofErr w:type="spellEnd"/>
-      <w:r>
-        <w:t>/false}. Calls next()</w:t>
+        <w:lastRenderedPageBreak/>
+        <w:t>Sets request.user = {user:&lt;uerid&gt;,isGuest:true/false,isSet:true/false}. Calls next()</w:t>
       </w:r>
     </w:p>
     <w:p>
@@ -9079,21 +8970,8 @@
         </w:numPr>
       </w:pPr>
       <w:r>
-        <w:t xml:space="preserve">Sets the </w:t>
-      </w:r>
-      <w:proofErr w:type="spellStart"/>
-      <w:r>
-        <w:t>response.header</w:t>
-      </w:r>
-      <w:proofErr w:type="spellEnd"/>
-      <w:r>
-        <w:t>/</w:t>
-      </w:r>
-      <w:proofErr w:type="spellStart"/>
-      <w:r>
-        <w:t>response.cookie</w:t>
-      </w:r>
-      <w:proofErr w:type="spellEnd"/>
+        <w:t>Sets the response.header/response.cookie</w:t>
+      </w:r>
     </w:p>
     <w:p>
       <w:pPr>
@@ -9116,15 +8994,7 @@
         </w:numPr>
       </w:pPr>
       <w:r>
-        <w:t xml:space="preserve">uses the </w:t>
-      </w:r>
-      <w:proofErr w:type="spellStart"/>
-      <w:r>
-        <w:t>request.user</w:t>
-      </w:r>
-      <w:proofErr w:type="spellEnd"/>
-      <w:r>
-        <w:t xml:space="preserve"> object to execute its logic</w:t>
+        <w:t>uses the request.user object to execute its logic</w:t>
       </w:r>
     </w:p>
     <w:p>
@@ -9136,23 +9006,7 @@
         </w:numPr>
       </w:pPr>
       <w:r>
-        <w:t xml:space="preserve">Client receives the response. Reads the </w:t>
-      </w:r>
-      <w:proofErr w:type="spellStart"/>
-      <w:r>
-        <w:t>response.header</w:t>
-      </w:r>
-      <w:proofErr w:type="spellEnd"/>
-      <w:r>
-        <w:t>/</w:t>
-      </w:r>
-      <w:proofErr w:type="spellStart"/>
-      <w:r>
-        <w:t>response.cookie</w:t>
-      </w:r>
-      <w:proofErr w:type="spellEnd"/>
-      <w:r>
-        <w:t xml:space="preserve"> and sets the user in local storage/cookie</w:t>
+        <w:t>Client receives the response. Reads the response.header/response.cookie and sets the user in local storage/cookie</w:t>
       </w:r>
     </w:p>
     <w:p>
@@ -9196,23 +9050,7 @@
         </w:numPr>
       </w:pPr>
       <w:r>
-        <w:t>Calls server API</w:t>
-      </w:r>
-      <w:proofErr w:type="gramStart"/>
-      <w:r>
-        <w:t>:/</w:t>
-      </w:r>
-      <w:proofErr w:type="gramEnd"/>
-      <w:r>
-        <w:t xml:space="preserve"> </w:t>
-      </w:r>
-      <w:proofErr w:type="spellStart"/>
-      <w:r>
-        <w:t>api</w:t>
-      </w:r>
-      <w:proofErr w:type="spellEnd"/>
-      <w:r>
-        <w:t>/forms.   Passes the guest id (cookie/header)</w:t>
+        <w:t>Calls server API:/ api/forms.   Passes the guest id (cookie/header)</w:t>
       </w:r>
     </w:p>
     <w:p>
@@ -9235,21 +9073,8 @@
           <w:numId w:val="17"/>
         </w:numPr>
       </w:pPr>
-      <w:proofErr w:type="spellStart"/>
-      <w:r>
-        <w:t>Auth</w:t>
-      </w:r>
-      <w:proofErr w:type="spellEnd"/>
-      <w:r>
-        <w:t xml:space="preserve"> middleware receives the request    (</w:t>
-      </w:r>
-      <w:proofErr w:type="spellStart"/>
-      <w:r>
-        <w:t>Auth</w:t>
-      </w:r>
-      <w:proofErr w:type="spellEnd"/>
-      <w:r>
-        <w:t xml:space="preserve"> middleware is configured before all API routes)</w:t>
+      <w:r>
+        <w:t>Auth middleware receives the request    (Auth middleware is configured before all API routes)</w:t>
       </w:r>
     </w:p>
     <w:p>
@@ -9261,31 +9086,7 @@
         </w:numPr>
       </w:pPr>
       <w:r>
-        <w:t xml:space="preserve">Reads the </w:t>
-      </w:r>
-      <w:proofErr w:type="spellStart"/>
-      <w:r>
-        <w:t>userid</w:t>
-      </w:r>
-      <w:proofErr w:type="spellEnd"/>
-      <w:r>
-        <w:t xml:space="preserve"> (</w:t>
-      </w:r>
-      <w:proofErr w:type="spellStart"/>
-      <w:r>
-        <w:t>request.cookie</w:t>
-      </w:r>
-      <w:proofErr w:type="spellEnd"/>
-      <w:r>
-        <w:t xml:space="preserve"> or </w:t>
-      </w:r>
-      <w:proofErr w:type="spellStart"/>
-      <w:r>
-        <w:t>request.headers</w:t>
-      </w:r>
-      <w:proofErr w:type="spellEnd"/>
-      <w:r>
-        <w:t>)</w:t>
+        <w:t>Reads the userid (request.cookie or request.headers)</w:t>
       </w:r>
     </w:p>
     <w:p>
@@ -9297,47 +9098,7 @@
         </w:numPr>
       </w:pPr>
       <w:r>
-        <w:t xml:space="preserve">Sets </w:t>
-      </w:r>
-      <w:proofErr w:type="spellStart"/>
-      <w:r>
-        <w:t>request.user</w:t>
-      </w:r>
-      <w:proofErr w:type="spellEnd"/>
-      <w:r>
-        <w:t xml:space="preserve"> = {</w:t>
-      </w:r>
-      <w:proofErr w:type="gramStart"/>
-      <w:r>
-        <w:t>user:</w:t>
-      </w:r>
-      <w:proofErr w:type="gramEnd"/>
-      <w:r>
-        <w:t>&lt;</w:t>
-      </w:r>
-      <w:proofErr w:type="spellStart"/>
-      <w:r>
-        <w:t>uerid</w:t>
-      </w:r>
-      <w:proofErr w:type="spellEnd"/>
-      <w:r>
-        <w:t>&gt;,</w:t>
-      </w:r>
-      <w:proofErr w:type="spellStart"/>
-      <w:r>
-        <w:t>isGuest:true</w:t>
-      </w:r>
-      <w:proofErr w:type="spellEnd"/>
-      <w:r>
-        <w:t>/</w:t>
-      </w:r>
-      <w:proofErr w:type="spellStart"/>
-      <w:r>
-        <w:t>false,isSet:true</w:t>
-      </w:r>
-      <w:proofErr w:type="spellEnd"/>
-      <w:r>
-        <w:t>/false}. Calls next()</w:t>
+        <w:t>Sets request.user = {user:&lt;uerid&gt;,isGuest:true/false,isSet:true/false}. Calls next()</w:t>
       </w:r>
     </w:p>
     <w:p>
@@ -9349,21 +9110,8 @@
         </w:numPr>
       </w:pPr>
       <w:r>
-        <w:t xml:space="preserve">Sets the </w:t>
-      </w:r>
-      <w:proofErr w:type="spellStart"/>
-      <w:r>
-        <w:t>response.header</w:t>
-      </w:r>
-      <w:proofErr w:type="spellEnd"/>
-      <w:r>
-        <w:t>/</w:t>
-      </w:r>
-      <w:proofErr w:type="spellStart"/>
-      <w:r>
-        <w:t>response.cookie</w:t>
-      </w:r>
-      <w:proofErr w:type="spellEnd"/>
+        <w:t>Sets the response.header/response.cookie</w:t>
+      </w:r>
     </w:p>
     <w:p>
       <w:pPr>
@@ -9386,15 +9134,7 @@
         </w:numPr>
       </w:pPr>
       <w:r>
-        <w:t xml:space="preserve">uses the </w:t>
-      </w:r>
-      <w:proofErr w:type="spellStart"/>
-      <w:r>
-        <w:t>request.user</w:t>
-      </w:r>
-      <w:proofErr w:type="spellEnd"/>
-      <w:r>
-        <w:t xml:space="preserve"> object to execute its logic</w:t>
+        <w:t>uses the request.user object to execute its logic</w:t>
       </w:r>
     </w:p>
     <w:p>
@@ -9406,23 +9146,7 @@
         </w:numPr>
       </w:pPr>
       <w:r>
-        <w:t xml:space="preserve">Client receives the response. Reads the </w:t>
-      </w:r>
-      <w:proofErr w:type="spellStart"/>
-      <w:r>
-        <w:t>response.header</w:t>
-      </w:r>
-      <w:proofErr w:type="spellEnd"/>
-      <w:r>
-        <w:t>/</w:t>
-      </w:r>
-      <w:proofErr w:type="spellStart"/>
-      <w:r>
-        <w:t>response.cookie</w:t>
-      </w:r>
-      <w:proofErr w:type="spellEnd"/>
-      <w:r>
-        <w:t xml:space="preserve"> and sets the user in local storage/cookie</w:t>
+        <w:t>Client receives the response. Reads the response.header/response.cookie and sets the user in local storage/cookie</w:t>
       </w:r>
     </w:p>
     <w:p>
@@ -9430,7 +9154,6 @@
         <w:pStyle w:val="Heading1"/>
       </w:pPr>
       <w:r>
-        <w:lastRenderedPageBreak/>
         <w:t>Angular Mysteries</w:t>
       </w:r>
     </w:p>
@@ -9457,6 +9180,20 @@
       <w:r>
         <w:t>Understand and POC for Angular Universal</w:t>
       </w:r>
+    </w:p>
+    <w:p>
+      <w:pPr>
+        <w:pStyle w:val="ListParagraph"/>
+        <w:numPr>
+          <w:ilvl w:val="0"/>
+          <w:numId w:val="14"/>
+        </w:numPr>
+      </w:pPr>
+      <w:r>
+        <w:t>Writing code comments</w:t>
+      </w:r>
+      <w:bookmarkStart w:id="23" w:name="_GoBack"/>
+      <w:bookmarkEnd w:id="23"/>
     </w:p>
     <w:p>
       <w:pPr>
@@ -11453,6 +11190,95 @@
     </w:lvl>
   </w:abstractNum>
   <w:abstractNum w:abstractNumId="1">
+    <w:nsid w:val="0CD045AF"/>
+    <w:multiLevelType w:val="hybridMultilevel"/>
+    <w:tmpl w:val="ECE4AECC"/>
+    <w:lvl w:ilvl="0" w:tplc="0409000F">
+      <w:start w:val="1"/>
+      <w:numFmt w:val="decimal"/>
+      <w:lvlText w:val="%1."/>
+      <w:lvlJc w:val="left"/>
+      <w:pPr>
+        <w:ind w:left="720" w:hanging="360"/>
+      </w:pPr>
+      <w:rPr>
+        <w:rFonts w:hint="default"/>
+      </w:rPr>
+    </w:lvl>
+    <w:lvl w:ilvl="1" w:tplc="04090019" w:tentative="1">
+      <w:start w:val="1"/>
+      <w:numFmt w:val="lowerLetter"/>
+      <w:lvlText w:val="%2."/>
+      <w:lvlJc w:val="left"/>
+      <w:pPr>
+        <w:ind w:left="1440" w:hanging="360"/>
+      </w:pPr>
+    </w:lvl>
+    <w:lvl w:ilvl="2" w:tplc="0409001B" w:tentative="1">
+      <w:start w:val="1"/>
+      <w:numFmt w:val="lowerRoman"/>
+      <w:lvlText w:val="%3."/>
+      <w:lvlJc w:val="right"/>
+      <w:pPr>
+        <w:ind w:left="2160" w:hanging="180"/>
+      </w:pPr>
+    </w:lvl>
+    <w:lvl w:ilvl="3" w:tplc="0409000F" w:tentative="1">
+      <w:start w:val="1"/>
+      <w:numFmt w:val="decimal"/>
+      <w:lvlText w:val="%4."/>
+      <w:lvlJc w:val="left"/>
+      <w:pPr>
+        <w:ind w:left="2880" w:hanging="360"/>
+      </w:pPr>
+    </w:lvl>
+    <w:lvl w:ilvl="4" w:tplc="04090019" w:tentative="1">
+      <w:start w:val="1"/>
+      <w:numFmt w:val="lowerLetter"/>
+      <w:lvlText w:val="%5."/>
+      <w:lvlJc w:val="left"/>
+      <w:pPr>
+        <w:ind w:left="3600" w:hanging="360"/>
+      </w:pPr>
+    </w:lvl>
+    <w:lvl w:ilvl="5" w:tplc="0409001B" w:tentative="1">
+      <w:start w:val="1"/>
+      <w:numFmt w:val="lowerRoman"/>
+      <w:lvlText w:val="%6."/>
+      <w:lvlJc w:val="right"/>
+      <w:pPr>
+        <w:ind w:left="4320" w:hanging="180"/>
+      </w:pPr>
+    </w:lvl>
+    <w:lvl w:ilvl="6" w:tplc="0409000F" w:tentative="1">
+      <w:start w:val="1"/>
+      <w:numFmt w:val="decimal"/>
+      <w:lvlText w:val="%7."/>
+      <w:lvlJc w:val="left"/>
+      <w:pPr>
+        <w:ind w:left="5040" w:hanging="360"/>
+      </w:pPr>
+    </w:lvl>
+    <w:lvl w:ilvl="7" w:tplc="04090019" w:tentative="1">
+      <w:start w:val="1"/>
+      <w:numFmt w:val="lowerLetter"/>
+      <w:lvlText w:val="%8."/>
+      <w:lvlJc w:val="left"/>
+      <w:pPr>
+        <w:ind w:left="5760" w:hanging="360"/>
+      </w:pPr>
+    </w:lvl>
+    <w:lvl w:ilvl="8" w:tplc="0409001B" w:tentative="1">
+      <w:start w:val="1"/>
+      <w:numFmt w:val="lowerRoman"/>
+      <w:lvlText w:val="%9."/>
+      <w:lvlJc w:val="right"/>
+      <w:pPr>
+        <w:ind w:left="6480" w:hanging="180"/>
+      </w:pPr>
+    </w:lvl>
+  </w:abstractNum>
+  <w:abstractNum w:abstractNumId="2">
     <w:nsid w:val="0FF97D3F"/>
     <w:multiLevelType w:val="hybridMultilevel"/>
     <w:tmpl w:val="BEA8B3A0"/>
@@ -11541,7 +11367,7 @@
       </w:pPr>
     </w:lvl>
   </w:abstractNum>
-  <w:abstractNum w:abstractNumId="2">
+  <w:abstractNum w:abstractNumId="3">
     <w:nsid w:val="17E14BE0"/>
     <w:multiLevelType w:val="hybridMultilevel"/>
     <w:tmpl w:val="57C6E0C2"/>
@@ -11630,7 +11456,7 @@
       </w:pPr>
     </w:lvl>
   </w:abstractNum>
-  <w:abstractNum w:abstractNumId="3">
+  <w:abstractNum w:abstractNumId="4">
     <w:nsid w:val="1F9711DC"/>
     <w:multiLevelType w:val="hybridMultilevel"/>
     <w:tmpl w:val="84808D70"/>
@@ -11719,7 +11545,7 @@
       </w:pPr>
     </w:lvl>
   </w:abstractNum>
-  <w:abstractNum w:abstractNumId="4">
+  <w:abstractNum w:abstractNumId="5">
     <w:nsid w:val="27B45E48"/>
     <w:multiLevelType w:val="hybridMultilevel"/>
     <w:tmpl w:val="8E4A4ACA"/>
@@ -11808,7 +11634,7 @@
       </w:pPr>
     </w:lvl>
   </w:abstractNum>
-  <w:abstractNum w:abstractNumId="5">
+  <w:abstractNum w:abstractNumId="6">
     <w:nsid w:val="304D2EF9"/>
     <w:multiLevelType w:val="hybridMultilevel"/>
     <w:tmpl w:val="EECE0DCC"/>
@@ -11897,7 +11723,7 @@
       </w:pPr>
     </w:lvl>
   </w:abstractNum>
-  <w:abstractNum w:abstractNumId="6">
+  <w:abstractNum w:abstractNumId="7">
     <w:nsid w:val="3B207C90"/>
     <w:multiLevelType w:val="hybridMultilevel"/>
     <w:tmpl w:val="D0028B58"/>
@@ -12010,7 +11836,7 @@
       </w:rPr>
     </w:lvl>
   </w:abstractNum>
-  <w:abstractNum w:abstractNumId="7">
+  <w:abstractNum w:abstractNumId="8">
     <w:nsid w:val="46091489"/>
     <w:multiLevelType w:val="hybridMultilevel"/>
     <w:tmpl w:val="235024EA"/>
@@ -12123,7 +11949,7 @@
       </w:rPr>
     </w:lvl>
   </w:abstractNum>
-  <w:abstractNum w:abstractNumId="8">
+  <w:abstractNum w:abstractNumId="9">
     <w:nsid w:val="511F5D19"/>
     <w:multiLevelType w:val="hybridMultilevel"/>
     <w:tmpl w:val="7F44E826"/>
@@ -12212,7 +12038,7 @@
       </w:pPr>
     </w:lvl>
   </w:abstractNum>
-  <w:abstractNum w:abstractNumId="9">
+  <w:abstractNum w:abstractNumId="10">
     <w:nsid w:val="53C7404B"/>
     <w:multiLevelType w:val="hybridMultilevel"/>
     <w:tmpl w:val="D50CE3A2"/>
@@ -12301,7 +12127,7 @@
       </w:pPr>
     </w:lvl>
   </w:abstractNum>
-  <w:abstractNum w:abstractNumId="10">
+  <w:abstractNum w:abstractNumId="11">
     <w:nsid w:val="5F6C6DC3"/>
     <w:multiLevelType w:val="hybridMultilevel"/>
     <w:tmpl w:val="7430D094"/>
@@ -12390,7 +12216,7 @@
       </w:pPr>
     </w:lvl>
   </w:abstractNum>
-  <w:abstractNum w:abstractNumId="11">
+  <w:abstractNum w:abstractNumId="12">
     <w:nsid w:val="63DB0B03"/>
     <w:multiLevelType w:val="hybridMultilevel"/>
     <w:tmpl w:val="0F965324"/>
@@ -12479,7 +12305,7 @@
       </w:pPr>
     </w:lvl>
   </w:abstractNum>
-  <w:abstractNum w:abstractNumId="12">
+  <w:abstractNum w:abstractNumId="13">
     <w:nsid w:val="65361CE6"/>
     <w:multiLevelType w:val="hybridMultilevel"/>
     <w:tmpl w:val="04FC8906"/>
@@ -12568,7 +12394,7 @@
       </w:pPr>
     </w:lvl>
   </w:abstractNum>
-  <w:abstractNum w:abstractNumId="13">
+  <w:abstractNum w:abstractNumId="14">
     <w:nsid w:val="6BCB1FD1"/>
     <w:multiLevelType w:val="hybridMultilevel"/>
     <w:tmpl w:val="FD125AA4"/>
@@ -12657,7 +12483,7 @@
       </w:pPr>
     </w:lvl>
   </w:abstractNum>
-  <w:abstractNum w:abstractNumId="14">
+  <w:abstractNum w:abstractNumId="15">
     <w:nsid w:val="743C6ABE"/>
     <w:multiLevelType w:val="hybridMultilevel"/>
     <w:tmpl w:val="1374B5DE"/>
@@ -12746,7 +12572,7 @@
       </w:pPr>
     </w:lvl>
   </w:abstractNum>
-  <w:abstractNum w:abstractNumId="15">
+  <w:abstractNum w:abstractNumId="16">
     <w:nsid w:val="796325F9"/>
     <w:multiLevelType w:val="hybridMultilevel"/>
     <w:tmpl w:val="3CFAD6E6"/>
@@ -12835,7 +12661,7 @@
       </w:pPr>
     </w:lvl>
   </w:abstractNum>
-  <w:abstractNum w:abstractNumId="16">
+  <w:abstractNum w:abstractNumId="17">
     <w:nsid w:val="7BB21D03"/>
     <w:multiLevelType w:val="hybridMultilevel"/>
     <w:tmpl w:val="222071C8"/>
@@ -12925,55 +12751,58 @@
     </w:lvl>
   </w:abstractNum>
   <w:num w:numId="1">
+    <w:abstractNumId w:val="13"/>
+  </w:num>
+  <w:num w:numId="2">
+    <w:abstractNumId w:val="3"/>
+  </w:num>
+  <w:num w:numId="3">
+    <w:abstractNumId w:val="4"/>
+  </w:num>
+  <w:num w:numId="4">
+    <w:abstractNumId w:val="16"/>
+  </w:num>
+  <w:num w:numId="5">
+    <w:abstractNumId w:val="2"/>
+  </w:num>
+  <w:num w:numId="6">
+    <w:abstractNumId w:val="11"/>
+  </w:num>
+  <w:num w:numId="7">
+    <w:abstractNumId w:val="17"/>
+  </w:num>
+  <w:num w:numId="8">
     <w:abstractNumId w:val="12"/>
   </w:num>
-  <w:num w:numId="2">
-    <w:abstractNumId w:val="2"/>
+  <w:num w:numId="9">
+    <w:abstractNumId w:val="6"/>
   </w:num>
-  <w:num w:numId="3">
-    <w:abstractNumId w:val="3"/>
-  </w:num>
-  <w:num w:numId="4">
-    <w:abstractNumId w:val="15"/>
-  </w:num>
-  <w:num w:numId="5">
-    <w:abstractNumId w:val="1"/>
-  </w:num>
-  <w:num w:numId="6">
-    <w:abstractNumId w:val="10"/>
-  </w:num>
-  <w:num w:numId="7">
-    <w:abstractNumId w:val="16"/>
-  </w:num>
-  <w:num w:numId="8">
-    <w:abstractNumId w:val="11"/>
-  </w:num>
-  <w:num w:numId="9">
+  <w:num w:numId="10">
     <w:abstractNumId w:val="5"/>
   </w:num>
-  <w:num w:numId="10">
-    <w:abstractNumId w:val="4"/>
-  </w:num>
   <w:num w:numId="11">
-    <w:abstractNumId w:val="6"/>
+    <w:abstractNumId w:val="7"/>
   </w:num>
   <w:num w:numId="12">
-    <w:abstractNumId w:val="14"/>
+    <w:abstractNumId w:val="15"/>
   </w:num>
   <w:num w:numId="13">
     <w:abstractNumId w:val="0"/>
   </w:num>
   <w:num w:numId="14">
+    <w:abstractNumId w:val="10"/>
+  </w:num>
+  <w:num w:numId="15">
+    <w:abstractNumId w:val="14"/>
+  </w:num>
+  <w:num w:numId="16">
+    <w:abstractNumId w:val="8"/>
+  </w:num>
+  <w:num w:numId="17">
     <w:abstractNumId w:val="9"/>
   </w:num>
-  <w:num w:numId="15">
-    <w:abstractNumId w:val="13"/>
-  </w:num>
-  <w:num w:numId="16">
-    <w:abstractNumId w:val="7"/>
-  </w:num>
-  <w:num w:numId="17">
-    <w:abstractNumId w:val="8"/>
+  <w:num w:numId="18">
+    <w:abstractNumId w:val="1"/>
   </w:num>
 </w:numbering>
 </file>
@@ -13553,6 +13382,18 @@
     <w:basedOn w:val="DefaultParagraphFont"/>
     <w:rsid w:val="00740492"/>
   </w:style>
+  <w:style w:type="character" w:styleId="FollowedHyperlink">
+    <w:name w:val="FollowedHyperlink"/>
+    <w:basedOn w:val="DefaultParagraphFont"/>
+    <w:uiPriority w:val="99"/>
+    <w:semiHidden/>
+    <w:unhideWhenUsed/>
+    <w:rsid w:val="004E7E01"/>
+    <w:rPr>
+      <w:color w:val="800080" w:themeColor="followedHyperlink"/>
+      <w:u w:val="single"/>
+    </w:rPr>
+  </w:style>
 </w:styles>
 </file>
 
@@ -14131,6 +13972,18 @@
     <w:basedOn w:val="DefaultParagraphFont"/>
     <w:rsid w:val="00740492"/>
   </w:style>
+  <w:style w:type="character" w:styleId="FollowedHyperlink">
+    <w:name w:val="FollowedHyperlink"/>
+    <w:basedOn w:val="DefaultParagraphFont"/>
+    <w:uiPriority w:val="99"/>
+    <w:semiHidden/>
+    <w:unhideWhenUsed/>
+    <w:rsid w:val="004E7E01"/>
+    <w:rPr>
+      <w:color w:val="800080" w:themeColor="followedHyperlink"/>
+      <w:u w:val="single"/>
+    </w:rPr>
+  </w:style>
 </w:styles>
 </file>
 
@@ -14424,7 +14277,7 @@
 </file>
 
 <file path=customXml/itemProps1.xml><?xml version="1.0" encoding="utf-8"?>
-<ds:datastoreItem xmlns:ds="http://schemas.openxmlformats.org/officeDocument/2006/customXml" ds:itemID="{C405C35C-0237-4C48-9559-A93AF1087C57}">
+<ds:datastoreItem xmlns:ds="http://schemas.openxmlformats.org/officeDocument/2006/customXml" ds:itemID="{9B7016D0-B313-4B47-A8F7-D588F2CBEE6B}">
   <ds:schemaRefs>
     <ds:schemaRef ds:uri="http://schemas.openxmlformats.org/officeDocument/2006/bibliography"/>
   </ds:schemaRefs>

</xml_diff>

<commit_message>
[DEV]added models,home component,my forms component and resolver [ONGOING]
</commit_message>
<xml_diff>
--- a/Docs/Form Builder MVP.docx
+++ b/Docs/Form Builder MVP.docx
@@ -1913,9 +1913,11 @@
           <w:numId w:val="11"/>
         </w:numPr>
       </w:pPr>
+      <w:proofErr w:type="spellStart"/>
       <w:r>
         <w:t>Github</w:t>
       </w:r>
+      <w:proofErr w:type="spellEnd"/>
     </w:p>
     <w:p>
       <w:pPr>
@@ -2036,8 +2038,13 @@
     </w:p>
     <w:p>
       <w:r>
-        <w:t>When user selects a form, action menu is shown :</w:t>
-      </w:r>
+        <w:t xml:space="preserve">When user selects a form, action menu is </w:t>
+      </w:r>
+      <w:proofErr w:type="gramStart"/>
+      <w:r>
+        <w:t>shown :</w:t>
+      </w:r>
+      <w:proofErr w:type="gramEnd"/>
     </w:p>
     <w:p>
       <w:r>
@@ -2338,7 +2345,15 @@
         <w:t>“Continue” button is disabled if there is no text entered in “Title” textbox.</w:t>
       </w:r>
       <w:r>
-        <w:t xml:space="preserve"> When user enter any text, it gets enabled</w:t>
+        <w:t xml:space="preserve"> When </w:t>
+      </w:r>
+      <w:proofErr w:type="gramStart"/>
+      <w:r>
+        <w:t>user enter</w:t>
+      </w:r>
+      <w:proofErr w:type="gramEnd"/>
+      <w:r>
+        <w:t xml:space="preserve"> any text, it gets enabled</w:t>
       </w:r>
       <w:r>
         <w:t>.</w:t>
@@ -2421,7 +2436,15 @@
       </w:pPr>
       <w:r>
         <w:lastRenderedPageBreak/>
-        <w:t>We will maintain the same layout i.e   Header, Menu Bar, Main Canvas Page</w:t>
+        <w:t xml:space="preserve">We will maintain the same layout </w:t>
+      </w:r>
+      <w:proofErr w:type="spellStart"/>
+      <w:r>
+        <w:t>i.e</w:t>
+      </w:r>
+      <w:proofErr w:type="spellEnd"/>
+      <w:r>
+        <w:t xml:space="preserve">   Header, Menu Bar, Main Canvas Page</w:t>
       </w:r>
     </w:p>
     <w:p>
@@ -3166,7 +3189,17 @@
     </w:p>
     <w:p>
       <w:r>
-        <w:t>User needs to open the published form url in a browser. The form will be shown to the user.</w:t>
+        <w:t xml:space="preserve">User needs to open the published form </w:t>
+      </w:r>
+      <w:proofErr w:type="spellStart"/>
+      <w:proofErr w:type="gramStart"/>
+      <w:r>
+        <w:t>url</w:t>
+      </w:r>
+      <w:proofErr w:type="spellEnd"/>
+      <w:proofErr w:type="gramEnd"/>
+      <w:r>
+        <w:t xml:space="preserve"> in a browser. The form will be shown to the user.</w:t>
       </w:r>
       <w:r>
         <w:t xml:space="preserve"> User can enter the details and click “Submit”.</w:t>
@@ -3249,7 +3282,15 @@
         </w:numPr>
       </w:pPr>
       <w:r>
-        <w:t>Number of submisisons will be shown to the user as shown above</w:t>
+        <w:t xml:space="preserve">Number of </w:t>
+      </w:r>
+      <w:proofErr w:type="spellStart"/>
+      <w:r>
+        <w:t>submisisons</w:t>
+      </w:r>
+      <w:proofErr w:type="spellEnd"/>
+      <w:r>
+        <w:t xml:space="preserve"> will be shown to the user as shown above</w:t>
       </w:r>
     </w:p>
     <w:p>
@@ -3400,7 +3441,15 @@
         </w:numPr>
       </w:pPr>
       <w:r>
-        <w:t>Form Submissions will be shown in LIFO order i.e latest submissions first and so on</w:t>
+        <w:t xml:space="preserve">Form Submissions will be shown in LIFO order </w:t>
+      </w:r>
+      <w:proofErr w:type="spellStart"/>
+      <w:r>
+        <w:t>i.e</w:t>
+      </w:r>
+      <w:proofErr w:type="spellEnd"/>
+      <w:r>
+        <w:t xml:space="preserve"> latest submissions first and so on</w:t>
       </w:r>
     </w:p>
     <w:p>
@@ -3449,9 +3498,15 @@
         </w:numPr>
       </w:pPr>
       <w:r>
+        <w:rPr>
+          <w:strike/>
+        </w:rPr>
         <w:t xml:space="preserve">Design and </w:t>
       </w:r>
       <w:r>
+        <w:rPr>
+          <w:strike/>
+        </w:rPr>
         <w:t>Architecture</w:t>
       </w:r>
       <w:r>
@@ -3462,6 +3517,15 @@
       </w:r>
       <w:r>
         <w:t>)</w:t>
+      </w:r>
+      <w:r>
+        <w:t xml:space="preserve">   </w:t>
+      </w:r>
+      <w:r>
+        <w:rPr>
+          <w:b/>
+        </w:rPr>
+        <w:t>DONE</w:t>
       </w:r>
     </w:p>
     <w:p>
@@ -3740,7 +3804,7 @@
         </w:numPr>
       </w:pPr>
       <w:r>
-        <w:t>Welcome</w:t>
+        <w:t>home</w:t>
       </w:r>
     </w:p>
     <w:p>
@@ -3751,9 +3815,11 @@
           <w:numId w:val="12"/>
         </w:numPr>
       </w:pPr>
+      <w:proofErr w:type="spellStart"/>
       <w:r>
         <w:t>Myforms</w:t>
       </w:r>
+      <w:proofErr w:type="spellEnd"/>
     </w:p>
     <w:p>
       <w:pPr>
@@ -3790,6 +3856,8 @@
       <w:r>
         <w:t>Preview/:id</w:t>
       </w:r>
+      <w:bookmarkStart w:id="17" w:name="_GoBack"/>
+      <w:bookmarkEnd w:id="17"/>
     </w:p>
     <w:p>
       <w:pPr>
@@ -3842,9 +3910,11 @@
           <w:numId w:val="12"/>
         </w:numPr>
       </w:pPr>
+      <w:proofErr w:type="spellStart"/>
       <w:r>
         <w:t>FormBuilder</w:t>
       </w:r>
+      <w:proofErr w:type="spellEnd"/>
     </w:p>
     <w:p>
       <w:pPr>
@@ -3866,9 +3936,11 @@
           <w:numId w:val="12"/>
         </w:numPr>
       </w:pPr>
+      <w:proofErr w:type="spellStart"/>
       <w:r>
         <w:t>Myforms</w:t>
       </w:r>
+      <w:proofErr w:type="spellEnd"/>
     </w:p>
     <w:p>
       <w:pPr>
@@ -3878,9 +3950,11 @@
           <w:numId w:val="12"/>
         </w:numPr>
       </w:pPr>
+      <w:proofErr w:type="spellStart"/>
       <w:r>
         <w:t>Formdesigner</w:t>
       </w:r>
+      <w:proofErr w:type="spellEnd"/>
     </w:p>
     <w:p>
       <w:pPr>
@@ -3926,9 +4000,11 @@
           <w:numId w:val="12"/>
         </w:numPr>
       </w:pPr>
+      <w:proofErr w:type="spellStart"/>
       <w:r>
         <w:t>FormRenderer</w:t>
       </w:r>
+      <w:proofErr w:type="spellEnd"/>
     </w:p>
     <w:p>
       <w:pPr>
@@ -3962,9 +4038,11 @@
           <w:numId w:val="12"/>
         </w:numPr>
       </w:pPr>
+      <w:proofErr w:type="spellStart"/>
       <w:r>
         <w:t>FormSubmitter</w:t>
       </w:r>
+      <w:proofErr w:type="spellEnd"/>
     </w:p>
     <w:p/>
     <w:p>
@@ -3991,7 +4069,21 @@
         <w:rPr>
           <w:strike/>
         </w:rPr>
-        <w:t>Design RESTful API and document</w:t>
+        <w:t xml:space="preserve">Design </w:t>
+      </w:r>
+      <w:proofErr w:type="spellStart"/>
+      <w:r>
+        <w:rPr>
+          <w:strike/>
+        </w:rPr>
+        <w:t>RESTful</w:t>
+      </w:r>
+      <w:proofErr w:type="spellEnd"/>
+      <w:r>
+        <w:rPr>
+          <w:strike/>
+        </w:rPr>
+        <w:t xml:space="preserve"> API and document</w:t>
       </w:r>
       <w:r>
         <w:t xml:space="preserve"> - </w:t>
@@ -4268,12 +4360,14 @@
           <w:strike/>
         </w:rPr>
       </w:pPr>
+      <w:proofErr w:type="gramStart"/>
       <w:r>
         <w:rPr>
           <w:strike/>
         </w:rPr>
         <w:t>Production build</w:t>
       </w:r>
+      <w:proofErr w:type="gramEnd"/>
       <w:r>
         <w:rPr>
           <w:strike/>
@@ -4380,7 +4474,35 @@
         <w:rPr>
           <w:strike/>
         </w:rPr>
-        <w:t>Designing UI wrapper module so that underlying UX framework can be easily swapped. For eg: Angular Materia, Kendo UI</w:t>
+        <w:t xml:space="preserve">Designing UI wrapper module so that underlying UX framework can be easily swapped. For </w:t>
+      </w:r>
+      <w:proofErr w:type="spellStart"/>
+      <w:r>
+        <w:rPr>
+          <w:strike/>
+        </w:rPr>
+        <w:t>eg</w:t>
+      </w:r>
+      <w:proofErr w:type="spellEnd"/>
+      <w:r>
+        <w:rPr>
+          <w:strike/>
+        </w:rPr>
+        <w:t xml:space="preserve">: Angular </w:t>
+      </w:r>
+      <w:proofErr w:type="spellStart"/>
+      <w:r>
+        <w:rPr>
+          <w:strike/>
+        </w:rPr>
+        <w:t>Materia</w:t>
+      </w:r>
+      <w:proofErr w:type="spellEnd"/>
+      <w:r>
+        <w:rPr>
+          <w:strike/>
+        </w:rPr>
+        <w:t>, Kendo UI</w:t>
       </w:r>
     </w:p>
     <w:p>
@@ -4531,8 +4653,13 @@
           <w:numId w:val="12"/>
         </w:numPr>
       </w:pPr>
-      <w:r>
-        <w:t>MongoDb security</w:t>
+      <w:proofErr w:type="spellStart"/>
+      <w:r>
+        <w:t>MongoDb</w:t>
+      </w:r>
+      <w:proofErr w:type="spellEnd"/>
+      <w:r>
+        <w:t xml:space="preserve"> security</w:t>
       </w:r>
     </w:p>
     <w:p>
@@ -4549,28 +4676,82 @@
     </w:p>
     <w:p>
       <w:pPr>
+        <w:pStyle w:val="ListParagraph"/>
+        <w:numPr>
+          <w:ilvl w:val="1"/>
+          <w:numId w:val="12"/>
+        </w:numPr>
+      </w:pPr>
+      <w:r>
+        <w:t xml:space="preserve">Resetting base path for Angular apps. Its set by default to &lt;base </w:t>
+      </w:r>
+      <w:proofErr w:type="spellStart"/>
+      <w:r>
+        <w:t>href</w:t>
+      </w:r>
+      <w:proofErr w:type="spellEnd"/>
+      <w:r>
+        <w:t>=”/”&gt; in index.html</w:t>
+      </w:r>
+    </w:p>
+    <w:p>
+      <w:pPr>
+        <w:pStyle w:val="ListParagraph"/>
+        <w:ind w:left="1440"/>
+      </w:pPr>
+      <w:r>
+        <w:t>Using Angular CLI: ng build –base-</w:t>
+      </w:r>
+      <w:proofErr w:type="spellStart"/>
+      <w:r>
+        <w:t>href</w:t>
+      </w:r>
+      <w:proofErr w:type="spellEnd"/>
+      <w:r>
+        <w:t xml:space="preserve"> /</w:t>
+      </w:r>
+      <w:proofErr w:type="spellStart"/>
+      <w:r>
+        <w:t>formbuilder</w:t>
+      </w:r>
+      <w:proofErr w:type="spellEnd"/>
+      <w:r>
+        <w:t>/</w:t>
+      </w:r>
+    </w:p>
+    <w:p>
+      <w:pPr>
         <w:pStyle w:val="Heading2"/>
       </w:pPr>
-      <w:bookmarkStart w:id="17" w:name="_Toc482977878"/>
+      <w:bookmarkStart w:id="18" w:name="_Toc482977878"/>
       <w:r>
         <w:t>Database Design</w:t>
       </w:r>
-      <w:bookmarkEnd w:id="17"/>
-    </w:p>
-    <w:p>
-      <w:r>
-        <w:t xml:space="preserve">We will be using MongoDb as the database. </w:t>
+      <w:bookmarkEnd w:id="18"/>
+    </w:p>
+    <w:p>
+      <w:r>
+        <w:t xml:space="preserve">We will be using </w:t>
+      </w:r>
+      <w:proofErr w:type="spellStart"/>
+      <w:r>
+        <w:t>MongoDb</w:t>
+      </w:r>
+      <w:proofErr w:type="spellEnd"/>
+      <w:r>
+        <w:t xml:space="preserve"> as the database. </w:t>
       </w:r>
     </w:p>
     <w:p>
       <w:pPr>
         <w:pStyle w:val="Heading3"/>
       </w:pPr>
-      <w:bookmarkStart w:id="18" w:name="_Toc482977879"/>
-      <w:r>
+      <w:bookmarkStart w:id="19" w:name="_Toc482977879"/>
+      <w:r>
+        <w:lastRenderedPageBreak/>
         <w:t>Collections</w:t>
       </w:r>
-      <w:bookmarkEnd w:id="18"/>
+      <w:bookmarkEnd w:id="19"/>
     </w:p>
     <w:tbl>
       <w:tblPr>
@@ -4621,9 +4802,11 @@
             <w:tcW w:w="3192" w:type="dxa"/>
           </w:tcPr>
           <w:p>
+            <w:proofErr w:type="spellStart"/>
             <w:r>
               <w:t>formsMeta</w:t>
             </w:r>
+            <w:proofErr w:type="spellEnd"/>
           </w:p>
         </w:tc>
         <w:tc>
@@ -4642,13 +4825,28 @@
           </w:p>
           <w:p>
             <w:r>
-              <w:lastRenderedPageBreak/>
-              <w:t xml:space="preserve">    userId:’’,</w:t>
+              <w:t xml:space="preserve">    </w:t>
+            </w:r>
+            <w:proofErr w:type="spellStart"/>
+            <w:r>
+              <w:t>userId</w:t>
+            </w:r>
+            <w:proofErr w:type="spellEnd"/>
+            <w:r>
+              <w:t>:’’,</w:t>
             </w:r>
           </w:p>
           <w:p>
             <w:r>
-              <w:t xml:space="preserve">    formName:’’,</w:t>
+              <w:t xml:space="preserve">    </w:t>
+            </w:r>
+            <w:proofErr w:type="spellStart"/>
+            <w:r>
+              <w:t>formName</w:t>
+            </w:r>
+            <w:proofErr w:type="spellEnd"/>
+            <w:r>
+              <w:t>:’’,</w:t>
             </w:r>
           </w:p>
           <w:p>
@@ -4668,9 +4866,13 @@
           </w:tcPr>
           <w:p>
             <w:r>
-              <w:lastRenderedPageBreak/>
-              <w:t>Id, userId</w:t>
-            </w:r>
+              <w:t xml:space="preserve">Id, </w:t>
+            </w:r>
+            <w:proofErr w:type="spellStart"/>
+            <w:r>
+              <w:t>userId</w:t>
+            </w:r>
+            <w:proofErr w:type="spellEnd"/>
           </w:p>
         </w:tc>
       </w:tr>
@@ -4680,10 +4882,11 @@
             <w:tcW w:w="3192" w:type="dxa"/>
           </w:tcPr>
           <w:p>
-            <w:r>
-              <w:lastRenderedPageBreak/>
+            <w:proofErr w:type="spellStart"/>
+            <w:r>
               <w:t>formsData</w:t>
             </w:r>
+            <w:proofErr w:type="spellEnd"/>
           </w:p>
         </w:tc>
         <w:tc>
@@ -4697,7 +4900,15 @@
           </w:p>
           <w:p>
             <w:r>
-              <w:t xml:space="preserve">    formId,</w:t>
+              <w:t xml:space="preserve">    </w:t>
+            </w:r>
+            <w:proofErr w:type="spellStart"/>
+            <w:r>
+              <w:t>formId</w:t>
+            </w:r>
+            <w:proofErr w:type="spellEnd"/>
+            <w:r>
+              <w:t>,</w:t>
             </w:r>
           </w:p>
           <w:p>
@@ -4716,9 +4927,11 @@
             <w:tcW w:w="3192" w:type="dxa"/>
           </w:tcPr>
           <w:p>
+            <w:proofErr w:type="spellStart"/>
             <w:r>
               <w:t>formId</w:t>
             </w:r>
+            <w:proofErr w:type="spellEnd"/>
           </w:p>
         </w:tc>
       </w:tr>
@@ -4743,14 +4956,18 @@
             </w:r>
           </w:p>
           <w:p>
+            <w:proofErr w:type="spellStart"/>
             <w:r>
               <w:t>isGuest</w:t>
             </w:r>
+            <w:proofErr w:type="spellEnd"/>
           </w:p>
           <w:p>
+            <w:proofErr w:type="spellStart"/>
             <w:r>
               <w:t>loginId</w:t>
             </w:r>
+            <w:proofErr w:type="spellEnd"/>
           </w:p>
           <w:p>
             <w:r>
@@ -4780,11 +4997,16 @@
       <w:pPr>
         <w:pStyle w:val="Heading3"/>
       </w:pPr>
-      <w:bookmarkStart w:id="19" w:name="_Toc482977880"/>
-      <w:r>
-        <w:t>Database Initalization</w:t>
-      </w:r>
-      <w:bookmarkEnd w:id="19"/>
+      <w:bookmarkStart w:id="20" w:name="_Toc482977880"/>
+      <w:r>
+        <w:t xml:space="preserve">Database </w:t>
+      </w:r>
+      <w:proofErr w:type="spellStart"/>
+      <w:r>
+        <w:t>Initalization</w:t>
+      </w:r>
+      <w:bookmarkEnd w:id="20"/>
+      <w:proofErr w:type="spellEnd"/>
     </w:p>
     <w:p>
       <w:r>
@@ -4800,18 +5022,26 @@
         </w:numPr>
       </w:pPr>
       <w:r>
-        <w:t>Create above indexes when creating database and collections. Use db.collection.createIndex API</w:t>
+        <w:t xml:space="preserve">Create above indexes when creating database and collections. Use </w:t>
+      </w:r>
+      <w:proofErr w:type="spellStart"/>
+      <w:r>
+        <w:t>db.collection.createIndex</w:t>
+      </w:r>
+      <w:proofErr w:type="spellEnd"/>
+      <w:r>
+        <w:t xml:space="preserve"> API</w:t>
       </w:r>
     </w:p>
     <w:p>
       <w:pPr>
         <w:pStyle w:val="Heading3"/>
       </w:pPr>
-      <w:bookmarkStart w:id="20" w:name="_Toc482977881"/>
+      <w:bookmarkStart w:id="21" w:name="_Toc482977881"/>
       <w:r>
         <w:t>Security</w:t>
       </w:r>
-      <w:bookmarkEnd w:id="20"/>
+      <w:bookmarkEnd w:id="21"/>
     </w:p>
     <w:p>
       <w:r>
@@ -4822,21 +5052,21 @@
       <w:pPr>
         <w:pStyle w:val="Heading1"/>
       </w:pPr>
-      <w:bookmarkStart w:id="21" w:name="_Toc482977882"/>
+      <w:bookmarkStart w:id="22" w:name="_Toc482977882"/>
       <w:r>
         <w:t>Setting up Development Environment</w:t>
       </w:r>
-      <w:bookmarkEnd w:id="21"/>
+      <w:bookmarkEnd w:id="22"/>
     </w:p>
     <w:p>
       <w:pPr>
         <w:pStyle w:val="Heading2"/>
       </w:pPr>
-      <w:bookmarkStart w:id="22" w:name="_Toc482977883"/>
+      <w:bookmarkStart w:id="23" w:name="_Toc482977883"/>
       <w:r>
         <w:t>Install Software</w:t>
       </w:r>
-      <w:bookmarkEnd w:id="22"/>
+      <w:bookmarkEnd w:id="23"/>
     </w:p>
     <w:tbl>
       <w:tblPr>
@@ -5067,8 +5297,45 @@
           <w:sz w:val="21"/>
           <w:szCs w:val="21"/>
         </w:rPr>
-        <w:t>## Scaffolding for FormBuilder and FormSubmitter</w:t>
-      </w:r>
+        <w:t xml:space="preserve">## Scaffolding for </w:t>
+      </w:r>
+      <w:proofErr w:type="spellStart"/>
+      <w:r>
+        <w:rPr>
+          <w:rFonts w:ascii="Consolas" w:eastAsia="Times New Roman" w:hAnsi="Consolas" w:cs="Consolas"/>
+          <w:b/>
+          <w:bCs/>
+          <w:color w:val="800000"/>
+          <w:sz w:val="21"/>
+          <w:szCs w:val="21"/>
+        </w:rPr>
+        <w:t>FormBuilder</w:t>
+      </w:r>
+      <w:proofErr w:type="spellEnd"/>
+      <w:r>
+        <w:rPr>
+          <w:rFonts w:ascii="Consolas" w:eastAsia="Times New Roman" w:hAnsi="Consolas" w:cs="Consolas"/>
+          <w:b/>
+          <w:bCs/>
+          <w:color w:val="800000"/>
+          <w:sz w:val="21"/>
+          <w:szCs w:val="21"/>
+        </w:rPr>
+        <w:t xml:space="preserve"> and </w:t>
+      </w:r>
+      <w:proofErr w:type="spellStart"/>
+      <w:r>
+        <w:rPr>
+          <w:rFonts w:ascii="Consolas" w:eastAsia="Times New Roman" w:hAnsi="Consolas" w:cs="Consolas"/>
+          <w:b/>
+          <w:bCs/>
+          <w:color w:val="800000"/>
+          <w:sz w:val="21"/>
+          <w:szCs w:val="21"/>
+        </w:rPr>
+        <w:t>FormSubmitter</w:t>
+      </w:r>
+      <w:proofErr w:type="spellEnd"/>
     </w:p>
     <w:p>
       <w:pPr>
@@ -5158,6 +5425,7 @@
           <w:szCs w:val="28"/>
         </w:rPr>
       </w:pPr>
+      <w:proofErr w:type="gramStart"/>
       <w:r>
         <w:rPr>
           <w:rFonts w:ascii="Consolas" w:eastAsia="Times New Roman" w:hAnsi="Consolas" w:cs="Consolas"/>
@@ -5166,8 +5434,10 @@
           <w:sz w:val="28"/>
           <w:szCs w:val="28"/>
         </w:rPr>
-        <w:t>ng new FormBuilder -</w:t>
-      </w:r>
+        <w:lastRenderedPageBreak/>
+        <w:t>ng</w:t>
+      </w:r>
+      <w:proofErr w:type="gramEnd"/>
       <w:r>
         <w:rPr>
           <w:rFonts w:ascii="Consolas" w:eastAsia="Times New Roman" w:hAnsi="Consolas" w:cs="Consolas"/>
@@ -5176,8 +5446,9 @@
           <w:sz w:val="28"/>
           <w:szCs w:val="28"/>
         </w:rPr>
-        <w:t>-</w:t>
-      </w:r>
+        <w:t xml:space="preserve"> new </w:t>
+      </w:r>
+      <w:proofErr w:type="spellStart"/>
       <w:r>
         <w:rPr>
           <w:rFonts w:ascii="Consolas" w:eastAsia="Times New Roman" w:hAnsi="Consolas" w:cs="Consolas"/>
@@ -5186,8 +5457,9 @@
           <w:sz w:val="28"/>
           <w:szCs w:val="28"/>
         </w:rPr>
-        <w:t>p</w:t>
-      </w:r>
+        <w:t>FormBuilder</w:t>
+      </w:r>
+      <w:proofErr w:type="spellEnd"/>
       <w:r>
         <w:rPr>
           <w:rFonts w:ascii="Consolas" w:eastAsia="Times New Roman" w:hAnsi="Consolas" w:cs="Consolas"/>
@@ -5196,7 +5468,7 @@
           <w:sz w:val="28"/>
           <w:szCs w:val="28"/>
         </w:rPr>
-        <w:t>refix</w:t>
+        <w:t xml:space="preserve"> -</w:t>
       </w:r>
       <w:r>
         <w:rPr>
@@ -5206,7 +5478,7 @@
           <w:sz w:val="28"/>
           <w:szCs w:val="28"/>
         </w:rPr>
-        <w:t xml:space="preserve"> fb -</w:t>
+        <w:t>-</w:t>
       </w:r>
       <w:r>
         <w:rPr>
@@ -5216,7 +5488,7 @@
           <w:sz w:val="28"/>
           <w:szCs w:val="28"/>
         </w:rPr>
-        <w:t>-</w:t>
+        <w:t>p</w:t>
       </w:r>
       <w:r>
         <w:rPr>
@@ -5226,8 +5498,72 @@
           <w:sz w:val="28"/>
           <w:szCs w:val="28"/>
         </w:rPr>
-        <w:t>routing -sg true --style scss</w:t>
-      </w:r>
+        <w:t>refix</w:t>
+      </w:r>
+      <w:r>
+        <w:rPr>
+          <w:rFonts w:ascii="Consolas" w:eastAsia="Times New Roman" w:hAnsi="Consolas" w:cs="Consolas"/>
+          <w:b/>
+          <w:color w:val="000000"/>
+          <w:sz w:val="28"/>
+          <w:szCs w:val="28"/>
+        </w:rPr>
+        <w:t xml:space="preserve"> fb -</w:t>
+      </w:r>
+      <w:r>
+        <w:rPr>
+          <w:rFonts w:ascii="Consolas" w:eastAsia="Times New Roman" w:hAnsi="Consolas" w:cs="Consolas"/>
+          <w:b/>
+          <w:color w:val="000000"/>
+          <w:sz w:val="28"/>
+          <w:szCs w:val="28"/>
+        </w:rPr>
+        <w:t>-</w:t>
+      </w:r>
+      <w:r>
+        <w:rPr>
+          <w:rFonts w:ascii="Consolas" w:eastAsia="Times New Roman" w:hAnsi="Consolas" w:cs="Consolas"/>
+          <w:b/>
+          <w:color w:val="000000"/>
+          <w:sz w:val="28"/>
+          <w:szCs w:val="28"/>
+        </w:rPr>
+        <w:t>routing -</w:t>
+      </w:r>
+      <w:proofErr w:type="spellStart"/>
+      <w:r>
+        <w:rPr>
+          <w:rFonts w:ascii="Consolas" w:eastAsia="Times New Roman" w:hAnsi="Consolas" w:cs="Consolas"/>
+          <w:b/>
+          <w:color w:val="000000"/>
+          <w:sz w:val="28"/>
+          <w:szCs w:val="28"/>
+        </w:rPr>
+        <w:t>sg</w:t>
+      </w:r>
+      <w:proofErr w:type="spellEnd"/>
+      <w:r>
+        <w:rPr>
+          <w:rFonts w:ascii="Consolas" w:eastAsia="Times New Roman" w:hAnsi="Consolas" w:cs="Consolas"/>
+          <w:b/>
+          <w:color w:val="000000"/>
+          <w:sz w:val="28"/>
+          <w:szCs w:val="28"/>
+        </w:rPr>
+        <w:t xml:space="preserve"> true --style </w:t>
+      </w:r>
+      <w:proofErr w:type="spellStart"/>
+      <w:r>
+        <w:rPr>
+          <w:rFonts w:ascii="Consolas" w:eastAsia="Times New Roman" w:hAnsi="Consolas" w:cs="Consolas"/>
+          <w:b/>
+          <w:color w:val="000000"/>
+          <w:sz w:val="28"/>
+          <w:szCs w:val="28"/>
+        </w:rPr>
+        <w:t>scss</w:t>
+      </w:r>
+      <w:proofErr w:type="spellEnd"/>
     </w:p>
     <w:tbl>
       <w:tblPr>
@@ -5263,8 +5599,20 @@
                 <w:sz w:val="28"/>
                 <w:szCs w:val="28"/>
               </w:rPr>
-              <w:t>--style scss</w:t>
-            </w:r>
+              <w:t xml:space="preserve">--style </w:t>
+            </w:r>
+            <w:proofErr w:type="spellStart"/>
+            <w:r>
+              <w:rPr>
+                <w:rFonts w:ascii="Consolas" w:eastAsia="Times New Roman" w:hAnsi="Consolas" w:cs="Consolas"/>
+                <w:b/>
+                <w:color w:val="000000"/>
+                <w:sz w:val="28"/>
+                <w:szCs w:val="28"/>
+              </w:rPr>
+              <w:t>scss</w:t>
+            </w:r>
+            <w:proofErr w:type="spellEnd"/>
           </w:p>
         </w:tc>
         <w:tc>
@@ -5415,8 +5763,29 @@
                 <w:sz w:val="28"/>
                 <w:szCs w:val="28"/>
               </w:rPr>
-              <w:lastRenderedPageBreak/>
-              <w:t>-sg true</w:t>
+              <w:t>-</w:t>
+            </w:r>
+            <w:proofErr w:type="spellStart"/>
+            <w:r>
+              <w:rPr>
+                <w:rFonts w:ascii="Consolas" w:eastAsia="Times New Roman" w:hAnsi="Consolas" w:cs="Consolas"/>
+                <w:b/>
+                <w:color w:val="000000"/>
+                <w:sz w:val="28"/>
+                <w:szCs w:val="28"/>
+              </w:rPr>
+              <w:t>sg</w:t>
+            </w:r>
+            <w:proofErr w:type="spellEnd"/>
+            <w:r>
+              <w:rPr>
+                <w:rFonts w:ascii="Consolas" w:eastAsia="Times New Roman" w:hAnsi="Consolas" w:cs="Consolas"/>
+                <w:b/>
+                <w:color w:val="000000"/>
+                <w:sz w:val="28"/>
+                <w:szCs w:val="28"/>
+              </w:rPr>
+              <w:t xml:space="preserve"> true</w:t>
             </w:r>
           </w:p>
         </w:tc>
@@ -5642,6 +6011,7 @@
           <w:szCs w:val="28"/>
         </w:rPr>
       </w:pPr>
+      <w:proofErr w:type="gramStart"/>
       <w:r>
         <w:rPr>
           <w:rFonts w:ascii="Consolas" w:eastAsia="Times New Roman" w:hAnsi="Consolas" w:cs="Consolas"/>
@@ -5650,8 +6020,9 @@
           <w:sz w:val="28"/>
           <w:szCs w:val="28"/>
         </w:rPr>
-        <w:t>ng serve -o</w:t>
-      </w:r>
+        <w:t>ng</w:t>
+      </w:r>
+      <w:proofErr w:type="gramEnd"/>
       <w:r>
         <w:rPr>
           <w:rFonts w:ascii="Consolas" w:eastAsia="Times New Roman" w:hAnsi="Consolas" w:cs="Consolas"/>
@@ -5660,7 +6031,7 @@
           <w:sz w:val="28"/>
           <w:szCs w:val="28"/>
         </w:rPr>
-        <w:t xml:space="preserve"> </w:t>
+        <w:t xml:space="preserve"> serve -o</w:t>
       </w:r>
       <w:r>
         <w:rPr>
@@ -5670,7 +6041,7 @@
           <w:sz w:val="28"/>
           <w:szCs w:val="28"/>
         </w:rPr>
-        <w:t>–</w:t>
+        <w:t xml:space="preserve"> </w:t>
       </w:r>
       <w:r>
         <w:rPr>
@@ -5680,13 +6051,9 @@
           <w:sz w:val="28"/>
           <w:szCs w:val="28"/>
         </w:rPr>
-        <w:t>w</w:t>
-      </w:r>
-    </w:p>
-    <w:p>
-      <w:pPr>
-        <w:shd w:val="clear" w:color="auto" w:fill="FFFFFF"/>
-        <w:spacing w:after="0" w:line="285" w:lineRule="atLeast"/>
+        <w:t>–</w:t>
+      </w:r>
+      <w:r>
         <w:rPr>
           <w:rFonts w:ascii="Consolas" w:eastAsia="Times New Roman" w:hAnsi="Consolas" w:cs="Consolas"/>
           <w:b/>
@@ -5694,6 +6061,20 @@
           <w:sz w:val="28"/>
           <w:szCs w:val="28"/>
         </w:rPr>
+        <w:t>w</w:t>
+      </w:r>
+    </w:p>
+    <w:p>
+      <w:pPr>
+        <w:shd w:val="clear" w:color="auto" w:fill="FFFFFF"/>
+        <w:spacing w:after="0" w:line="285" w:lineRule="atLeast"/>
+        <w:rPr>
+          <w:rFonts w:ascii="Consolas" w:eastAsia="Times New Roman" w:hAnsi="Consolas" w:cs="Consolas"/>
+          <w:b/>
+          <w:color w:val="000000"/>
+          <w:sz w:val="28"/>
+          <w:szCs w:val="28"/>
+        </w:rPr>
       </w:pPr>
     </w:p>
     <w:p>
@@ -5734,6 +6115,7 @@
           <w:szCs w:val="21"/>
         </w:rPr>
       </w:pPr>
+      <w:proofErr w:type="gramStart"/>
       <w:r>
         <w:rPr>
           <w:rFonts w:ascii="Consolas" w:eastAsia="Times New Roman" w:hAnsi="Consolas" w:cs="Consolas"/>
@@ -5750,7 +6132,17 @@
           <w:sz w:val="21"/>
           <w:szCs w:val="21"/>
         </w:rPr>
-        <w:t>g lint –</w:t>
+        <w:t>g</w:t>
+      </w:r>
+      <w:proofErr w:type="gramEnd"/>
+      <w:r>
+        <w:rPr>
+          <w:rFonts w:ascii="Consolas" w:eastAsia="Times New Roman" w:hAnsi="Consolas" w:cs="Consolas"/>
+          <w:color w:val="000000"/>
+          <w:sz w:val="21"/>
+          <w:szCs w:val="21"/>
+        </w:rPr>
+        <w:t xml:space="preserve"> lint –</w:t>
       </w:r>
       <w:r>
         <w:rPr>
@@ -5872,20 +6264,19 @@
           <w:sz w:val="21"/>
           <w:szCs w:val="21"/>
         </w:rPr>
-        <w:t>File &gt; Preferences menu or the Command Palette (Ctrl+Shift+P) search for File Icon Theme</w:t>
-      </w:r>
-    </w:p>
-    <w:p>
-      <w:pPr>
-        <w:shd w:val="clear" w:color="auto" w:fill="FFFFFF"/>
-        <w:spacing w:after="0" w:line="285" w:lineRule="atLeast"/>
+        <w:t>File &gt; Preferences menu or the Command Palette (</w:t>
+      </w:r>
+      <w:proofErr w:type="spellStart"/>
+      <w:r>
         <w:rPr>
           <w:rFonts w:ascii="Consolas" w:eastAsia="Times New Roman" w:hAnsi="Consolas" w:cs="Consolas"/>
           <w:color w:val="000000"/>
           <w:sz w:val="21"/>
           <w:szCs w:val="21"/>
         </w:rPr>
-      </w:pPr>
+        <w:t>Ctrl+Shift+P</w:t>
+      </w:r>
+      <w:proofErr w:type="spellEnd"/>
       <w:r>
         <w:rPr>
           <w:rFonts w:ascii="Consolas" w:eastAsia="Times New Roman" w:hAnsi="Consolas" w:cs="Consolas"/>
@@ -5893,8 +6284,40 @@
           <w:sz w:val="21"/>
           <w:szCs w:val="21"/>
         </w:rPr>
-        <w:t>Select Seti</w:t>
-      </w:r>
+        <w:t>) search for File Icon Theme</w:t>
+      </w:r>
+    </w:p>
+    <w:p>
+      <w:pPr>
+        <w:shd w:val="clear" w:color="auto" w:fill="FFFFFF"/>
+        <w:spacing w:after="0" w:line="285" w:lineRule="atLeast"/>
+        <w:rPr>
+          <w:rFonts w:ascii="Consolas" w:eastAsia="Times New Roman" w:hAnsi="Consolas" w:cs="Consolas"/>
+          <w:color w:val="000000"/>
+          <w:sz w:val="21"/>
+          <w:szCs w:val="21"/>
+        </w:rPr>
+      </w:pPr>
+      <w:r>
+        <w:rPr>
+          <w:rFonts w:ascii="Consolas" w:eastAsia="Times New Roman" w:hAnsi="Consolas" w:cs="Consolas"/>
+          <w:color w:val="000000"/>
+          <w:sz w:val="21"/>
+          <w:szCs w:val="21"/>
+        </w:rPr>
+        <w:t xml:space="preserve">Select </w:t>
+      </w:r>
+      <w:proofErr w:type="spellStart"/>
+      <w:r>
+        <w:rPr>
+          <w:rFonts w:ascii="Consolas" w:eastAsia="Times New Roman" w:hAnsi="Consolas" w:cs="Consolas"/>
+          <w:color w:val="000000"/>
+          <w:sz w:val="21"/>
+          <w:szCs w:val="21"/>
+        </w:rPr>
+        <w:t>Seti</w:t>
+      </w:r>
+      <w:proofErr w:type="spellEnd"/>
     </w:p>
     <w:p/>
     <w:p>
@@ -6462,6 +6885,7 @@
           <w:sz w:val="21"/>
           <w:szCs w:val="21"/>
         </w:rPr>
+        <w:lastRenderedPageBreak/>
         <w:t>// Angular Material modules</w:t>
       </w:r>
     </w:p>
@@ -6477,6 +6901,7 @@
           <w:szCs w:val="21"/>
         </w:rPr>
       </w:pPr>
+      <w:proofErr w:type="gramStart"/>
       <w:r>
         <w:rPr>
           <w:rFonts w:ascii="Consolas" w:eastAsia="Times New Roman" w:hAnsi="Consolas" w:cs="Consolas"/>
@@ -6486,6 +6911,7 @@
         </w:rPr>
         <w:t>import</w:t>
       </w:r>
+      <w:proofErr w:type="gramEnd"/>
       <w:r>
         <w:rPr>
           <w:rFonts w:ascii="Consolas" w:eastAsia="Times New Roman" w:hAnsi="Consolas" w:cs="Consolas"/>
@@ -6493,7 +6919,27 @@
           <w:sz w:val="21"/>
           <w:szCs w:val="21"/>
         </w:rPr>
-        <w:t xml:space="preserve"> {MaterialModule} </w:t>
+        <w:t xml:space="preserve"> {</w:t>
+      </w:r>
+      <w:proofErr w:type="spellStart"/>
+      <w:r>
+        <w:rPr>
+          <w:rFonts w:ascii="Consolas" w:eastAsia="Times New Roman" w:hAnsi="Consolas" w:cs="Consolas"/>
+          <w:color w:val="000000"/>
+          <w:sz w:val="21"/>
+          <w:szCs w:val="21"/>
+        </w:rPr>
+        <w:t>MaterialModule</w:t>
+      </w:r>
+      <w:proofErr w:type="spellEnd"/>
+      <w:r>
+        <w:rPr>
+          <w:rFonts w:ascii="Consolas" w:eastAsia="Times New Roman" w:hAnsi="Consolas" w:cs="Consolas"/>
+          <w:color w:val="000000"/>
+          <w:sz w:val="21"/>
+          <w:szCs w:val="21"/>
+        </w:rPr>
+        <w:t xml:space="preserve">} </w:t>
       </w:r>
       <w:r>
         <w:rPr>
@@ -6544,6 +6990,7 @@
           <w:szCs w:val="21"/>
         </w:rPr>
       </w:pPr>
+      <w:proofErr w:type="gramStart"/>
       <w:r>
         <w:rPr>
           <w:rFonts w:ascii="Consolas" w:eastAsia="Times New Roman" w:hAnsi="Consolas" w:cs="Consolas"/>
@@ -6553,6 +7000,7 @@
         </w:rPr>
         <w:t>import</w:t>
       </w:r>
+      <w:proofErr w:type="gramEnd"/>
       <w:r>
         <w:rPr>
           <w:rFonts w:ascii="Consolas" w:eastAsia="Times New Roman" w:hAnsi="Consolas" w:cs="Consolas"/>
@@ -6560,7 +7008,27 @@
           <w:sz w:val="21"/>
           <w:szCs w:val="21"/>
         </w:rPr>
-        <w:t xml:space="preserve"> {BrowserAnimationsModule} </w:t>
+        <w:t xml:space="preserve"> {</w:t>
+      </w:r>
+      <w:proofErr w:type="spellStart"/>
+      <w:r>
+        <w:rPr>
+          <w:rFonts w:ascii="Consolas" w:eastAsia="Times New Roman" w:hAnsi="Consolas" w:cs="Consolas"/>
+          <w:color w:val="000000"/>
+          <w:sz w:val="21"/>
+          <w:szCs w:val="21"/>
+        </w:rPr>
+        <w:t>BrowserAnimationsModule</w:t>
+      </w:r>
+      <w:proofErr w:type="spellEnd"/>
+      <w:r>
+        <w:rPr>
+          <w:rFonts w:ascii="Consolas" w:eastAsia="Times New Roman" w:hAnsi="Consolas" w:cs="Consolas"/>
+          <w:color w:val="000000"/>
+          <w:sz w:val="21"/>
+          <w:szCs w:val="21"/>
+        </w:rPr>
+        <w:t xml:space="preserve">} </w:t>
       </w:r>
       <w:r>
         <w:rPr>
@@ -6623,6 +7091,7 @@
           <w:szCs w:val="21"/>
         </w:rPr>
       </w:pPr>
+      <w:proofErr w:type="gramStart"/>
       <w:r>
         <w:rPr>
           <w:rFonts w:ascii="Consolas" w:eastAsia="Times New Roman" w:hAnsi="Consolas" w:cs="Consolas"/>
@@ -6630,20 +7099,19 @@
           <w:sz w:val="21"/>
           <w:szCs w:val="21"/>
         </w:rPr>
-        <w:t>@NgModule({</w:t>
-      </w:r>
-    </w:p>
-    <w:p>
-      <w:pPr>
-        <w:shd w:val="clear" w:color="auto" w:fill="FFFFFF"/>
-        <w:spacing w:after="0" w:line="285" w:lineRule="atLeast"/>
+        <w:t>@</w:t>
+      </w:r>
+      <w:proofErr w:type="spellStart"/>
+      <w:r>
         <w:rPr>
           <w:rFonts w:ascii="Consolas" w:eastAsia="Times New Roman" w:hAnsi="Consolas" w:cs="Consolas"/>
           <w:color w:val="000000"/>
           <w:sz w:val="21"/>
           <w:szCs w:val="21"/>
         </w:rPr>
-      </w:pPr>
+        <w:t>NgModule</w:t>
+      </w:r>
+      <w:proofErr w:type="spellEnd"/>
       <w:r>
         <w:rPr>
           <w:rFonts w:ascii="Consolas" w:eastAsia="Times New Roman" w:hAnsi="Consolas" w:cs="Consolas"/>
@@ -6651,9 +7119,9 @@
           <w:sz w:val="21"/>
           <w:szCs w:val="21"/>
         </w:rPr>
-        <w:lastRenderedPageBreak/>
-        <w:t xml:space="preserve">  imports: [</w:t>
-      </w:r>
+        <w:t>({</w:t>
+      </w:r>
+      <w:proofErr w:type="gramEnd"/>
     </w:p>
     <w:p>
       <w:pPr>
@@ -6673,20 +7141,19 @@
           <w:sz w:val="21"/>
           <w:szCs w:val="21"/>
         </w:rPr>
-        <w:t xml:space="preserve">    CommonModule,</w:t>
-      </w:r>
-    </w:p>
-    <w:p>
-      <w:pPr>
-        <w:shd w:val="clear" w:color="auto" w:fill="FFFFFF"/>
-        <w:spacing w:after="0" w:line="285" w:lineRule="atLeast"/>
+        <w:t xml:space="preserve">  </w:t>
+      </w:r>
+      <w:proofErr w:type="gramStart"/>
+      <w:r>
         <w:rPr>
           <w:rFonts w:ascii="Consolas" w:eastAsia="Times New Roman" w:hAnsi="Consolas" w:cs="Consolas"/>
           <w:color w:val="000000"/>
           <w:sz w:val="21"/>
           <w:szCs w:val="21"/>
         </w:rPr>
-      </w:pPr>
+        <w:t>imports</w:t>
+      </w:r>
+      <w:proofErr w:type="gramEnd"/>
       <w:r>
         <w:rPr>
           <w:rFonts w:ascii="Consolas" w:eastAsia="Times New Roman" w:hAnsi="Consolas" w:cs="Consolas"/>
@@ -6694,7 +7161,7 @@
           <w:sz w:val="21"/>
           <w:szCs w:val="21"/>
         </w:rPr>
-        <w:t xml:space="preserve">    MaterialModule,</w:t>
+        <w:t>: [</w:t>
       </w:r>
     </w:p>
     <w:p>
@@ -6715,20 +7182,19 @@
           <w:sz w:val="21"/>
           <w:szCs w:val="21"/>
         </w:rPr>
-        <w:t xml:space="preserve">    BrowserAnimationsModule</w:t>
-      </w:r>
-    </w:p>
-    <w:p>
-      <w:pPr>
-        <w:shd w:val="clear" w:color="auto" w:fill="FFFFFF"/>
-        <w:spacing w:after="0" w:line="285" w:lineRule="atLeast"/>
+        <w:t xml:space="preserve">    </w:t>
+      </w:r>
+      <w:proofErr w:type="spellStart"/>
+      <w:r>
         <w:rPr>
           <w:rFonts w:ascii="Consolas" w:eastAsia="Times New Roman" w:hAnsi="Consolas" w:cs="Consolas"/>
           <w:color w:val="000000"/>
           <w:sz w:val="21"/>
           <w:szCs w:val="21"/>
         </w:rPr>
-      </w:pPr>
+        <w:t>CommonModule</w:t>
+      </w:r>
+      <w:proofErr w:type="spellEnd"/>
       <w:r>
         <w:rPr>
           <w:rFonts w:ascii="Consolas" w:eastAsia="Times New Roman" w:hAnsi="Consolas" w:cs="Consolas"/>
@@ -6736,14 +7202,13 @@
           <w:sz w:val="21"/>
           <w:szCs w:val="21"/>
         </w:rPr>
-        <w:t xml:space="preserve">  ]</w:t>
+        <w:t>,</w:t>
       </w:r>
     </w:p>
     <w:p>
       <w:pPr>
         <w:shd w:val="clear" w:color="auto" w:fill="FFFFFF"/>
         <w:spacing w:after="0" w:line="285" w:lineRule="atLeast"/>
-        <w:ind w:left="360"/>
         <w:rPr>
           <w:rFonts w:ascii="Consolas" w:eastAsia="Times New Roman" w:hAnsi="Consolas" w:cs="Consolas"/>
           <w:color w:val="000000"/>
@@ -6751,23 +7216,16 @@
           <w:szCs w:val="21"/>
         </w:rPr>
       </w:pPr>
-    </w:p>
-    <w:p>
-      <w:pPr>
-        <w:pStyle w:val="ListParagraph"/>
-        <w:numPr>
-          <w:ilvl w:val="0"/>
-          <w:numId w:val="18"/>
-        </w:numPr>
-        <w:shd w:val="clear" w:color="auto" w:fill="FFFFFF"/>
-        <w:spacing w:after="0" w:line="285" w:lineRule="atLeast"/>
+      <w:r>
         <w:rPr>
           <w:rFonts w:ascii="Consolas" w:eastAsia="Times New Roman" w:hAnsi="Consolas" w:cs="Consolas"/>
           <w:color w:val="000000"/>
           <w:sz w:val="21"/>
           <w:szCs w:val="21"/>
         </w:rPr>
-      </w:pPr>
+        <w:t xml:space="preserve">    </w:t>
+      </w:r>
+      <w:proofErr w:type="spellStart"/>
       <w:r>
         <w:rPr>
           <w:rFonts w:ascii="Consolas" w:eastAsia="Times New Roman" w:hAnsi="Consolas" w:cs="Consolas"/>
@@ -6775,20 +7233,133 @@
           <w:sz w:val="21"/>
           <w:szCs w:val="21"/>
         </w:rPr>
-        <w:t>Add the following in styles.scss</w:t>
-      </w:r>
-    </w:p>
-    <w:p>
-      <w:pPr>
-        <w:shd w:val="clear" w:color="auto" w:fill="FFFFFF"/>
-        <w:spacing w:after="0" w:line="285" w:lineRule="atLeast"/>
-        <w:ind w:left="360"/>
+        <w:t>MaterialModule</w:t>
+      </w:r>
+      <w:proofErr w:type="spellEnd"/>
+      <w:r>
         <w:rPr>
           <w:rFonts w:ascii="Consolas" w:eastAsia="Times New Roman" w:hAnsi="Consolas" w:cs="Consolas"/>
           <w:color w:val="000000"/>
           <w:sz w:val="21"/>
           <w:szCs w:val="21"/>
         </w:rPr>
+        <w:t>,</w:t>
+      </w:r>
+    </w:p>
+    <w:p>
+      <w:pPr>
+        <w:shd w:val="clear" w:color="auto" w:fill="FFFFFF"/>
+        <w:spacing w:after="0" w:line="285" w:lineRule="atLeast"/>
+        <w:rPr>
+          <w:rFonts w:ascii="Consolas" w:eastAsia="Times New Roman" w:hAnsi="Consolas" w:cs="Consolas"/>
+          <w:color w:val="000000"/>
+          <w:sz w:val="21"/>
+          <w:szCs w:val="21"/>
+        </w:rPr>
+      </w:pPr>
+      <w:r>
+        <w:rPr>
+          <w:rFonts w:ascii="Consolas" w:eastAsia="Times New Roman" w:hAnsi="Consolas" w:cs="Consolas"/>
+          <w:color w:val="000000"/>
+          <w:sz w:val="21"/>
+          <w:szCs w:val="21"/>
+        </w:rPr>
+        <w:t xml:space="preserve">    </w:t>
+      </w:r>
+      <w:proofErr w:type="spellStart"/>
+      <w:r>
+        <w:rPr>
+          <w:rFonts w:ascii="Consolas" w:eastAsia="Times New Roman" w:hAnsi="Consolas" w:cs="Consolas"/>
+          <w:color w:val="000000"/>
+          <w:sz w:val="21"/>
+          <w:szCs w:val="21"/>
+        </w:rPr>
+        <w:t>BrowserAnimationsModule</w:t>
+      </w:r>
+      <w:proofErr w:type="spellEnd"/>
+    </w:p>
+    <w:p>
+      <w:pPr>
+        <w:shd w:val="clear" w:color="auto" w:fill="FFFFFF"/>
+        <w:spacing w:after="0" w:line="285" w:lineRule="atLeast"/>
+        <w:rPr>
+          <w:rFonts w:ascii="Consolas" w:eastAsia="Times New Roman" w:hAnsi="Consolas" w:cs="Consolas"/>
+          <w:color w:val="000000"/>
+          <w:sz w:val="21"/>
+          <w:szCs w:val="21"/>
+        </w:rPr>
+      </w:pPr>
+      <w:r>
+        <w:rPr>
+          <w:rFonts w:ascii="Consolas" w:eastAsia="Times New Roman" w:hAnsi="Consolas" w:cs="Consolas"/>
+          <w:color w:val="000000"/>
+          <w:sz w:val="21"/>
+          <w:szCs w:val="21"/>
+        </w:rPr>
+        <w:t xml:space="preserve">  ]</w:t>
+      </w:r>
+    </w:p>
+    <w:p>
+      <w:pPr>
+        <w:shd w:val="clear" w:color="auto" w:fill="FFFFFF"/>
+        <w:spacing w:after="0" w:line="285" w:lineRule="atLeast"/>
+        <w:ind w:left="360"/>
+        <w:rPr>
+          <w:rFonts w:ascii="Consolas" w:eastAsia="Times New Roman" w:hAnsi="Consolas" w:cs="Consolas"/>
+          <w:color w:val="000000"/>
+          <w:sz w:val="21"/>
+          <w:szCs w:val="21"/>
+        </w:rPr>
+      </w:pPr>
+    </w:p>
+    <w:p>
+      <w:pPr>
+        <w:pStyle w:val="ListParagraph"/>
+        <w:numPr>
+          <w:ilvl w:val="0"/>
+          <w:numId w:val="18"/>
+        </w:numPr>
+        <w:shd w:val="clear" w:color="auto" w:fill="FFFFFF"/>
+        <w:spacing w:after="0" w:line="285" w:lineRule="atLeast"/>
+        <w:rPr>
+          <w:rFonts w:ascii="Consolas" w:eastAsia="Times New Roman" w:hAnsi="Consolas" w:cs="Consolas"/>
+          <w:color w:val="000000"/>
+          <w:sz w:val="21"/>
+          <w:szCs w:val="21"/>
+        </w:rPr>
+      </w:pPr>
+      <w:r>
+        <w:rPr>
+          <w:rFonts w:ascii="Consolas" w:eastAsia="Times New Roman" w:hAnsi="Consolas" w:cs="Consolas"/>
+          <w:color w:val="000000"/>
+          <w:sz w:val="21"/>
+          <w:szCs w:val="21"/>
+        </w:rPr>
+        <w:t xml:space="preserve">Add the following in </w:t>
+      </w:r>
+      <w:proofErr w:type="spellStart"/>
+      <w:r>
+        <w:rPr>
+          <w:rFonts w:ascii="Consolas" w:eastAsia="Times New Roman" w:hAnsi="Consolas" w:cs="Consolas"/>
+          <w:color w:val="000000"/>
+          <w:sz w:val="21"/>
+          <w:szCs w:val="21"/>
+        </w:rPr>
+        <w:t>styles.scss</w:t>
+      </w:r>
+      <w:proofErr w:type="spellEnd"/>
+    </w:p>
+    <w:p>
+      <w:pPr>
+        <w:shd w:val="clear" w:color="auto" w:fill="FFFFFF"/>
+        <w:spacing w:after="0" w:line="285" w:lineRule="atLeast"/>
+        <w:ind w:left="360"/>
+        <w:rPr>
+          <w:rFonts w:ascii="Consolas" w:eastAsia="Times New Roman" w:hAnsi="Consolas" w:cs="Consolas"/>
+          <w:color w:val="000000"/>
+          <w:sz w:val="21"/>
+          <w:szCs w:val="21"/>
+        </w:rPr>
       </w:pPr>
       <w:r>
         <w:rPr>
@@ -6806,8 +7377,30 @@
           <w:sz w:val="21"/>
           <w:szCs w:val="21"/>
         </w:rPr>
-        <w:t xml:space="preserve"> url(</w:t>
-      </w:r>
+        <w:t xml:space="preserve"> </w:t>
+      </w:r>
+      <w:proofErr w:type="spellStart"/>
+      <w:proofErr w:type="gramStart"/>
+      <w:r>
+        <w:rPr>
+          <w:rFonts w:ascii="Consolas" w:eastAsia="Times New Roman" w:hAnsi="Consolas" w:cs="Consolas"/>
+          <w:color w:val="000000"/>
+          <w:sz w:val="21"/>
+          <w:szCs w:val="21"/>
+        </w:rPr>
+        <w:t>url</w:t>
+      </w:r>
+      <w:proofErr w:type="spellEnd"/>
+      <w:r>
+        <w:rPr>
+          <w:rFonts w:ascii="Consolas" w:eastAsia="Times New Roman" w:hAnsi="Consolas" w:cs="Consolas"/>
+          <w:color w:val="000000"/>
+          <w:sz w:val="21"/>
+          <w:szCs w:val="21"/>
+        </w:rPr>
+        <w:t>(</w:t>
+      </w:r>
+      <w:proofErr w:type="gramEnd"/>
       <w:r>
         <w:rPr>
           <w:rFonts w:ascii="Consolas" w:eastAsia="Times New Roman" w:hAnsi="Consolas" w:cs="Consolas"/>
@@ -6815,7 +7408,47 @@
           <w:sz w:val="21"/>
           <w:szCs w:val="21"/>
         </w:rPr>
-        <w:t>'https://fonts.googleapis.com/icon?family=Material+Icons'</w:t>
+        <w:t>'https://fonts.googleapis.com/</w:t>
+      </w:r>
+      <w:proofErr w:type="spellStart"/>
+      <w:r>
+        <w:rPr>
+          <w:rFonts w:ascii="Consolas" w:eastAsia="Times New Roman" w:hAnsi="Consolas" w:cs="Consolas"/>
+          <w:color w:val="A31515"/>
+          <w:sz w:val="21"/>
+          <w:szCs w:val="21"/>
+        </w:rPr>
+        <w:t>icon?family</w:t>
+      </w:r>
+      <w:proofErr w:type="spellEnd"/>
+      <w:r>
+        <w:rPr>
+          <w:rFonts w:ascii="Consolas" w:eastAsia="Times New Roman" w:hAnsi="Consolas" w:cs="Consolas"/>
+          <w:color w:val="A31515"/>
+          <w:sz w:val="21"/>
+          <w:szCs w:val="21"/>
+        </w:rPr>
+        <w:t>=</w:t>
+      </w:r>
+      <w:proofErr w:type="spellStart"/>
+      <w:r>
+        <w:rPr>
+          <w:rFonts w:ascii="Consolas" w:eastAsia="Times New Roman" w:hAnsi="Consolas" w:cs="Consolas"/>
+          <w:color w:val="A31515"/>
+          <w:sz w:val="21"/>
+          <w:szCs w:val="21"/>
+        </w:rPr>
+        <w:t>Material+Icons</w:t>
+      </w:r>
+      <w:proofErr w:type="spellEnd"/>
+      <w:r>
+        <w:rPr>
+          <w:rFonts w:ascii="Consolas" w:eastAsia="Times New Roman" w:hAnsi="Consolas" w:cs="Consolas"/>
+          <w:color w:val="A31515"/>
+          <w:sz w:val="21"/>
+          <w:szCs w:val="21"/>
+        </w:rPr>
+        <w:t>'</w:t>
       </w:r>
       <w:r>
         <w:rPr>
@@ -7000,16 +7633,37 @@
           </w:p>
           <w:p>
             <w:r>
-              <w:t>/api/forms</w:t>
-            </w:r>
-            <w:r>
-              <w:t>/{includeMeta}</w:t>
+              <w:t>/</w:t>
+            </w:r>
+            <w:proofErr w:type="spellStart"/>
+            <w:r>
+              <w:t>api</w:t>
+            </w:r>
+            <w:proofErr w:type="spellEnd"/>
+            <w:r>
+              <w:t>/forms</w:t>
+            </w:r>
+            <w:r>
+              <w:t>/{</w:t>
+            </w:r>
+            <w:proofErr w:type="spellStart"/>
+            <w:r>
+              <w:t>includeMeta</w:t>
+            </w:r>
+            <w:proofErr w:type="spellEnd"/>
+            <w:r>
+              <w:t>}</w:t>
             </w:r>
           </w:p>
           <w:p/>
           <w:p>
-            <w:r>
-              <w:t>includeMeta – 1/0</w:t>
+            <w:proofErr w:type="spellStart"/>
+            <w:r>
+              <w:t>includeMeta</w:t>
+            </w:r>
+            <w:proofErr w:type="spellEnd"/>
+            <w:r>
+              <w:t xml:space="preserve"> – 1/0</w:t>
             </w:r>
           </w:p>
           <w:p/>
@@ -7020,7 +7674,15 @@
           </w:p>
           <w:p>
             <w:r>
-              <w:t>If 0 , send formid, form name</w:t>
+              <w:t xml:space="preserve">If 0 , send </w:t>
+            </w:r>
+            <w:proofErr w:type="spellStart"/>
+            <w:r>
+              <w:t>formid</w:t>
+            </w:r>
+            <w:proofErr w:type="spellEnd"/>
+            <w:r>
+              <w:t>, form name</w:t>
             </w:r>
           </w:p>
           <w:p/>
@@ -7055,8 +7717,13 @@
               <w:t xml:space="preserve"> </w:t>
             </w:r>
             <w:r>
-              <w:t>application/json</w:t>
-            </w:r>
+              <w:t>application/</w:t>
+            </w:r>
+            <w:proofErr w:type="spellStart"/>
+            <w:r>
+              <w:t>json</w:t>
+            </w:r>
+            <w:proofErr w:type="spellEnd"/>
           </w:p>
           <w:p/>
           <w:p>
@@ -7073,13 +7740,26 @@
               <w:t xml:space="preserve"> </w:t>
             </w:r>
             <w:r>
-              <w:t>application/json</w:t>
-            </w:r>
+              <w:t>application/</w:t>
+            </w:r>
+            <w:proofErr w:type="spellStart"/>
+            <w:r>
+              <w:t>json</w:t>
+            </w:r>
+            <w:proofErr w:type="spellEnd"/>
           </w:p>
           <w:p/>
           <w:p>
             <w:r>
-              <w:t>X-Auth-Header</w:t>
+              <w:t>X-</w:t>
+            </w:r>
+            <w:proofErr w:type="spellStart"/>
+            <w:r>
+              <w:t>Auth</w:t>
+            </w:r>
+            <w:proofErr w:type="spellEnd"/>
+            <w:r>
+              <w:t>-Header</w:t>
             </w:r>
             <w:r>
               <w:t xml:space="preserve"> </w:t>
@@ -7109,7 +7789,15 @@
           </w:p>
           <w:p>
             <w:r>
-              <w:t>X-Auth-Header : username:&lt;username&gt;</w:t>
+              <w:t>X-</w:t>
+            </w:r>
+            <w:proofErr w:type="spellStart"/>
+            <w:r>
+              <w:t>Auth</w:t>
+            </w:r>
+            <w:proofErr w:type="spellEnd"/>
+            <w:r>
+              <w:t>-Header : username:&lt;username&gt;</w:t>
             </w:r>
           </w:p>
           <w:p/>
@@ -7168,8 +7856,13 @@
             </w:r>
           </w:p>
           <w:p>
-            <w:r>
-              <w:t>IForm[]</w:t>
+            <w:proofErr w:type="spellStart"/>
+            <w:r>
+              <w:t>IForm</w:t>
+            </w:r>
+            <w:proofErr w:type="spellEnd"/>
+            <w:r>
+              <w:t>[]</w:t>
             </w:r>
           </w:p>
           <w:p/>
@@ -7210,7 +7903,15 @@
           </w:p>
           <w:p>
             <w:r>
-              <w:t>X-Auth-Header</w:t>
+              <w:t>X-</w:t>
+            </w:r>
+            <w:proofErr w:type="spellStart"/>
+            <w:r>
+              <w:t>Auth</w:t>
+            </w:r>
+            <w:proofErr w:type="spellEnd"/>
+            <w:r>
+              <w:t>-Header</w:t>
             </w:r>
           </w:p>
         </w:tc>
@@ -7237,7 +7938,15 @@
           </w:p>
           <w:p>
             <w:r>
-              <w:t>/api/form/:id</w:t>
+              <w:t>/</w:t>
+            </w:r>
+            <w:proofErr w:type="spellStart"/>
+            <w:r>
+              <w:t>api</w:t>
+            </w:r>
+            <w:proofErr w:type="spellEnd"/>
+            <w:r>
+              <w:t>/form/:id</w:t>
             </w:r>
           </w:p>
         </w:tc>
@@ -7259,20 +7968,41 @@
           </w:p>
           <w:p>
             <w:r>
-              <w:t>Content-type : application/json</w:t>
-            </w:r>
+              <w:t xml:space="preserve">Content-type : </w:t>
+            </w:r>
+            <w:r>
+              <w:lastRenderedPageBreak/>
+              <w:t>application/</w:t>
+            </w:r>
+            <w:proofErr w:type="spellStart"/>
+            <w:r>
+              <w:t>json</w:t>
+            </w:r>
+            <w:proofErr w:type="spellEnd"/>
           </w:p>
           <w:p/>
           <w:p>
             <w:r>
-              <w:t>Accept : application/json</w:t>
-            </w:r>
+              <w:t>Accept : application/</w:t>
+            </w:r>
+            <w:proofErr w:type="spellStart"/>
+            <w:r>
+              <w:t>json</w:t>
+            </w:r>
+            <w:proofErr w:type="spellEnd"/>
           </w:p>
           <w:p/>
           <w:p>
             <w:r>
-              <w:lastRenderedPageBreak/>
-              <w:t>X-Auth-Header : username:&lt;username&gt;</w:t>
+              <w:t>X-</w:t>
+            </w:r>
+            <w:proofErr w:type="spellStart"/>
+            <w:r>
+              <w:t>Auth</w:t>
+            </w:r>
+            <w:proofErr w:type="spellEnd"/>
+            <w:r>
+              <w:t>-Header : username:&lt;username&gt;</w:t>
             </w:r>
           </w:p>
           <w:p/>
@@ -7333,6 +8063,7 @@
           </w:p>
           <w:p>
             <w:r>
+              <w:lastRenderedPageBreak/>
               <w:t>No username:</w:t>
             </w:r>
           </w:p>
@@ -7348,9 +8079,11 @@
             </w:r>
           </w:p>
           <w:p>
+            <w:proofErr w:type="spellStart"/>
             <w:r>
               <w:t>IForm</w:t>
             </w:r>
+            <w:proofErr w:type="spellEnd"/>
           </w:p>
           <w:p/>
           <w:p/>
@@ -7407,7 +8140,15 @@
           </w:p>
           <w:p>
             <w:r>
-              <w:t>/api/form/:id</w:t>
+              <w:t>/</w:t>
+            </w:r>
+            <w:proofErr w:type="spellStart"/>
+            <w:r>
+              <w:t>api</w:t>
+            </w:r>
+            <w:proofErr w:type="spellEnd"/>
+            <w:r>
+              <w:t>/form/:id</w:t>
             </w:r>
           </w:p>
         </w:tc>
@@ -7429,19 +8170,37 @@
           </w:p>
           <w:p>
             <w:r>
-              <w:t>Content-type : application/json</w:t>
-            </w:r>
+              <w:t>Content-type : application/</w:t>
+            </w:r>
+            <w:proofErr w:type="spellStart"/>
+            <w:r>
+              <w:t>json</w:t>
+            </w:r>
+            <w:proofErr w:type="spellEnd"/>
           </w:p>
           <w:p/>
           <w:p>
             <w:r>
-              <w:t>Accept : application/json</w:t>
-            </w:r>
+              <w:t>Accept : application/</w:t>
+            </w:r>
+            <w:proofErr w:type="spellStart"/>
+            <w:r>
+              <w:t>json</w:t>
+            </w:r>
+            <w:proofErr w:type="spellEnd"/>
           </w:p>
           <w:p/>
           <w:p>
             <w:r>
-              <w:t>X-Auth-Header : username:&lt;username&gt;</w:t>
+              <w:t>X-</w:t>
+            </w:r>
+            <w:proofErr w:type="spellStart"/>
+            <w:r>
+              <w:t>Auth</w:t>
+            </w:r>
+            <w:proofErr w:type="spellEnd"/>
+            <w:r>
+              <w:t>-Header : username:&lt;username&gt;</w:t>
             </w:r>
           </w:p>
           <w:p/>
@@ -8096,8 +8855,13 @@
                             <w:pPr>
                               <w:jc w:val="center"/>
                             </w:pPr>
+                            <w:proofErr w:type="spellStart"/>
                             <w:r>
-                              <w:t>Auth Middleware</w:t>
+                              <w:t>Auth</w:t>
+                            </w:r>
+                            <w:proofErr w:type="spellEnd"/>
+                            <w:r>
+                              <w:t xml:space="preserve"> Middleware</w:t>
                             </w:r>
                           </w:p>
                         </w:txbxContent>
@@ -8126,8 +8890,13 @@
                       <w:pPr>
                         <w:jc w:val="center"/>
                       </w:pPr>
+                      <w:proofErr w:type="spellStart"/>
                       <w:r>
-                        <w:t>Auth Middleware</w:t>
+                        <w:t>Auth</w:t>
+                      </w:r>
+                      <w:proofErr w:type="spellEnd"/>
+                      <w:r>
+                        <w:t xml:space="preserve"> Middleware</w:t>
                       </w:r>
                     </w:p>
                   </w:txbxContent>
@@ -8885,7 +9654,23 @@
         </w:numPr>
       </w:pPr>
       <w:r>
-        <w:t>Calls server API:/ api/forms.   Passes the guest id (cookie/header)</w:t>
+        <w:t>Calls server API</w:t>
+      </w:r>
+      <w:proofErr w:type="gramStart"/>
+      <w:r>
+        <w:t>:/</w:t>
+      </w:r>
+      <w:proofErr w:type="gramEnd"/>
+      <w:r>
+        <w:t xml:space="preserve"> </w:t>
+      </w:r>
+      <w:proofErr w:type="spellStart"/>
+      <w:r>
+        <w:t>api</w:t>
+      </w:r>
+      <w:proofErr w:type="spellEnd"/>
+      <w:r>
+        <w:t>/forms.   Passes the guest id (cookie/header)</w:t>
       </w:r>
     </w:p>
     <w:p>
@@ -8908,8 +9693,22 @@
           <w:numId w:val="13"/>
         </w:numPr>
       </w:pPr>
-      <w:r>
-        <w:t>Auth middleware receives the request    (Auth middleware is configured before all API routes)</w:t>
+      <w:proofErr w:type="spellStart"/>
+      <w:r>
+        <w:lastRenderedPageBreak/>
+        <w:t>Auth</w:t>
+      </w:r>
+      <w:proofErr w:type="spellEnd"/>
+      <w:r>
+        <w:t xml:space="preserve"> middleware receives the request    (</w:t>
+      </w:r>
+      <w:proofErr w:type="spellStart"/>
+      <w:r>
+        <w:t>Auth</w:t>
+      </w:r>
+      <w:proofErr w:type="spellEnd"/>
+      <w:r>
+        <w:t xml:space="preserve"> middleware is configured before all API routes)</w:t>
       </w:r>
     </w:p>
     <w:p>
@@ -8921,7 +9720,31 @@
         </w:numPr>
       </w:pPr>
       <w:r>
-        <w:t>Reads the userid (request.cookie or request.headers)</w:t>
+        <w:t xml:space="preserve">Reads the </w:t>
+      </w:r>
+      <w:proofErr w:type="spellStart"/>
+      <w:r>
+        <w:t>userid</w:t>
+      </w:r>
+      <w:proofErr w:type="spellEnd"/>
+      <w:r>
+        <w:t xml:space="preserve"> (</w:t>
+      </w:r>
+      <w:proofErr w:type="spellStart"/>
+      <w:r>
+        <w:t>request.cookie</w:t>
+      </w:r>
+      <w:proofErr w:type="spellEnd"/>
+      <w:r>
+        <w:t xml:space="preserve"> or </w:t>
+      </w:r>
+      <w:proofErr w:type="spellStart"/>
+      <w:r>
+        <w:t>request.headers</w:t>
+      </w:r>
+      <w:proofErr w:type="spellEnd"/>
+      <w:r>
+        <w:t>)</w:t>
       </w:r>
     </w:p>
     <w:p>
@@ -8933,8 +9756,21 @@
         </w:numPr>
       </w:pPr>
       <w:r>
-        <w:t>If userid is blank, implies new user. So generate a random unique userid</w:t>
-      </w:r>
+        <w:t xml:space="preserve">If </w:t>
+      </w:r>
+      <w:proofErr w:type="spellStart"/>
+      <w:r>
+        <w:t>userid</w:t>
+      </w:r>
+      <w:proofErr w:type="spellEnd"/>
+      <w:r>
+        <w:t xml:space="preserve"> is blank, implies new user. So generate a random unique </w:t>
+      </w:r>
+      <w:proofErr w:type="spellStart"/>
+      <w:r>
+        <w:t>userid</w:t>
+      </w:r>
+      <w:proofErr w:type="spellEnd"/>
     </w:p>
     <w:p>
       <w:pPr>
@@ -8945,8 +9781,13 @@
         </w:numPr>
       </w:pPr>
       <w:r>
-        <w:t>Save the new user in users collection in MongoDb</w:t>
-      </w:r>
+        <w:t xml:space="preserve">Save the new user in users collection in </w:t>
+      </w:r>
+      <w:proofErr w:type="spellStart"/>
+      <w:r>
+        <w:t>MongoDb</w:t>
+      </w:r>
+      <w:proofErr w:type="spellEnd"/>
     </w:p>
     <w:p>
       <w:pPr>
@@ -8957,8 +9798,47 @@
         </w:numPr>
       </w:pPr>
       <w:r>
-        <w:lastRenderedPageBreak/>
-        <w:t>Sets request.user = {user:&lt;uerid&gt;,isGuest:true/false,isSet:true/false}. Calls next()</w:t>
+        <w:t xml:space="preserve">Sets </w:t>
+      </w:r>
+      <w:proofErr w:type="spellStart"/>
+      <w:r>
+        <w:t>request.user</w:t>
+      </w:r>
+      <w:proofErr w:type="spellEnd"/>
+      <w:r>
+        <w:t xml:space="preserve"> = {</w:t>
+      </w:r>
+      <w:proofErr w:type="gramStart"/>
+      <w:r>
+        <w:t>user:</w:t>
+      </w:r>
+      <w:proofErr w:type="gramEnd"/>
+      <w:r>
+        <w:t>&lt;</w:t>
+      </w:r>
+      <w:proofErr w:type="spellStart"/>
+      <w:r>
+        <w:t>uerid</w:t>
+      </w:r>
+      <w:proofErr w:type="spellEnd"/>
+      <w:r>
+        <w:t>&gt;,</w:t>
+      </w:r>
+      <w:proofErr w:type="spellStart"/>
+      <w:r>
+        <w:t>isGuest:true</w:t>
+      </w:r>
+      <w:proofErr w:type="spellEnd"/>
+      <w:r>
+        <w:t>/</w:t>
+      </w:r>
+      <w:proofErr w:type="spellStart"/>
+      <w:r>
+        <w:t>false,isSet:true</w:t>
+      </w:r>
+      <w:proofErr w:type="spellEnd"/>
+      <w:r>
+        <w:t>/false}. Calls next()</w:t>
       </w:r>
     </w:p>
     <w:p>
@@ -8970,8 +9850,21 @@
         </w:numPr>
       </w:pPr>
       <w:r>
-        <w:t>Sets the response.header/response.cookie</w:t>
-      </w:r>
+        <w:t xml:space="preserve">Sets the </w:t>
+      </w:r>
+      <w:proofErr w:type="spellStart"/>
+      <w:r>
+        <w:t>response.header</w:t>
+      </w:r>
+      <w:proofErr w:type="spellEnd"/>
+      <w:r>
+        <w:t>/</w:t>
+      </w:r>
+      <w:proofErr w:type="spellStart"/>
+      <w:r>
+        <w:t>response.cookie</w:t>
+      </w:r>
+      <w:proofErr w:type="spellEnd"/>
     </w:p>
     <w:p>
       <w:pPr>
@@ -8994,7 +9887,15 @@
         </w:numPr>
       </w:pPr>
       <w:r>
-        <w:t>uses the request.user object to execute its logic</w:t>
+        <w:t xml:space="preserve">uses the </w:t>
+      </w:r>
+      <w:proofErr w:type="spellStart"/>
+      <w:r>
+        <w:t>request.user</w:t>
+      </w:r>
+      <w:proofErr w:type="spellEnd"/>
+      <w:r>
+        <w:t xml:space="preserve"> object to execute its logic</w:t>
       </w:r>
     </w:p>
     <w:p>
@@ -9006,7 +9907,23 @@
         </w:numPr>
       </w:pPr>
       <w:r>
-        <w:t>Client receives the response. Reads the response.header/response.cookie and sets the user in local storage/cookie</w:t>
+        <w:t xml:space="preserve">Client receives the response. Reads the </w:t>
+      </w:r>
+      <w:proofErr w:type="spellStart"/>
+      <w:r>
+        <w:t>response.header</w:t>
+      </w:r>
+      <w:proofErr w:type="spellEnd"/>
+      <w:r>
+        <w:t>/</w:t>
+      </w:r>
+      <w:proofErr w:type="spellStart"/>
+      <w:r>
+        <w:t>response.cookie</w:t>
+      </w:r>
+      <w:proofErr w:type="spellEnd"/>
+      <w:r>
+        <w:t xml:space="preserve"> and sets the user in local storage/cookie</w:t>
       </w:r>
     </w:p>
     <w:p>
@@ -9050,7 +9967,23 @@
         </w:numPr>
       </w:pPr>
       <w:r>
-        <w:t>Calls server API:/ api/forms.   Passes the guest id (cookie/header)</w:t>
+        <w:t>Calls server API</w:t>
+      </w:r>
+      <w:proofErr w:type="gramStart"/>
+      <w:r>
+        <w:t>:/</w:t>
+      </w:r>
+      <w:proofErr w:type="gramEnd"/>
+      <w:r>
+        <w:t xml:space="preserve"> </w:t>
+      </w:r>
+      <w:proofErr w:type="spellStart"/>
+      <w:r>
+        <w:t>api</w:t>
+      </w:r>
+      <w:proofErr w:type="spellEnd"/>
+      <w:r>
+        <w:t>/forms.   Passes the guest id (cookie/header)</w:t>
       </w:r>
     </w:p>
     <w:p>
@@ -9073,8 +10006,21 @@
           <w:numId w:val="17"/>
         </w:numPr>
       </w:pPr>
-      <w:r>
-        <w:t>Auth middleware receives the request    (Auth middleware is configured before all API routes)</w:t>
+      <w:proofErr w:type="spellStart"/>
+      <w:r>
+        <w:t>Auth</w:t>
+      </w:r>
+      <w:proofErr w:type="spellEnd"/>
+      <w:r>
+        <w:t xml:space="preserve"> middleware receives the request    (</w:t>
+      </w:r>
+      <w:proofErr w:type="spellStart"/>
+      <w:r>
+        <w:t>Auth</w:t>
+      </w:r>
+      <w:proofErr w:type="spellEnd"/>
+      <w:r>
+        <w:t xml:space="preserve"> middleware is configured before all API routes)</w:t>
       </w:r>
     </w:p>
     <w:p>
@@ -9086,7 +10032,31 @@
         </w:numPr>
       </w:pPr>
       <w:r>
-        <w:t>Reads the userid (request.cookie or request.headers)</w:t>
+        <w:t xml:space="preserve">Reads the </w:t>
+      </w:r>
+      <w:proofErr w:type="spellStart"/>
+      <w:r>
+        <w:t>userid</w:t>
+      </w:r>
+      <w:proofErr w:type="spellEnd"/>
+      <w:r>
+        <w:t xml:space="preserve"> (</w:t>
+      </w:r>
+      <w:proofErr w:type="spellStart"/>
+      <w:r>
+        <w:t>request.cookie</w:t>
+      </w:r>
+      <w:proofErr w:type="spellEnd"/>
+      <w:r>
+        <w:t xml:space="preserve"> or </w:t>
+      </w:r>
+      <w:proofErr w:type="spellStart"/>
+      <w:r>
+        <w:t>request.headers</w:t>
+      </w:r>
+      <w:proofErr w:type="spellEnd"/>
+      <w:r>
+        <w:t>)</w:t>
       </w:r>
     </w:p>
     <w:p>
@@ -9098,7 +10068,47 @@
         </w:numPr>
       </w:pPr>
       <w:r>
-        <w:t>Sets request.user = {user:&lt;uerid&gt;,isGuest:true/false,isSet:true/false}. Calls next()</w:t>
+        <w:t xml:space="preserve">Sets </w:t>
+      </w:r>
+      <w:proofErr w:type="spellStart"/>
+      <w:r>
+        <w:t>request.user</w:t>
+      </w:r>
+      <w:proofErr w:type="spellEnd"/>
+      <w:r>
+        <w:t xml:space="preserve"> = {</w:t>
+      </w:r>
+      <w:proofErr w:type="gramStart"/>
+      <w:r>
+        <w:t>user:</w:t>
+      </w:r>
+      <w:proofErr w:type="gramEnd"/>
+      <w:r>
+        <w:t>&lt;</w:t>
+      </w:r>
+      <w:proofErr w:type="spellStart"/>
+      <w:r>
+        <w:t>uerid</w:t>
+      </w:r>
+      <w:proofErr w:type="spellEnd"/>
+      <w:r>
+        <w:t>&gt;,</w:t>
+      </w:r>
+      <w:proofErr w:type="spellStart"/>
+      <w:r>
+        <w:t>isGuest:true</w:t>
+      </w:r>
+      <w:proofErr w:type="spellEnd"/>
+      <w:r>
+        <w:t>/</w:t>
+      </w:r>
+      <w:proofErr w:type="spellStart"/>
+      <w:r>
+        <w:t>false,isSet:true</w:t>
+      </w:r>
+      <w:proofErr w:type="spellEnd"/>
+      <w:r>
+        <w:t>/false}. Calls next()</w:t>
       </w:r>
     </w:p>
     <w:p>
@@ -9110,8 +10120,21 @@
         </w:numPr>
       </w:pPr>
       <w:r>
-        <w:t>Sets the response.header/response.cookie</w:t>
-      </w:r>
+        <w:t xml:space="preserve">Sets the </w:t>
+      </w:r>
+      <w:proofErr w:type="spellStart"/>
+      <w:r>
+        <w:t>response.header</w:t>
+      </w:r>
+      <w:proofErr w:type="spellEnd"/>
+      <w:r>
+        <w:t>/</w:t>
+      </w:r>
+      <w:proofErr w:type="spellStart"/>
+      <w:r>
+        <w:t>response.cookie</w:t>
+      </w:r>
+      <w:proofErr w:type="spellEnd"/>
     </w:p>
     <w:p>
       <w:pPr>
@@ -9134,7 +10157,15 @@
         </w:numPr>
       </w:pPr>
       <w:r>
-        <w:t>uses the request.user object to execute its logic</w:t>
+        <w:t xml:space="preserve">uses the </w:t>
+      </w:r>
+      <w:proofErr w:type="spellStart"/>
+      <w:r>
+        <w:t>request.user</w:t>
+      </w:r>
+      <w:proofErr w:type="spellEnd"/>
+      <w:r>
+        <w:t xml:space="preserve"> object to execute its logic</w:t>
       </w:r>
     </w:p>
     <w:p>
@@ -9146,7 +10177,23 @@
         </w:numPr>
       </w:pPr>
       <w:r>
-        <w:t>Client receives the response. Reads the response.header/response.cookie and sets the user in local storage/cookie</w:t>
+        <w:t xml:space="preserve">Client receives the response. Reads the </w:t>
+      </w:r>
+      <w:proofErr w:type="spellStart"/>
+      <w:r>
+        <w:t>response.header</w:t>
+      </w:r>
+      <w:proofErr w:type="spellEnd"/>
+      <w:r>
+        <w:t>/</w:t>
+      </w:r>
+      <w:proofErr w:type="spellStart"/>
+      <w:r>
+        <w:t>response.cookie</w:t>
+      </w:r>
+      <w:proofErr w:type="spellEnd"/>
+      <w:r>
+        <w:t xml:space="preserve"> and sets the user in local storage/cookie</w:t>
       </w:r>
     </w:p>
     <w:p>
@@ -9192,8 +10239,6 @@
       <w:r>
         <w:t>Writing code comments</w:t>
       </w:r>
-      <w:bookmarkStart w:id="23" w:name="_GoBack"/>
-      <w:bookmarkEnd w:id="23"/>
     </w:p>
     <w:p>
       <w:pPr>
@@ -14277,7 +15322,7 @@
 </file>
 
 <file path=customXml/itemProps1.xml><?xml version="1.0" encoding="utf-8"?>
-<ds:datastoreItem xmlns:ds="http://schemas.openxmlformats.org/officeDocument/2006/customXml" ds:itemID="{9B7016D0-B313-4B47-A8F7-D588F2CBEE6B}">
+<ds:datastoreItem xmlns:ds="http://schemas.openxmlformats.org/officeDocument/2006/customXml" ds:itemID="{12A17B4D-BB5B-46A5-9713-10F2390B7720}">
   <ds:schemaRefs>
     <ds:schemaRef ds:uri="http://schemas.openxmlformats.org/officeDocument/2006/bibliography"/>
   </ds:schemaRefs>

</xml_diff>

<commit_message>
[DEV] Implemented environment,ui widgets [COMPLETED]
</commit_message>
<xml_diff>
--- a/Docs/Form Builder MVP.docx
+++ b/Docs/Form Builder MVP.docx
@@ -3856,8 +3856,6 @@
       <w:r>
         <w:t>Preview/:id</w:t>
       </w:r>
-      <w:bookmarkStart w:id="17" w:name="_GoBack"/>
-      <w:bookmarkEnd w:id="17"/>
     </w:p>
     <w:p>
       <w:pPr>
@@ -4723,11 +4721,11 @@
       <w:pPr>
         <w:pStyle w:val="Heading2"/>
       </w:pPr>
-      <w:bookmarkStart w:id="18" w:name="_Toc482977878"/>
+      <w:bookmarkStart w:id="17" w:name="_Toc482977878"/>
       <w:r>
         <w:t>Database Design</w:t>
       </w:r>
-      <w:bookmarkEnd w:id="18"/>
+      <w:bookmarkEnd w:id="17"/>
     </w:p>
     <w:p>
       <w:r>
@@ -4746,12 +4744,12 @@
       <w:pPr>
         <w:pStyle w:val="Heading3"/>
       </w:pPr>
-      <w:bookmarkStart w:id="19" w:name="_Toc482977879"/>
+      <w:bookmarkStart w:id="18" w:name="_Toc482977879"/>
       <w:r>
         <w:lastRenderedPageBreak/>
         <w:t>Collections</w:t>
       </w:r>
-      <w:bookmarkEnd w:id="19"/>
+      <w:bookmarkEnd w:id="18"/>
     </w:p>
     <w:tbl>
       <w:tblPr>
@@ -4997,7 +4995,7 @@
       <w:pPr>
         <w:pStyle w:val="Heading3"/>
       </w:pPr>
-      <w:bookmarkStart w:id="20" w:name="_Toc482977880"/>
+      <w:bookmarkStart w:id="19" w:name="_Toc482977880"/>
       <w:r>
         <w:t xml:space="preserve">Database </w:t>
       </w:r>
@@ -5005,7 +5003,7 @@
       <w:r>
         <w:t>Initalization</w:t>
       </w:r>
-      <w:bookmarkEnd w:id="20"/>
+      <w:bookmarkEnd w:id="19"/>
       <w:proofErr w:type="spellEnd"/>
     </w:p>
     <w:p>
@@ -5037,36 +5035,36 @@
       <w:pPr>
         <w:pStyle w:val="Heading3"/>
       </w:pPr>
-      <w:bookmarkStart w:id="21" w:name="_Toc482977881"/>
+      <w:bookmarkStart w:id="20" w:name="_Toc482977881"/>
       <w:r>
         <w:t>Security</w:t>
       </w:r>
+      <w:bookmarkEnd w:id="20"/>
+    </w:p>
+    <w:p>
+      <w:r>
+        <w:t>TBD in deployment</w:t>
+      </w:r>
+    </w:p>
+    <w:p>
+      <w:pPr>
+        <w:pStyle w:val="Heading1"/>
+      </w:pPr>
+      <w:bookmarkStart w:id="21" w:name="_Toc482977882"/>
+      <w:r>
+        <w:t>Setting up Development Environment</w:t>
+      </w:r>
       <w:bookmarkEnd w:id="21"/>
     </w:p>
     <w:p>
-      <w:r>
-        <w:t>TBD in deployment</w:t>
-      </w:r>
-    </w:p>
-    <w:p>
-      <w:pPr>
-        <w:pStyle w:val="Heading1"/>
-      </w:pPr>
-      <w:bookmarkStart w:id="22" w:name="_Toc482977882"/>
-      <w:r>
-        <w:t>Setting up Development Environment</w:t>
+      <w:pPr>
+        <w:pStyle w:val="Heading2"/>
+      </w:pPr>
+      <w:bookmarkStart w:id="22" w:name="_Toc482977883"/>
+      <w:r>
+        <w:t>Install Software</w:t>
       </w:r>
       <w:bookmarkEnd w:id="22"/>
-    </w:p>
-    <w:p>
-      <w:pPr>
-        <w:pStyle w:val="Heading2"/>
-      </w:pPr>
-      <w:bookmarkStart w:id="23" w:name="_Toc482977883"/>
-      <w:r>
-        <w:t>Install Software</w:t>
-      </w:r>
-      <w:bookmarkEnd w:id="23"/>
     </w:p>
     <w:tbl>
       <w:tblPr>
@@ -8890,13 +8888,8 @@
                       <w:pPr>
                         <w:jc w:val="center"/>
                       </w:pPr>
-                      <w:proofErr w:type="spellStart"/>
                       <w:r>
-                        <w:t>Auth</w:t>
-                      </w:r>
-                      <w:proofErr w:type="spellEnd"/>
-                      <w:r>
-                        <w:t xml:space="preserve"> Middleware</w:t>
+                        <w:t>Auth Middleware</w:t>
                       </w:r>
                     </w:p>
                   </w:txbxContent>
@@ -10242,18 +10235,1385 @@
     </w:p>
     <w:p>
       <w:pPr>
+        <w:pStyle w:val="ListParagraph"/>
+        <w:numPr>
+          <w:ilvl w:val="0"/>
+          <w:numId w:val="14"/>
+        </w:numPr>
+      </w:pPr>
+      <w:r>
+        <w:t>AOT Compilation</w:t>
+      </w:r>
+    </w:p>
+    <w:p>
+      <w:pPr>
+        <w:pStyle w:val="ListParagraph"/>
+        <w:numPr>
+          <w:ilvl w:val="1"/>
+          <w:numId w:val="14"/>
+        </w:numPr>
+      </w:pPr>
+      <w:r>
+        <w:t xml:space="preserve">When doing AOT compilation using ng build command, faced build issues. The errors were about using </w:t>
+      </w:r>
+      <w:proofErr w:type="spellStart"/>
+      <w:r>
+        <w:t>private</w:t>
+      </w:r>
+      <w:proofErr w:type="gramStart"/>
+      <w:r>
+        <w:t>,protected</w:t>
+      </w:r>
+      <w:proofErr w:type="spellEnd"/>
+      <w:proofErr w:type="gramEnd"/>
+      <w:r>
+        <w:t xml:space="preserve"> members from the component template. Refer to the following post for details</w:t>
+      </w:r>
+      <w:r>
+        <w:t xml:space="preserve">: </w:t>
+      </w:r>
+      <w:hyperlink r:id="rId23" w:history="1">
+        <w:r>
+          <w:rPr>
+            <w:rStyle w:val="Hyperlink"/>
+          </w:rPr>
+          <w:t>https://github.com/angular/angular/issues/11978</w:t>
+        </w:r>
+      </w:hyperlink>
+    </w:p>
+    <w:p>
+      <w:pPr>
         <w:pStyle w:val="Heading1"/>
       </w:pPr>
-      <w:bookmarkStart w:id="24" w:name="_Toc482977884"/>
-    </w:p>
+      <w:bookmarkStart w:id="23" w:name="_Toc482977884"/>
+      <w:r>
+        <w:t>Custom Icon Font</w:t>
+      </w:r>
+    </w:p>
+    <w:p>
+      <w:r>
+        <w:t>One can create custom icon fonts using fantastic. Below are the steps:</w:t>
+      </w:r>
+    </w:p>
+    <w:p>
+      <w:pPr>
+        <w:pStyle w:val="ListParagraph"/>
+        <w:numPr>
+          <w:ilvl w:val="0"/>
+          <w:numId w:val="19"/>
+        </w:numPr>
+      </w:pPr>
+      <w:r>
+        <w:t>Create an account on Fontastic.me.</w:t>
+      </w:r>
+    </w:p>
+    <w:p>
+      <w:pPr>
+        <w:pStyle w:val="ListParagraph"/>
+        <w:numPr>
+          <w:ilvl w:val="0"/>
+          <w:numId w:val="19"/>
+        </w:numPr>
+      </w:pPr>
+      <w:r>
+        <w:t>Select the icon fonts from the list</w:t>
+      </w:r>
+    </w:p>
+    <w:p>
+      <w:pPr>
+        <w:pStyle w:val="ListParagraph"/>
+        <w:numPr>
+          <w:ilvl w:val="0"/>
+          <w:numId w:val="19"/>
+        </w:numPr>
+      </w:pPr>
+      <w:r>
+        <w:t>Download. Following files are provided as part of the download:</w:t>
+      </w:r>
+    </w:p>
+    <w:p>
+      <w:pPr>
+        <w:pStyle w:val="ListParagraph"/>
+        <w:numPr>
+          <w:ilvl w:val="1"/>
+          <w:numId w:val="19"/>
+        </w:numPr>
+      </w:pPr>
+      <w:proofErr w:type="spellStart"/>
+      <w:r>
+        <w:t>Css</w:t>
+      </w:r>
+      <w:proofErr w:type="spellEnd"/>
+    </w:p>
+    <w:p>
+      <w:pPr>
+        <w:pStyle w:val="ListParagraph"/>
+        <w:numPr>
+          <w:ilvl w:val="1"/>
+          <w:numId w:val="19"/>
+        </w:numPr>
+      </w:pPr>
+      <w:r>
+        <w:lastRenderedPageBreak/>
+        <w:t>Reference HTML</w:t>
+      </w:r>
+    </w:p>
+    <w:p>
+      <w:pPr>
+        <w:pStyle w:val="ListParagraph"/>
+        <w:numPr>
+          <w:ilvl w:val="1"/>
+          <w:numId w:val="19"/>
+        </w:numPr>
+      </w:pPr>
+      <w:r>
+        <w:t>Font files (</w:t>
+      </w:r>
+      <w:proofErr w:type="spellStart"/>
+      <w:r>
+        <w:t>ttf,woff</w:t>
+      </w:r>
+      <w:proofErr w:type="spellEnd"/>
+      <w:r>
+        <w:t xml:space="preserve">, </w:t>
+      </w:r>
+      <w:proofErr w:type="spellStart"/>
+      <w:r>
+        <w:t>etc</w:t>
+      </w:r>
+      <w:proofErr w:type="spellEnd"/>
+      <w:r>
+        <w:t>)</w:t>
+      </w:r>
+    </w:p>
+    <w:p>
+      <w:pPr>
+        <w:pStyle w:val="ListParagraph"/>
+        <w:numPr>
+          <w:ilvl w:val="0"/>
+          <w:numId w:val="19"/>
+        </w:numPr>
+      </w:pPr>
+      <w:r>
+        <w:t>Steps to integrate into the app</w:t>
+      </w:r>
+    </w:p>
+    <w:p>
+      <w:pPr>
+        <w:pStyle w:val="ListParagraph"/>
+      </w:pPr>
+      <w:r>
+        <w:rPr>
+          <w:noProof/>
+        </w:rPr>
+        <w:drawing>
+          <wp:inline distT="0" distB="0" distL="0" distR="0" wp14:anchorId="1C2F02A0" wp14:editId="528473F7">
+            <wp:extent cx="4188341" cy="2103120"/>
+            <wp:effectExtent l="0" t="0" r="3175" b="0"/>
+            <wp:docPr id="47" name="Picture 47"/>
+            <wp:cNvGraphicFramePr>
+              <a:graphicFrameLocks xmlns:a="http://schemas.openxmlformats.org/drawingml/2006/main" noChangeAspect="1"/>
+            </wp:cNvGraphicFramePr>
+            <a:graphic xmlns:a="http://schemas.openxmlformats.org/drawingml/2006/main">
+              <a:graphicData uri="http://schemas.openxmlformats.org/drawingml/2006/picture">
+                <pic:pic xmlns:pic="http://schemas.openxmlformats.org/drawingml/2006/picture">
+                  <pic:nvPicPr>
+                    <pic:cNvPr id="0" name=""/>
+                    <pic:cNvPicPr/>
+                  </pic:nvPicPr>
+                  <pic:blipFill>
+                    <a:blip r:embed="rId24"/>
+                    <a:stretch>
+                      <a:fillRect/>
+                    </a:stretch>
+                  </pic:blipFill>
+                  <pic:spPr>
+                    <a:xfrm>
+                      <a:off x="0" y="0"/>
+                      <a:ext cx="4188341" cy="2103120"/>
+                    </a:xfrm>
+                    <a:prstGeom prst="rect">
+                      <a:avLst/>
+                    </a:prstGeom>
+                  </pic:spPr>
+                </pic:pic>
+              </a:graphicData>
+            </a:graphic>
+          </wp:inline>
+        </w:drawing>
+      </w:r>
+    </w:p>
+    <w:p>
+      <w:pPr>
+        <w:pStyle w:val="ListParagraph"/>
+        <w:numPr>
+          <w:ilvl w:val="0"/>
+          <w:numId w:val="19"/>
+        </w:numPr>
+      </w:pPr>
+      <w:r>
+        <w:t>In Form Builder, following steps :</w:t>
+      </w:r>
+    </w:p>
+    <w:p>
+      <w:pPr>
+        <w:pStyle w:val="ListParagraph"/>
+        <w:numPr>
+          <w:ilvl w:val="1"/>
+          <w:numId w:val="19"/>
+        </w:numPr>
+      </w:pPr>
+      <w:r>
+        <w:t>In _</w:t>
+      </w:r>
+      <w:proofErr w:type="spellStart"/>
+      <w:r>
+        <w:t>icon.scss</w:t>
+      </w:r>
+      <w:proofErr w:type="spellEnd"/>
+      <w:r>
+        <w:t xml:space="preserve"> , copy the content of </w:t>
+      </w:r>
+      <w:proofErr w:type="spellStart"/>
+      <w:r>
+        <w:t>css</w:t>
+      </w:r>
+      <w:proofErr w:type="spellEnd"/>
+    </w:p>
+    <w:p>
+      <w:pPr>
+        <w:pStyle w:val="ListParagraph"/>
+        <w:numPr>
+          <w:ilvl w:val="1"/>
+          <w:numId w:val="19"/>
+        </w:numPr>
+      </w:pPr>
+      <w:r>
+        <w:t>Copy fonts folder in a new font folder under styles</w:t>
+      </w:r>
+    </w:p>
+    <w:p/>
     <w:p>
       <w:pPr>
         <w:pStyle w:val="Heading1"/>
       </w:pPr>
       <w:r>
+        <w:t>Deployment</w:t>
+      </w:r>
+    </w:p>
+    <w:p>
+      <w:r>
+        <w:t>This section describes the deployment architecture, steps and technologies used.</w:t>
+      </w:r>
+    </w:p>
+    <w:p>
+      <w:pPr>
+        <w:pStyle w:val="Heading2"/>
+      </w:pPr>
+      <w:r>
+        <w:t>Building FormDesigner</w:t>
+      </w:r>
+    </w:p>
+    <w:p>
+      <w:r>
+        <w:t>The first step in deployment is to do a production build of Form Designer Angular app. Angular CLI is used for doing a production build. Here are the steps</w:t>
+      </w:r>
+      <w:r>
+        <w:t>:</w:t>
+      </w:r>
+    </w:p>
+    <w:p>
+      <w:pPr>
+        <w:pStyle w:val="ListParagraph"/>
+        <w:numPr>
+          <w:ilvl w:val="0"/>
+          <w:numId w:val="20"/>
+        </w:numPr>
+      </w:pPr>
+      <w:r>
+        <w:t>CD into FormDesigner directory</w:t>
+      </w:r>
+    </w:p>
+    <w:p>
+      <w:pPr>
+        <w:pStyle w:val="ListParagraph"/>
+        <w:numPr>
+          <w:ilvl w:val="0"/>
+          <w:numId w:val="20"/>
+        </w:numPr>
+      </w:pPr>
+      <w:r>
+        <w:t>Type : npm run build</w:t>
+      </w:r>
+    </w:p>
+    <w:p>
+      <w:pPr>
+        <w:pStyle w:val="ListParagraph"/>
+        <w:ind w:left="1440"/>
+      </w:pPr>
+      <w:r>
+        <w:t xml:space="preserve">NOTE: In package.json, “build” task is defined as: </w:t>
+      </w:r>
+    </w:p>
+    <w:p>
+      <w:pPr>
+        <w:pStyle w:val="ListParagraph"/>
+        <w:shd w:val="clear" w:color="auto" w:fill="FFFFFF"/>
+        <w:spacing w:after="0" w:line="285" w:lineRule="atLeast"/>
+        <w:rPr>
+          <w:rFonts w:ascii="Consolas" w:eastAsia="Times New Roman" w:hAnsi="Consolas" w:cs="Consolas"/>
+          <w:color w:val="A31515"/>
+          <w:sz w:val="21"/>
+          <w:szCs w:val="21"/>
+        </w:rPr>
+      </w:pPr>
+      <w:r>
+        <w:rPr>
+          <w:rFonts w:ascii="Consolas" w:eastAsia="Times New Roman" w:hAnsi="Consolas" w:cs="Consolas"/>
+          <w:color w:val="0451A5"/>
+          <w:sz w:val="21"/>
+          <w:szCs w:val="21"/>
+        </w:rPr>
+        <w:t>"</w:t>
+      </w:r>
+      <w:proofErr w:type="gramStart"/>
+      <w:r>
+        <w:rPr>
+          <w:rFonts w:ascii="Consolas" w:eastAsia="Times New Roman" w:hAnsi="Consolas" w:cs="Consolas"/>
+          <w:color w:val="0451A5"/>
+          <w:sz w:val="21"/>
+          <w:szCs w:val="21"/>
+        </w:rPr>
+        <w:t>build</w:t>
+      </w:r>
+      <w:proofErr w:type="gramEnd"/>
+      <w:r>
+        <w:rPr>
+          <w:rFonts w:ascii="Consolas" w:eastAsia="Times New Roman" w:hAnsi="Consolas" w:cs="Consolas"/>
+          <w:color w:val="0451A5"/>
+          <w:sz w:val="21"/>
+          <w:szCs w:val="21"/>
+        </w:rPr>
+        <w:t>"</w:t>
+      </w:r>
+      <w:r>
+        <w:rPr>
+          <w:rFonts w:ascii="Consolas" w:eastAsia="Times New Roman" w:hAnsi="Consolas" w:cs="Consolas"/>
+          <w:color w:val="000000"/>
+          <w:sz w:val="21"/>
+          <w:szCs w:val="21"/>
+        </w:rPr>
+        <w:t>:</w:t>
+      </w:r>
+      <w:r>
+        <w:rPr>
+          <w:rFonts w:ascii="Consolas" w:eastAsia="Times New Roman" w:hAnsi="Consolas" w:cs="Consolas"/>
+          <w:color w:val="A31515"/>
+          <w:sz w:val="21"/>
+          <w:szCs w:val="21"/>
+        </w:rPr>
+        <w:t xml:space="preserve">"ng build --aot </w:t>
+      </w:r>
+      <w:r>
+        <w:rPr>
+          <w:rFonts w:ascii="Consolas" w:eastAsia="Times New Roman" w:hAnsi="Consolas" w:cs="Consolas"/>
+          <w:color w:val="A31515"/>
+          <w:sz w:val="21"/>
+          <w:szCs w:val="21"/>
+        </w:rPr>
+        <w:t>true</w:t>
+      </w:r>
+      <w:r>
+        <w:rPr>
+          <w:rFonts w:ascii="Consolas" w:eastAsia="Times New Roman" w:hAnsi="Consolas" w:cs="Consolas"/>
+          <w:color w:val="A31515"/>
+          <w:sz w:val="21"/>
+          <w:szCs w:val="21"/>
+        </w:rPr>
+        <w:t xml:space="preserve"> --output-path ../../../build/FormDesigner --target </w:t>
+      </w:r>
+      <w:r>
+        <w:rPr>
+          <w:rFonts w:ascii="Consolas" w:eastAsia="Times New Roman" w:hAnsi="Consolas" w:cs="Consolas"/>
+          <w:color w:val="A31515"/>
+          <w:sz w:val="21"/>
+          <w:szCs w:val="21"/>
+        </w:rPr>
+        <w:t>–</w:t>
+      </w:r>
+      <w:r>
+        <w:rPr>
+          <w:rFonts w:ascii="Consolas" w:eastAsia="Times New Roman" w:hAnsi="Consolas" w:cs="Consolas"/>
+          <w:color w:val="A31515"/>
+          <w:sz w:val="21"/>
+          <w:szCs w:val="21"/>
+        </w:rPr>
+        <w:t>prod</w:t>
+      </w:r>
+      <w:r>
+        <w:rPr>
+          <w:rFonts w:ascii="Consolas" w:eastAsia="Times New Roman" w:hAnsi="Consolas" w:cs="Consolas"/>
+          <w:color w:val="A31515"/>
+          <w:sz w:val="21"/>
+          <w:szCs w:val="21"/>
+        </w:rPr>
+        <w:t xml:space="preserve"> </w:t>
+      </w:r>
+      <w:r>
+        <w:rPr>
+          <w:rFonts w:ascii="Consolas" w:eastAsia="Times New Roman" w:hAnsi="Consolas" w:cs="Consolas"/>
+          <w:color w:val="A31515"/>
+          <w:sz w:val="21"/>
+          <w:szCs w:val="21"/>
+        </w:rPr>
+        <w:t>--</w:t>
+      </w:r>
+      <w:proofErr w:type="spellStart"/>
+      <w:r>
+        <w:rPr>
+          <w:rFonts w:ascii="Consolas" w:eastAsia="Times New Roman" w:hAnsi="Consolas" w:cs="Consolas"/>
+          <w:color w:val="A31515"/>
+          <w:sz w:val="21"/>
+          <w:szCs w:val="21"/>
+        </w:rPr>
+        <w:t>env</w:t>
+      </w:r>
+      <w:proofErr w:type="spellEnd"/>
+      <w:r>
+        <w:rPr>
+          <w:rFonts w:ascii="Consolas" w:eastAsia="Times New Roman" w:hAnsi="Consolas" w:cs="Consolas"/>
+          <w:color w:val="A31515"/>
+          <w:sz w:val="21"/>
+          <w:szCs w:val="21"/>
+        </w:rPr>
+        <w:t>=prod</w:t>
+      </w:r>
+      <w:r>
+        <w:rPr>
+          <w:rFonts w:ascii="Consolas" w:eastAsia="Times New Roman" w:hAnsi="Consolas" w:cs="Consolas"/>
+          <w:color w:val="A31515"/>
+          <w:sz w:val="21"/>
+          <w:szCs w:val="21"/>
+        </w:rPr>
+        <w:t>"</w:t>
+      </w:r>
+    </w:p>
+    <w:p>
+      <w:pPr>
+        <w:pStyle w:val="ListParagraph"/>
+        <w:numPr>
+          <w:ilvl w:val="0"/>
+          <w:numId w:val="20"/>
+        </w:numPr>
+        <w:rPr>
+          <w:rFonts w:ascii="Consolas" w:eastAsia="Times New Roman" w:hAnsi="Consolas" w:cs="Consolas"/>
+          <w:color w:val="000000"/>
+          <w:sz w:val="21"/>
+          <w:szCs w:val="21"/>
+        </w:rPr>
+      </w:pPr>
+      <w:r>
+        <w:t>On successful build, the app artifacts will be copied to the output folder as shown below:</w:t>
+      </w:r>
+    </w:p>
+    <w:p>
+      <w:pPr>
+        <w:pStyle w:val="ListParagraph"/>
+        <w:shd w:val="clear" w:color="auto" w:fill="FFFFFF"/>
+        <w:spacing w:after="0" w:line="285" w:lineRule="atLeast"/>
+        <w:rPr>
+          <w:rFonts w:ascii="Consolas" w:eastAsia="Times New Roman" w:hAnsi="Consolas" w:cs="Consolas"/>
+          <w:color w:val="000000"/>
+          <w:sz w:val="21"/>
+          <w:szCs w:val="21"/>
+        </w:rPr>
+      </w:pPr>
+      <w:r>
+        <w:rPr>
+          <w:noProof/>
+        </w:rPr>
+        <w:lastRenderedPageBreak/>
+        <w:drawing>
+          <wp:inline distT="0" distB="0" distL="0" distR="0" wp14:anchorId="3E619B47" wp14:editId="418ED6BF">
+            <wp:extent cx="2164080" cy="2311259"/>
+            <wp:effectExtent l="0" t="0" r="7620" b="0"/>
+            <wp:docPr id="60" name="Picture 60"/>
+            <wp:cNvGraphicFramePr>
+              <a:graphicFrameLocks xmlns:a="http://schemas.openxmlformats.org/drawingml/2006/main" noChangeAspect="1"/>
+            </wp:cNvGraphicFramePr>
+            <a:graphic xmlns:a="http://schemas.openxmlformats.org/drawingml/2006/main">
+              <a:graphicData uri="http://schemas.openxmlformats.org/drawingml/2006/picture">
+                <pic:pic xmlns:pic="http://schemas.openxmlformats.org/drawingml/2006/picture">
+                  <pic:nvPicPr>
+                    <pic:cNvPr id="0" name=""/>
+                    <pic:cNvPicPr/>
+                  </pic:nvPicPr>
+                  <pic:blipFill>
+                    <a:blip r:embed="rId25"/>
+                    <a:stretch>
+                      <a:fillRect/>
+                    </a:stretch>
+                  </pic:blipFill>
+                  <pic:spPr>
+                    <a:xfrm>
+                      <a:off x="0" y="0"/>
+                      <a:ext cx="2164080" cy="2311259"/>
+                    </a:xfrm>
+                    <a:prstGeom prst="rect">
+                      <a:avLst/>
+                    </a:prstGeom>
+                  </pic:spPr>
+                </pic:pic>
+              </a:graphicData>
+            </a:graphic>
+          </wp:inline>
+        </w:drawing>
+      </w:r>
+    </w:p>
+    <w:p>
+      <w:pPr>
+        <w:pStyle w:val="ListParagraph"/>
+        <w:ind w:left="1440"/>
+      </w:pPr>
+    </w:p>
+    <w:p>
+      <w:pPr>
+        <w:pStyle w:val="Heading2"/>
+      </w:pPr>
+      <w:r>
+        <w:t>Serving FormDesigner from Node</w:t>
+      </w:r>
+    </w:p>
+    <w:p>
+      <w:r>
+        <w:t>Node-based App Server needs to serve the FormDesigner Angular app</w:t>
+      </w:r>
+      <w:r>
+        <w:t>. Here are the steps:</w:t>
+      </w:r>
+    </w:p>
+    <w:p>
+      <w:pPr>
+        <w:pStyle w:val="ListParagraph"/>
+        <w:numPr>
+          <w:ilvl w:val="0"/>
+          <w:numId w:val="21"/>
+        </w:numPr>
+      </w:pPr>
+      <w:r>
+        <w:t>Create a folder called public -&gt; FormDesigner under project root.</w:t>
+      </w:r>
+    </w:p>
+    <w:p>
+      <w:pPr>
+        <w:pStyle w:val="ListParagraph"/>
+        <w:numPr>
+          <w:ilvl w:val="0"/>
+          <w:numId w:val="21"/>
+        </w:numPr>
+      </w:pPr>
+      <w:r>
+        <w:t>Copy the contents of FormDesigner to the folder.</w:t>
+      </w:r>
+    </w:p>
+    <w:p>
+      <w:pPr>
+        <w:pStyle w:val="ListParagraph"/>
+        <w:numPr>
+          <w:ilvl w:val="0"/>
+          <w:numId w:val="21"/>
+        </w:numPr>
+      </w:pPr>
+      <w:r>
+        <w:t xml:space="preserve">Setup the static asset route using </w:t>
+      </w:r>
+      <w:r>
+        <w:rPr>
+          <w:rFonts w:ascii="Consolas" w:hAnsi="Consolas" w:cs="Consolas"/>
+          <w:color w:val="000000"/>
+          <w:sz w:val="19"/>
+          <w:szCs w:val="19"/>
+        </w:rPr>
+        <w:t>_</w:t>
+      </w:r>
+      <w:proofErr w:type="spellStart"/>
+      <w:r>
+        <w:rPr>
+          <w:rFonts w:ascii="Consolas" w:hAnsi="Consolas" w:cs="Consolas"/>
+          <w:color w:val="000000"/>
+          <w:sz w:val="19"/>
+          <w:szCs w:val="19"/>
+        </w:rPr>
+        <w:t>app.use</w:t>
+      </w:r>
+      <w:proofErr w:type="spellEnd"/>
+      <w:r>
+        <w:rPr>
+          <w:rFonts w:ascii="Consolas" w:hAnsi="Consolas" w:cs="Consolas"/>
+          <w:color w:val="000000"/>
+          <w:sz w:val="19"/>
+          <w:szCs w:val="19"/>
+        </w:rPr>
+        <w:t>(</w:t>
+      </w:r>
+      <w:proofErr w:type="spellStart"/>
+      <w:r>
+        <w:rPr>
+          <w:rFonts w:ascii="Consolas" w:hAnsi="Consolas" w:cs="Consolas"/>
+          <w:color w:val="000000"/>
+          <w:sz w:val="19"/>
+          <w:szCs w:val="19"/>
+        </w:rPr>
+        <w:t>express.static</w:t>
+      </w:r>
+      <w:proofErr w:type="spellEnd"/>
+      <w:r>
+        <w:rPr>
+          <w:rFonts w:ascii="Consolas" w:hAnsi="Consolas" w:cs="Consolas"/>
+          <w:color w:val="000000"/>
+          <w:sz w:val="19"/>
+          <w:szCs w:val="19"/>
+        </w:rPr>
+        <w:t>(</w:t>
+      </w:r>
+      <w:r>
+        <w:rPr>
+          <w:rFonts w:ascii="Consolas" w:hAnsi="Consolas" w:cs="Consolas"/>
+          <w:color w:val="A31515"/>
+          <w:sz w:val="19"/>
+          <w:szCs w:val="19"/>
+        </w:rPr>
+        <w:t>'public/</w:t>
+      </w:r>
+      <w:proofErr w:type="spellStart"/>
+      <w:r>
+        <w:rPr>
+          <w:rFonts w:ascii="Consolas" w:hAnsi="Consolas" w:cs="Consolas"/>
+          <w:color w:val="A31515"/>
+          <w:sz w:val="19"/>
+          <w:szCs w:val="19"/>
+        </w:rPr>
+        <w:t>formDesigner</w:t>
+      </w:r>
+      <w:proofErr w:type="spellEnd"/>
+      <w:r>
+        <w:rPr>
+          <w:rFonts w:ascii="Consolas" w:hAnsi="Consolas" w:cs="Consolas"/>
+          <w:color w:val="A31515"/>
+          <w:sz w:val="19"/>
+          <w:szCs w:val="19"/>
+        </w:rPr>
+        <w:t>'</w:t>
+      </w:r>
+      <w:r>
+        <w:rPr>
+          <w:rFonts w:ascii="Consolas" w:hAnsi="Consolas" w:cs="Consolas"/>
+          <w:color w:val="000000"/>
+          <w:sz w:val="19"/>
+          <w:szCs w:val="19"/>
+        </w:rPr>
+        <w:t>));</w:t>
+      </w:r>
+    </w:p>
+    <w:p>
+      <w:pPr>
+        <w:pStyle w:val="ListParagraph"/>
+        <w:numPr>
+          <w:ilvl w:val="0"/>
+          <w:numId w:val="21"/>
+        </w:numPr>
+      </w:pPr>
+      <w:r>
+        <w:t>User can now access the app : http(s)://&lt;server&gt;:&lt;port&gt;/index.html</w:t>
+      </w:r>
+    </w:p>
+    <w:p>
+      <w:pPr>
+        <w:pStyle w:val="Heading2"/>
+      </w:pPr>
+      <w:r>
+        <w:t xml:space="preserve">Deploying </w:t>
+      </w:r>
+      <w:r>
+        <w:t>MongoDB</w:t>
+      </w:r>
+      <w:r>
+        <w:t xml:space="preserve"> using </w:t>
+      </w:r>
+      <w:r>
+        <w:t>MongoDB</w:t>
+      </w:r>
+      <w:r>
+        <w:t xml:space="preserve"> Atlas</w:t>
+      </w:r>
+    </w:p>
+    <w:p>
+      <w:r>
+        <w:t xml:space="preserve">The application uses </w:t>
+      </w:r>
+      <w:r>
+        <w:t>MongoDB</w:t>
+      </w:r>
+      <w:r>
+        <w:t xml:space="preserve"> as a persistent storage solution. Instead of managing the MongoDB deployment on my own, we selected </w:t>
+      </w:r>
+      <w:r>
+        <w:t>MongoDB</w:t>
+      </w:r>
+      <w:r>
+        <w:t xml:space="preserve"> Atlas as the preferred solution. </w:t>
+      </w:r>
+      <w:r>
+        <w:t>MongoDB</w:t>
+      </w:r>
+      <w:r>
+        <w:t xml:space="preserve"> Atlas is a Database-as-a-Service product from </w:t>
+      </w:r>
+      <w:r>
+        <w:t xml:space="preserve">MongoDB </w:t>
+      </w:r>
+      <w:r>
+        <w:t>which manages the infrastructure on our behalf. We are currently using the Free Tier which deploys using AWS (use-east-1 region). Once the cluster is deployed, we need to configure the connection string in Node (in config.js)</w:t>
+      </w:r>
+    </w:p>
+    <w:p>
+      <w:pPr>
+        <w:pStyle w:val="Heading2"/>
+      </w:pPr>
+      <w:r>
+        <w:t>Deploying Node App Server</w:t>
+      </w:r>
+    </w:p>
+    <w:p>
+      <w:r>
+        <w:t xml:space="preserve">There are various ways of deploying Node-based web tier. For </w:t>
+      </w:r>
+      <w:proofErr w:type="spellStart"/>
+      <w:r>
+        <w:t>eg</w:t>
+      </w:r>
+      <w:proofErr w:type="spellEnd"/>
+      <w:r>
+        <w:t xml:space="preserve">: using any of the cloud providers such as Azure, Heroku, AWS, etc. Since our </w:t>
+      </w:r>
+      <w:r>
+        <w:t>MongoDB</w:t>
+      </w:r>
+      <w:r>
+        <w:t xml:space="preserve"> deployment is provisioned on AWS, we have selected AWS as the preferred cloud provider. </w:t>
+      </w:r>
+    </w:p>
+    <w:p>
+      <w:r>
+        <w:t xml:space="preserve">AWS provides different choice of services to meet our requirements. For </w:t>
+      </w:r>
+      <w:proofErr w:type="spellStart"/>
+      <w:r>
+        <w:t>eg</w:t>
+      </w:r>
+      <w:proofErr w:type="spellEnd"/>
+      <w:r>
+        <w:t xml:space="preserve">: we can go </w:t>
+      </w:r>
+      <w:r>
+        <w:t>PaaS way using AWS Elastic Beans</w:t>
+      </w:r>
+      <w:r>
+        <w:t>talk, or IaaS way using AWS EC2 and managing the instance ourselves.</w:t>
+      </w:r>
+    </w:p>
+    <w:p>
+      <w:pPr>
+        <w:pStyle w:val="Heading3"/>
+      </w:pPr>
+      <w:r>
+        <w:t>Using AWS Elastic Beans</w:t>
+      </w:r>
+      <w:r>
+        <w:t>talk</w:t>
+      </w:r>
+    </w:p>
+    <w:p>
+      <w:r>
+        <w:t>With Elastic Beanstalk</w:t>
+      </w:r>
+      <w:r>
+        <w:rPr>
+          <w:rFonts w:ascii="Arial" w:hAnsi="Arial" w:cs="Arial"/>
+          <w:color w:val="444444"/>
+          <w:shd w:val="clear" w:color="auto" w:fill="FFFFFF"/>
+        </w:rPr>
+        <w:t xml:space="preserve">, </w:t>
+      </w:r>
+      <w:r>
+        <w:t>you can quickly deploy and manage applications in the AWS Cloud without worrying about the infrastructure that runs those applications. Elastic Beanstalk supports applications developed in Java, PHP, .NET, Node.js, Python, and Ruby, as well as different container types for each language</w:t>
+      </w:r>
+      <w:r>
+        <w:t>.</w:t>
+      </w:r>
+    </w:p>
+    <w:p>
+      <w:pPr>
+        <w:rPr>
+          <w:rFonts w:ascii="Arial" w:hAnsi="Arial" w:cs="Arial"/>
+          <w:color w:val="444444"/>
+          <w:shd w:val="clear" w:color="auto" w:fill="FFFFFF"/>
+        </w:rPr>
+      </w:pPr>
+      <w:r>
+        <w:lastRenderedPageBreak/>
+        <w:t xml:space="preserve">   Our Node app heavily uses </w:t>
+      </w:r>
+      <w:proofErr w:type="spellStart"/>
+      <w:r>
+        <w:t>async</w:t>
+      </w:r>
+      <w:proofErr w:type="spellEnd"/>
+      <w:r>
+        <w:t xml:space="preserve">/await feature which was introduced in Node v7.6.0. Our current Node version is v7.9.0. AWS Elastic Beanstalk support only </w:t>
+      </w:r>
+      <w:proofErr w:type="spellStart"/>
+      <w:r>
+        <w:t>upto</w:t>
+      </w:r>
+      <w:proofErr w:type="spellEnd"/>
+      <w:r>
+        <w:t xml:space="preserve"> Node v6.1.0. Therefore, this option is ruled out in our case. We will keep a watch on the updates and will eventually move to deploying the app on Beanstalk.</w:t>
+      </w:r>
+    </w:p>
+    <w:p>
+      <w:pPr>
+        <w:pStyle w:val="Heading3"/>
+      </w:pPr>
+      <w:r>
+        <w:t>Using AWS EC2</w:t>
+      </w:r>
+    </w:p>
+    <w:p>
+      <w:r>
+        <w:t xml:space="preserve">With Beanstalk out of the option, the Node app is now installed and deployed using AWS EC2 instance. </w:t>
+      </w:r>
+    </w:p>
+    <w:p>
+      <w:pPr>
+        <w:pStyle w:val="ListParagraph"/>
+        <w:numPr>
+          <w:ilvl w:val="0"/>
+          <w:numId w:val="23"/>
+        </w:numPr>
+      </w:pPr>
+      <w:r>
+        <w:t>Launch a new EC2 instance (Windows server 2012 R2 Base)</w:t>
+      </w:r>
+    </w:p>
+    <w:p>
+      <w:pPr>
+        <w:pStyle w:val="ListParagraph"/>
+      </w:pPr>
+      <w:r>
+        <w:rPr>
+          <w:noProof/>
+        </w:rPr>
+        <w:drawing>
+          <wp:inline distT="0" distB="0" distL="0" distR="0" wp14:anchorId="1FD14311" wp14:editId="3A06A94F">
+            <wp:extent cx="5943600" cy="1057910"/>
+            <wp:effectExtent l="0" t="0" r="0" b="8890"/>
+            <wp:docPr id="61" name="Picture 61"/>
+            <wp:cNvGraphicFramePr>
+              <a:graphicFrameLocks xmlns:a="http://schemas.openxmlformats.org/drawingml/2006/main" noChangeAspect="1"/>
+            </wp:cNvGraphicFramePr>
+            <a:graphic xmlns:a="http://schemas.openxmlformats.org/drawingml/2006/main">
+              <a:graphicData uri="http://schemas.openxmlformats.org/drawingml/2006/picture">
+                <pic:pic xmlns:pic="http://schemas.openxmlformats.org/drawingml/2006/picture">
+                  <pic:nvPicPr>
+                    <pic:cNvPr id="0" name=""/>
+                    <pic:cNvPicPr/>
+                  </pic:nvPicPr>
+                  <pic:blipFill>
+                    <a:blip r:embed="rId26"/>
+                    <a:stretch>
+                      <a:fillRect/>
+                    </a:stretch>
+                  </pic:blipFill>
+                  <pic:spPr>
+                    <a:xfrm>
+                      <a:off x="0" y="0"/>
+                      <a:ext cx="5943600" cy="1057910"/>
+                    </a:xfrm>
+                    <a:prstGeom prst="rect">
+                      <a:avLst/>
+                    </a:prstGeom>
+                  </pic:spPr>
+                </pic:pic>
+              </a:graphicData>
+            </a:graphic>
+          </wp:inline>
+        </w:drawing>
+      </w:r>
+    </w:p>
+    <w:p>
+      <w:pPr>
+        <w:pStyle w:val="ListParagraph"/>
+        <w:numPr>
+          <w:ilvl w:val="0"/>
+          <w:numId w:val="23"/>
+        </w:numPr>
+      </w:pPr>
+      <w:r>
+        <w:t>Ensure Security groups allow Inbound and Outbound Traffic</w:t>
+      </w:r>
+    </w:p>
+    <w:p>
+      <w:pPr>
+        <w:pStyle w:val="ListParagraph"/>
+      </w:pPr>
+      <w:r>
+        <w:rPr>
+          <w:noProof/>
+        </w:rPr>
+        <w:drawing>
+          <wp:inline distT="0" distB="0" distL="0" distR="0" wp14:anchorId="2C9A1624" wp14:editId="2E501FC5">
+            <wp:extent cx="5943600" cy="2829560"/>
+            <wp:effectExtent l="0" t="0" r="0" b="8890"/>
+            <wp:docPr id="62" name="Picture 62"/>
+            <wp:cNvGraphicFramePr>
+              <a:graphicFrameLocks xmlns:a="http://schemas.openxmlformats.org/drawingml/2006/main" noChangeAspect="1"/>
+            </wp:cNvGraphicFramePr>
+            <a:graphic xmlns:a="http://schemas.openxmlformats.org/drawingml/2006/main">
+              <a:graphicData uri="http://schemas.openxmlformats.org/drawingml/2006/picture">
+                <pic:pic xmlns:pic="http://schemas.openxmlformats.org/drawingml/2006/picture">
+                  <pic:nvPicPr>
+                    <pic:cNvPr id="0" name=""/>
+                    <pic:cNvPicPr/>
+                  </pic:nvPicPr>
+                  <pic:blipFill>
+                    <a:blip r:embed="rId27"/>
+                    <a:stretch>
+                      <a:fillRect/>
+                    </a:stretch>
+                  </pic:blipFill>
+                  <pic:spPr>
+                    <a:xfrm>
+                      <a:off x="0" y="0"/>
+                      <a:ext cx="5943600" cy="2829560"/>
+                    </a:xfrm>
+                    <a:prstGeom prst="rect">
+                      <a:avLst/>
+                    </a:prstGeom>
+                  </pic:spPr>
+                </pic:pic>
+              </a:graphicData>
+            </a:graphic>
+          </wp:inline>
+        </w:drawing>
+      </w:r>
+    </w:p>
+    <w:p>
+      <w:pPr>
+        <w:pStyle w:val="ListParagraph"/>
+        <w:numPr>
+          <w:ilvl w:val="0"/>
+          <w:numId w:val="23"/>
+        </w:numPr>
+      </w:pPr>
+      <w:r>
+        <w:t>RDS into the EC2 instance</w:t>
+      </w:r>
+    </w:p>
+    <w:p>
+      <w:pPr>
+        <w:pStyle w:val="ListParagraph"/>
+        <w:numPr>
+          <w:ilvl w:val="0"/>
+          <w:numId w:val="23"/>
+        </w:numPr>
+      </w:pPr>
+      <w:r>
+        <w:t>Install Node v7.9.0</w:t>
+      </w:r>
+    </w:p>
+    <w:p>
+      <w:pPr>
+        <w:pStyle w:val="ListParagraph"/>
+        <w:numPr>
+          <w:ilvl w:val="0"/>
+          <w:numId w:val="23"/>
+        </w:numPr>
+      </w:pPr>
+      <w:r>
+        <w:t xml:space="preserve">Zip the </w:t>
+      </w:r>
+      <w:proofErr w:type="spellStart"/>
+      <w:r>
+        <w:t>FormBuilder.Server</w:t>
+      </w:r>
+      <w:proofErr w:type="spellEnd"/>
+      <w:r>
+        <w:t xml:space="preserve"> code and copy to the EC2 instance</w:t>
+      </w:r>
+    </w:p>
+    <w:p>
+      <w:pPr>
+        <w:pStyle w:val="ListParagraph"/>
+        <w:numPr>
+          <w:ilvl w:val="0"/>
+          <w:numId w:val="23"/>
+        </w:numPr>
+      </w:pPr>
+      <w:r>
+        <w:t>Open command prompt and type:</w:t>
+      </w:r>
+    </w:p>
+    <w:p>
+      <w:pPr>
+        <w:pStyle w:val="ListParagraph"/>
+        <w:numPr>
+          <w:ilvl w:val="1"/>
+          <w:numId w:val="23"/>
+        </w:numPr>
+      </w:pPr>
+      <w:r>
+        <w:t>Npm install</w:t>
+      </w:r>
+    </w:p>
+    <w:p>
+      <w:pPr>
+        <w:pStyle w:val="ListParagraph"/>
+        <w:numPr>
+          <w:ilvl w:val="1"/>
+          <w:numId w:val="23"/>
+        </w:numPr>
+      </w:pPr>
+      <w:r>
+        <w:t>Npm start</w:t>
+      </w:r>
+    </w:p>
+    <w:p>
+      <w:pPr>
+        <w:pStyle w:val="ListParagraph"/>
+        <w:numPr>
+          <w:ilvl w:val="0"/>
+          <w:numId w:val="23"/>
+        </w:numPr>
+      </w:pPr>
+      <w:r>
+        <w:t>This should start the Node server running at port 4000</w:t>
+      </w:r>
+      <w:r>
+        <w:t>/80</w:t>
+      </w:r>
+      <w:r>
+        <w:t>.</w:t>
+      </w:r>
+    </w:p>
+    <w:p>
+      <w:pPr>
+        <w:pStyle w:val="ListParagraph"/>
+        <w:numPr>
+          <w:ilvl w:val="0"/>
+          <w:numId w:val="23"/>
+        </w:numPr>
+      </w:pPr>
+      <w:r>
+        <w:t>Create a firewall rule to allow inbound traffic at port 4000</w:t>
+      </w:r>
+      <w:r>
+        <w:t>/80</w:t>
+      </w:r>
+      <w:r>
+        <w:t>.</w:t>
+      </w:r>
+    </w:p>
+    <w:p>
+      <w:pPr>
+        <w:pStyle w:val="ListParagraph"/>
+      </w:pPr>
+      <w:r>
+        <w:rPr>
+          <w:noProof/>
+        </w:rPr>
+        <w:lastRenderedPageBreak/>
+        <w:drawing>
+          <wp:inline distT="0" distB="0" distL="0" distR="0" wp14:anchorId="52DFA75A" wp14:editId="6923F8EA">
+            <wp:extent cx="4572000" cy="2979420"/>
+            <wp:effectExtent l="0" t="0" r="0" b="0"/>
+            <wp:docPr id="63" name="Picture 63"/>
+            <wp:cNvGraphicFramePr>
+              <a:graphicFrameLocks xmlns:a="http://schemas.openxmlformats.org/drawingml/2006/main" noChangeAspect="1"/>
+            </wp:cNvGraphicFramePr>
+            <a:graphic xmlns:a="http://schemas.openxmlformats.org/drawingml/2006/main">
+              <a:graphicData uri="http://schemas.openxmlformats.org/drawingml/2006/picture">
+                <pic:pic xmlns:pic="http://schemas.openxmlformats.org/drawingml/2006/picture">
+                  <pic:nvPicPr>
+                    <pic:cNvPr id="0" name="Picture 1"/>
+                    <pic:cNvPicPr>
+                      <a:picLocks noChangeAspect="1" noChangeArrowheads="1"/>
+                    </pic:cNvPicPr>
+                  </pic:nvPicPr>
+                  <pic:blipFill>
+                    <a:blip r:embed="rId28">
+                      <a:extLst>
+                        <a:ext uri="{28A0092B-C50C-407E-A947-70E740481C1C}">
+                          <a14:useLocalDpi xmlns:a14="http://schemas.microsoft.com/office/drawing/2010/main" val="0"/>
+                        </a:ext>
+                      </a:extLst>
+                    </a:blip>
+                    <a:srcRect/>
+                    <a:stretch>
+                      <a:fillRect/>
+                    </a:stretch>
+                  </pic:blipFill>
+                  <pic:spPr bwMode="auto">
+                    <a:xfrm>
+                      <a:off x="0" y="0"/>
+                      <a:ext cx="4572000" cy="2979420"/>
+                    </a:xfrm>
+                    <a:prstGeom prst="rect">
+                      <a:avLst/>
+                    </a:prstGeom>
+                    <a:noFill/>
+                    <a:ln>
+                      <a:noFill/>
+                    </a:ln>
+                  </pic:spPr>
+                </pic:pic>
+              </a:graphicData>
+            </a:graphic>
+          </wp:inline>
+        </w:drawing>
+      </w:r>
+    </w:p>
+    <w:p/>
+    <w:p>
+      <w:pPr>
+        <w:pStyle w:val="Heading2"/>
+      </w:pPr>
+      <w:r>
+        <w:t>Notes</w:t>
+      </w:r>
+    </w:p>
+    <w:p>
+      <w:pPr>
+        <w:pStyle w:val="ListParagraph"/>
+        <w:numPr>
+          <w:ilvl w:val="0"/>
+          <w:numId w:val="22"/>
+        </w:numPr>
+      </w:pPr>
+      <w:r>
+        <w:t>Issues with AOT compilation</w:t>
+      </w:r>
+    </w:p>
+    <w:p>
+      <w:pPr>
+        <w:pStyle w:val="ListParagraph"/>
+        <w:numPr>
+          <w:ilvl w:val="1"/>
+          <w:numId w:val="22"/>
+        </w:numPr>
+      </w:pPr>
+      <w:r>
+        <w:t xml:space="preserve">If the template is referring to private/protected members of the Component class, AOT build will fail. Refer to for details : </w:t>
+      </w:r>
+      <w:hyperlink r:id="rId29" w:history="1">
+        <w:r>
+          <w:rPr>
+            <w:rStyle w:val="Hyperlink"/>
+          </w:rPr>
+          <w:t>https://github.com/angular/angular/issues/11978</w:t>
+        </w:r>
+      </w:hyperlink>
+    </w:p>
+    <w:p>
+      <w:pPr>
+        <w:pStyle w:val="ListParagraph"/>
+        <w:numPr>
+          <w:ilvl w:val="0"/>
+          <w:numId w:val="22"/>
+        </w:numPr>
+      </w:pPr>
+      <w:r>
+        <w:t xml:space="preserve">Issues with </w:t>
+      </w:r>
+      <w:proofErr w:type="spellStart"/>
+      <w:r>
+        <w:t>MongoDb</w:t>
+      </w:r>
+      <w:proofErr w:type="spellEnd"/>
+      <w:r>
+        <w:t xml:space="preserve"> Atlas </w:t>
+      </w:r>
+    </w:p>
+    <w:p>
+      <w:pPr>
+        <w:pStyle w:val="ListParagraph"/>
+        <w:numPr>
+          <w:ilvl w:val="1"/>
+          <w:numId w:val="22"/>
+        </w:numPr>
+      </w:pPr>
+      <w:r>
+        <w:t xml:space="preserve">This is a general issue. How do we set the connection string for different environments in </w:t>
+      </w:r>
+      <w:proofErr w:type="spellStart"/>
+      <w:r>
+        <w:t>Nodejs</w:t>
+      </w:r>
+      <w:proofErr w:type="spellEnd"/>
+      <w:r>
+        <w:t xml:space="preserve"> app. </w:t>
+      </w:r>
+      <w:proofErr w:type="gramStart"/>
+      <w:r>
+        <w:t>Currently</w:t>
+      </w:r>
+      <w:proofErr w:type="gramEnd"/>
+      <w:r>
+        <w:t xml:space="preserve"> we set the connection string in config.js.  Before deploying to production, the value is changed manually.</w:t>
+      </w:r>
+    </w:p>
+    <w:p>
+      <w:pPr>
+        <w:pStyle w:val="ListParagraph"/>
+        <w:numPr>
+          <w:ilvl w:val="1"/>
+          <w:numId w:val="22"/>
+        </w:numPr>
+      </w:pPr>
+      <w:r>
+        <w:t xml:space="preserve">The password is stored in clear text. How do we </w:t>
+      </w:r>
+      <w:proofErr w:type="gramStart"/>
+      <w:r>
+        <w:t>encrypt ?</w:t>
+      </w:r>
+      <w:proofErr w:type="gramEnd"/>
+    </w:p>
+    <w:p>
+      <w:pPr>
+        <w:pStyle w:val="ListParagraph"/>
+        <w:numPr>
+          <w:ilvl w:val="1"/>
+          <w:numId w:val="22"/>
+        </w:numPr>
+      </w:pPr>
+      <w:r>
+        <w:t>If the password contains “@</w:t>
+      </w:r>
+      <w:proofErr w:type="gramStart"/>
+      <w:r>
+        <w:t>” ,</w:t>
+      </w:r>
+      <w:proofErr w:type="gramEnd"/>
+      <w:r>
+        <w:t xml:space="preserve"> the connection fails. This is because the connection string uses “@” as a delimiter. </w:t>
+      </w:r>
+    </w:p>
+    <w:p>
+      <w:pPr>
+        <w:pStyle w:val="ListParagraph"/>
+        <w:numPr>
+          <w:ilvl w:val="0"/>
+          <w:numId w:val="22"/>
+        </w:numPr>
+      </w:pPr>
+      <w:r>
+        <w:t xml:space="preserve">How to configure environment settings in Angular </w:t>
+      </w:r>
+    </w:p>
+    <w:p>
+      <w:pPr>
+        <w:pStyle w:val="ListParagraph"/>
+        <w:numPr>
+          <w:ilvl w:val="1"/>
+          <w:numId w:val="22"/>
+        </w:numPr>
+      </w:pPr>
+      <w:r>
+        <w:t>Server URL</w:t>
+      </w:r>
+      <w:r>
+        <w:t xml:space="preserve"> – Using environment </w:t>
+      </w:r>
+    </w:p>
+    <w:p>
+      <w:pPr>
+        <w:pStyle w:val="ListParagraph"/>
+        <w:numPr>
+          <w:ilvl w:val="1"/>
+          <w:numId w:val="22"/>
+        </w:numPr>
+      </w:pPr>
+      <w:r>
+        <w:t xml:space="preserve">Base </w:t>
+      </w:r>
+      <w:proofErr w:type="spellStart"/>
+      <w:r>
+        <w:t>href</w:t>
+      </w:r>
+      <w:proofErr w:type="spellEnd"/>
+    </w:p>
+    <w:p>
+      <w:pPr>
+        <w:pStyle w:val="ListParagraph"/>
+        <w:numPr>
+          <w:ilvl w:val="0"/>
+          <w:numId w:val="22"/>
+        </w:numPr>
+      </w:pPr>
+      <w:r>
+        <w:t>Handling CORS issue</w:t>
+      </w:r>
+    </w:p>
+    <w:p>
+      <w:pPr>
+        <w:pStyle w:val="ListParagraph"/>
+        <w:numPr>
+          <w:ilvl w:val="0"/>
+          <w:numId w:val="22"/>
+        </w:numPr>
+      </w:pPr>
+      <w:bookmarkStart w:id="24" w:name="_GoBack"/>
+      <w:bookmarkEnd w:id="24"/>
+    </w:p>
+    <w:p>
+      <w:pPr>
+        <w:pStyle w:val="Heading1"/>
+      </w:pPr>
+    </w:p>
+    <w:p>
+      <w:pPr>
+        <w:pStyle w:val="Heading1"/>
+      </w:pPr>
+    </w:p>
+    <w:p>
+      <w:pPr>
+        <w:pStyle w:val="Heading1"/>
+      </w:pPr>
+    </w:p>
+    <w:p>
+      <w:pPr>
+        <w:pStyle w:val="Heading1"/>
+      </w:pPr>
+    </w:p>
+    <w:p>
+      <w:pPr>
+        <w:pStyle w:val="Heading1"/>
+      </w:pPr>
+    </w:p>
+    <w:p>
+      <w:pPr>
+        <w:pStyle w:val="Heading1"/>
+      </w:pPr>
+    </w:p>
+    <w:p>
+      <w:pPr>
+        <w:pStyle w:val="Heading1"/>
+      </w:pPr>
+      <w:r>
         <w:t>Workflow – User</w:t>
       </w:r>
-      <w:bookmarkEnd w:id="24"/>
+      <w:bookmarkEnd w:id="23"/>
     </w:p>
     <w:p>
       <w:r>
@@ -10614,7 +11974,7 @@
                     </pic:cNvPicPr>
                   </pic:nvPicPr>
                   <pic:blipFill>
-                    <a:blip r:embed="rId23" cstate="print">
+                    <a:blip r:embed="rId30" cstate="print">
                       <a:extLst>
                         <a:ext uri="{28A0092B-C50C-407E-A947-70E740481C1C}">
                           <a14:useLocalDpi xmlns:a14="http://schemas.microsoft.com/office/drawing/2010/main" val="0"/>
@@ -10651,7 +12011,12 @@
     <w:p/>
     <w:p/>
     <w:p/>
-    <w:bookmarkStart w:id="25" w:name="_Toc482977885"/>
+    <w:p>
+      <w:pPr>
+        <w:pStyle w:val="Heading1"/>
+      </w:pPr>
+      <w:bookmarkStart w:id="25" w:name="_Toc482977885"/>
+    </w:p>
     <w:p>
       <w:pPr>
         <w:pStyle w:val="Heading1"/>
@@ -10663,7 +12028,83 @@
         <mc:AlternateContent>
           <mc:Choice Requires="wps">
             <w:drawing>
-              <wp:anchor distT="0" distB="0" distL="114300" distR="114300" simplePos="0" relativeHeight="251686912" behindDoc="0" locked="0" layoutInCell="1" allowOverlap="1" wp14:anchorId="506F008A" wp14:editId="4D74868C">
+              <wp:anchor distT="0" distB="0" distL="114300" distR="114300" simplePos="0" relativeHeight="251682816" behindDoc="0" locked="0" layoutInCell="1" allowOverlap="1" wp14:anchorId="732BEC49" wp14:editId="77149BC9">
+                <wp:simplePos x="0" y="0"/>
+                <wp:positionH relativeFrom="column">
+                  <wp:posOffset>3954780</wp:posOffset>
+                </wp:positionH>
+                <wp:positionV relativeFrom="paragraph">
+                  <wp:posOffset>324485</wp:posOffset>
+                </wp:positionV>
+                <wp:extent cx="228600" cy="281940"/>
+                <wp:effectExtent l="0" t="0" r="76200" b="60960"/>
+                <wp:wrapNone/>
+                <wp:docPr id="29" name="Straight Arrow Connector 29"/>
+                <wp:cNvGraphicFramePr/>
+                <a:graphic xmlns:a="http://schemas.openxmlformats.org/drawingml/2006/main">
+                  <a:graphicData uri="http://schemas.microsoft.com/office/word/2010/wordprocessingShape">
+                    <wps:wsp>
+                      <wps:cNvCnPr/>
+                      <wps:spPr>
+                        <a:xfrm>
+                          <a:off x="0" y="0"/>
+                          <a:ext cx="228600" cy="281940"/>
+                        </a:xfrm>
+                        <a:prstGeom prst="straightConnector1">
+                          <a:avLst/>
+                        </a:prstGeom>
+                        <a:ln>
+                          <a:tailEnd type="arrow"/>
+                        </a:ln>
+                      </wps:spPr>
+                      <wps:style>
+                        <a:lnRef idx="1">
+                          <a:schemeClr val="accent1"/>
+                        </a:lnRef>
+                        <a:fillRef idx="0">
+                          <a:schemeClr val="accent1"/>
+                        </a:fillRef>
+                        <a:effectRef idx="0">
+                          <a:schemeClr val="accent1"/>
+                        </a:effectRef>
+                        <a:fontRef idx="minor">
+                          <a:schemeClr val="tx1"/>
+                        </a:fontRef>
+                      </wps:style>
+                      <wps:bodyPr/>
+                    </wps:wsp>
+                  </a:graphicData>
+                </a:graphic>
+                <wp14:sizeRelH relativeFrom="margin">
+                  <wp14:pctWidth>0</wp14:pctWidth>
+                </wp14:sizeRelH>
+                <wp14:sizeRelV relativeFrom="margin">
+                  <wp14:pctHeight>0</wp14:pctHeight>
+                </wp14:sizeRelV>
+              </wp:anchor>
+            </w:drawing>
+          </mc:Choice>
+          <mc:Fallback>
+            <w:pict>
+              <v:shapetype id="_x0000_t32" coordsize="21600,21600" o:spt="32" o:oned="t" path="m,l21600,21600e" filled="f">
+                <v:path arrowok="t" fillok="f" o:connecttype="none"/>
+                <o:lock v:ext="edit" shapetype="t"/>
+              </v:shapetype>
+              <v:shape id="Straight Arrow Connector 29" o:spid="_x0000_s1026" type="#_x0000_t32" style="position:absolute;margin-left:311.4pt;margin-top:25.55pt;width:18pt;height:22.2pt;z-index:251682816;visibility:visible;mso-wrap-style:square;mso-width-percent:0;mso-height-percent:0;mso-wrap-distance-left:9pt;mso-wrap-distance-top:0;mso-wrap-distance-right:9pt;mso-wrap-distance-bottom:0;mso-position-horizontal:absolute;mso-position-horizontal-relative:text;mso-position-vertical:absolute;mso-position-vertical-relative:text;mso-width-percent:0;mso-height-percent:0;mso-width-relative:margin;mso-height-relative:margin" o:gfxdata="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" strokecolor="#4579b8 [3044]">
+                <v:stroke endarrow="open"/>
+              </v:shape>
+            </w:pict>
+          </mc:Fallback>
+        </mc:AlternateContent>
+      </w:r>
+      <w:r>
+        <w:rPr>
+          <w:noProof/>
+        </w:rPr>
+        <mc:AlternateContent>
+          <mc:Choice Requires="wps">
+            <w:drawing>
+              <wp:anchor distT="0" distB="0" distL="114300" distR="114300" simplePos="0" relativeHeight="251686912" behindDoc="0" locked="0" layoutInCell="1" allowOverlap="1" wp14:anchorId="0AEE9F71" wp14:editId="7F676A65">
                 <wp:simplePos x="0" y="0"/>
                 <wp:positionH relativeFrom="column">
                   <wp:posOffset>5280660</wp:posOffset>
@@ -10735,7 +12176,7 @@
         <mc:AlternateContent>
           <mc:Choice Requires="wps">
             <w:drawing>
-              <wp:anchor distT="0" distB="0" distL="114300" distR="114300" simplePos="0" relativeHeight="251671552" behindDoc="0" locked="0" layoutInCell="1" allowOverlap="1" wp14:anchorId="56103DF4" wp14:editId="482597FA">
+              <wp:anchor distT="0" distB="0" distL="114300" distR="114300" simplePos="0" relativeHeight="251671552" behindDoc="0" locked="0" layoutInCell="1" allowOverlap="1" wp14:anchorId="3D69954F" wp14:editId="1691D1D7">
                 <wp:simplePos x="0" y="0"/>
                 <wp:positionH relativeFrom="column">
                   <wp:posOffset>5455920</wp:posOffset>
@@ -10817,78 +12258,6 @@
                   </w:txbxContent>
                 </v:textbox>
               </v:rect>
-            </w:pict>
-          </mc:Fallback>
-        </mc:AlternateContent>
-      </w:r>
-      <w:r>
-        <w:rPr>
-          <w:noProof/>
-        </w:rPr>
-        <mc:AlternateContent>
-          <mc:Choice Requires="wps">
-            <w:drawing>
-              <wp:anchor distT="0" distB="0" distL="114300" distR="114300" simplePos="0" relativeHeight="251682816" behindDoc="0" locked="0" layoutInCell="1" allowOverlap="1" wp14:anchorId="65443699" wp14:editId="04EF7130">
-                <wp:simplePos x="0" y="0"/>
-                <wp:positionH relativeFrom="column">
-                  <wp:posOffset>3954780</wp:posOffset>
-                </wp:positionH>
-                <wp:positionV relativeFrom="paragraph">
-                  <wp:posOffset>194945</wp:posOffset>
-                </wp:positionV>
-                <wp:extent cx="228600" cy="281940"/>
-                <wp:effectExtent l="0" t="0" r="76200" b="60960"/>
-                <wp:wrapNone/>
-                <wp:docPr id="29" name="Straight Arrow Connector 29"/>
-                <wp:cNvGraphicFramePr/>
-                <a:graphic xmlns:a="http://schemas.openxmlformats.org/drawingml/2006/main">
-                  <a:graphicData uri="http://schemas.microsoft.com/office/word/2010/wordprocessingShape">
-                    <wps:wsp>
-                      <wps:cNvCnPr/>
-                      <wps:spPr>
-                        <a:xfrm>
-                          <a:off x="0" y="0"/>
-                          <a:ext cx="228600" cy="281940"/>
-                        </a:xfrm>
-                        <a:prstGeom prst="straightConnector1">
-                          <a:avLst/>
-                        </a:prstGeom>
-                        <a:ln>
-                          <a:tailEnd type="arrow"/>
-                        </a:ln>
-                      </wps:spPr>
-                      <wps:style>
-                        <a:lnRef idx="1">
-                          <a:schemeClr val="accent1"/>
-                        </a:lnRef>
-                        <a:fillRef idx="0">
-                          <a:schemeClr val="accent1"/>
-                        </a:fillRef>
-                        <a:effectRef idx="0">
-                          <a:schemeClr val="accent1"/>
-                        </a:effectRef>
-                        <a:fontRef idx="minor">
-                          <a:schemeClr val="tx1"/>
-                        </a:fontRef>
-                      </wps:style>
-                      <wps:bodyPr/>
-                    </wps:wsp>
-                  </a:graphicData>
-                </a:graphic>
-                <wp14:sizeRelH relativeFrom="margin">
-                  <wp14:pctWidth>0</wp14:pctWidth>
-                </wp14:sizeRelH>
-                <wp14:sizeRelV relativeFrom="margin">
-                  <wp14:pctHeight>0</wp14:pctHeight>
-                </wp14:sizeRelV>
-              </wp:anchor>
-            </w:drawing>
-          </mc:Choice>
-          <mc:Fallback>
-            <w:pict>
-              <v:shape id="Straight Arrow Connector 29" o:spid="_x0000_s1026" type="#_x0000_t32" style="position:absolute;margin-left:311.4pt;margin-top:15.35pt;width:18pt;height:22.2pt;z-index:251682816;visibility:visible;mso-wrap-style:square;mso-width-percent:0;mso-height-percent:0;mso-wrap-distance-left:9pt;mso-wrap-distance-top:0;mso-wrap-distance-right:9pt;mso-wrap-distance-bottom:0;mso-position-horizontal:absolute;mso-position-horizontal-relative:text;mso-position-vertical:absolute;mso-position-vertical-relative:text;mso-width-percent:0;mso-height-percent:0;mso-width-relative:margin;mso-height-relative:margin" o:gfxdata="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" strokecolor="#4579b8 [3044]">
-                <v:stroke endarrow="open"/>
-              </v:shape>
             </w:pict>
           </mc:Fallback>
         </mc:AlternateContent>
@@ -11002,7 +12371,100 @@
         <mc:AlternateContent>
           <mc:Choice Requires="wps">
             <w:drawing>
-              <wp:anchor distT="0" distB="0" distL="114300" distR="114300" simplePos="0" relativeHeight="251669504" behindDoc="0" locked="0" layoutInCell="1" allowOverlap="1" wp14:anchorId="6798118A" wp14:editId="4FE5BDE3">
+              <wp:anchor distT="0" distB="0" distL="114300" distR="114300" simplePos="0" relativeHeight="251673600" behindDoc="0" locked="0" layoutInCell="1" allowOverlap="1" wp14:anchorId="4D967AC6" wp14:editId="20F0E00D">
+                <wp:simplePos x="0" y="0"/>
+                <wp:positionH relativeFrom="column">
+                  <wp:posOffset>5471160</wp:posOffset>
+                </wp:positionH>
+                <wp:positionV relativeFrom="paragraph">
+                  <wp:posOffset>209550</wp:posOffset>
+                </wp:positionV>
+                <wp:extent cx="1097280" cy="525780"/>
+                <wp:effectExtent l="0" t="0" r="26670" b="26670"/>
+                <wp:wrapNone/>
+                <wp:docPr id="24" name="Rectangle 24"/>
+                <wp:cNvGraphicFramePr/>
+                <a:graphic xmlns:a="http://schemas.openxmlformats.org/drawingml/2006/main">
+                  <a:graphicData uri="http://schemas.microsoft.com/office/word/2010/wordprocessingShape">
+                    <wps:wsp>
+                      <wps:cNvSpPr/>
+                      <wps:spPr>
+                        <a:xfrm>
+                          <a:off x="0" y="0"/>
+                          <a:ext cx="1097280" cy="525780"/>
+                        </a:xfrm>
+                        <a:prstGeom prst="rect">
+                          <a:avLst/>
+                        </a:prstGeom>
+                      </wps:spPr>
+                      <wps:style>
+                        <a:lnRef idx="2">
+                          <a:schemeClr val="accent1">
+                            <a:shade val="50000"/>
+                          </a:schemeClr>
+                        </a:lnRef>
+                        <a:fillRef idx="1">
+                          <a:schemeClr val="accent1"/>
+                        </a:fillRef>
+                        <a:effectRef idx="0">
+                          <a:schemeClr val="accent1"/>
+                        </a:effectRef>
+                        <a:fontRef idx="minor">
+                          <a:schemeClr val="lt1"/>
+                        </a:fontRef>
+                      </wps:style>
+                      <wps:txbx>
+                        <w:txbxContent>
+                          <w:p>
+                            <w:pPr>
+                              <w:jc w:val="center"/>
+                            </w:pPr>
+                            <w:r>
+                              <w:t>Publish</w:t>
+                            </w:r>
+                          </w:p>
+                        </w:txbxContent>
+                      </wps:txbx>
+                      <wps:bodyPr rot="0" spcFirstLastPara="0" vertOverflow="overflow" horzOverflow="overflow" vert="horz" wrap="square" lIns="91440" tIns="45720" rIns="91440" bIns="45720" numCol="1" spcCol="0" rtlCol="0" fromWordArt="0" anchor="ctr" anchorCtr="0" forceAA="0" compatLnSpc="1">
+                        <a:prstTxWarp prst="textNoShape">
+                          <a:avLst/>
+                        </a:prstTxWarp>
+                        <a:noAutofit/>
+                      </wps:bodyPr>
+                    </wps:wsp>
+                  </a:graphicData>
+                </a:graphic>
+              </wp:anchor>
+            </w:drawing>
+          </mc:Choice>
+          <mc:Fallback>
+            <w:pict>
+              <v:rect id="Rectangle 24" o:spid="_x0000_s1040" style="position:absolute;margin-left:430.8pt;margin-top:16.5pt;width:86.4pt;height:41.4pt;z-index:251673600;visibility:visible;mso-wrap-style:square;mso-wrap-distance-left:9pt;mso-wrap-distance-top:0;mso-wrap-distance-right:9pt;mso-wrap-distance-bottom:0;mso-position-horizontal:absolute;mso-position-horizontal-relative:text;mso-position-vertical:absolute;mso-position-vertical-relative:text;v-text-anchor:middle" o:gfxdata="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" fillcolor="#4f81bd [3204]" strokecolor="#243f60 [1604]" strokeweight="2pt">
+                <v:textbox>
+                  <w:txbxContent>
+                    <w:p>
+                      <w:pPr>
+                        <w:jc w:val="center"/>
+                      </w:pPr>
+                      <w:r>
+                        <w:t>Publish</w:t>
+                      </w:r>
+                    </w:p>
+                  </w:txbxContent>
+                </v:textbox>
+              </v:rect>
+            </w:pict>
+          </mc:Fallback>
+        </mc:AlternateContent>
+      </w:r>
+      <w:r>
+        <w:rPr>
+          <w:noProof/>
+        </w:rPr>
+        <mc:AlternateContent>
+          <mc:Choice Requires="wps">
+            <w:drawing>
+              <wp:anchor distT="0" distB="0" distL="114300" distR="114300" simplePos="0" relativeHeight="251669504" behindDoc="0" locked="0" layoutInCell="1" allowOverlap="1" wp14:anchorId="53D013E9" wp14:editId="7098AC88">
                 <wp:simplePos x="0" y="0"/>
                 <wp:positionH relativeFrom="column">
                   <wp:posOffset>4183380</wp:posOffset>
@@ -11070,7 +12532,7 @@
           </mc:Choice>
           <mc:Fallback>
             <w:pict>
-              <v:rect id="Rectangle 21" o:spid="_x0000_s1040" style="position:absolute;margin-left:329.4pt;margin-top:4.6pt;width:86.4pt;height:41.4pt;z-index:251669504;visibility:visible;mso-wrap-style:square;mso-wrap-distance-left:9pt;mso-wrap-distance-top:0;mso-wrap-distance-right:9pt;mso-wrap-distance-bottom:0;mso-position-horizontal:absolute;mso-position-horizontal-relative:text;mso-position-vertical:absolute;mso-position-vertical-relative:text;v-text-anchor:middle" o:gfxdata="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" fillcolor="#4f81bd [3204]" strokecolor="#243f60 [1604]" strokeweight="2pt">
+              <v:rect id="Rectangle 21" o:spid="_x0000_s1041" style="position:absolute;margin-left:329.4pt;margin-top:4.6pt;width:86.4pt;height:41.4pt;z-index:251669504;visibility:visible;mso-wrap-style:square;mso-wrap-distance-left:9pt;mso-wrap-distance-top:0;mso-wrap-distance-right:9pt;mso-wrap-distance-bottom:0;mso-position-horizontal:absolute;mso-position-horizontal-relative:text;mso-position-vertical:absolute;mso-position-vertical-relative:text;v-text-anchor:middle" o:gfxdata="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" fillcolor="#4f81bd [3204]" strokecolor="#243f60 [1604]" strokeweight="2pt">
                 <v:textbox>
                   <w:txbxContent>
                     <w:p>
@@ -11095,7 +12557,7 @@
         <mc:AlternateContent>
           <mc:Choice Requires="wps">
             <w:drawing>
-              <wp:anchor distT="0" distB="0" distL="114300" distR="114300" simplePos="0" relativeHeight="251678720" behindDoc="0" locked="0" layoutInCell="1" allowOverlap="1" wp14:anchorId="5BDB7E50" wp14:editId="0E89AD8A">
+              <wp:anchor distT="0" distB="0" distL="114300" distR="114300" simplePos="0" relativeHeight="251678720" behindDoc="0" locked="0" layoutInCell="1" allowOverlap="1" wp14:anchorId="2C1FC3E9" wp14:editId="59AB87B4">
                 <wp:simplePos x="0" y="0"/>
                 <wp:positionH relativeFrom="column">
                   <wp:posOffset>2522220</wp:posOffset>
@@ -11169,7 +12631,244 @@
         <mc:AlternateContent>
           <mc:Choice Requires="wps">
             <w:drawing>
-              <wp:anchor distT="0" distB="0" distL="114300" distR="114300" simplePos="0" relativeHeight="251699200" behindDoc="0" locked="0" layoutInCell="1" allowOverlap="1">
+              <wp:anchor distT="0" distB="0" distL="114300" distR="114300" simplePos="0" relativeHeight="251725824" behindDoc="0" locked="0" layoutInCell="1" allowOverlap="1" wp14:anchorId="2CF38FDC" wp14:editId="16E2AB4A">
+                <wp:simplePos x="0" y="0"/>
+                <wp:positionH relativeFrom="column">
+                  <wp:posOffset>5486400</wp:posOffset>
+                </wp:positionH>
+                <wp:positionV relativeFrom="paragraph">
+                  <wp:posOffset>526415</wp:posOffset>
+                </wp:positionV>
+                <wp:extent cx="1097280" cy="525780"/>
+                <wp:effectExtent l="0" t="0" r="26670" b="26670"/>
+                <wp:wrapNone/>
+                <wp:docPr id="59" name="Rectangle 59"/>
+                <wp:cNvGraphicFramePr/>
+                <a:graphic xmlns:a="http://schemas.openxmlformats.org/drawingml/2006/main">
+                  <a:graphicData uri="http://schemas.microsoft.com/office/word/2010/wordprocessingShape">
+                    <wps:wsp>
+                      <wps:cNvSpPr/>
+                      <wps:spPr>
+                        <a:xfrm>
+                          <a:off x="0" y="0"/>
+                          <a:ext cx="1097280" cy="525780"/>
+                        </a:xfrm>
+                        <a:prstGeom prst="rect">
+                          <a:avLst/>
+                        </a:prstGeom>
+                      </wps:spPr>
+                      <wps:style>
+                        <a:lnRef idx="2">
+                          <a:schemeClr val="accent1">
+                            <a:shade val="50000"/>
+                          </a:schemeClr>
+                        </a:lnRef>
+                        <a:fillRef idx="1">
+                          <a:schemeClr val="accent1"/>
+                        </a:fillRef>
+                        <a:effectRef idx="0">
+                          <a:schemeClr val="accent1"/>
+                        </a:effectRef>
+                        <a:fontRef idx="minor">
+                          <a:schemeClr val="lt1"/>
+                        </a:fontRef>
+                      </wps:style>
+                      <wps:txbx>
+                        <w:txbxContent>
+                          <w:p>
+                            <w:pPr>
+                              <w:jc w:val="center"/>
+                            </w:pPr>
+                            <w:r>
+                              <w:t>Preview</w:t>
+                            </w:r>
+                          </w:p>
+                        </w:txbxContent>
+                      </wps:txbx>
+                      <wps:bodyPr rot="0" spcFirstLastPara="0" vertOverflow="overflow" horzOverflow="overflow" vert="horz" wrap="square" lIns="91440" tIns="45720" rIns="91440" bIns="45720" numCol="1" spcCol="0" rtlCol="0" fromWordArt="0" anchor="ctr" anchorCtr="0" forceAA="0" compatLnSpc="1">
+                        <a:prstTxWarp prst="textNoShape">
+                          <a:avLst/>
+                        </a:prstTxWarp>
+                        <a:noAutofit/>
+                      </wps:bodyPr>
+                    </wps:wsp>
+                  </a:graphicData>
+                </a:graphic>
+              </wp:anchor>
+            </w:drawing>
+          </mc:Choice>
+          <mc:Fallback>
+            <w:pict>
+              <v:rect id="Rectangle 59" o:spid="_x0000_s1042" style="position:absolute;margin-left:6in;margin-top:41.45pt;width:86.4pt;height:41.4pt;z-index:251725824;visibility:visible;mso-wrap-style:square;mso-wrap-distance-left:9pt;mso-wrap-distance-top:0;mso-wrap-distance-right:9pt;mso-wrap-distance-bottom:0;mso-position-horizontal:absolute;mso-position-horizontal-relative:text;mso-position-vertical:absolute;mso-position-vertical-relative:text;v-text-anchor:middle" o:gfxdata="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" fillcolor="#4f81bd [3204]" strokecolor="#243f60 [1604]" strokeweight="2pt">
+                <v:textbox>
+                  <w:txbxContent>
+                    <w:p>
+                      <w:pPr>
+                        <w:jc w:val="center"/>
+                      </w:pPr>
+                      <w:r>
+                        <w:t>Preview</w:t>
+                      </w:r>
+                    </w:p>
+                  </w:txbxContent>
+                </v:textbox>
+              </v:rect>
+            </w:pict>
+          </mc:Fallback>
+        </mc:AlternateContent>
+      </w:r>
+      <w:r>
+        <w:rPr>
+          <w:noProof/>
+        </w:rPr>
+        <mc:AlternateContent>
+          <mc:Choice Requires="wps">
+            <w:drawing>
+              <wp:anchor distT="0" distB="0" distL="114300" distR="114300" simplePos="0" relativeHeight="251723776" behindDoc="0" locked="0" layoutInCell="1" allowOverlap="1" wp14:anchorId="4FC2BD0C" wp14:editId="7CDB5976">
+                <wp:simplePos x="0" y="0"/>
+                <wp:positionH relativeFrom="column">
+                  <wp:posOffset>4975860</wp:posOffset>
+                </wp:positionH>
+                <wp:positionV relativeFrom="paragraph">
+                  <wp:posOffset>325120</wp:posOffset>
+                </wp:positionV>
+                <wp:extent cx="495300" cy="396240"/>
+                <wp:effectExtent l="0" t="0" r="57150" b="60960"/>
+                <wp:wrapNone/>
+                <wp:docPr id="58" name="Straight Arrow Connector 58"/>
+                <wp:cNvGraphicFramePr/>
+                <a:graphic xmlns:a="http://schemas.openxmlformats.org/drawingml/2006/main">
+                  <a:graphicData uri="http://schemas.microsoft.com/office/word/2010/wordprocessingShape">
+                    <wps:wsp>
+                      <wps:cNvCnPr/>
+                      <wps:spPr>
+                        <a:xfrm>
+                          <a:off x="0" y="0"/>
+                          <a:ext cx="495300" cy="396240"/>
+                        </a:xfrm>
+                        <a:prstGeom prst="straightConnector1">
+                          <a:avLst/>
+                        </a:prstGeom>
+                        <a:ln>
+                          <a:tailEnd type="arrow"/>
+                        </a:ln>
+                      </wps:spPr>
+                      <wps:style>
+                        <a:lnRef idx="1">
+                          <a:schemeClr val="accent1"/>
+                        </a:lnRef>
+                        <a:fillRef idx="0">
+                          <a:schemeClr val="accent1"/>
+                        </a:fillRef>
+                        <a:effectRef idx="0">
+                          <a:schemeClr val="accent1"/>
+                        </a:effectRef>
+                        <a:fontRef idx="minor">
+                          <a:schemeClr val="tx1"/>
+                        </a:fontRef>
+                      </wps:style>
+                      <wps:bodyPr/>
+                    </wps:wsp>
+                  </a:graphicData>
+                </a:graphic>
+                <wp14:sizeRelH relativeFrom="margin">
+                  <wp14:pctWidth>0</wp14:pctWidth>
+                </wp14:sizeRelH>
+                <wp14:sizeRelV relativeFrom="margin">
+                  <wp14:pctHeight>0</wp14:pctHeight>
+                </wp14:sizeRelV>
+              </wp:anchor>
+            </w:drawing>
+          </mc:Choice>
+          <mc:Fallback>
+            <w:pict>
+              <v:shape id="Straight Arrow Connector 58" o:spid="_x0000_s1026" type="#_x0000_t32" style="position:absolute;margin-left:391.8pt;margin-top:25.6pt;width:39pt;height:31.2pt;z-index:251723776;visibility:visible;mso-wrap-style:square;mso-width-percent:0;mso-height-percent:0;mso-wrap-distance-left:9pt;mso-wrap-distance-top:0;mso-wrap-distance-right:9pt;mso-wrap-distance-bottom:0;mso-position-horizontal:absolute;mso-position-horizontal-relative:text;mso-position-vertical:absolute;mso-position-vertical-relative:text;mso-width-percent:0;mso-height-percent:0;mso-width-relative:margin;mso-height-relative:margin" o:gfxdata="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" strokecolor="#4579b8 [3044]">
+                <v:stroke endarrow="open"/>
+              </v:shape>
+            </w:pict>
+          </mc:Fallback>
+        </mc:AlternateContent>
+      </w:r>
+      <w:r>
+        <w:rPr>
+          <w:noProof/>
+        </w:rPr>
+        <mc:AlternateContent>
+          <mc:Choice Requires="wps">
+            <w:drawing>
+              <wp:anchor distT="0" distB="0" distL="114300" distR="114300" simplePos="0" relativeHeight="251688960" behindDoc="0" locked="0" layoutInCell="1" allowOverlap="1" wp14:anchorId="2002AFA9" wp14:editId="2219B85E">
+                <wp:simplePos x="0" y="0"/>
+                <wp:positionH relativeFrom="column">
+                  <wp:posOffset>5311140</wp:posOffset>
+                </wp:positionH>
+                <wp:positionV relativeFrom="paragraph">
+                  <wp:posOffset>31115</wp:posOffset>
+                </wp:positionV>
+                <wp:extent cx="160020" cy="137160"/>
+                <wp:effectExtent l="0" t="0" r="68580" b="53340"/>
+                <wp:wrapNone/>
+                <wp:docPr id="32" name="Straight Arrow Connector 32"/>
+                <wp:cNvGraphicFramePr/>
+                <a:graphic xmlns:a="http://schemas.openxmlformats.org/drawingml/2006/main">
+                  <a:graphicData uri="http://schemas.microsoft.com/office/word/2010/wordprocessingShape">
+                    <wps:wsp>
+                      <wps:cNvCnPr/>
+                      <wps:spPr>
+                        <a:xfrm>
+                          <a:off x="0" y="0"/>
+                          <a:ext cx="160020" cy="137160"/>
+                        </a:xfrm>
+                        <a:prstGeom prst="straightConnector1">
+                          <a:avLst/>
+                        </a:prstGeom>
+                        <a:ln>
+                          <a:tailEnd type="arrow"/>
+                        </a:ln>
+                      </wps:spPr>
+                      <wps:style>
+                        <a:lnRef idx="1">
+                          <a:schemeClr val="accent1"/>
+                        </a:lnRef>
+                        <a:fillRef idx="0">
+                          <a:schemeClr val="accent1"/>
+                        </a:fillRef>
+                        <a:effectRef idx="0">
+                          <a:schemeClr val="accent1"/>
+                        </a:effectRef>
+                        <a:fontRef idx="minor">
+                          <a:schemeClr val="tx1"/>
+                        </a:fontRef>
+                      </wps:style>
+                      <wps:bodyPr/>
+                    </wps:wsp>
+                  </a:graphicData>
+                </a:graphic>
+                <wp14:sizeRelH relativeFrom="margin">
+                  <wp14:pctWidth>0</wp14:pctWidth>
+                </wp14:sizeRelH>
+                <wp14:sizeRelV relativeFrom="margin">
+                  <wp14:pctHeight>0</wp14:pctHeight>
+                </wp14:sizeRelV>
+              </wp:anchor>
+            </w:drawing>
+          </mc:Choice>
+          <mc:Fallback>
+            <w:pict>
+              <v:shape id="Straight Arrow Connector 32" o:spid="_x0000_s1026" type="#_x0000_t32" style="position:absolute;margin-left:418.2pt;margin-top:2.45pt;width:12.6pt;height:10.8pt;z-index:251688960;visibility:visible;mso-wrap-style:square;mso-width-percent:0;mso-height-percent:0;mso-wrap-distance-left:9pt;mso-wrap-distance-top:0;mso-wrap-distance-right:9pt;mso-wrap-distance-bottom:0;mso-position-horizontal:absolute;mso-position-horizontal-relative:text;mso-position-vertical:absolute;mso-position-vertical-relative:text;mso-width-percent:0;mso-height-percent:0;mso-width-relative:margin;mso-height-relative:margin" o:gfxdata="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" strokecolor="#4579b8 [3044]">
+                <v:stroke endarrow="open"/>
+              </v:shape>
+            </w:pict>
+          </mc:Fallback>
+        </mc:AlternateContent>
+      </w:r>
+      <w:r>
+        <w:rPr>
+          <w:noProof/>
+        </w:rPr>
+        <mc:AlternateContent>
+          <mc:Choice Requires="wps">
+            <w:drawing>
+              <wp:anchor distT="0" distB="0" distL="114300" distR="114300" simplePos="0" relativeHeight="251699200" behindDoc="0" locked="0" layoutInCell="1" allowOverlap="1" wp14:anchorId="06F954F0" wp14:editId="263C2BAB">
                 <wp:simplePos x="0" y="0"/>
                 <wp:positionH relativeFrom="column">
                   <wp:posOffset>4366260</wp:posOffset>
@@ -11239,7 +12938,7 @@
         <mc:AlternateContent>
           <mc:Choice Requires="wps">
             <w:drawing>
-              <wp:anchor distT="0" distB="0" distL="114300" distR="114300" simplePos="0" relativeHeight="251667456" behindDoc="0" locked="0" layoutInCell="1" allowOverlap="1" wp14:anchorId="2B21F990" wp14:editId="516FE061">
+              <wp:anchor distT="0" distB="0" distL="114300" distR="114300" simplePos="0" relativeHeight="251667456" behindDoc="0" locked="0" layoutInCell="1" allowOverlap="1" wp14:anchorId="6D64069A" wp14:editId="315E26BA">
                 <wp:simplePos x="0" y="0"/>
                 <wp:positionH relativeFrom="column">
                   <wp:posOffset>2057400</wp:posOffset>
@@ -11307,7 +13006,7 @@
           </mc:Choice>
           <mc:Fallback>
             <w:pict>
-              <v:rect id="Rectangle 20" o:spid="_x0000_s1041" style="position:absolute;margin-left:162pt;margin-top:96.65pt;width:86.4pt;height:41.4pt;z-index:251667456;visibility:visible;mso-wrap-style:square;mso-wrap-distance-left:9pt;mso-wrap-distance-top:0;mso-wrap-distance-right:9pt;mso-wrap-distance-bottom:0;mso-position-horizontal:absolute;mso-position-horizontal-relative:text;mso-position-vertical:absolute;mso-position-vertical-relative:text;v-text-anchor:middle" o:gfxdata="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" fillcolor="#4f81bd [3204]" strokecolor="#243f60 [1604]" strokeweight="2pt">
+              <v:rect id="Rectangle 20" o:spid="_x0000_s1043" style="position:absolute;margin-left:162pt;margin-top:96.65pt;width:86.4pt;height:41.4pt;z-index:251667456;visibility:visible;mso-wrap-style:square;mso-wrap-distance-left:9pt;mso-wrap-distance-top:0;mso-wrap-distance-right:9pt;mso-wrap-distance-bottom:0;mso-position-horizontal:absolute;mso-position-horizontal-relative:text;mso-position-vertical:absolute;mso-position-vertical-relative:text;v-text-anchor:middle" o:gfxdata="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" fillcolor="#4f81bd [3204]" strokecolor="#243f60 [1604]" strokeweight="2pt">
                 <v:textbox>
                   <w:txbxContent>
                     <w:p>
@@ -11332,7 +13031,7 @@
         <mc:AlternateContent>
           <mc:Choice Requires="wps">
             <w:drawing>
-              <wp:anchor distT="0" distB="0" distL="114300" distR="114300" simplePos="0" relativeHeight="251663360" behindDoc="0" locked="0" layoutInCell="1" allowOverlap="1" wp14:anchorId="498DD3B0" wp14:editId="60FED443">
+              <wp:anchor distT="0" distB="0" distL="114300" distR="114300" simplePos="0" relativeHeight="251663360" behindDoc="0" locked="0" layoutInCell="1" allowOverlap="1" wp14:anchorId="04006CE4" wp14:editId="1F5E069A">
                 <wp:simplePos x="0" y="0"/>
                 <wp:positionH relativeFrom="column">
                   <wp:posOffset>3314700</wp:posOffset>
@@ -11400,7 +13099,7 @@
           </mc:Choice>
           <mc:Fallback>
             <w:pict>
-              <v:rect id="Rectangle 18" o:spid="_x0000_s1042" style="position:absolute;margin-left:261pt;margin-top:96.65pt;width:86.4pt;height:41.4pt;z-index:251663360;visibility:visible;mso-wrap-style:square;mso-wrap-distance-left:9pt;mso-wrap-distance-top:0;mso-wrap-distance-right:9pt;mso-wrap-distance-bottom:0;mso-position-horizontal:absolute;mso-position-horizontal-relative:text;mso-position-vertical:absolute;mso-position-vertical-relative:text;v-text-anchor:middle" o:gfxdata="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" fillcolor="#4f81bd [3204]" strokecolor="#243f60 [1604]" strokeweight="2pt">
+              <v:rect id="Rectangle 18" o:spid="_x0000_s1044" style="position:absolute;margin-left:261pt;margin-top:96.65pt;width:86.4pt;height:41.4pt;z-index:251663360;visibility:visible;mso-wrap-style:square;mso-wrap-distance-left:9pt;mso-wrap-distance-top:0;mso-wrap-distance-right:9pt;mso-wrap-distance-bottom:0;mso-position-horizontal:absolute;mso-position-horizontal-relative:text;mso-position-vertical:absolute;mso-position-vertical-relative:text;v-text-anchor:middle" o:gfxdata="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" fillcolor="#4f81bd [3204]" strokecolor="#243f60 [1604]" strokeweight="2pt">
                 <v:textbox>
                   <w:txbxContent>
                     <w:p>
@@ -11425,7 +13124,7 @@
         <mc:AlternateContent>
           <mc:Choice Requires="wps">
             <w:drawing>
-              <wp:anchor distT="0" distB="0" distL="114300" distR="114300" simplePos="0" relativeHeight="251698176" behindDoc="0" locked="0" layoutInCell="1" allowOverlap="1" wp14:anchorId="06BC7DEA" wp14:editId="08372E03">
+              <wp:anchor distT="0" distB="0" distL="114300" distR="114300" simplePos="0" relativeHeight="251698176" behindDoc="0" locked="0" layoutInCell="1" allowOverlap="1" wp14:anchorId="752FF604" wp14:editId="4BFE00DF">
                 <wp:simplePos x="0" y="0"/>
                 <wp:positionH relativeFrom="column">
                   <wp:posOffset>3634740</wp:posOffset>
@@ -11491,7 +13190,7 @@
         <mc:AlternateContent>
           <mc:Choice Requires="wps">
             <w:drawing>
-              <wp:anchor distT="0" distB="0" distL="114300" distR="114300" simplePos="0" relativeHeight="251697152" behindDoc="0" locked="0" layoutInCell="1" allowOverlap="1" wp14:anchorId="47ECDED0" wp14:editId="652CB477">
+              <wp:anchor distT="0" distB="0" distL="114300" distR="114300" simplePos="0" relativeHeight="251697152" behindDoc="0" locked="0" layoutInCell="1" allowOverlap="1" wp14:anchorId="6A7449F2" wp14:editId="0A45A814">
                 <wp:simplePos x="0" y="0"/>
                 <wp:positionH relativeFrom="column">
                   <wp:posOffset>2834640</wp:posOffset>
@@ -11557,7 +13256,7 @@
         <mc:AlternateContent>
           <mc:Choice Requires="wps">
             <w:drawing>
-              <wp:anchor distT="0" distB="0" distL="114300" distR="114300" simplePos="0" relativeHeight="251696128" behindDoc="0" locked="0" layoutInCell="1" allowOverlap="1" wp14:anchorId="4DB7C7F5" wp14:editId="1E7ED2DB">
+              <wp:anchor distT="0" distB="0" distL="114300" distR="114300" simplePos="0" relativeHeight="251696128" behindDoc="0" locked="0" layoutInCell="1" allowOverlap="1" wp14:anchorId="2D4DAE9B" wp14:editId="183031A6">
                 <wp:simplePos x="0" y="0"/>
                 <wp:positionH relativeFrom="column">
                   <wp:posOffset>2857500</wp:posOffset>
@@ -11625,7 +13324,7 @@
           </mc:Choice>
           <mc:Fallback>
             <w:pict>
-              <v:rect id="Rectangle 2" o:spid="_x0000_s1043" style="position:absolute;margin-left:225pt;margin-top:15.65pt;width:86.4pt;height:41.4pt;z-index:251696128;visibility:visible;mso-wrap-style:square;mso-wrap-distance-left:9pt;mso-wrap-distance-top:0;mso-wrap-distance-right:9pt;mso-wrap-distance-bottom:0;mso-position-horizontal:absolute;mso-position-horizontal-relative:text;mso-position-vertical:absolute;mso-position-vertical-relative:text;v-text-anchor:middle" o:gfxdata="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" fillcolor="#4f81bd [3204]" strokecolor="#243f60 [1604]" strokeweight="2pt">
+              <v:rect id="Rectangle 2" o:spid="_x0000_s1045" style="position:absolute;margin-left:225pt;margin-top:15.65pt;width:86.4pt;height:41.4pt;z-index:251696128;visibility:visible;mso-wrap-style:square;mso-wrap-distance-left:9pt;mso-wrap-distance-top:0;mso-wrap-distance-right:9pt;mso-wrap-distance-bottom:0;mso-position-horizontal:absolute;mso-position-horizontal-relative:text;mso-position-vertical:absolute;mso-position-vertical-relative:text;v-text-anchor:middle" o:gfxdata="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" fillcolor="#4f81bd [3204]" strokecolor="#243f60 [1604]" strokeweight="2pt">
                 <v:textbox>
                   <w:txbxContent>
                     <w:p>
@@ -11650,79 +13349,7 @@
         <mc:AlternateContent>
           <mc:Choice Requires="wps">
             <w:drawing>
-              <wp:anchor distT="0" distB="0" distL="114300" distR="114300" simplePos="0" relativeHeight="251688960" behindDoc="0" locked="0" layoutInCell="1" allowOverlap="1" wp14:anchorId="18A7C4C7" wp14:editId="7734D4E4">
-                <wp:simplePos x="0" y="0"/>
-                <wp:positionH relativeFrom="column">
-                  <wp:posOffset>5295900</wp:posOffset>
-                </wp:positionH>
-                <wp:positionV relativeFrom="paragraph">
-                  <wp:posOffset>328295</wp:posOffset>
-                </wp:positionV>
-                <wp:extent cx="160020" cy="137160"/>
-                <wp:effectExtent l="0" t="0" r="68580" b="53340"/>
-                <wp:wrapNone/>
-                <wp:docPr id="32" name="Straight Arrow Connector 32"/>
-                <wp:cNvGraphicFramePr/>
-                <a:graphic xmlns:a="http://schemas.openxmlformats.org/drawingml/2006/main">
-                  <a:graphicData uri="http://schemas.microsoft.com/office/word/2010/wordprocessingShape">
-                    <wps:wsp>
-                      <wps:cNvCnPr/>
-                      <wps:spPr>
-                        <a:xfrm>
-                          <a:off x="0" y="0"/>
-                          <a:ext cx="160020" cy="137160"/>
-                        </a:xfrm>
-                        <a:prstGeom prst="straightConnector1">
-                          <a:avLst/>
-                        </a:prstGeom>
-                        <a:ln>
-                          <a:tailEnd type="arrow"/>
-                        </a:ln>
-                      </wps:spPr>
-                      <wps:style>
-                        <a:lnRef idx="1">
-                          <a:schemeClr val="accent1"/>
-                        </a:lnRef>
-                        <a:fillRef idx="0">
-                          <a:schemeClr val="accent1"/>
-                        </a:fillRef>
-                        <a:effectRef idx="0">
-                          <a:schemeClr val="accent1"/>
-                        </a:effectRef>
-                        <a:fontRef idx="minor">
-                          <a:schemeClr val="tx1"/>
-                        </a:fontRef>
-                      </wps:style>
-                      <wps:bodyPr/>
-                    </wps:wsp>
-                  </a:graphicData>
-                </a:graphic>
-                <wp14:sizeRelH relativeFrom="margin">
-                  <wp14:pctWidth>0</wp14:pctWidth>
-                </wp14:sizeRelH>
-                <wp14:sizeRelV relativeFrom="margin">
-                  <wp14:pctHeight>0</wp14:pctHeight>
-                </wp14:sizeRelV>
-              </wp:anchor>
-            </w:drawing>
-          </mc:Choice>
-          <mc:Fallback>
-            <w:pict>
-              <v:shape id="Straight Arrow Connector 32" o:spid="_x0000_s1026" type="#_x0000_t32" style="position:absolute;margin-left:417pt;margin-top:25.85pt;width:12.6pt;height:10.8pt;z-index:251688960;visibility:visible;mso-wrap-style:square;mso-width-percent:0;mso-height-percent:0;mso-wrap-distance-left:9pt;mso-wrap-distance-top:0;mso-wrap-distance-right:9pt;mso-wrap-distance-bottom:0;mso-position-horizontal:absolute;mso-position-horizontal-relative:text;mso-position-vertical:absolute;mso-position-vertical-relative:text;mso-width-percent:0;mso-height-percent:0;mso-width-relative:margin;mso-height-relative:margin" o:gfxdata="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" strokecolor="#4579b8 [3044]">
-                <v:stroke endarrow="open"/>
-              </v:shape>
-            </w:pict>
-          </mc:Fallback>
-        </mc:AlternateContent>
-      </w:r>
-      <w:r>
-        <w:rPr>
-          <w:noProof/>
-        </w:rPr>
-        <mc:AlternateContent>
-          <mc:Choice Requires="wps">
-            <w:drawing>
-              <wp:anchor distT="0" distB="0" distL="114300" distR="114300" simplePos="0" relativeHeight="251676672" behindDoc="0" locked="0" layoutInCell="1" allowOverlap="1" wp14:anchorId="1B193885" wp14:editId="3199F466">
+              <wp:anchor distT="0" distB="0" distL="114300" distR="114300" simplePos="0" relativeHeight="251676672" behindDoc="0" locked="0" layoutInCell="1" allowOverlap="1" wp14:anchorId="4EFD6C7C" wp14:editId="6B37AC88">
                 <wp:simplePos x="0" y="0"/>
                 <wp:positionH relativeFrom="column">
                   <wp:posOffset>2522220</wp:posOffset>
@@ -11794,7 +13421,7 @@
         <mc:AlternateContent>
           <mc:Choice Requires="wps">
             <w:drawing>
-              <wp:anchor distT="0" distB="0" distL="114300" distR="114300" simplePos="0" relativeHeight="251674624" behindDoc="0" locked="0" layoutInCell="1" allowOverlap="1" wp14:anchorId="7A41BBBA" wp14:editId="46CBC422">
+              <wp:anchor distT="0" distB="0" distL="114300" distR="114300" simplePos="0" relativeHeight="251674624" behindDoc="0" locked="0" layoutInCell="1" allowOverlap="1" wp14:anchorId="51E2D54A" wp14:editId="061D69B4">
                 <wp:simplePos x="0" y="0"/>
                 <wp:positionH relativeFrom="column">
                   <wp:posOffset>1097280</wp:posOffset>
@@ -11849,99 +13476,6 @@
               <v:shape id="Straight Arrow Connector 25" o:spid="_x0000_s1026" type="#_x0000_t32" style="position:absolute;margin-left:86.4pt;margin-top:20.45pt;width:22.8pt;height:0;z-index:251674624;visibility:visible;mso-wrap-style:square;mso-wrap-distance-left:9pt;mso-wrap-distance-top:0;mso-wrap-distance-right:9pt;mso-wrap-distance-bottom:0;mso-position-horizontal:absolute;mso-position-horizontal-relative:text;mso-position-vertical:absolute;mso-position-vertical-relative:text" o:gfxdata="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" strokecolor="#4579b8 [3044]">
                 <v:stroke endarrow="open"/>
               </v:shape>
-            </w:pict>
-          </mc:Fallback>
-        </mc:AlternateContent>
-      </w:r>
-      <w:r>
-        <w:rPr>
-          <w:noProof/>
-        </w:rPr>
-        <mc:AlternateContent>
-          <mc:Choice Requires="wps">
-            <w:drawing>
-              <wp:anchor distT="0" distB="0" distL="114300" distR="114300" simplePos="0" relativeHeight="251673600" behindDoc="0" locked="0" layoutInCell="1" allowOverlap="1" wp14:anchorId="1230260B" wp14:editId="5C3037BB">
-                <wp:simplePos x="0" y="0"/>
-                <wp:positionH relativeFrom="column">
-                  <wp:posOffset>5455920</wp:posOffset>
-                </wp:positionH>
-                <wp:positionV relativeFrom="paragraph">
-                  <wp:posOffset>198755</wp:posOffset>
-                </wp:positionV>
-                <wp:extent cx="1097280" cy="525780"/>
-                <wp:effectExtent l="0" t="0" r="26670" b="26670"/>
-                <wp:wrapNone/>
-                <wp:docPr id="24" name="Rectangle 24"/>
-                <wp:cNvGraphicFramePr/>
-                <a:graphic xmlns:a="http://schemas.openxmlformats.org/drawingml/2006/main">
-                  <a:graphicData uri="http://schemas.microsoft.com/office/word/2010/wordprocessingShape">
-                    <wps:wsp>
-                      <wps:cNvSpPr/>
-                      <wps:spPr>
-                        <a:xfrm>
-                          <a:off x="0" y="0"/>
-                          <a:ext cx="1097280" cy="525780"/>
-                        </a:xfrm>
-                        <a:prstGeom prst="rect">
-                          <a:avLst/>
-                        </a:prstGeom>
-                      </wps:spPr>
-                      <wps:style>
-                        <a:lnRef idx="2">
-                          <a:schemeClr val="accent1">
-                            <a:shade val="50000"/>
-                          </a:schemeClr>
-                        </a:lnRef>
-                        <a:fillRef idx="1">
-                          <a:schemeClr val="accent1"/>
-                        </a:fillRef>
-                        <a:effectRef idx="0">
-                          <a:schemeClr val="accent1"/>
-                        </a:effectRef>
-                        <a:fontRef idx="minor">
-                          <a:schemeClr val="lt1"/>
-                        </a:fontRef>
-                      </wps:style>
-                      <wps:txbx>
-                        <w:txbxContent>
-                          <w:p>
-                            <w:pPr>
-                              <w:jc w:val="center"/>
-                            </w:pPr>
-                            <w:r>
-                              <w:t>Publish</w:t>
-                            </w:r>
-                          </w:p>
-                        </w:txbxContent>
-                      </wps:txbx>
-                      <wps:bodyPr rot="0" spcFirstLastPara="0" vertOverflow="overflow" horzOverflow="overflow" vert="horz" wrap="square" lIns="91440" tIns="45720" rIns="91440" bIns="45720" numCol="1" spcCol="0" rtlCol="0" fromWordArt="0" anchor="ctr" anchorCtr="0" forceAA="0" compatLnSpc="1">
-                        <a:prstTxWarp prst="textNoShape">
-                          <a:avLst/>
-                        </a:prstTxWarp>
-                        <a:noAutofit/>
-                      </wps:bodyPr>
-                    </wps:wsp>
-                  </a:graphicData>
-                </a:graphic>
-              </wp:anchor>
-            </w:drawing>
-          </mc:Choice>
-          <mc:Fallback>
-            <w:pict>
-              <v:rect id="Rectangle 24" o:spid="_x0000_s1044" style="position:absolute;margin-left:429.6pt;margin-top:15.65pt;width:86.4pt;height:41.4pt;z-index:251673600;visibility:visible;mso-wrap-style:square;mso-wrap-distance-left:9pt;mso-wrap-distance-top:0;mso-wrap-distance-right:9pt;mso-wrap-distance-bottom:0;mso-position-horizontal:absolute;mso-position-horizontal-relative:text;mso-position-vertical:absolute;mso-position-vertical-relative:text;v-text-anchor:middle" o:gfxdata="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" fillcolor="#4f81bd [3204]" strokecolor="#243f60 [1604]" strokeweight="2pt">
-                <v:textbox>
-                  <w:txbxContent>
-                    <w:p>
-                      <w:pPr>
-                        <w:jc w:val="center"/>
-                      </w:pPr>
-                      <w:r>
-                        <w:t>Publish</w:t>
-                      </w:r>
-                    </w:p>
-                  </w:txbxContent>
-                </v:textbox>
-              </v:rect>
             </w:pict>
           </mc:Fallback>
         </mc:AlternateContent>
@@ -12021,7 +13555,7 @@
           </mc:Choice>
           <mc:Fallback>
             <w:pict>
-              <v:rect id="Rectangle 17" o:spid="_x0000_s1045" style="position:absolute;margin-left:109.2pt;margin-top:4.25pt;width:86.4pt;height:41.4pt;z-index:251661312;visibility:visible;mso-wrap-style:square;mso-wrap-distance-left:9pt;mso-wrap-distance-top:0;mso-wrap-distance-right:9pt;mso-wrap-distance-bottom:0;mso-position-horizontal:absolute;mso-position-horizontal-relative:text;mso-position-vertical:absolute;mso-position-vertical-relative:text;v-text-anchor:middle" o:gfxdata="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" fillcolor="#4f81bd [3204]" strokecolor="#243f60 [1604]" strokeweight="2pt">
+              <v:rect id="Rectangle 17" o:spid="_x0000_s1046" style="position:absolute;margin-left:109.2pt;margin-top:4.25pt;width:86.4pt;height:41.4pt;z-index:251661312;visibility:visible;mso-wrap-style:square;mso-wrap-distance-left:9pt;mso-wrap-distance-top:0;mso-wrap-distance-right:9pt;mso-wrap-distance-bottom:0;mso-position-horizontal:absolute;mso-position-horizontal-relative:text;mso-position-vertical:absolute;mso-position-vertical-relative:text;v-text-anchor:middle" o:gfxdata="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" fillcolor="#4f81bd [3204]" strokecolor="#243f60 [1604]" strokeweight="2pt">
                 <v:textbox>
                   <w:txbxContent>
                     <w:p>
@@ -12114,7 +13648,7 @@
           </mc:Choice>
           <mc:Fallback>
             <w:pict>
-              <v:rect id="Rectangle 16" o:spid="_x0000_s1046" style="position:absolute;margin-left:0;margin-top:4.25pt;width:86.4pt;height:41.4pt;z-index:251659264;visibility:visible;mso-wrap-style:square;mso-wrap-distance-left:9pt;mso-wrap-distance-top:0;mso-wrap-distance-right:9pt;mso-wrap-distance-bottom:0;mso-position-horizontal:absolute;mso-position-horizontal-relative:text;mso-position-vertical:absolute;mso-position-vertical-relative:text;v-text-anchor:middle" o:gfxdata="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" fillcolor="#4f81bd [3204]" strokecolor="#243f60 [1604]" strokeweight="2pt">
+              <v:rect id="Rectangle 16" o:spid="_x0000_s1047" style="position:absolute;margin-left:0;margin-top:4.25pt;width:86.4pt;height:41.4pt;z-index:251659264;visibility:visible;mso-wrap-style:square;mso-wrap-distance-left:9pt;mso-wrap-distance-top:0;mso-wrap-distance-right:9pt;mso-wrap-distance-bottom:0;mso-position-horizontal:absolute;mso-position-horizontal-relative:text;mso-position-vertical:absolute;mso-position-vertical-relative:text;v-text-anchor:middle" o:gfxdata="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" fillcolor="#4f81bd [3204]" strokecolor="#243f60 [1604]" strokeweight="2pt">
                 <v:textbox>
                   <w:txbxContent>
                     <w:p>
@@ -12146,6 +13680,95 @@
 <file path=word/numbering.xml><?xml version="1.0" encoding="utf-8"?>
 <w:numbering xmlns:wpc="http://schemas.microsoft.com/office/word/2010/wordprocessingCanvas" xmlns:mc="http://schemas.openxmlformats.org/markup-compatibility/2006" xmlns:o="urn:schemas-microsoft-com:office:office" xmlns:r="http://schemas.openxmlformats.org/officeDocument/2006/relationships" xmlns:m="http://schemas.openxmlformats.org/officeDocument/2006/math" xmlns:v="urn:schemas-microsoft-com:vml" xmlns:wp14="http://schemas.microsoft.com/office/word/2010/wordprocessingDrawing" xmlns:wp="http://schemas.openxmlformats.org/drawingml/2006/wordprocessingDrawing" xmlns:w10="urn:schemas-microsoft-com:office:word" xmlns:w="http://schemas.openxmlformats.org/wordprocessingml/2006/main" xmlns:w14="http://schemas.microsoft.com/office/word/2010/wordml" xmlns:wpg="http://schemas.microsoft.com/office/word/2010/wordprocessingGroup" xmlns:wpi="http://schemas.microsoft.com/office/word/2010/wordprocessingInk" xmlns:wne="http://schemas.microsoft.com/office/word/2006/wordml" xmlns:wps="http://schemas.microsoft.com/office/word/2010/wordprocessingShape" mc:Ignorable="w14 wp14">
   <w:abstractNum w:abstractNumId="0">
+    <w:nsid w:val="00277FB3"/>
+    <w:multiLevelType w:val="hybridMultilevel"/>
+    <w:tmpl w:val="03C26D88"/>
+    <w:lvl w:ilvl="0" w:tplc="0409000F">
+      <w:start w:val="1"/>
+      <w:numFmt w:val="decimal"/>
+      <w:lvlText w:val="%1."/>
+      <w:lvlJc w:val="left"/>
+      <w:pPr>
+        <w:ind w:left="720" w:hanging="360"/>
+      </w:pPr>
+      <w:rPr>
+        <w:rFonts w:hint="default"/>
+      </w:rPr>
+    </w:lvl>
+    <w:lvl w:ilvl="1" w:tplc="04090019" w:tentative="1">
+      <w:start w:val="1"/>
+      <w:numFmt w:val="lowerLetter"/>
+      <w:lvlText w:val="%2."/>
+      <w:lvlJc w:val="left"/>
+      <w:pPr>
+        <w:ind w:left="1440" w:hanging="360"/>
+      </w:pPr>
+    </w:lvl>
+    <w:lvl w:ilvl="2" w:tplc="0409001B" w:tentative="1">
+      <w:start w:val="1"/>
+      <w:numFmt w:val="lowerRoman"/>
+      <w:lvlText w:val="%3."/>
+      <w:lvlJc w:val="right"/>
+      <w:pPr>
+        <w:ind w:left="2160" w:hanging="180"/>
+      </w:pPr>
+    </w:lvl>
+    <w:lvl w:ilvl="3" w:tplc="0409000F" w:tentative="1">
+      <w:start w:val="1"/>
+      <w:numFmt w:val="decimal"/>
+      <w:lvlText w:val="%4."/>
+      <w:lvlJc w:val="left"/>
+      <w:pPr>
+        <w:ind w:left="2880" w:hanging="360"/>
+      </w:pPr>
+    </w:lvl>
+    <w:lvl w:ilvl="4" w:tplc="04090019" w:tentative="1">
+      <w:start w:val="1"/>
+      <w:numFmt w:val="lowerLetter"/>
+      <w:lvlText w:val="%5."/>
+      <w:lvlJc w:val="left"/>
+      <w:pPr>
+        <w:ind w:left="3600" w:hanging="360"/>
+      </w:pPr>
+    </w:lvl>
+    <w:lvl w:ilvl="5" w:tplc="0409001B" w:tentative="1">
+      <w:start w:val="1"/>
+      <w:numFmt w:val="lowerRoman"/>
+      <w:lvlText w:val="%6."/>
+      <w:lvlJc w:val="right"/>
+      <w:pPr>
+        <w:ind w:left="4320" w:hanging="180"/>
+      </w:pPr>
+    </w:lvl>
+    <w:lvl w:ilvl="6" w:tplc="0409000F" w:tentative="1">
+      <w:start w:val="1"/>
+      <w:numFmt w:val="decimal"/>
+      <w:lvlText w:val="%7."/>
+      <w:lvlJc w:val="left"/>
+      <w:pPr>
+        <w:ind w:left="5040" w:hanging="360"/>
+      </w:pPr>
+    </w:lvl>
+    <w:lvl w:ilvl="7" w:tplc="04090019" w:tentative="1">
+      <w:start w:val="1"/>
+      <w:numFmt w:val="lowerLetter"/>
+      <w:lvlText w:val="%8."/>
+      <w:lvlJc w:val="left"/>
+      <w:pPr>
+        <w:ind w:left="5760" w:hanging="360"/>
+      </w:pPr>
+    </w:lvl>
+    <w:lvl w:ilvl="8" w:tplc="0409001B" w:tentative="1">
+      <w:start w:val="1"/>
+      <w:numFmt w:val="lowerRoman"/>
+      <w:lvlText w:val="%9."/>
+      <w:lvlJc w:val="right"/>
+      <w:pPr>
+        <w:ind w:left="6480" w:hanging="180"/>
+      </w:pPr>
+    </w:lvl>
+  </w:abstractNum>
+  <w:abstractNum w:abstractNumId="1">
     <w:nsid w:val="034526CE"/>
     <w:multiLevelType w:val="hybridMultilevel"/>
     <w:tmpl w:val="971A6EAE"/>
@@ -12234,7 +13857,96 @@
       </w:pPr>
     </w:lvl>
   </w:abstractNum>
-  <w:abstractNum w:abstractNumId="1">
+  <w:abstractNum w:abstractNumId="2">
+    <w:nsid w:val="03F802C3"/>
+    <w:multiLevelType w:val="hybridMultilevel"/>
+    <w:tmpl w:val="83BC3F50"/>
+    <w:lvl w:ilvl="0" w:tplc="0409000F">
+      <w:start w:val="1"/>
+      <w:numFmt w:val="decimal"/>
+      <w:lvlText w:val="%1."/>
+      <w:lvlJc w:val="left"/>
+      <w:pPr>
+        <w:ind w:left="720" w:hanging="360"/>
+      </w:pPr>
+      <w:rPr>
+        <w:rFonts w:hint="default"/>
+      </w:rPr>
+    </w:lvl>
+    <w:lvl w:ilvl="1" w:tplc="04090019">
+      <w:start w:val="1"/>
+      <w:numFmt w:val="lowerLetter"/>
+      <w:lvlText w:val="%2."/>
+      <w:lvlJc w:val="left"/>
+      <w:pPr>
+        <w:ind w:left="1440" w:hanging="360"/>
+      </w:pPr>
+    </w:lvl>
+    <w:lvl w:ilvl="2" w:tplc="0409001B" w:tentative="1">
+      <w:start w:val="1"/>
+      <w:numFmt w:val="lowerRoman"/>
+      <w:lvlText w:val="%3."/>
+      <w:lvlJc w:val="right"/>
+      <w:pPr>
+        <w:ind w:left="2160" w:hanging="180"/>
+      </w:pPr>
+    </w:lvl>
+    <w:lvl w:ilvl="3" w:tplc="0409000F" w:tentative="1">
+      <w:start w:val="1"/>
+      <w:numFmt w:val="decimal"/>
+      <w:lvlText w:val="%4."/>
+      <w:lvlJc w:val="left"/>
+      <w:pPr>
+        <w:ind w:left="2880" w:hanging="360"/>
+      </w:pPr>
+    </w:lvl>
+    <w:lvl w:ilvl="4" w:tplc="04090019" w:tentative="1">
+      <w:start w:val="1"/>
+      <w:numFmt w:val="lowerLetter"/>
+      <w:lvlText w:val="%5."/>
+      <w:lvlJc w:val="left"/>
+      <w:pPr>
+        <w:ind w:left="3600" w:hanging="360"/>
+      </w:pPr>
+    </w:lvl>
+    <w:lvl w:ilvl="5" w:tplc="0409001B" w:tentative="1">
+      <w:start w:val="1"/>
+      <w:numFmt w:val="lowerRoman"/>
+      <w:lvlText w:val="%6."/>
+      <w:lvlJc w:val="right"/>
+      <w:pPr>
+        <w:ind w:left="4320" w:hanging="180"/>
+      </w:pPr>
+    </w:lvl>
+    <w:lvl w:ilvl="6" w:tplc="0409000F" w:tentative="1">
+      <w:start w:val="1"/>
+      <w:numFmt w:val="decimal"/>
+      <w:lvlText w:val="%7."/>
+      <w:lvlJc w:val="left"/>
+      <w:pPr>
+        <w:ind w:left="5040" w:hanging="360"/>
+      </w:pPr>
+    </w:lvl>
+    <w:lvl w:ilvl="7" w:tplc="04090019" w:tentative="1">
+      <w:start w:val="1"/>
+      <w:numFmt w:val="lowerLetter"/>
+      <w:lvlText w:val="%8."/>
+      <w:lvlJc w:val="left"/>
+      <w:pPr>
+        <w:ind w:left="5760" w:hanging="360"/>
+      </w:pPr>
+    </w:lvl>
+    <w:lvl w:ilvl="8" w:tplc="0409001B" w:tentative="1">
+      <w:start w:val="1"/>
+      <w:numFmt w:val="lowerRoman"/>
+      <w:lvlText w:val="%9."/>
+      <w:lvlJc w:val="right"/>
+      <w:pPr>
+        <w:ind w:left="6480" w:hanging="180"/>
+      </w:pPr>
+    </w:lvl>
+  </w:abstractNum>
+  <w:abstractNum w:abstractNumId="3">
     <w:nsid w:val="0CD045AF"/>
     <w:multiLevelType w:val="hybridMultilevel"/>
     <w:tmpl w:val="ECE4AECC"/>
@@ -12323,7 +14035,7 @@
       </w:pPr>
     </w:lvl>
   </w:abstractNum>
-  <w:abstractNum w:abstractNumId="2">
+  <w:abstractNum w:abstractNumId="4">
     <w:nsid w:val="0FF97D3F"/>
     <w:multiLevelType w:val="hybridMultilevel"/>
     <w:tmpl w:val="BEA8B3A0"/>
@@ -12412,7 +14124,7 @@
       </w:pPr>
     </w:lvl>
   </w:abstractNum>
-  <w:abstractNum w:abstractNumId="3">
+  <w:abstractNum w:abstractNumId="5">
     <w:nsid w:val="17E14BE0"/>
     <w:multiLevelType w:val="hybridMultilevel"/>
     <w:tmpl w:val="57C6E0C2"/>
@@ -12501,7 +14213,7 @@
       </w:pPr>
     </w:lvl>
   </w:abstractNum>
-  <w:abstractNum w:abstractNumId="4">
+  <w:abstractNum w:abstractNumId="6">
     <w:nsid w:val="1F9711DC"/>
     <w:multiLevelType w:val="hybridMultilevel"/>
     <w:tmpl w:val="84808D70"/>
@@ -12590,7 +14302,96 @@
       </w:pPr>
     </w:lvl>
   </w:abstractNum>
-  <w:abstractNum w:abstractNumId="5">
+  <w:abstractNum w:abstractNumId="7">
+    <w:nsid w:val="260C44FB"/>
+    <w:multiLevelType w:val="hybridMultilevel"/>
+    <w:tmpl w:val="49C2050E"/>
+    <w:lvl w:ilvl="0" w:tplc="0409000F">
+      <w:start w:val="1"/>
+      <w:numFmt w:val="decimal"/>
+      <w:lvlText w:val="%1."/>
+      <w:lvlJc w:val="left"/>
+      <w:pPr>
+        <w:ind w:left="720" w:hanging="360"/>
+      </w:pPr>
+      <w:rPr>
+        <w:rFonts w:hint="default"/>
+      </w:rPr>
+    </w:lvl>
+    <w:lvl w:ilvl="1" w:tplc="04090019">
+      <w:start w:val="1"/>
+      <w:numFmt w:val="lowerLetter"/>
+      <w:lvlText w:val="%2."/>
+      <w:lvlJc w:val="left"/>
+      <w:pPr>
+        <w:ind w:left="1440" w:hanging="360"/>
+      </w:pPr>
+    </w:lvl>
+    <w:lvl w:ilvl="2" w:tplc="0409001B" w:tentative="1">
+      <w:start w:val="1"/>
+      <w:numFmt w:val="lowerRoman"/>
+      <w:lvlText w:val="%3."/>
+      <w:lvlJc w:val="right"/>
+      <w:pPr>
+        <w:ind w:left="2160" w:hanging="180"/>
+      </w:pPr>
+    </w:lvl>
+    <w:lvl w:ilvl="3" w:tplc="0409000F" w:tentative="1">
+      <w:start w:val="1"/>
+      <w:numFmt w:val="decimal"/>
+      <w:lvlText w:val="%4."/>
+      <w:lvlJc w:val="left"/>
+      <w:pPr>
+        <w:ind w:left="2880" w:hanging="360"/>
+      </w:pPr>
+    </w:lvl>
+    <w:lvl w:ilvl="4" w:tplc="04090019" w:tentative="1">
+      <w:start w:val="1"/>
+      <w:numFmt w:val="lowerLetter"/>
+      <w:lvlText w:val="%5."/>
+      <w:lvlJc w:val="left"/>
+      <w:pPr>
+        <w:ind w:left="3600" w:hanging="360"/>
+      </w:pPr>
+    </w:lvl>
+    <w:lvl w:ilvl="5" w:tplc="0409001B" w:tentative="1">
+      <w:start w:val="1"/>
+      <w:numFmt w:val="lowerRoman"/>
+      <w:lvlText w:val="%6."/>
+      <w:lvlJc w:val="right"/>
+      <w:pPr>
+        <w:ind w:left="4320" w:hanging="180"/>
+      </w:pPr>
+    </w:lvl>
+    <w:lvl w:ilvl="6" w:tplc="0409000F" w:tentative="1">
+      <w:start w:val="1"/>
+      <w:numFmt w:val="decimal"/>
+      <w:lvlText w:val="%7."/>
+      <w:lvlJc w:val="left"/>
+      <w:pPr>
+        <w:ind w:left="5040" w:hanging="360"/>
+      </w:pPr>
+    </w:lvl>
+    <w:lvl w:ilvl="7" w:tplc="04090019" w:tentative="1">
+      <w:start w:val="1"/>
+      <w:numFmt w:val="lowerLetter"/>
+      <w:lvlText w:val="%8."/>
+      <w:lvlJc w:val="left"/>
+      <w:pPr>
+        <w:ind w:left="5760" w:hanging="360"/>
+      </w:pPr>
+    </w:lvl>
+    <w:lvl w:ilvl="8" w:tplc="0409001B" w:tentative="1">
+      <w:start w:val="1"/>
+      <w:numFmt w:val="lowerRoman"/>
+      <w:lvlText w:val="%9."/>
+      <w:lvlJc w:val="right"/>
+      <w:pPr>
+        <w:ind w:left="6480" w:hanging="180"/>
+      </w:pPr>
+    </w:lvl>
+  </w:abstractNum>
+  <w:abstractNum w:abstractNumId="8">
     <w:nsid w:val="27B45E48"/>
     <w:multiLevelType w:val="hybridMultilevel"/>
     <w:tmpl w:val="8E4A4ACA"/>
@@ -12679,7 +14480,7 @@
       </w:pPr>
     </w:lvl>
   </w:abstractNum>
-  <w:abstractNum w:abstractNumId="6">
+  <w:abstractNum w:abstractNumId="9">
     <w:nsid w:val="304D2EF9"/>
     <w:multiLevelType w:val="hybridMultilevel"/>
     <w:tmpl w:val="EECE0DCC"/>
@@ -12768,7 +14569,7 @@
       </w:pPr>
     </w:lvl>
   </w:abstractNum>
-  <w:abstractNum w:abstractNumId="7">
+  <w:abstractNum w:abstractNumId="10">
     <w:nsid w:val="3B207C90"/>
     <w:multiLevelType w:val="hybridMultilevel"/>
     <w:tmpl w:val="D0028B58"/>
@@ -12881,7 +14682,96 @@
       </w:rPr>
     </w:lvl>
   </w:abstractNum>
-  <w:abstractNum w:abstractNumId="8">
+  <w:abstractNum w:abstractNumId="11">
+    <w:nsid w:val="45896508"/>
+    <w:multiLevelType w:val="hybridMultilevel"/>
+    <w:tmpl w:val="B3D45784"/>
+    <w:lvl w:ilvl="0" w:tplc="0409000F">
+      <w:start w:val="1"/>
+      <w:numFmt w:val="decimal"/>
+      <w:lvlText w:val="%1."/>
+      <w:lvlJc w:val="left"/>
+      <w:pPr>
+        <w:ind w:left="720" w:hanging="360"/>
+      </w:pPr>
+      <w:rPr>
+        <w:rFonts w:hint="default"/>
+      </w:rPr>
+    </w:lvl>
+    <w:lvl w:ilvl="1" w:tplc="04090019">
+      <w:start w:val="1"/>
+      <w:numFmt w:val="lowerLetter"/>
+      <w:lvlText w:val="%2."/>
+      <w:lvlJc w:val="left"/>
+      <w:pPr>
+        <w:ind w:left="1440" w:hanging="360"/>
+      </w:pPr>
+    </w:lvl>
+    <w:lvl w:ilvl="2" w:tplc="0409001B" w:tentative="1">
+      <w:start w:val="1"/>
+      <w:numFmt w:val="lowerRoman"/>
+      <w:lvlText w:val="%3."/>
+      <w:lvlJc w:val="right"/>
+      <w:pPr>
+        <w:ind w:left="2160" w:hanging="180"/>
+      </w:pPr>
+    </w:lvl>
+    <w:lvl w:ilvl="3" w:tplc="0409000F" w:tentative="1">
+      <w:start w:val="1"/>
+      <w:numFmt w:val="decimal"/>
+      <w:lvlText w:val="%4."/>
+      <w:lvlJc w:val="left"/>
+      <w:pPr>
+        <w:ind w:left="2880" w:hanging="360"/>
+      </w:pPr>
+    </w:lvl>
+    <w:lvl w:ilvl="4" w:tplc="04090019" w:tentative="1">
+      <w:start w:val="1"/>
+      <w:numFmt w:val="lowerLetter"/>
+      <w:lvlText w:val="%5."/>
+      <w:lvlJc w:val="left"/>
+      <w:pPr>
+        <w:ind w:left="3600" w:hanging="360"/>
+      </w:pPr>
+    </w:lvl>
+    <w:lvl w:ilvl="5" w:tplc="0409001B" w:tentative="1">
+      <w:start w:val="1"/>
+      <w:numFmt w:val="lowerRoman"/>
+      <w:lvlText w:val="%6."/>
+      <w:lvlJc w:val="right"/>
+      <w:pPr>
+        <w:ind w:left="4320" w:hanging="180"/>
+      </w:pPr>
+    </w:lvl>
+    <w:lvl w:ilvl="6" w:tplc="0409000F" w:tentative="1">
+      <w:start w:val="1"/>
+      <w:numFmt w:val="decimal"/>
+      <w:lvlText w:val="%7."/>
+      <w:lvlJc w:val="left"/>
+      <w:pPr>
+        <w:ind w:left="5040" w:hanging="360"/>
+      </w:pPr>
+    </w:lvl>
+    <w:lvl w:ilvl="7" w:tplc="04090019" w:tentative="1">
+      <w:start w:val="1"/>
+      <w:numFmt w:val="lowerLetter"/>
+      <w:lvlText w:val="%8."/>
+      <w:lvlJc w:val="left"/>
+      <w:pPr>
+        <w:ind w:left="5760" w:hanging="360"/>
+      </w:pPr>
+    </w:lvl>
+    <w:lvl w:ilvl="8" w:tplc="0409001B" w:tentative="1">
+      <w:start w:val="1"/>
+      <w:numFmt w:val="lowerRoman"/>
+      <w:lvlText w:val="%9."/>
+      <w:lvlJc w:val="right"/>
+      <w:pPr>
+        <w:ind w:left="6480" w:hanging="180"/>
+      </w:pPr>
+    </w:lvl>
+  </w:abstractNum>
+  <w:abstractNum w:abstractNumId="12">
     <w:nsid w:val="46091489"/>
     <w:multiLevelType w:val="hybridMultilevel"/>
     <w:tmpl w:val="235024EA"/>
@@ -12994,7 +14884,7 @@
       </w:rPr>
     </w:lvl>
   </w:abstractNum>
-  <w:abstractNum w:abstractNumId="9">
+  <w:abstractNum w:abstractNumId="13">
     <w:nsid w:val="511F5D19"/>
     <w:multiLevelType w:val="hybridMultilevel"/>
     <w:tmpl w:val="7F44E826"/>
@@ -13083,7 +14973,7 @@
       </w:pPr>
     </w:lvl>
   </w:abstractNum>
-  <w:abstractNum w:abstractNumId="10">
+  <w:abstractNum w:abstractNumId="14">
     <w:nsid w:val="53C7404B"/>
     <w:multiLevelType w:val="hybridMultilevel"/>
     <w:tmpl w:val="D50CE3A2"/>
@@ -13099,7 +14989,7 @@
         <w:rFonts w:hint="default"/>
       </w:rPr>
     </w:lvl>
-    <w:lvl w:ilvl="1" w:tplc="04090019" w:tentative="1">
+    <w:lvl w:ilvl="1" w:tplc="04090019">
       <w:start w:val="1"/>
       <w:numFmt w:val="lowerLetter"/>
       <w:lvlText w:val="%2."/>
@@ -13172,7 +15062,7 @@
       </w:pPr>
     </w:lvl>
   </w:abstractNum>
-  <w:abstractNum w:abstractNumId="11">
+  <w:abstractNum w:abstractNumId="15">
     <w:nsid w:val="5F6C6DC3"/>
     <w:multiLevelType w:val="hybridMultilevel"/>
     <w:tmpl w:val="7430D094"/>
@@ -13261,7 +15151,7 @@
       </w:pPr>
     </w:lvl>
   </w:abstractNum>
-  <w:abstractNum w:abstractNumId="12">
+  <w:abstractNum w:abstractNumId="16">
     <w:nsid w:val="63DB0B03"/>
     <w:multiLevelType w:val="hybridMultilevel"/>
     <w:tmpl w:val="0F965324"/>
@@ -13350,7 +15240,7 @@
       </w:pPr>
     </w:lvl>
   </w:abstractNum>
-  <w:abstractNum w:abstractNumId="13">
+  <w:abstractNum w:abstractNumId="17">
     <w:nsid w:val="65361CE6"/>
     <w:multiLevelType w:val="hybridMultilevel"/>
     <w:tmpl w:val="04FC8906"/>
@@ -13439,7 +15329,7 @@
       </w:pPr>
     </w:lvl>
   </w:abstractNum>
-  <w:abstractNum w:abstractNumId="14">
+  <w:abstractNum w:abstractNumId="18">
     <w:nsid w:val="6BCB1FD1"/>
     <w:multiLevelType w:val="hybridMultilevel"/>
     <w:tmpl w:val="FD125AA4"/>
@@ -13528,7 +15418,7 @@
       </w:pPr>
     </w:lvl>
   </w:abstractNum>
-  <w:abstractNum w:abstractNumId="15">
+  <w:abstractNum w:abstractNumId="19">
     <w:nsid w:val="743C6ABE"/>
     <w:multiLevelType w:val="hybridMultilevel"/>
     <w:tmpl w:val="1374B5DE"/>
@@ -13617,7 +15507,7 @@
       </w:pPr>
     </w:lvl>
   </w:abstractNum>
-  <w:abstractNum w:abstractNumId="16">
+  <w:abstractNum w:abstractNumId="20">
     <w:nsid w:val="796325F9"/>
     <w:multiLevelType w:val="hybridMultilevel"/>
     <w:tmpl w:val="3CFAD6E6"/>
@@ -13706,7 +15596,96 @@
       </w:pPr>
     </w:lvl>
   </w:abstractNum>
-  <w:abstractNum w:abstractNumId="17">
+  <w:abstractNum w:abstractNumId="21">
+    <w:nsid w:val="79D7082C"/>
+    <w:multiLevelType w:val="hybridMultilevel"/>
+    <w:tmpl w:val="E95E5E66"/>
+    <w:lvl w:ilvl="0" w:tplc="0409000F">
+      <w:start w:val="1"/>
+      <w:numFmt w:val="decimal"/>
+      <w:lvlText w:val="%1."/>
+      <w:lvlJc w:val="left"/>
+      <w:pPr>
+        <w:ind w:left="720" w:hanging="360"/>
+      </w:pPr>
+      <w:rPr>
+        <w:rFonts w:hint="default"/>
+      </w:rPr>
+    </w:lvl>
+    <w:lvl w:ilvl="1" w:tplc="04090019">
+      <w:start w:val="1"/>
+      <w:numFmt w:val="lowerLetter"/>
+      <w:lvlText w:val="%2."/>
+      <w:lvlJc w:val="left"/>
+      <w:pPr>
+        <w:ind w:left="1440" w:hanging="360"/>
+      </w:pPr>
+    </w:lvl>
+    <w:lvl w:ilvl="2" w:tplc="0409001B" w:tentative="1">
+      <w:start w:val="1"/>
+      <w:numFmt w:val="lowerRoman"/>
+      <w:lvlText w:val="%3."/>
+      <w:lvlJc w:val="right"/>
+      <w:pPr>
+        <w:ind w:left="2160" w:hanging="180"/>
+      </w:pPr>
+    </w:lvl>
+    <w:lvl w:ilvl="3" w:tplc="0409000F" w:tentative="1">
+      <w:start w:val="1"/>
+      <w:numFmt w:val="decimal"/>
+      <w:lvlText w:val="%4."/>
+      <w:lvlJc w:val="left"/>
+      <w:pPr>
+        <w:ind w:left="2880" w:hanging="360"/>
+      </w:pPr>
+    </w:lvl>
+    <w:lvl w:ilvl="4" w:tplc="04090019" w:tentative="1">
+      <w:start w:val="1"/>
+      <w:numFmt w:val="lowerLetter"/>
+      <w:lvlText w:val="%5."/>
+      <w:lvlJc w:val="left"/>
+      <w:pPr>
+        <w:ind w:left="3600" w:hanging="360"/>
+      </w:pPr>
+    </w:lvl>
+    <w:lvl w:ilvl="5" w:tplc="0409001B" w:tentative="1">
+      <w:start w:val="1"/>
+      <w:numFmt w:val="lowerRoman"/>
+      <w:lvlText w:val="%6."/>
+      <w:lvlJc w:val="right"/>
+      <w:pPr>
+        <w:ind w:left="4320" w:hanging="180"/>
+      </w:pPr>
+    </w:lvl>
+    <w:lvl w:ilvl="6" w:tplc="0409000F" w:tentative="1">
+      <w:start w:val="1"/>
+      <w:numFmt w:val="decimal"/>
+      <w:lvlText w:val="%7."/>
+      <w:lvlJc w:val="left"/>
+      <w:pPr>
+        <w:ind w:left="5040" w:hanging="360"/>
+      </w:pPr>
+    </w:lvl>
+    <w:lvl w:ilvl="7" w:tplc="04090019" w:tentative="1">
+      <w:start w:val="1"/>
+      <w:numFmt w:val="lowerLetter"/>
+      <w:lvlText w:val="%8."/>
+      <w:lvlJc w:val="left"/>
+      <w:pPr>
+        <w:ind w:left="5760" w:hanging="360"/>
+      </w:pPr>
+    </w:lvl>
+    <w:lvl w:ilvl="8" w:tplc="0409001B" w:tentative="1">
+      <w:start w:val="1"/>
+      <w:numFmt w:val="lowerRoman"/>
+      <w:lvlText w:val="%9."/>
+      <w:lvlJc w:val="right"/>
+      <w:pPr>
+        <w:ind w:left="6480" w:hanging="180"/>
+      </w:pPr>
+    </w:lvl>
+  </w:abstractNum>
+  <w:abstractNum w:abstractNumId="22">
     <w:nsid w:val="7BB21D03"/>
     <w:multiLevelType w:val="hybridMultilevel"/>
     <w:tmpl w:val="222071C8"/>
@@ -13796,58 +15775,73 @@
     </w:lvl>
   </w:abstractNum>
   <w:num w:numId="1">
+    <w:abstractNumId w:val="17"/>
+  </w:num>
+  <w:num w:numId="2">
+    <w:abstractNumId w:val="5"/>
+  </w:num>
+  <w:num w:numId="3">
+    <w:abstractNumId w:val="6"/>
+  </w:num>
+  <w:num w:numId="4">
+    <w:abstractNumId w:val="20"/>
+  </w:num>
+  <w:num w:numId="5">
+    <w:abstractNumId w:val="4"/>
+  </w:num>
+  <w:num w:numId="6">
+    <w:abstractNumId w:val="15"/>
+  </w:num>
+  <w:num w:numId="7">
+    <w:abstractNumId w:val="22"/>
+  </w:num>
+  <w:num w:numId="8">
+    <w:abstractNumId w:val="16"/>
+  </w:num>
+  <w:num w:numId="9">
+    <w:abstractNumId w:val="9"/>
+  </w:num>
+  <w:num w:numId="10">
+    <w:abstractNumId w:val="8"/>
+  </w:num>
+  <w:num w:numId="11">
+    <w:abstractNumId w:val="10"/>
+  </w:num>
+  <w:num w:numId="12">
+    <w:abstractNumId w:val="19"/>
+  </w:num>
+  <w:num w:numId="13">
+    <w:abstractNumId w:val="1"/>
+  </w:num>
+  <w:num w:numId="14">
+    <w:abstractNumId w:val="14"/>
+  </w:num>
+  <w:num w:numId="15">
+    <w:abstractNumId w:val="18"/>
+  </w:num>
+  <w:num w:numId="16">
+    <w:abstractNumId w:val="12"/>
+  </w:num>
+  <w:num w:numId="17">
     <w:abstractNumId w:val="13"/>
   </w:num>
-  <w:num w:numId="2">
+  <w:num w:numId="18">
     <w:abstractNumId w:val="3"/>
   </w:num>
-  <w:num w:numId="3">
-    <w:abstractNumId w:val="4"/>
+  <w:num w:numId="19">
+    <w:abstractNumId w:val="7"/>
   </w:num>
-  <w:num w:numId="4">
-    <w:abstractNumId w:val="16"/>
-  </w:num>
-  <w:num w:numId="5">
+  <w:num w:numId="20">
     <w:abstractNumId w:val="2"/>
   </w:num>
-  <w:num w:numId="6">
+  <w:num w:numId="21">
+    <w:abstractNumId w:val="0"/>
+  </w:num>
+  <w:num w:numId="22">
     <w:abstractNumId w:val="11"/>
   </w:num>
-  <w:num w:numId="7">
-    <w:abstractNumId w:val="17"/>
-  </w:num>
-  <w:num w:numId="8">
-    <w:abstractNumId w:val="12"/>
-  </w:num>
-  <w:num w:numId="9">
-    <w:abstractNumId w:val="6"/>
-  </w:num>
-  <w:num w:numId="10">
-    <w:abstractNumId w:val="5"/>
-  </w:num>
-  <w:num w:numId="11">
-    <w:abstractNumId w:val="7"/>
-  </w:num>
-  <w:num w:numId="12">
-    <w:abstractNumId w:val="15"/>
-  </w:num>
-  <w:num w:numId="13">
-    <w:abstractNumId w:val="0"/>
-  </w:num>
-  <w:num w:numId="14">
-    <w:abstractNumId w:val="10"/>
-  </w:num>
-  <w:num w:numId="15">
-    <w:abstractNumId w:val="14"/>
-  </w:num>
-  <w:num w:numId="16">
-    <w:abstractNumId w:val="8"/>
-  </w:num>
-  <w:num w:numId="17">
-    <w:abstractNumId w:val="9"/>
-  </w:num>
-  <w:num w:numId="18">
-    <w:abstractNumId w:val="1"/>
+  <w:num w:numId="23">
+    <w:abstractNumId w:val="21"/>
   </w:num>
 </w:numbering>
 </file>
@@ -15322,7 +17316,7 @@
 </file>
 
 <file path=customXml/itemProps1.xml><?xml version="1.0" encoding="utf-8"?>
-<ds:datastoreItem xmlns:ds="http://schemas.openxmlformats.org/officeDocument/2006/customXml" ds:itemID="{12A17B4D-BB5B-46A5-9713-10F2390B7720}">
+<ds:datastoreItem xmlns:ds="http://schemas.openxmlformats.org/officeDocument/2006/customXml" ds:itemID="{629A787C-7A65-44E8-B5DB-B96FD6177B2A}">
   <ds:schemaRefs>
     <ds:schemaRef ds:uri="http://schemas.openxmlformats.org/officeDocument/2006/bibliography"/>
   </ds:schemaRefs>

</xml_diff>

<commit_message>
[DEV] Fixed performance issues with FormBuilder Server. Fixed issues with Advanced tab [COMPLETED]
</commit_message>
<xml_diff>
--- a/Docs/Form Builder MVP.docx
+++ b/Docs/Form Builder MVP.docx
@@ -1913,11 +1913,9 @@
           <w:numId w:val="11"/>
         </w:numPr>
       </w:pPr>
-      <w:proofErr w:type="spellStart"/>
       <w:r>
         <w:t>Github</w:t>
       </w:r>
-      <w:proofErr w:type="spellEnd"/>
     </w:p>
     <w:p>
       <w:pPr>
@@ -2038,13 +2036,8 @@
     </w:p>
     <w:p>
       <w:r>
-        <w:t xml:space="preserve">When user selects a form, action menu is </w:t>
-      </w:r>
-      <w:proofErr w:type="gramStart"/>
-      <w:r>
-        <w:t>shown :</w:t>
-      </w:r>
-      <w:proofErr w:type="gramEnd"/>
+        <w:t>When user selects a form, action menu is shown :</w:t>
+      </w:r>
     </w:p>
     <w:p>
       <w:r>
@@ -2345,15 +2338,7 @@
         <w:t>“Continue” button is disabled if there is no text entered in “Title” textbox.</w:t>
       </w:r>
       <w:r>
-        <w:t xml:space="preserve"> When </w:t>
-      </w:r>
-      <w:proofErr w:type="gramStart"/>
-      <w:r>
-        <w:t>user enter</w:t>
-      </w:r>
-      <w:proofErr w:type="gramEnd"/>
-      <w:r>
-        <w:t xml:space="preserve"> any text, it gets enabled</w:t>
+        <w:t xml:space="preserve"> When user enter any text, it gets enabled</w:t>
       </w:r>
       <w:r>
         <w:t>.</w:t>
@@ -2436,15 +2421,7 @@
       </w:pPr>
       <w:r>
         <w:lastRenderedPageBreak/>
-        <w:t xml:space="preserve">We will maintain the same layout </w:t>
-      </w:r>
-      <w:proofErr w:type="spellStart"/>
-      <w:r>
-        <w:t>i.e</w:t>
-      </w:r>
-      <w:proofErr w:type="spellEnd"/>
-      <w:r>
-        <w:t xml:space="preserve">   Header, Menu Bar, Main Canvas Page</w:t>
+        <w:t>We will maintain the same layout i.e   Header, Menu Bar, Main Canvas Page</w:t>
       </w:r>
     </w:p>
     <w:p>
@@ -3189,17 +3166,7 @@
     </w:p>
     <w:p>
       <w:r>
-        <w:t xml:space="preserve">User needs to open the published form </w:t>
-      </w:r>
-      <w:proofErr w:type="spellStart"/>
-      <w:proofErr w:type="gramStart"/>
-      <w:r>
-        <w:t>url</w:t>
-      </w:r>
-      <w:proofErr w:type="spellEnd"/>
-      <w:proofErr w:type="gramEnd"/>
-      <w:r>
-        <w:t xml:space="preserve"> in a browser. The form will be shown to the user.</w:t>
+        <w:t>User needs to open the published form url in a browser. The form will be shown to the user.</w:t>
       </w:r>
       <w:r>
         <w:t xml:space="preserve"> User can enter the details and click “Submit”.</w:t>
@@ -3282,15 +3249,7 @@
         </w:numPr>
       </w:pPr>
       <w:r>
-        <w:t xml:space="preserve">Number of </w:t>
-      </w:r>
-      <w:proofErr w:type="spellStart"/>
-      <w:r>
-        <w:t>submisisons</w:t>
-      </w:r>
-      <w:proofErr w:type="spellEnd"/>
-      <w:r>
-        <w:t xml:space="preserve"> will be shown to the user as shown above</w:t>
+        <w:t>Number of submisisons will be shown to the user as shown above</w:t>
       </w:r>
     </w:p>
     <w:p>
@@ -3441,15 +3400,7 @@
         </w:numPr>
       </w:pPr>
       <w:r>
-        <w:t xml:space="preserve">Form Submissions will be shown in LIFO order </w:t>
-      </w:r>
-      <w:proofErr w:type="spellStart"/>
-      <w:r>
-        <w:t>i.e</w:t>
-      </w:r>
-      <w:proofErr w:type="spellEnd"/>
-      <w:r>
-        <w:t xml:space="preserve"> latest submissions first and so on</w:t>
+        <w:t>Form Submissions will be shown in LIFO order i.e latest submissions first and so on</w:t>
       </w:r>
     </w:p>
     <w:p>
@@ -3815,11 +3766,9 @@
           <w:numId w:val="12"/>
         </w:numPr>
       </w:pPr>
-      <w:proofErr w:type="spellStart"/>
       <w:r>
         <w:t>Myforms</w:t>
       </w:r>
-      <w:proofErr w:type="spellEnd"/>
     </w:p>
     <w:p>
       <w:pPr>
@@ -3908,11 +3857,9 @@
           <w:numId w:val="12"/>
         </w:numPr>
       </w:pPr>
-      <w:proofErr w:type="spellStart"/>
       <w:r>
         <w:t>FormBuilder</w:t>
       </w:r>
-      <w:proofErr w:type="spellEnd"/>
     </w:p>
     <w:p>
       <w:pPr>
@@ -3934,11 +3881,9 @@
           <w:numId w:val="12"/>
         </w:numPr>
       </w:pPr>
-      <w:proofErr w:type="spellStart"/>
       <w:r>
         <w:t>Myforms</w:t>
       </w:r>
-      <w:proofErr w:type="spellEnd"/>
     </w:p>
     <w:p>
       <w:pPr>
@@ -3948,11 +3893,9 @@
           <w:numId w:val="12"/>
         </w:numPr>
       </w:pPr>
-      <w:proofErr w:type="spellStart"/>
       <w:r>
         <w:t>Formdesigner</w:t>
       </w:r>
-      <w:proofErr w:type="spellEnd"/>
     </w:p>
     <w:p>
       <w:pPr>
@@ -3998,11 +3941,9 @@
           <w:numId w:val="12"/>
         </w:numPr>
       </w:pPr>
-      <w:proofErr w:type="spellStart"/>
       <w:r>
         <w:t>FormRenderer</w:t>
       </w:r>
-      <w:proofErr w:type="spellEnd"/>
     </w:p>
     <w:p>
       <w:pPr>
@@ -4036,11 +3977,9 @@
           <w:numId w:val="12"/>
         </w:numPr>
       </w:pPr>
-      <w:proofErr w:type="spellStart"/>
       <w:r>
         <w:t>FormSubmitter</w:t>
       </w:r>
-      <w:proofErr w:type="spellEnd"/>
     </w:p>
     <w:p/>
     <w:p>
@@ -4067,21 +4006,7 @@
         <w:rPr>
           <w:strike/>
         </w:rPr>
-        <w:t xml:space="preserve">Design </w:t>
-      </w:r>
-      <w:proofErr w:type="spellStart"/>
-      <w:r>
-        <w:rPr>
-          <w:strike/>
-        </w:rPr>
-        <w:t>RESTful</w:t>
-      </w:r>
-      <w:proofErr w:type="spellEnd"/>
-      <w:r>
-        <w:rPr>
-          <w:strike/>
-        </w:rPr>
-        <w:t xml:space="preserve"> API and document</w:t>
+        <w:t>Design RESTful API and document</w:t>
       </w:r>
       <w:r>
         <w:t xml:space="preserve"> - </w:t>
@@ -4358,14 +4283,12 @@
           <w:strike/>
         </w:rPr>
       </w:pPr>
-      <w:proofErr w:type="gramStart"/>
       <w:r>
         <w:rPr>
           <w:strike/>
         </w:rPr>
         <w:t>Production build</w:t>
       </w:r>
-      <w:proofErr w:type="gramEnd"/>
       <w:r>
         <w:rPr>
           <w:strike/>
@@ -4472,35 +4395,7 @@
         <w:rPr>
           <w:strike/>
         </w:rPr>
-        <w:t xml:space="preserve">Designing UI wrapper module so that underlying UX framework can be easily swapped. For </w:t>
-      </w:r>
-      <w:proofErr w:type="spellStart"/>
-      <w:r>
-        <w:rPr>
-          <w:strike/>
-        </w:rPr>
-        <w:t>eg</w:t>
-      </w:r>
-      <w:proofErr w:type="spellEnd"/>
-      <w:r>
-        <w:rPr>
-          <w:strike/>
-        </w:rPr>
-        <w:t xml:space="preserve">: Angular </w:t>
-      </w:r>
-      <w:proofErr w:type="spellStart"/>
-      <w:r>
-        <w:rPr>
-          <w:strike/>
-        </w:rPr>
-        <w:t>Materia</w:t>
-      </w:r>
-      <w:proofErr w:type="spellEnd"/>
-      <w:r>
-        <w:rPr>
-          <w:strike/>
-        </w:rPr>
-        <w:t>, Kendo UI</w:t>
+        <w:t>Designing UI wrapper module so that underlying UX framework can be easily swapped. For eg: Angular Materia, Kendo UI</w:t>
       </w:r>
     </w:p>
     <w:p>
@@ -4651,13 +4546,8 @@
           <w:numId w:val="12"/>
         </w:numPr>
       </w:pPr>
-      <w:proofErr w:type="spellStart"/>
-      <w:r>
-        <w:t>MongoDb</w:t>
-      </w:r>
-      <w:proofErr w:type="spellEnd"/>
-      <w:r>
-        <w:t xml:space="preserve"> security</w:t>
+      <w:r>
+        <w:t>MongoDb security</w:t>
       </w:r>
     </w:p>
     <w:p>
@@ -4681,15 +4571,7 @@
         </w:numPr>
       </w:pPr>
       <w:r>
-        <w:t xml:space="preserve">Resetting base path for Angular apps. Its set by default to &lt;base </w:t>
-      </w:r>
-      <w:proofErr w:type="spellStart"/>
-      <w:r>
-        <w:t>href</w:t>
-      </w:r>
-      <w:proofErr w:type="spellEnd"/>
-      <w:r>
-        <w:t>=”/”&gt; in index.html</w:t>
+        <w:t>Resetting base path for Angular apps. Its set by default to &lt;base href=”/”&gt; in index.html</w:t>
       </w:r>
     </w:p>
     <w:p>
@@ -4698,23 +4580,7 @@
         <w:ind w:left="1440"/>
       </w:pPr>
       <w:r>
-        <w:t>Using Angular CLI: ng build –base-</w:t>
-      </w:r>
-      <w:proofErr w:type="spellStart"/>
-      <w:r>
-        <w:t>href</w:t>
-      </w:r>
-      <w:proofErr w:type="spellEnd"/>
-      <w:r>
-        <w:t xml:space="preserve"> /</w:t>
-      </w:r>
-      <w:proofErr w:type="spellStart"/>
-      <w:r>
-        <w:t>formbuilder</w:t>
-      </w:r>
-      <w:proofErr w:type="spellEnd"/>
-      <w:r>
-        <w:t>/</w:t>
+        <w:t>Using Angular CLI: ng build –base-href /formbuilder/</w:t>
       </w:r>
     </w:p>
     <w:p>
@@ -4729,15 +4595,7 @@
     </w:p>
     <w:p>
       <w:r>
-        <w:t xml:space="preserve">We will be using </w:t>
-      </w:r>
-      <w:proofErr w:type="spellStart"/>
-      <w:r>
-        <w:t>MongoDb</w:t>
-      </w:r>
-      <w:proofErr w:type="spellEnd"/>
-      <w:r>
-        <w:t xml:space="preserve"> as the database. </w:t>
+        <w:t xml:space="preserve">We will be using MongoDb as the database. </w:t>
       </w:r>
     </w:p>
     <w:p>
@@ -4800,11 +4658,9 @@
             <w:tcW w:w="3192" w:type="dxa"/>
           </w:tcPr>
           <w:p>
-            <w:proofErr w:type="spellStart"/>
             <w:r>
               <w:t>formsMeta</w:t>
             </w:r>
-            <w:proofErr w:type="spellEnd"/>
           </w:p>
         </w:tc>
         <w:tc>
@@ -4823,28 +4679,12 @@
           </w:p>
           <w:p>
             <w:r>
-              <w:t xml:space="preserve">    </w:t>
-            </w:r>
-            <w:proofErr w:type="spellStart"/>
-            <w:r>
-              <w:t>userId</w:t>
-            </w:r>
-            <w:proofErr w:type="spellEnd"/>
-            <w:r>
-              <w:t>:’’,</w:t>
+              <w:t xml:space="preserve">    userId:’’,</w:t>
             </w:r>
           </w:p>
           <w:p>
             <w:r>
-              <w:t xml:space="preserve">    </w:t>
-            </w:r>
-            <w:proofErr w:type="spellStart"/>
-            <w:r>
-              <w:t>formName</w:t>
-            </w:r>
-            <w:proofErr w:type="spellEnd"/>
-            <w:r>
-              <w:t>:’’,</w:t>
+              <w:t xml:space="preserve">    formName:’’,</w:t>
             </w:r>
           </w:p>
           <w:p>
@@ -4864,13 +4704,8 @@
           </w:tcPr>
           <w:p>
             <w:r>
-              <w:t xml:space="preserve">Id, </w:t>
-            </w:r>
-            <w:proofErr w:type="spellStart"/>
-            <w:r>
-              <w:t>userId</w:t>
-            </w:r>
-            <w:proofErr w:type="spellEnd"/>
+              <w:t>Id, userId</w:t>
+            </w:r>
           </w:p>
         </w:tc>
       </w:tr>
@@ -4880,11 +4715,9 @@
             <w:tcW w:w="3192" w:type="dxa"/>
           </w:tcPr>
           <w:p>
-            <w:proofErr w:type="spellStart"/>
             <w:r>
               <w:t>formsData</w:t>
             </w:r>
-            <w:proofErr w:type="spellEnd"/>
           </w:p>
         </w:tc>
         <w:tc>
@@ -4898,15 +4731,7 @@
           </w:p>
           <w:p>
             <w:r>
-              <w:t xml:space="preserve">    </w:t>
-            </w:r>
-            <w:proofErr w:type="spellStart"/>
-            <w:r>
-              <w:t>formId</w:t>
-            </w:r>
-            <w:proofErr w:type="spellEnd"/>
-            <w:r>
-              <w:t>,</w:t>
+              <w:t xml:space="preserve">    formId,</w:t>
             </w:r>
           </w:p>
           <w:p>
@@ -4925,11 +4750,9 @@
             <w:tcW w:w="3192" w:type="dxa"/>
           </w:tcPr>
           <w:p>
-            <w:proofErr w:type="spellStart"/>
             <w:r>
               <w:t>formId</w:t>
             </w:r>
-            <w:proofErr w:type="spellEnd"/>
           </w:p>
         </w:tc>
       </w:tr>
@@ -4954,18 +4777,14 @@
             </w:r>
           </w:p>
           <w:p>
-            <w:proofErr w:type="spellStart"/>
             <w:r>
               <w:t>isGuest</w:t>
             </w:r>
-            <w:proofErr w:type="spellEnd"/>
           </w:p>
           <w:p>
-            <w:proofErr w:type="spellStart"/>
             <w:r>
               <w:t>loginId</w:t>
             </w:r>
-            <w:proofErr w:type="spellEnd"/>
           </w:p>
           <w:p>
             <w:r>
@@ -4997,14 +4816,9 @@
       </w:pPr>
       <w:bookmarkStart w:id="19" w:name="_Toc482977880"/>
       <w:r>
-        <w:t xml:space="preserve">Database </w:t>
-      </w:r>
-      <w:proofErr w:type="spellStart"/>
-      <w:r>
-        <w:t>Initalization</w:t>
+        <w:t>Database Initalization</w:t>
       </w:r>
       <w:bookmarkEnd w:id="19"/>
-      <w:proofErr w:type="spellEnd"/>
     </w:p>
     <w:p>
       <w:r>
@@ -5020,15 +4834,7 @@
         </w:numPr>
       </w:pPr>
       <w:r>
-        <w:t xml:space="preserve">Create above indexes when creating database and collections. Use </w:t>
-      </w:r>
-      <w:proofErr w:type="spellStart"/>
-      <w:r>
-        <w:t>db.collection.createIndex</w:t>
-      </w:r>
-      <w:proofErr w:type="spellEnd"/>
-      <w:r>
-        <w:t xml:space="preserve"> API</w:t>
+        <w:t>Create above indexes when creating database and collections. Use db.collection.createIndex API</w:t>
       </w:r>
     </w:p>
     <w:p>
@@ -5295,45 +5101,8 @@
           <w:sz w:val="21"/>
           <w:szCs w:val="21"/>
         </w:rPr>
-        <w:t xml:space="preserve">## Scaffolding for </w:t>
-      </w:r>
-      <w:proofErr w:type="spellStart"/>
-      <w:r>
-        <w:rPr>
-          <w:rFonts w:ascii="Consolas" w:eastAsia="Times New Roman" w:hAnsi="Consolas" w:cs="Consolas"/>
-          <w:b/>
-          <w:bCs/>
-          <w:color w:val="800000"/>
-          <w:sz w:val="21"/>
-          <w:szCs w:val="21"/>
-        </w:rPr>
-        <w:t>FormBuilder</w:t>
-      </w:r>
-      <w:proofErr w:type="spellEnd"/>
-      <w:r>
-        <w:rPr>
-          <w:rFonts w:ascii="Consolas" w:eastAsia="Times New Roman" w:hAnsi="Consolas" w:cs="Consolas"/>
-          <w:b/>
-          <w:bCs/>
-          <w:color w:val="800000"/>
-          <w:sz w:val="21"/>
-          <w:szCs w:val="21"/>
-        </w:rPr>
-        <w:t xml:space="preserve"> and </w:t>
-      </w:r>
-      <w:proofErr w:type="spellStart"/>
-      <w:r>
-        <w:rPr>
-          <w:rFonts w:ascii="Consolas" w:eastAsia="Times New Roman" w:hAnsi="Consolas" w:cs="Consolas"/>
-          <w:b/>
-          <w:bCs/>
-          <w:color w:val="800000"/>
-          <w:sz w:val="21"/>
-          <w:szCs w:val="21"/>
-        </w:rPr>
-        <w:t>FormSubmitter</w:t>
-      </w:r>
-      <w:proofErr w:type="spellEnd"/>
+        <w:t>## Scaffolding for FormBuilder and FormSubmitter</w:t>
+      </w:r>
     </w:p>
     <w:p>
       <w:pPr>
@@ -5423,7 +5192,6 @@
           <w:szCs w:val="28"/>
         </w:rPr>
       </w:pPr>
-      <w:proofErr w:type="gramStart"/>
       <w:r>
         <w:rPr>
           <w:rFonts w:ascii="Consolas" w:eastAsia="Times New Roman" w:hAnsi="Consolas" w:cs="Consolas"/>
@@ -5433,9 +5201,8 @@
           <w:szCs w:val="28"/>
         </w:rPr>
         <w:lastRenderedPageBreak/>
-        <w:t>ng</w:t>
-      </w:r>
-      <w:proofErr w:type="gramEnd"/>
+        <w:t>ng new FormBuilder -</w:t>
+      </w:r>
       <w:r>
         <w:rPr>
           <w:rFonts w:ascii="Consolas" w:eastAsia="Times New Roman" w:hAnsi="Consolas" w:cs="Consolas"/>
@@ -5444,9 +5211,8 @@
           <w:sz w:val="28"/>
           <w:szCs w:val="28"/>
         </w:rPr>
-        <w:t xml:space="preserve"> new </w:t>
-      </w:r>
-      <w:proofErr w:type="spellStart"/>
+        <w:t>-</w:t>
+      </w:r>
       <w:r>
         <w:rPr>
           <w:rFonts w:ascii="Consolas" w:eastAsia="Times New Roman" w:hAnsi="Consolas" w:cs="Consolas"/>
@@ -5455,9 +5221,8 @@
           <w:sz w:val="28"/>
           <w:szCs w:val="28"/>
         </w:rPr>
-        <w:t>FormBuilder</w:t>
-      </w:r>
-      <w:proofErr w:type="spellEnd"/>
+        <w:t>p</w:t>
+      </w:r>
       <w:r>
         <w:rPr>
           <w:rFonts w:ascii="Consolas" w:eastAsia="Times New Roman" w:hAnsi="Consolas" w:cs="Consolas"/>
@@ -5466,7 +5231,7 @@
           <w:sz w:val="28"/>
           <w:szCs w:val="28"/>
         </w:rPr>
-        <w:t xml:space="preserve"> -</w:t>
+        <w:t>refix</w:t>
       </w:r>
       <w:r>
         <w:rPr>
@@ -5476,7 +5241,7 @@
           <w:sz w:val="28"/>
           <w:szCs w:val="28"/>
         </w:rPr>
-        <w:t>-</w:t>
+        <w:t xml:space="preserve"> fb -</w:t>
       </w:r>
       <w:r>
         <w:rPr>
@@ -5486,7 +5251,7 @@
           <w:sz w:val="28"/>
           <w:szCs w:val="28"/>
         </w:rPr>
-        <w:t>p</w:t>
+        <w:t>-</w:t>
       </w:r>
       <w:r>
         <w:rPr>
@@ -5496,72 +5261,8 @@
           <w:sz w:val="28"/>
           <w:szCs w:val="28"/>
         </w:rPr>
-        <w:t>refix</w:t>
-      </w:r>
-      <w:r>
-        <w:rPr>
-          <w:rFonts w:ascii="Consolas" w:eastAsia="Times New Roman" w:hAnsi="Consolas" w:cs="Consolas"/>
-          <w:b/>
-          <w:color w:val="000000"/>
-          <w:sz w:val="28"/>
-          <w:szCs w:val="28"/>
-        </w:rPr>
-        <w:t xml:space="preserve"> fb -</w:t>
-      </w:r>
-      <w:r>
-        <w:rPr>
-          <w:rFonts w:ascii="Consolas" w:eastAsia="Times New Roman" w:hAnsi="Consolas" w:cs="Consolas"/>
-          <w:b/>
-          <w:color w:val="000000"/>
-          <w:sz w:val="28"/>
-          <w:szCs w:val="28"/>
-        </w:rPr>
-        <w:t>-</w:t>
-      </w:r>
-      <w:r>
-        <w:rPr>
-          <w:rFonts w:ascii="Consolas" w:eastAsia="Times New Roman" w:hAnsi="Consolas" w:cs="Consolas"/>
-          <w:b/>
-          <w:color w:val="000000"/>
-          <w:sz w:val="28"/>
-          <w:szCs w:val="28"/>
-        </w:rPr>
-        <w:t>routing -</w:t>
-      </w:r>
-      <w:proofErr w:type="spellStart"/>
-      <w:r>
-        <w:rPr>
-          <w:rFonts w:ascii="Consolas" w:eastAsia="Times New Roman" w:hAnsi="Consolas" w:cs="Consolas"/>
-          <w:b/>
-          <w:color w:val="000000"/>
-          <w:sz w:val="28"/>
-          <w:szCs w:val="28"/>
-        </w:rPr>
-        <w:t>sg</w:t>
-      </w:r>
-      <w:proofErr w:type="spellEnd"/>
-      <w:r>
-        <w:rPr>
-          <w:rFonts w:ascii="Consolas" w:eastAsia="Times New Roman" w:hAnsi="Consolas" w:cs="Consolas"/>
-          <w:b/>
-          <w:color w:val="000000"/>
-          <w:sz w:val="28"/>
-          <w:szCs w:val="28"/>
-        </w:rPr>
-        <w:t xml:space="preserve"> true --style </w:t>
-      </w:r>
-      <w:proofErr w:type="spellStart"/>
-      <w:r>
-        <w:rPr>
-          <w:rFonts w:ascii="Consolas" w:eastAsia="Times New Roman" w:hAnsi="Consolas" w:cs="Consolas"/>
-          <w:b/>
-          <w:color w:val="000000"/>
-          <w:sz w:val="28"/>
-          <w:szCs w:val="28"/>
-        </w:rPr>
-        <w:t>scss</w:t>
-      </w:r>
-      <w:proofErr w:type="spellEnd"/>
+        <w:t>routing -sg true --style scss</w:t>
+      </w:r>
     </w:p>
     <w:tbl>
       <w:tblPr>
@@ -5597,20 +5298,8 @@
                 <w:sz w:val="28"/>
                 <w:szCs w:val="28"/>
               </w:rPr>
-              <w:t xml:space="preserve">--style </w:t>
-            </w:r>
-            <w:proofErr w:type="spellStart"/>
-            <w:r>
-              <w:rPr>
-                <w:rFonts w:ascii="Consolas" w:eastAsia="Times New Roman" w:hAnsi="Consolas" w:cs="Consolas"/>
-                <w:b/>
-                <w:color w:val="000000"/>
-                <w:sz w:val="28"/>
-                <w:szCs w:val="28"/>
-              </w:rPr>
-              <w:t>scss</w:t>
-            </w:r>
-            <w:proofErr w:type="spellEnd"/>
+              <w:t>--style scss</w:t>
+            </w:r>
           </w:p>
         </w:tc>
         <w:tc>
@@ -5761,29 +5450,7 @@
                 <w:sz w:val="28"/>
                 <w:szCs w:val="28"/>
               </w:rPr>
-              <w:t>-</w:t>
-            </w:r>
-            <w:proofErr w:type="spellStart"/>
-            <w:r>
-              <w:rPr>
-                <w:rFonts w:ascii="Consolas" w:eastAsia="Times New Roman" w:hAnsi="Consolas" w:cs="Consolas"/>
-                <w:b/>
-                <w:color w:val="000000"/>
-                <w:sz w:val="28"/>
-                <w:szCs w:val="28"/>
-              </w:rPr>
-              <w:t>sg</w:t>
-            </w:r>
-            <w:proofErr w:type="spellEnd"/>
-            <w:r>
-              <w:rPr>
-                <w:rFonts w:ascii="Consolas" w:eastAsia="Times New Roman" w:hAnsi="Consolas" w:cs="Consolas"/>
-                <w:b/>
-                <w:color w:val="000000"/>
-                <w:sz w:val="28"/>
-                <w:szCs w:val="28"/>
-              </w:rPr>
-              <w:t xml:space="preserve"> true</w:t>
+              <w:t>-sg true</w:t>
             </w:r>
           </w:p>
         </w:tc>
@@ -6009,7 +5676,6 @@
           <w:szCs w:val="28"/>
         </w:rPr>
       </w:pPr>
-      <w:proofErr w:type="gramStart"/>
       <w:r>
         <w:rPr>
           <w:rFonts w:ascii="Consolas" w:eastAsia="Times New Roman" w:hAnsi="Consolas" w:cs="Consolas"/>
@@ -6018,9 +5684,8 @@
           <w:sz w:val="28"/>
           <w:szCs w:val="28"/>
         </w:rPr>
-        <w:t>ng</w:t>
-      </w:r>
-      <w:proofErr w:type="gramEnd"/>
+        <w:t>ng serve -o</w:t>
+      </w:r>
       <w:r>
         <w:rPr>
           <w:rFonts w:ascii="Consolas" w:eastAsia="Times New Roman" w:hAnsi="Consolas" w:cs="Consolas"/>
@@ -6029,7 +5694,7 @@
           <w:sz w:val="28"/>
           <w:szCs w:val="28"/>
         </w:rPr>
-        <w:t xml:space="preserve"> serve -o</w:t>
+        <w:t xml:space="preserve"> </w:t>
       </w:r>
       <w:r>
         <w:rPr>
@@ -6039,7 +5704,7 @@
           <w:sz w:val="28"/>
           <w:szCs w:val="28"/>
         </w:rPr>
-        <w:t xml:space="preserve"> </w:t>
+        <w:t>–</w:t>
       </w:r>
       <w:r>
         <w:rPr>
@@ -6049,9 +5714,13 @@
           <w:sz w:val="28"/>
           <w:szCs w:val="28"/>
         </w:rPr>
-        <w:t>–</w:t>
-      </w:r>
-      <w:r>
+        <w:t>w</w:t>
+      </w:r>
+    </w:p>
+    <w:p>
+      <w:pPr>
+        <w:shd w:val="clear" w:color="auto" w:fill="FFFFFF"/>
+        <w:spacing w:after="0" w:line="285" w:lineRule="atLeast"/>
         <w:rPr>
           <w:rFonts w:ascii="Consolas" w:eastAsia="Times New Roman" w:hAnsi="Consolas" w:cs="Consolas"/>
           <w:b/>
@@ -6059,20 +5728,6 @@
           <w:sz w:val="28"/>
           <w:szCs w:val="28"/>
         </w:rPr>
-        <w:t>w</w:t>
-      </w:r>
-    </w:p>
-    <w:p>
-      <w:pPr>
-        <w:shd w:val="clear" w:color="auto" w:fill="FFFFFF"/>
-        <w:spacing w:after="0" w:line="285" w:lineRule="atLeast"/>
-        <w:rPr>
-          <w:rFonts w:ascii="Consolas" w:eastAsia="Times New Roman" w:hAnsi="Consolas" w:cs="Consolas"/>
-          <w:b/>
-          <w:color w:val="000000"/>
-          <w:sz w:val="28"/>
-          <w:szCs w:val="28"/>
-        </w:rPr>
       </w:pPr>
     </w:p>
     <w:p>
@@ -6113,7 +5768,6 @@
           <w:szCs w:val="21"/>
         </w:rPr>
       </w:pPr>
-      <w:proofErr w:type="gramStart"/>
       <w:r>
         <w:rPr>
           <w:rFonts w:ascii="Consolas" w:eastAsia="Times New Roman" w:hAnsi="Consolas" w:cs="Consolas"/>
@@ -6130,17 +5784,7 @@
           <w:sz w:val="21"/>
           <w:szCs w:val="21"/>
         </w:rPr>
-        <w:t>g</w:t>
-      </w:r>
-      <w:proofErr w:type="gramEnd"/>
-      <w:r>
-        <w:rPr>
-          <w:rFonts w:ascii="Consolas" w:eastAsia="Times New Roman" w:hAnsi="Consolas" w:cs="Consolas"/>
-          <w:color w:val="000000"/>
-          <w:sz w:val="21"/>
-          <w:szCs w:val="21"/>
-        </w:rPr>
-        <w:t xml:space="preserve"> lint –</w:t>
+        <w:t>g lint –</w:t>
       </w:r>
       <w:r>
         <w:rPr>
@@ -6262,19 +5906,20 @@
           <w:sz w:val="21"/>
           <w:szCs w:val="21"/>
         </w:rPr>
-        <w:t>File &gt; Preferences menu or the Command Palette (</w:t>
-      </w:r>
-      <w:proofErr w:type="spellStart"/>
-      <w:r>
+        <w:t>File &gt; Preferences menu or the Command Palette (Ctrl+Shift+P) search for File Icon Theme</w:t>
+      </w:r>
+    </w:p>
+    <w:p>
+      <w:pPr>
+        <w:shd w:val="clear" w:color="auto" w:fill="FFFFFF"/>
+        <w:spacing w:after="0" w:line="285" w:lineRule="atLeast"/>
         <w:rPr>
           <w:rFonts w:ascii="Consolas" w:eastAsia="Times New Roman" w:hAnsi="Consolas" w:cs="Consolas"/>
           <w:color w:val="000000"/>
           <w:sz w:val="21"/>
           <w:szCs w:val="21"/>
         </w:rPr>
-        <w:t>Ctrl+Shift+P</w:t>
-      </w:r>
-      <w:proofErr w:type="spellEnd"/>
+      </w:pPr>
       <w:r>
         <w:rPr>
           <w:rFonts w:ascii="Consolas" w:eastAsia="Times New Roman" w:hAnsi="Consolas" w:cs="Consolas"/>
@@ -6282,40 +5927,8 @@
           <w:sz w:val="21"/>
           <w:szCs w:val="21"/>
         </w:rPr>
-        <w:t>) search for File Icon Theme</w:t>
-      </w:r>
-    </w:p>
-    <w:p>
-      <w:pPr>
-        <w:shd w:val="clear" w:color="auto" w:fill="FFFFFF"/>
-        <w:spacing w:after="0" w:line="285" w:lineRule="atLeast"/>
-        <w:rPr>
-          <w:rFonts w:ascii="Consolas" w:eastAsia="Times New Roman" w:hAnsi="Consolas" w:cs="Consolas"/>
-          <w:color w:val="000000"/>
-          <w:sz w:val="21"/>
-          <w:szCs w:val="21"/>
-        </w:rPr>
-      </w:pPr>
-      <w:r>
-        <w:rPr>
-          <w:rFonts w:ascii="Consolas" w:eastAsia="Times New Roman" w:hAnsi="Consolas" w:cs="Consolas"/>
-          <w:color w:val="000000"/>
-          <w:sz w:val="21"/>
-          <w:szCs w:val="21"/>
-        </w:rPr>
-        <w:t xml:space="preserve">Select </w:t>
-      </w:r>
-      <w:proofErr w:type="spellStart"/>
-      <w:r>
-        <w:rPr>
-          <w:rFonts w:ascii="Consolas" w:eastAsia="Times New Roman" w:hAnsi="Consolas" w:cs="Consolas"/>
-          <w:color w:val="000000"/>
-          <w:sz w:val="21"/>
-          <w:szCs w:val="21"/>
-        </w:rPr>
-        <w:t>Seti</w:t>
-      </w:r>
-      <w:proofErr w:type="spellEnd"/>
+        <w:t>Select Seti</w:t>
+      </w:r>
     </w:p>
     <w:p/>
     <w:p>
@@ -6899,7 +6512,6 @@
           <w:szCs w:val="21"/>
         </w:rPr>
       </w:pPr>
-      <w:proofErr w:type="gramStart"/>
       <w:r>
         <w:rPr>
           <w:rFonts w:ascii="Consolas" w:eastAsia="Times New Roman" w:hAnsi="Consolas" w:cs="Consolas"/>
@@ -6909,7 +6521,6 @@
         </w:rPr>
         <w:t>import</w:t>
       </w:r>
-      <w:proofErr w:type="gramEnd"/>
       <w:r>
         <w:rPr>
           <w:rFonts w:ascii="Consolas" w:eastAsia="Times New Roman" w:hAnsi="Consolas" w:cs="Consolas"/>
@@ -6917,9 +6528,17 @@
           <w:sz w:val="21"/>
           <w:szCs w:val="21"/>
         </w:rPr>
-        <w:t xml:space="preserve"> {</w:t>
-      </w:r>
-      <w:proofErr w:type="spellStart"/>
+        <w:t xml:space="preserve"> {MaterialModule} </w:t>
+      </w:r>
+      <w:r>
+        <w:rPr>
+          <w:rFonts w:ascii="Consolas" w:eastAsia="Times New Roman" w:hAnsi="Consolas" w:cs="Consolas"/>
+          <w:color w:val="0000FF"/>
+          <w:sz w:val="21"/>
+          <w:szCs w:val="21"/>
+        </w:rPr>
+        <w:t>from</w:t>
+      </w:r>
       <w:r>
         <w:rPr>
           <w:rFonts w:ascii="Consolas" w:eastAsia="Times New Roman" w:hAnsi="Consolas" w:cs="Consolas"/>
@@ -6927,9 +6546,17 @@
           <w:sz w:val="21"/>
           <w:szCs w:val="21"/>
         </w:rPr>
-        <w:t>MaterialModule</w:t>
-      </w:r>
-      <w:proofErr w:type="spellEnd"/>
+        <w:t xml:space="preserve"> </w:t>
+      </w:r>
+      <w:r>
+        <w:rPr>
+          <w:rFonts w:ascii="Consolas" w:eastAsia="Times New Roman" w:hAnsi="Consolas" w:cs="Consolas"/>
+          <w:color w:val="A31515"/>
+          <w:sz w:val="21"/>
+          <w:szCs w:val="21"/>
+        </w:rPr>
+        <w:t>'@angular/material'</w:t>
+      </w:r>
       <w:r>
         <w:rPr>
           <w:rFonts w:ascii="Consolas" w:eastAsia="Times New Roman" w:hAnsi="Consolas" w:cs="Consolas"/>
@@ -6937,8 +6564,21 @@
           <w:sz w:val="21"/>
           <w:szCs w:val="21"/>
         </w:rPr>
-        <w:t xml:space="preserve">} </w:t>
-      </w:r>
+        <w:t>;</w:t>
+      </w:r>
+    </w:p>
+    <w:p>
+      <w:pPr>
+        <w:shd w:val="clear" w:color="auto" w:fill="FFFFFF"/>
+        <w:spacing w:after="0" w:line="285" w:lineRule="atLeast"/>
+        <w:ind w:left="360"/>
+        <w:rPr>
+          <w:rFonts w:ascii="Consolas" w:eastAsia="Times New Roman" w:hAnsi="Consolas" w:cs="Consolas"/>
+          <w:color w:val="000000"/>
+          <w:sz w:val="21"/>
+          <w:szCs w:val="21"/>
+        </w:rPr>
+      </w:pPr>
       <w:r>
         <w:rPr>
           <w:rFonts w:ascii="Consolas" w:eastAsia="Times New Roman" w:hAnsi="Consolas" w:cs="Consolas"/>
@@ -6946,7 +6586,7 @@
           <w:sz w:val="21"/>
           <w:szCs w:val="21"/>
         </w:rPr>
-        <w:t>from</w:t>
+        <w:t>import</w:t>
       </w:r>
       <w:r>
         <w:rPr>
@@ -6955,6 +6595,24 @@
           <w:sz w:val="21"/>
           <w:szCs w:val="21"/>
         </w:rPr>
+        <w:t xml:space="preserve"> {BrowserAnimationsModule} </w:t>
+      </w:r>
+      <w:r>
+        <w:rPr>
+          <w:rFonts w:ascii="Consolas" w:eastAsia="Times New Roman" w:hAnsi="Consolas" w:cs="Consolas"/>
+          <w:color w:val="0000FF"/>
+          <w:sz w:val="21"/>
+          <w:szCs w:val="21"/>
+        </w:rPr>
+        <w:t>from</w:t>
+      </w:r>
+      <w:r>
+        <w:rPr>
+          <w:rFonts w:ascii="Consolas" w:eastAsia="Times New Roman" w:hAnsi="Consolas" w:cs="Consolas"/>
+          <w:color w:val="000000"/>
+          <w:sz w:val="21"/>
+          <w:szCs w:val="21"/>
+        </w:rPr>
         <w:t xml:space="preserve"> </w:t>
       </w:r>
       <w:r>
@@ -6964,7 +6622,7 @@
           <w:sz w:val="21"/>
           <w:szCs w:val="21"/>
         </w:rPr>
-        <w:t>'@angular/material'</w:t>
+        <w:t>'@angular/platform-browser/animations'</w:t>
       </w:r>
       <w:r>
         <w:rPr>
@@ -6988,7 +6646,184 @@
           <w:szCs w:val="21"/>
         </w:rPr>
       </w:pPr>
-      <w:proofErr w:type="gramStart"/>
+    </w:p>
+    <w:p>
+      <w:pPr>
+        <w:shd w:val="clear" w:color="auto" w:fill="FFFFFF"/>
+        <w:spacing w:after="0" w:line="285" w:lineRule="atLeast"/>
+        <w:rPr>
+          <w:rFonts w:ascii="Consolas" w:eastAsia="Times New Roman" w:hAnsi="Consolas" w:cs="Consolas"/>
+          <w:color w:val="000000"/>
+          <w:sz w:val="21"/>
+          <w:szCs w:val="21"/>
+        </w:rPr>
+      </w:pPr>
+      <w:r>
+        <w:rPr>
+          <w:rFonts w:ascii="Consolas" w:eastAsia="Times New Roman" w:hAnsi="Consolas" w:cs="Consolas"/>
+          <w:color w:val="000000"/>
+          <w:sz w:val="21"/>
+          <w:szCs w:val="21"/>
+        </w:rPr>
+        <w:t>@NgModule({</w:t>
+      </w:r>
+    </w:p>
+    <w:p>
+      <w:pPr>
+        <w:shd w:val="clear" w:color="auto" w:fill="FFFFFF"/>
+        <w:spacing w:after="0" w:line="285" w:lineRule="atLeast"/>
+        <w:rPr>
+          <w:rFonts w:ascii="Consolas" w:eastAsia="Times New Roman" w:hAnsi="Consolas" w:cs="Consolas"/>
+          <w:color w:val="000000"/>
+          <w:sz w:val="21"/>
+          <w:szCs w:val="21"/>
+        </w:rPr>
+      </w:pPr>
+      <w:r>
+        <w:rPr>
+          <w:rFonts w:ascii="Consolas" w:eastAsia="Times New Roman" w:hAnsi="Consolas" w:cs="Consolas"/>
+          <w:color w:val="000000"/>
+          <w:sz w:val="21"/>
+          <w:szCs w:val="21"/>
+        </w:rPr>
+        <w:t xml:space="preserve">  imports: [</w:t>
+      </w:r>
+    </w:p>
+    <w:p>
+      <w:pPr>
+        <w:shd w:val="clear" w:color="auto" w:fill="FFFFFF"/>
+        <w:spacing w:after="0" w:line="285" w:lineRule="atLeast"/>
+        <w:rPr>
+          <w:rFonts w:ascii="Consolas" w:eastAsia="Times New Roman" w:hAnsi="Consolas" w:cs="Consolas"/>
+          <w:color w:val="000000"/>
+          <w:sz w:val="21"/>
+          <w:szCs w:val="21"/>
+        </w:rPr>
+      </w:pPr>
+      <w:r>
+        <w:rPr>
+          <w:rFonts w:ascii="Consolas" w:eastAsia="Times New Roman" w:hAnsi="Consolas" w:cs="Consolas"/>
+          <w:color w:val="000000"/>
+          <w:sz w:val="21"/>
+          <w:szCs w:val="21"/>
+        </w:rPr>
+        <w:t xml:space="preserve">    CommonModule,</w:t>
+      </w:r>
+    </w:p>
+    <w:p>
+      <w:pPr>
+        <w:shd w:val="clear" w:color="auto" w:fill="FFFFFF"/>
+        <w:spacing w:after="0" w:line="285" w:lineRule="atLeast"/>
+        <w:rPr>
+          <w:rFonts w:ascii="Consolas" w:eastAsia="Times New Roman" w:hAnsi="Consolas" w:cs="Consolas"/>
+          <w:color w:val="000000"/>
+          <w:sz w:val="21"/>
+          <w:szCs w:val="21"/>
+        </w:rPr>
+      </w:pPr>
+      <w:r>
+        <w:rPr>
+          <w:rFonts w:ascii="Consolas" w:eastAsia="Times New Roman" w:hAnsi="Consolas" w:cs="Consolas"/>
+          <w:color w:val="000000"/>
+          <w:sz w:val="21"/>
+          <w:szCs w:val="21"/>
+        </w:rPr>
+        <w:t xml:space="preserve">    MaterialModule,</w:t>
+      </w:r>
+    </w:p>
+    <w:p>
+      <w:pPr>
+        <w:shd w:val="clear" w:color="auto" w:fill="FFFFFF"/>
+        <w:spacing w:after="0" w:line="285" w:lineRule="atLeast"/>
+        <w:rPr>
+          <w:rFonts w:ascii="Consolas" w:eastAsia="Times New Roman" w:hAnsi="Consolas" w:cs="Consolas"/>
+          <w:color w:val="000000"/>
+          <w:sz w:val="21"/>
+          <w:szCs w:val="21"/>
+        </w:rPr>
+      </w:pPr>
+      <w:r>
+        <w:rPr>
+          <w:rFonts w:ascii="Consolas" w:eastAsia="Times New Roman" w:hAnsi="Consolas" w:cs="Consolas"/>
+          <w:color w:val="000000"/>
+          <w:sz w:val="21"/>
+          <w:szCs w:val="21"/>
+        </w:rPr>
+        <w:t xml:space="preserve">    BrowserAnimationsModule</w:t>
+      </w:r>
+    </w:p>
+    <w:p>
+      <w:pPr>
+        <w:shd w:val="clear" w:color="auto" w:fill="FFFFFF"/>
+        <w:spacing w:after="0" w:line="285" w:lineRule="atLeast"/>
+        <w:rPr>
+          <w:rFonts w:ascii="Consolas" w:eastAsia="Times New Roman" w:hAnsi="Consolas" w:cs="Consolas"/>
+          <w:color w:val="000000"/>
+          <w:sz w:val="21"/>
+          <w:szCs w:val="21"/>
+        </w:rPr>
+      </w:pPr>
+      <w:r>
+        <w:rPr>
+          <w:rFonts w:ascii="Consolas" w:eastAsia="Times New Roman" w:hAnsi="Consolas" w:cs="Consolas"/>
+          <w:color w:val="000000"/>
+          <w:sz w:val="21"/>
+          <w:szCs w:val="21"/>
+        </w:rPr>
+        <w:t xml:space="preserve">  ]</w:t>
+      </w:r>
+    </w:p>
+    <w:p>
+      <w:pPr>
+        <w:shd w:val="clear" w:color="auto" w:fill="FFFFFF"/>
+        <w:spacing w:after="0" w:line="285" w:lineRule="atLeast"/>
+        <w:ind w:left="360"/>
+        <w:rPr>
+          <w:rFonts w:ascii="Consolas" w:eastAsia="Times New Roman" w:hAnsi="Consolas" w:cs="Consolas"/>
+          <w:color w:val="000000"/>
+          <w:sz w:val="21"/>
+          <w:szCs w:val="21"/>
+        </w:rPr>
+      </w:pPr>
+    </w:p>
+    <w:p>
+      <w:pPr>
+        <w:pStyle w:val="ListParagraph"/>
+        <w:numPr>
+          <w:ilvl w:val="0"/>
+          <w:numId w:val="18"/>
+        </w:numPr>
+        <w:shd w:val="clear" w:color="auto" w:fill="FFFFFF"/>
+        <w:spacing w:after="0" w:line="285" w:lineRule="atLeast"/>
+        <w:rPr>
+          <w:rFonts w:ascii="Consolas" w:eastAsia="Times New Roman" w:hAnsi="Consolas" w:cs="Consolas"/>
+          <w:color w:val="000000"/>
+          <w:sz w:val="21"/>
+          <w:szCs w:val="21"/>
+        </w:rPr>
+      </w:pPr>
+      <w:r>
+        <w:rPr>
+          <w:rFonts w:ascii="Consolas" w:eastAsia="Times New Roman" w:hAnsi="Consolas" w:cs="Consolas"/>
+          <w:color w:val="000000"/>
+          <w:sz w:val="21"/>
+          <w:szCs w:val="21"/>
+        </w:rPr>
+        <w:t>Add the following in styles.scss</w:t>
+      </w:r>
+    </w:p>
+    <w:p>
+      <w:pPr>
+        <w:shd w:val="clear" w:color="auto" w:fill="FFFFFF"/>
+        <w:spacing w:after="0" w:line="285" w:lineRule="atLeast"/>
+        <w:ind w:left="360"/>
+        <w:rPr>
+          <w:rFonts w:ascii="Consolas" w:eastAsia="Times New Roman" w:hAnsi="Consolas" w:cs="Consolas"/>
+          <w:color w:val="000000"/>
+          <w:sz w:val="21"/>
+          <w:szCs w:val="21"/>
+        </w:rPr>
+      </w:pPr>
       <w:r>
         <w:rPr>
           <w:rFonts w:ascii="Consolas" w:eastAsia="Times New Roman" w:hAnsi="Consolas" w:cs="Consolas"/>
@@ -6996,9 +6831,8 @@
           <w:sz w:val="21"/>
           <w:szCs w:val="21"/>
         </w:rPr>
-        <w:t>import</w:t>
-      </w:r>
-      <w:proofErr w:type="gramEnd"/>
+        <w:t>@import</w:t>
+      </w:r>
       <w:r>
         <w:rPr>
           <w:rFonts w:ascii="Consolas" w:eastAsia="Times New Roman" w:hAnsi="Consolas" w:cs="Consolas"/>
@@ -7006,45 +6840,7 @@
           <w:sz w:val="21"/>
           <w:szCs w:val="21"/>
         </w:rPr>
-        <w:t xml:space="preserve"> {</w:t>
-      </w:r>
-      <w:proofErr w:type="spellStart"/>
-      <w:r>
-        <w:rPr>
-          <w:rFonts w:ascii="Consolas" w:eastAsia="Times New Roman" w:hAnsi="Consolas" w:cs="Consolas"/>
-          <w:color w:val="000000"/>
-          <w:sz w:val="21"/>
-          <w:szCs w:val="21"/>
-        </w:rPr>
-        <w:t>BrowserAnimationsModule</w:t>
-      </w:r>
-      <w:proofErr w:type="spellEnd"/>
-      <w:r>
-        <w:rPr>
-          <w:rFonts w:ascii="Consolas" w:eastAsia="Times New Roman" w:hAnsi="Consolas" w:cs="Consolas"/>
-          <w:color w:val="000000"/>
-          <w:sz w:val="21"/>
-          <w:szCs w:val="21"/>
-        </w:rPr>
-        <w:t xml:space="preserve">} </w:t>
-      </w:r>
-      <w:r>
-        <w:rPr>
-          <w:rFonts w:ascii="Consolas" w:eastAsia="Times New Roman" w:hAnsi="Consolas" w:cs="Consolas"/>
-          <w:color w:val="0000FF"/>
-          <w:sz w:val="21"/>
-          <w:szCs w:val="21"/>
-        </w:rPr>
-        <w:t>from</w:t>
-      </w:r>
-      <w:r>
-        <w:rPr>
-          <w:rFonts w:ascii="Consolas" w:eastAsia="Times New Roman" w:hAnsi="Consolas" w:cs="Consolas"/>
-          <w:color w:val="000000"/>
-          <w:sz w:val="21"/>
-          <w:szCs w:val="21"/>
-        </w:rPr>
-        <w:t xml:space="preserve"> </w:t>
+        <w:t xml:space="preserve"> url(</w:t>
       </w:r>
       <w:r>
         <w:rPr>
@@ -7053,400 +6849,7 @@
           <w:sz w:val="21"/>
           <w:szCs w:val="21"/>
         </w:rPr>
-        <w:t>'@angular/platform-browser/animations'</w:t>
-      </w:r>
-      <w:r>
-        <w:rPr>
-          <w:rFonts w:ascii="Consolas" w:eastAsia="Times New Roman" w:hAnsi="Consolas" w:cs="Consolas"/>
-          <w:color w:val="000000"/>
-          <w:sz w:val="21"/>
-          <w:szCs w:val="21"/>
-        </w:rPr>
-        <w:t>;</w:t>
-      </w:r>
-    </w:p>
-    <w:p>
-      <w:pPr>
-        <w:shd w:val="clear" w:color="auto" w:fill="FFFFFF"/>
-        <w:spacing w:after="0" w:line="285" w:lineRule="atLeast"/>
-        <w:ind w:left="360"/>
-        <w:rPr>
-          <w:rFonts w:ascii="Consolas" w:eastAsia="Times New Roman" w:hAnsi="Consolas" w:cs="Consolas"/>
-          <w:color w:val="000000"/>
-          <w:sz w:val="21"/>
-          <w:szCs w:val="21"/>
-        </w:rPr>
-      </w:pPr>
-    </w:p>
-    <w:p>
-      <w:pPr>
-        <w:shd w:val="clear" w:color="auto" w:fill="FFFFFF"/>
-        <w:spacing w:after="0" w:line="285" w:lineRule="atLeast"/>
-        <w:rPr>
-          <w:rFonts w:ascii="Consolas" w:eastAsia="Times New Roman" w:hAnsi="Consolas" w:cs="Consolas"/>
-          <w:color w:val="000000"/>
-          <w:sz w:val="21"/>
-          <w:szCs w:val="21"/>
-        </w:rPr>
-      </w:pPr>
-      <w:proofErr w:type="gramStart"/>
-      <w:r>
-        <w:rPr>
-          <w:rFonts w:ascii="Consolas" w:eastAsia="Times New Roman" w:hAnsi="Consolas" w:cs="Consolas"/>
-          <w:color w:val="000000"/>
-          <w:sz w:val="21"/>
-          <w:szCs w:val="21"/>
-        </w:rPr>
-        <w:t>@</w:t>
-      </w:r>
-      <w:proofErr w:type="spellStart"/>
-      <w:r>
-        <w:rPr>
-          <w:rFonts w:ascii="Consolas" w:eastAsia="Times New Roman" w:hAnsi="Consolas" w:cs="Consolas"/>
-          <w:color w:val="000000"/>
-          <w:sz w:val="21"/>
-          <w:szCs w:val="21"/>
-        </w:rPr>
-        <w:t>NgModule</w:t>
-      </w:r>
-      <w:proofErr w:type="spellEnd"/>
-      <w:r>
-        <w:rPr>
-          <w:rFonts w:ascii="Consolas" w:eastAsia="Times New Roman" w:hAnsi="Consolas" w:cs="Consolas"/>
-          <w:color w:val="000000"/>
-          <w:sz w:val="21"/>
-          <w:szCs w:val="21"/>
-        </w:rPr>
-        <w:t>({</w:t>
-      </w:r>
-      <w:proofErr w:type="gramEnd"/>
-    </w:p>
-    <w:p>
-      <w:pPr>
-        <w:shd w:val="clear" w:color="auto" w:fill="FFFFFF"/>
-        <w:spacing w:after="0" w:line="285" w:lineRule="atLeast"/>
-        <w:rPr>
-          <w:rFonts w:ascii="Consolas" w:eastAsia="Times New Roman" w:hAnsi="Consolas" w:cs="Consolas"/>
-          <w:color w:val="000000"/>
-          <w:sz w:val="21"/>
-          <w:szCs w:val="21"/>
-        </w:rPr>
-      </w:pPr>
-      <w:r>
-        <w:rPr>
-          <w:rFonts w:ascii="Consolas" w:eastAsia="Times New Roman" w:hAnsi="Consolas" w:cs="Consolas"/>
-          <w:color w:val="000000"/>
-          <w:sz w:val="21"/>
-          <w:szCs w:val="21"/>
-        </w:rPr>
-        <w:t xml:space="preserve">  </w:t>
-      </w:r>
-      <w:proofErr w:type="gramStart"/>
-      <w:r>
-        <w:rPr>
-          <w:rFonts w:ascii="Consolas" w:eastAsia="Times New Roman" w:hAnsi="Consolas" w:cs="Consolas"/>
-          <w:color w:val="000000"/>
-          <w:sz w:val="21"/>
-          <w:szCs w:val="21"/>
-        </w:rPr>
-        <w:t>imports</w:t>
-      </w:r>
-      <w:proofErr w:type="gramEnd"/>
-      <w:r>
-        <w:rPr>
-          <w:rFonts w:ascii="Consolas" w:eastAsia="Times New Roman" w:hAnsi="Consolas" w:cs="Consolas"/>
-          <w:color w:val="000000"/>
-          <w:sz w:val="21"/>
-          <w:szCs w:val="21"/>
-        </w:rPr>
-        <w:t>: [</w:t>
-      </w:r>
-    </w:p>
-    <w:p>
-      <w:pPr>
-        <w:shd w:val="clear" w:color="auto" w:fill="FFFFFF"/>
-        <w:spacing w:after="0" w:line="285" w:lineRule="atLeast"/>
-        <w:rPr>
-          <w:rFonts w:ascii="Consolas" w:eastAsia="Times New Roman" w:hAnsi="Consolas" w:cs="Consolas"/>
-          <w:color w:val="000000"/>
-          <w:sz w:val="21"/>
-          <w:szCs w:val="21"/>
-        </w:rPr>
-      </w:pPr>
-      <w:r>
-        <w:rPr>
-          <w:rFonts w:ascii="Consolas" w:eastAsia="Times New Roman" w:hAnsi="Consolas" w:cs="Consolas"/>
-          <w:color w:val="000000"/>
-          <w:sz w:val="21"/>
-          <w:szCs w:val="21"/>
-        </w:rPr>
-        <w:t xml:space="preserve">    </w:t>
-      </w:r>
-      <w:proofErr w:type="spellStart"/>
-      <w:r>
-        <w:rPr>
-          <w:rFonts w:ascii="Consolas" w:eastAsia="Times New Roman" w:hAnsi="Consolas" w:cs="Consolas"/>
-          <w:color w:val="000000"/>
-          <w:sz w:val="21"/>
-          <w:szCs w:val="21"/>
-        </w:rPr>
-        <w:t>CommonModule</w:t>
-      </w:r>
-      <w:proofErr w:type="spellEnd"/>
-      <w:r>
-        <w:rPr>
-          <w:rFonts w:ascii="Consolas" w:eastAsia="Times New Roman" w:hAnsi="Consolas" w:cs="Consolas"/>
-          <w:color w:val="000000"/>
-          <w:sz w:val="21"/>
-          <w:szCs w:val="21"/>
-        </w:rPr>
-        <w:t>,</w:t>
-      </w:r>
-    </w:p>
-    <w:p>
-      <w:pPr>
-        <w:shd w:val="clear" w:color="auto" w:fill="FFFFFF"/>
-        <w:spacing w:after="0" w:line="285" w:lineRule="atLeast"/>
-        <w:rPr>
-          <w:rFonts w:ascii="Consolas" w:eastAsia="Times New Roman" w:hAnsi="Consolas" w:cs="Consolas"/>
-          <w:color w:val="000000"/>
-          <w:sz w:val="21"/>
-          <w:szCs w:val="21"/>
-        </w:rPr>
-      </w:pPr>
-      <w:r>
-        <w:rPr>
-          <w:rFonts w:ascii="Consolas" w:eastAsia="Times New Roman" w:hAnsi="Consolas" w:cs="Consolas"/>
-          <w:color w:val="000000"/>
-          <w:sz w:val="21"/>
-          <w:szCs w:val="21"/>
-        </w:rPr>
-        <w:t xml:space="preserve">    </w:t>
-      </w:r>
-      <w:proofErr w:type="spellStart"/>
-      <w:r>
-        <w:rPr>
-          <w:rFonts w:ascii="Consolas" w:eastAsia="Times New Roman" w:hAnsi="Consolas" w:cs="Consolas"/>
-          <w:color w:val="000000"/>
-          <w:sz w:val="21"/>
-          <w:szCs w:val="21"/>
-        </w:rPr>
-        <w:t>MaterialModule</w:t>
-      </w:r>
-      <w:proofErr w:type="spellEnd"/>
-      <w:r>
-        <w:rPr>
-          <w:rFonts w:ascii="Consolas" w:eastAsia="Times New Roman" w:hAnsi="Consolas" w:cs="Consolas"/>
-          <w:color w:val="000000"/>
-          <w:sz w:val="21"/>
-          <w:szCs w:val="21"/>
-        </w:rPr>
-        <w:t>,</w:t>
-      </w:r>
-    </w:p>
-    <w:p>
-      <w:pPr>
-        <w:shd w:val="clear" w:color="auto" w:fill="FFFFFF"/>
-        <w:spacing w:after="0" w:line="285" w:lineRule="atLeast"/>
-        <w:rPr>
-          <w:rFonts w:ascii="Consolas" w:eastAsia="Times New Roman" w:hAnsi="Consolas" w:cs="Consolas"/>
-          <w:color w:val="000000"/>
-          <w:sz w:val="21"/>
-          <w:szCs w:val="21"/>
-        </w:rPr>
-      </w:pPr>
-      <w:r>
-        <w:rPr>
-          <w:rFonts w:ascii="Consolas" w:eastAsia="Times New Roman" w:hAnsi="Consolas" w:cs="Consolas"/>
-          <w:color w:val="000000"/>
-          <w:sz w:val="21"/>
-          <w:szCs w:val="21"/>
-        </w:rPr>
-        <w:t xml:space="preserve">    </w:t>
-      </w:r>
-      <w:proofErr w:type="spellStart"/>
-      <w:r>
-        <w:rPr>
-          <w:rFonts w:ascii="Consolas" w:eastAsia="Times New Roman" w:hAnsi="Consolas" w:cs="Consolas"/>
-          <w:color w:val="000000"/>
-          <w:sz w:val="21"/>
-          <w:szCs w:val="21"/>
-        </w:rPr>
-        <w:t>BrowserAnimationsModule</w:t>
-      </w:r>
-      <w:proofErr w:type="spellEnd"/>
-    </w:p>
-    <w:p>
-      <w:pPr>
-        <w:shd w:val="clear" w:color="auto" w:fill="FFFFFF"/>
-        <w:spacing w:after="0" w:line="285" w:lineRule="atLeast"/>
-        <w:rPr>
-          <w:rFonts w:ascii="Consolas" w:eastAsia="Times New Roman" w:hAnsi="Consolas" w:cs="Consolas"/>
-          <w:color w:val="000000"/>
-          <w:sz w:val="21"/>
-          <w:szCs w:val="21"/>
-        </w:rPr>
-      </w:pPr>
-      <w:r>
-        <w:rPr>
-          <w:rFonts w:ascii="Consolas" w:eastAsia="Times New Roman" w:hAnsi="Consolas" w:cs="Consolas"/>
-          <w:color w:val="000000"/>
-          <w:sz w:val="21"/>
-          <w:szCs w:val="21"/>
-        </w:rPr>
-        <w:t xml:space="preserve">  ]</w:t>
-      </w:r>
-    </w:p>
-    <w:p>
-      <w:pPr>
-        <w:shd w:val="clear" w:color="auto" w:fill="FFFFFF"/>
-        <w:spacing w:after="0" w:line="285" w:lineRule="atLeast"/>
-        <w:ind w:left="360"/>
-        <w:rPr>
-          <w:rFonts w:ascii="Consolas" w:eastAsia="Times New Roman" w:hAnsi="Consolas" w:cs="Consolas"/>
-          <w:color w:val="000000"/>
-          <w:sz w:val="21"/>
-          <w:szCs w:val="21"/>
-        </w:rPr>
-      </w:pPr>
-    </w:p>
-    <w:p>
-      <w:pPr>
-        <w:pStyle w:val="ListParagraph"/>
-        <w:numPr>
-          <w:ilvl w:val="0"/>
-          <w:numId w:val="18"/>
-        </w:numPr>
-        <w:shd w:val="clear" w:color="auto" w:fill="FFFFFF"/>
-        <w:spacing w:after="0" w:line="285" w:lineRule="atLeast"/>
-        <w:rPr>
-          <w:rFonts w:ascii="Consolas" w:eastAsia="Times New Roman" w:hAnsi="Consolas" w:cs="Consolas"/>
-          <w:color w:val="000000"/>
-          <w:sz w:val="21"/>
-          <w:szCs w:val="21"/>
-        </w:rPr>
-      </w:pPr>
-      <w:r>
-        <w:rPr>
-          <w:rFonts w:ascii="Consolas" w:eastAsia="Times New Roman" w:hAnsi="Consolas" w:cs="Consolas"/>
-          <w:color w:val="000000"/>
-          <w:sz w:val="21"/>
-          <w:szCs w:val="21"/>
-        </w:rPr>
-        <w:t xml:space="preserve">Add the following in </w:t>
-      </w:r>
-      <w:proofErr w:type="spellStart"/>
-      <w:r>
-        <w:rPr>
-          <w:rFonts w:ascii="Consolas" w:eastAsia="Times New Roman" w:hAnsi="Consolas" w:cs="Consolas"/>
-          <w:color w:val="000000"/>
-          <w:sz w:val="21"/>
-          <w:szCs w:val="21"/>
-        </w:rPr>
-        <w:t>styles.scss</w:t>
-      </w:r>
-      <w:proofErr w:type="spellEnd"/>
-    </w:p>
-    <w:p>
-      <w:pPr>
-        <w:shd w:val="clear" w:color="auto" w:fill="FFFFFF"/>
-        <w:spacing w:after="0" w:line="285" w:lineRule="atLeast"/>
-        <w:ind w:left="360"/>
-        <w:rPr>
-          <w:rFonts w:ascii="Consolas" w:eastAsia="Times New Roman" w:hAnsi="Consolas" w:cs="Consolas"/>
-          <w:color w:val="000000"/>
-          <w:sz w:val="21"/>
-          <w:szCs w:val="21"/>
-        </w:rPr>
-      </w:pPr>
-      <w:r>
-        <w:rPr>
-          <w:rFonts w:ascii="Consolas" w:eastAsia="Times New Roman" w:hAnsi="Consolas" w:cs="Consolas"/>
-          <w:color w:val="0000FF"/>
-          <w:sz w:val="21"/>
-          <w:szCs w:val="21"/>
-        </w:rPr>
-        <w:t>@import</w:t>
-      </w:r>
-      <w:r>
-        <w:rPr>
-          <w:rFonts w:ascii="Consolas" w:eastAsia="Times New Roman" w:hAnsi="Consolas" w:cs="Consolas"/>
-          <w:color w:val="000000"/>
-          <w:sz w:val="21"/>
-          <w:szCs w:val="21"/>
-        </w:rPr>
-        <w:t xml:space="preserve"> </w:t>
-      </w:r>
-      <w:proofErr w:type="spellStart"/>
-      <w:proofErr w:type="gramStart"/>
-      <w:r>
-        <w:rPr>
-          <w:rFonts w:ascii="Consolas" w:eastAsia="Times New Roman" w:hAnsi="Consolas" w:cs="Consolas"/>
-          <w:color w:val="000000"/>
-          <w:sz w:val="21"/>
-          <w:szCs w:val="21"/>
-        </w:rPr>
-        <w:t>url</w:t>
-      </w:r>
-      <w:proofErr w:type="spellEnd"/>
-      <w:r>
-        <w:rPr>
-          <w:rFonts w:ascii="Consolas" w:eastAsia="Times New Roman" w:hAnsi="Consolas" w:cs="Consolas"/>
-          <w:color w:val="000000"/>
-          <w:sz w:val="21"/>
-          <w:szCs w:val="21"/>
-        </w:rPr>
-        <w:t>(</w:t>
-      </w:r>
-      <w:proofErr w:type="gramEnd"/>
-      <w:r>
-        <w:rPr>
-          <w:rFonts w:ascii="Consolas" w:eastAsia="Times New Roman" w:hAnsi="Consolas" w:cs="Consolas"/>
-          <w:color w:val="A31515"/>
-          <w:sz w:val="21"/>
-          <w:szCs w:val="21"/>
-        </w:rPr>
-        <w:t>'https://fonts.googleapis.com/</w:t>
-      </w:r>
-      <w:proofErr w:type="spellStart"/>
-      <w:r>
-        <w:rPr>
-          <w:rFonts w:ascii="Consolas" w:eastAsia="Times New Roman" w:hAnsi="Consolas" w:cs="Consolas"/>
-          <w:color w:val="A31515"/>
-          <w:sz w:val="21"/>
-          <w:szCs w:val="21"/>
-        </w:rPr>
-        <w:t>icon?family</w:t>
-      </w:r>
-      <w:proofErr w:type="spellEnd"/>
-      <w:r>
-        <w:rPr>
-          <w:rFonts w:ascii="Consolas" w:eastAsia="Times New Roman" w:hAnsi="Consolas" w:cs="Consolas"/>
-          <w:color w:val="A31515"/>
-          <w:sz w:val="21"/>
-          <w:szCs w:val="21"/>
-        </w:rPr>
-        <w:t>=</w:t>
-      </w:r>
-      <w:proofErr w:type="spellStart"/>
-      <w:r>
-        <w:rPr>
-          <w:rFonts w:ascii="Consolas" w:eastAsia="Times New Roman" w:hAnsi="Consolas" w:cs="Consolas"/>
-          <w:color w:val="A31515"/>
-          <w:sz w:val="21"/>
-          <w:szCs w:val="21"/>
-        </w:rPr>
-        <w:t>Material+Icons</w:t>
-      </w:r>
-      <w:proofErr w:type="spellEnd"/>
-      <w:r>
-        <w:rPr>
-          <w:rFonts w:ascii="Consolas" w:eastAsia="Times New Roman" w:hAnsi="Consolas" w:cs="Consolas"/>
-          <w:color w:val="A31515"/>
-          <w:sz w:val="21"/>
-          <w:szCs w:val="21"/>
-        </w:rPr>
-        <w:t>'</w:t>
+        <w:t>'https://fonts.googleapis.com/icon?family=Material+Icons'</w:t>
       </w:r>
       <w:r>
         <w:rPr>
@@ -7631,37 +7034,16 @@
           </w:p>
           <w:p>
             <w:r>
-              <w:t>/</w:t>
-            </w:r>
-            <w:proofErr w:type="spellStart"/>
-            <w:r>
-              <w:t>api</w:t>
-            </w:r>
-            <w:proofErr w:type="spellEnd"/>
-            <w:r>
-              <w:t>/forms</w:t>
-            </w:r>
-            <w:r>
-              <w:t>/{</w:t>
-            </w:r>
-            <w:proofErr w:type="spellStart"/>
-            <w:r>
-              <w:t>includeMeta</w:t>
-            </w:r>
-            <w:proofErr w:type="spellEnd"/>
-            <w:r>
-              <w:t>}</w:t>
+              <w:t>/api/forms</w:t>
+            </w:r>
+            <w:r>
+              <w:t>/{includeMeta}</w:t>
             </w:r>
           </w:p>
           <w:p/>
           <w:p>
-            <w:proofErr w:type="spellStart"/>
-            <w:r>
-              <w:t>includeMeta</w:t>
-            </w:r>
-            <w:proofErr w:type="spellEnd"/>
-            <w:r>
-              <w:t xml:space="preserve"> – 1/0</w:t>
+            <w:r>
+              <w:t>includeMeta – 1/0</w:t>
             </w:r>
           </w:p>
           <w:p/>
@@ -7672,15 +7054,7 @@
           </w:p>
           <w:p>
             <w:r>
-              <w:t xml:space="preserve">If 0 , send </w:t>
-            </w:r>
-            <w:proofErr w:type="spellStart"/>
-            <w:r>
-              <w:t>formid</w:t>
-            </w:r>
-            <w:proofErr w:type="spellEnd"/>
-            <w:r>
-              <w:t>, form name</w:t>
+              <w:t>If 0 , send formid, form name</w:t>
             </w:r>
           </w:p>
           <w:p/>
@@ -7715,13 +7089,8 @@
               <w:t xml:space="preserve"> </w:t>
             </w:r>
             <w:r>
-              <w:t>application/</w:t>
-            </w:r>
-            <w:proofErr w:type="spellStart"/>
-            <w:r>
-              <w:t>json</w:t>
-            </w:r>
-            <w:proofErr w:type="spellEnd"/>
+              <w:t>application/json</w:t>
+            </w:r>
           </w:p>
           <w:p/>
           <w:p>
@@ -7738,26 +7107,13 @@
               <w:t xml:space="preserve"> </w:t>
             </w:r>
             <w:r>
-              <w:t>application/</w:t>
-            </w:r>
-            <w:proofErr w:type="spellStart"/>
-            <w:r>
-              <w:t>json</w:t>
-            </w:r>
-            <w:proofErr w:type="spellEnd"/>
+              <w:t>application/json</w:t>
+            </w:r>
           </w:p>
           <w:p/>
           <w:p>
             <w:r>
-              <w:t>X-</w:t>
-            </w:r>
-            <w:proofErr w:type="spellStart"/>
-            <w:r>
-              <w:t>Auth</w:t>
-            </w:r>
-            <w:proofErr w:type="spellEnd"/>
-            <w:r>
-              <w:t>-Header</w:t>
+              <w:t>X-Auth-Header</w:t>
             </w:r>
             <w:r>
               <w:t xml:space="preserve"> </w:t>
@@ -7787,15 +7143,7 @@
           </w:p>
           <w:p>
             <w:r>
-              <w:t>X-</w:t>
-            </w:r>
-            <w:proofErr w:type="spellStart"/>
-            <w:r>
-              <w:t>Auth</w:t>
-            </w:r>
-            <w:proofErr w:type="spellEnd"/>
-            <w:r>
-              <w:t>-Header : username:&lt;username&gt;</w:t>
+              <w:t>X-Auth-Header : username:&lt;username&gt;</w:t>
             </w:r>
           </w:p>
           <w:p/>
@@ -7854,13 +7202,8 @@
             </w:r>
           </w:p>
           <w:p>
-            <w:proofErr w:type="spellStart"/>
-            <w:r>
-              <w:t>IForm</w:t>
-            </w:r>
-            <w:proofErr w:type="spellEnd"/>
-            <w:r>
-              <w:t>[]</w:t>
+            <w:r>
+              <w:t>IForm[]</w:t>
             </w:r>
           </w:p>
           <w:p/>
@@ -7901,15 +7244,7 @@
           </w:p>
           <w:p>
             <w:r>
-              <w:t>X-</w:t>
-            </w:r>
-            <w:proofErr w:type="spellStart"/>
-            <w:r>
-              <w:t>Auth</w:t>
-            </w:r>
-            <w:proofErr w:type="spellEnd"/>
-            <w:r>
-              <w:t>-Header</w:t>
+              <w:t>X-Auth-Header</w:t>
             </w:r>
           </w:p>
         </w:tc>
@@ -7936,15 +7271,7 @@
           </w:p>
           <w:p>
             <w:r>
-              <w:t>/</w:t>
-            </w:r>
-            <w:proofErr w:type="spellStart"/>
-            <w:r>
-              <w:t>api</w:t>
-            </w:r>
-            <w:proofErr w:type="spellEnd"/>
-            <w:r>
-              <w:t>/form/:id</w:t>
+              <w:t>/api/form/:id</w:t>
             </w:r>
           </w:p>
         </w:tc>
@@ -7970,37 +7297,19 @@
             </w:r>
             <w:r>
               <w:lastRenderedPageBreak/>
-              <w:t>application/</w:t>
-            </w:r>
-            <w:proofErr w:type="spellStart"/>
-            <w:r>
-              <w:t>json</w:t>
-            </w:r>
-            <w:proofErr w:type="spellEnd"/>
+              <w:t>application/json</w:t>
+            </w:r>
           </w:p>
           <w:p/>
           <w:p>
             <w:r>
-              <w:t>Accept : application/</w:t>
-            </w:r>
-            <w:proofErr w:type="spellStart"/>
-            <w:r>
-              <w:t>json</w:t>
-            </w:r>
-            <w:proofErr w:type="spellEnd"/>
+              <w:t>Accept : application/json</w:t>
+            </w:r>
           </w:p>
           <w:p/>
           <w:p>
             <w:r>
-              <w:t>X-</w:t>
-            </w:r>
-            <w:proofErr w:type="spellStart"/>
-            <w:r>
-              <w:t>Auth</w:t>
-            </w:r>
-            <w:proofErr w:type="spellEnd"/>
-            <w:r>
-              <w:t>-Header : username:&lt;username&gt;</w:t>
+              <w:t>X-Auth-Header : username:&lt;username&gt;</w:t>
             </w:r>
           </w:p>
           <w:p/>
@@ -8077,11 +7386,9 @@
             </w:r>
           </w:p>
           <w:p>
-            <w:proofErr w:type="spellStart"/>
             <w:r>
               <w:t>IForm</w:t>
             </w:r>
-            <w:proofErr w:type="spellEnd"/>
           </w:p>
           <w:p/>
           <w:p/>
@@ -8138,15 +7445,7 @@
           </w:p>
           <w:p>
             <w:r>
-              <w:t>/</w:t>
-            </w:r>
-            <w:proofErr w:type="spellStart"/>
-            <w:r>
-              <w:t>api</w:t>
-            </w:r>
-            <w:proofErr w:type="spellEnd"/>
-            <w:r>
-              <w:t>/form/:id</w:t>
+              <w:t>/api/form/:id</w:t>
             </w:r>
           </w:p>
         </w:tc>
@@ -8168,37 +7467,19 @@
           </w:p>
           <w:p>
             <w:r>
-              <w:t>Content-type : application/</w:t>
-            </w:r>
-            <w:proofErr w:type="spellStart"/>
-            <w:r>
-              <w:t>json</w:t>
-            </w:r>
-            <w:proofErr w:type="spellEnd"/>
+              <w:t>Content-type : application/json</w:t>
+            </w:r>
           </w:p>
           <w:p/>
           <w:p>
             <w:r>
-              <w:t>Accept : application/</w:t>
-            </w:r>
-            <w:proofErr w:type="spellStart"/>
-            <w:r>
-              <w:t>json</w:t>
-            </w:r>
-            <w:proofErr w:type="spellEnd"/>
+              <w:t>Accept : application/json</w:t>
+            </w:r>
           </w:p>
           <w:p/>
           <w:p>
             <w:r>
-              <w:t>X-</w:t>
-            </w:r>
-            <w:proofErr w:type="spellStart"/>
-            <w:r>
-              <w:t>Auth</w:t>
-            </w:r>
-            <w:proofErr w:type="spellEnd"/>
-            <w:r>
-              <w:t>-Header : username:&lt;username&gt;</w:t>
+              <w:t>X-Auth-Header : username:&lt;username&gt;</w:t>
             </w:r>
           </w:p>
           <w:p/>
@@ -8853,13 +8134,8 @@
                             <w:pPr>
                               <w:jc w:val="center"/>
                             </w:pPr>
-                            <w:proofErr w:type="spellStart"/>
                             <w:r>
-                              <w:t>Auth</w:t>
-                            </w:r>
-                            <w:proofErr w:type="spellEnd"/>
-                            <w:r>
-                              <w:t xml:space="preserve"> Middleware</w:t>
+                              <w:t>Auth Middleware</w:t>
                             </w:r>
                           </w:p>
                         </w:txbxContent>
@@ -9619,7 +8895,7 @@
         <w:pStyle w:val="ListParagraph"/>
         <w:numPr>
           <w:ilvl w:val="0"/>
-          <w:numId w:val="13"/>
+          <w:numId w:val="24"/>
         </w:numPr>
       </w:pPr>
       <w:r>
@@ -9631,7 +8907,7 @@
         <w:pStyle w:val="ListParagraph"/>
         <w:numPr>
           <w:ilvl w:val="0"/>
-          <w:numId w:val="13"/>
+          <w:numId w:val="24"/>
         </w:numPr>
       </w:pPr>
       <w:r>
@@ -9643,27 +8919,11 @@
         <w:pStyle w:val="ListParagraph"/>
         <w:numPr>
           <w:ilvl w:val="0"/>
-          <w:numId w:val="13"/>
-        </w:numPr>
-      </w:pPr>
-      <w:r>
-        <w:t>Calls server API</w:t>
-      </w:r>
-      <w:proofErr w:type="gramStart"/>
-      <w:r>
-        <w:t>:/</w:t>
-      </w:r>
-      <w:proofErr w:type="gramEnd"/>
-      <w:r>
-        <w:t xml:space="preserve"> </w:t>
-      </w:r>
-      <w:proofErr w:type="spellStart"/>
-      <w:r>
-        <w:t>api</w:t>
-      </w:r>
-      <w:proofErr w:type="spellEnd"/>
-      <w:r>
-        <w:t>/forms.   Passes the guest id (cookie/header)</w:t>
+          <w:numId w:val="24"/>
+        </w:numPr>
+      </w:pPr>
+      <w:r>
+        <w:t>Calls server API:/ api/forms.   Passes the guest id (cookie/header)</w:t>
       </w:r>
     </w:p>
     <w:p>
@@ -9671,7 +8931,7 @@
         <w:pStyle w:val="ListParagraph"/>
         <w:numPr>
           <w:ilvl w:val="0"/>
-          <w:numId w:val="13"/>
+          <w:numId w:val="24"/>
         </w:numPr>
       </w:pPr>
       <w:r>
@@ -9683,25 +8943,12 @@
         <w:pStyle w:val="ListParagraph"/>
         <w:numPr>
           <w:ilvl w:val="0"/>
-          <w:numId w:val="13"/>
-        </w:numPr>
-      </w:pPr>
-      <w:proofErr w:type="spellStart"/>
+          <w:numId w:val="24"/>
+        </w:numPr>
+      </w:pPr>
       <w:r>
         <w:lastRenderedPageBreak/>
-        <w:t>Auth</w:t>
-      </w:r>
-      <w:proofErr w:type="spellEnd"/>
-      <w:r>
-        <w:t xml:space="preserve"> middleware receives the request    (</w:t>
-      </w:r>
-      <w:proofErr w:type="spellStart"/>
-      <w:r>
-        <w:t>Auth</w:t>
-      </w:r>
-      <w:proofErr w:type="spellEnd"/>
-      <w:r>
-        <w:t xml:space="preserve"> middleware is configured before all API routes)</w:t>
+        <w:t>Auth middleware receives the request    (Auth middleware is configured before all API routes)</w:t>
       </w:r>
     </w:p>
     <w:p>
@@ -9709,35 +8956,11 @@
         <w:pStyle w:val="ListParagraph"/>
         <w:numPr>
           <w:ilvl w:val="1"/>
-          <w:numId w:val="13"/>
-        </w:numPr>
-      </w:pPr>
-      <w:r>
-        <w:t xml:space="preserve">Reads the </w:t>
-      </w:r>
-      <w:proofErr w:type="spellStart"/>
-      <w:r>
-        <w:t>userid</w:t>
-      </w:r>
-      <w:proofErr w:type="spellEnd"/>
-      <w:r>
-        <w:t xml:space="preserve"> (</w:t>
-      </w:r>
-      <w:proofErr w:type="spellStart"/>
-      <w:r>
-        <w:t>request.cookie</w:t>
-      </w:r>
-      <w:proofErr w:type="spellEnd"/>
-      <w:r>
-        <w:t xml:space="preserve"> or </w:t>
-      </w:r>
-      <w:proofErr w:type="spellStart"/>
-      <w:r>
-        <w:t>request.headers</w:t>
-      </w:r>
-      <w:proofErr w:type="spellEnd"/>
-      <w:r>
-        <w:t>)</w:t>
+          <w:numId w:val="24"/>
+        </w:numPr>
+      </w:pPr>
+      <w:r>
+        <w:t>Reads the userid (request.cookie or request.headers)</w:t>
       </w:r>
     </w:p>
     <w:p>
@@ -9745,93 +8968,35 @@
         <w:pStyle w:val="ListParagraph"/>
         <w:numPr>
           <w:ilvl w:val="1"/>
-          <w:numId w:val="13"/>
-        </w:numPr>
-      </w:pPr>
-      <w:r>
-        <w:t xml:space="preserve">If </w:t>
-      </w:r>
-      <w:proofErr w:type="spellStart"/>
-      <w:r>
-        <w:t>userid</w:t>
-      </w:r>
-      <w:proofErr w:type="spellEnd"/>
-      <w:r>
-        <w:t xml:space="preserve"> is blank, implies new user. So generate a random unique </w:t>
-      </w:r>
-      <w:proofErr w:type="spellStart"/>
-      <w:r>
-        <w:t>userid</w:t>
-      </w:r>
-      <w:proofErr w:type="spellEnd"/>
+          <w:numId w:val="24"/>
+        </w:numPr>
+      </w:pPr>
+      <w:r>
+        <w:t>If userid is blank, implies new user. So generate a random unique userid</w:t>
+      </w:r>
     </w:p>
     <w:p>
       <w:pPr>
         <w:pStyle w:val="ListParagraph"/>
         <w:numPr>
           <w:ilvl w:val="1"/>
-          <w:numId w:val="13"/>
-        </w:numPr>
-      </w:pPr>
-      <w:r>
-        <w:t xml:space="preserve">Save the new user in users collection in </w:t>
-      </w:r>
-      <w:proofErr w:type="spellStart"/>
-      <w:r>
-        <w:t>MongoDb</w:t>
-      </w:r>
-      <w:proofErr w:type="spellEnd"/>
+          <w:numId w:val="24"/>
+        </w:numPr>
+      </w:pPr>
+      <w:r>
+        <w:t>Save the new user in users collection in MongoDb</w:t>
+      </w:r>
     </w:p>
     <w:p>
       <w:pPr>
         <w:pStyle w:val="ListParagraph"/>
         <w:numPr>
           <w:ilvl w:val="1"/>
-          <w:numId w:val="13"/>
-        </w:numPr>
-      </w:pPr>
-      <w:r>
-        <w:t xml:space="preserve">Sets </w:t>
-      </w:r>
-      <w:proofErr w:type="spellStart"/>
-      <w:r>
-        <w:t>request.user</w:t>
-      </w:r>
-      <w:proofErr w:type="spellEnd"/>
-      <w:r>
-        <w:t xml:space="preserve"> = {</w:t>
-      </w:r>
-      <w:proofErr w:type="gramStart"/>
-      <w:r>
-        <w:t>user:</w:t>
-      </w:r>
-      <w:proofErr w:type="gramEnd"/>
-      <w:r>
-        <w:t>&lt;</w:t>
-      </w:r>
-      <w:proofErr w:type="spellStart"/>
-      <w:r>
-        <w:t>uerid</w:t>
-      </w:r>
-      <w:proofErr w:type="spellEnd"/>
-      <w:r>
-        <w:t>&gt;,</w:t>
-      </w:r>
-      <w:proofErr w:type="spellStart"/>
-      <w:r>
-        <w:t>isGuest:true</w:t>
-      </w:r>
-      <w:proofErr w:type="spellEnd"/>
-      <w:r>
-        <w:t>/</w:t>
-      </w:r>
-      <w:proofErr w:type="spellStart"/>
-      <w:r>
-        <w:t>false,isSet:true</w:t>
-      </w:r>
-      <w:proofErr w:type="spellEnd"/>
-      <w:r>
-        <w:t>/false}. Calls next()</w:t>
+          <w:numId w:val="24"/>
+        </w:numPr>
+      </w:pPr>
+      <w:r>
+        <w:t>Sets request.user = {user:&lt;uerid&gt;,isGuest:true/false,isSet:true/false}. Calls next()</w:t>
       </w:r>
     </w:p>
     <w:p>
@@ -9839,32 +9004,19 @@
         <w:pStyle w:val="ListParagraph"/>
         <w:numPr>
           <w:ilvl w:val="1"/>
-          <w:numId w:val="13"/>
-        </w:numPr>
-      </w:pPr>
-      <w:r>
-        <w:t xml:space="preserve">Sets the </w:t>
-      </w:r>
-      <w:proofErr w:type="spellStart"/>
-      <w:r>
-        <w:t>response.header</w:t>
-      </w:r>
-      <w:proofErr w:type="spellEnd"/>
-      <w:r>
-        <w:t>/</w:t>
-      </w:r>
-      <w:proofErr w:type="spellStart"/>
-      <w:r>
-        <w:t>response.cookie</w:t>
-      </w:r>
-      <w:proofErr w:type="spellEnd"/>
+          <w:numId w:val="24"/>
+        </w:numPr>
+      </w:pPr>
+      <w:r>
+        <w:t>Sets the response.header/response.cookie</w:t>
+      </w:r>
     </w:p>
     <w:p>
       <w:pPr>
         <w:pStyle w:val="ListParagraph"/>
         <w:numPr>
           <w:ilvl w:val="0"/>
-          <w:numId w:val="13"/>
+          <w:numId w:val="24"/>
         </w:numPr>
       </w:pPr>
       <w:r>
@@ -9876,19 +9028,11 @@
         <w:pStyle w:val="ListParagraph"/>
         <w:numPr>
           <w:ilvl w:val="1"/>
-          <w:numId w:val="13"/>
-        </w:numPr>
-      </w:pPr>
-      <w:r>
-        <w:t xml:space="preserve">uses the </w:t>
-      </w:r>
-      <w:proofErr w:type="spellStart"/>
-      <w:r>
-        <w:t>request.user</w:t>
-      </w:r>
-      <w:proofErr w:type="spellEnd"/>
-      <w:r>
-        <w:t xml:space="preserve"> object to execute its logic</w:t>
+          <w:numId w:val="24"/>
+        </w:numPr>
+      </w:pPr>
+      <w:r>
+        <w:t>uses the request.user object to execute its logic</w:t>
       </w:r>
     </w:p>
     <w:p>
@@ -9896,27 +9040,11 @@
         <w:pStyle w:val="ListParagraph"/>
         <w:numPr>
           <w:ilvl w:val="0"/>
-          <w:numId w:val="13"/>
-        </w:numPr>
-      </w:pPr>
-      <w:r>
-        <w:t xml:space="preserve">Client receives the response. Reads the </w:t>
-      </w:r>
-      <w:proofErr w:type="spellStart"/>
-      <w:r>
-        <w:t>response.header</w:t>
-      </w:r>
-      <w:proofErr w:type="spellEnd"/>
-      <w:r>
-        <w:t>/</w:t>
-      </w:r>
-      <w:proofErr w:type="spellStart"/>
-      <w:r>
-        <w:t>response.cookie</w:t>
-      </w:r>
-      <w:proofErr w:type="spellEnd"/>
-      <w:r>
-        <w:t xml:space="preserve"> and sets the user in local storage/cookie</w:t>
+          <w:numId w:val="24"/>
+        </w:numPr>
+      </w:pPr>
+      <w:r>
+        <w:t>Client receives the response. Reads the response.header/response.cookie and sets the user in local storage/cookie</w:t>
       </w:r>
     </w:p>
     <w:p>
@@ -9960,23 +9088,7 @@
         </w:numPr>
       </w:pPr>
       <w:r>
-        <w:t>Calls server API</w:t>
-      </w:r>
-      <w:proofErr w:type="gramStart"/>
-      <w:r>
-        <w:t>:/</w:t>
-      </w:r>
-      <w:proofErr w:type="gramEnd"/>
-      <w:r>
-        <w:t xml:space="preserve"> </w:t>
-      </w:r>
-      <w:proofErr w:type="spellStart"/>
-      <w:r>
-        <w:t>api</w:t>
-      </w:r>
-      <w:proofErr w:type="spellEnd"/>
-      <w:r>
-        <w:t>/forms.   Passes the guest id (cookie/header)</w:t>
+        <w:t>Calls server API:/ api/forms.   Passes the guest id (cookie/header)</w:t>
       </w:r>
     </w:p>
     <w:p>
@@ -9999,21 +9111,8 @@
           <w:numId w:val="17"/>
         </w:numPr>
       </w:pPr>
-      <w:proofErr w:type="spellStart"/>
-      <w:r>
-        <w:t>Auth</w:t>
-      </w:r>
-      <w:proofErr w:type="spellEnd"/>
-      <w:r>
-        <w:t xml:space="preserve"> middleware receives the request    (</w:t>
-      </w:r>
-      <w:proofErr w:type="spellStart"/>
-      <w:r>
-        <w:t>Auth</w:t>
-      </w:r>
-      <w:proofErr w:type="spellEnd"/>
-      <w:r>
-        <w:t xml:space="preserve"> middleware is configured before all API routes)</w:t>
+      <w:r>
+        <w:t>Auth middleware receives the request    (Auth middleware is configured before all API routes)</w:t>
       </w:r>
     </w:p>
     <w:p>
@@ -10025,31 +9124,7 @@
         </w:numPr>
       </w:pPr>
       <w:r>
-        <w:t xml:space="preserve">Reads the </w:t>
-      </w:r>
-      <w:proofErr w:type="spellStart"/>
-      <w:r>
-        <w:t>userid</w:t>
-      </w:r>
-      <w:proofErr w:type="spellEnd"/>
-      <w:r>
-        <w:t xml:space="preserve"> (</w:t>
-      </w:r>
-      <w:proofErr w:type="spellStart"/>
-      <w:r>
-        <w:t>request.cookie</w:t>
-      </w:r>
-      <w:proofErr w:type="spellEnd"/>
-      <w:r>
-        <w:t xml:space="preserve"> or </w:t>
-      </w:r>
-      <w:proofErr w:type="spellStart"/>
-      <w:r>
-        <w:t>request.headers</w:t>
-      </w:r>
-      <w:proofErr w:type="spellEnd"/>
-      <w:r>
-        <w:t>)</w:t>
+        <w:t>Reads the userid (request.cookie or request.headers)</w:t>
       </w:r>
     </w:p>
     <w:p>
@@ -10061,47 +9136,7 @@
         </w:numPr>
       </w:pPr>
       <w:r>
-        <w:t xml:space="preserve">Sets </w:t>
-      </w:r>
-      <w:proofErr w:type="spellStart"/>
-      <w:r>
-        <w:t>request.user</w:t>
-      </w:r>
-      <w:proofErr w:type="spellEnd"/>
-      <w:r>
-        <w:t xml:space="preserve"> = {</w:t>
-      </w:r>
-      <w:proofErr w:type="gramStart"/>
-      <w:r>
-        <w:t>user:</w:t>
-      </w:r>
-      <w:proofErr w:type="gramEnd"/>
-      <w:r>
-        <w:t>&lt;</w:t>
-      </w:r>
-      <w:proofErr w:type="spellStart"/>
-      <w:r>
-        <w:t>uerid</w:t>
-      </w:r>
-      <w:proofErr w:type="spellEnd"/>
-      <w:r>
-        <w:t>&gt;,</w:t>
-      </w:r>
-      <w:proofErr w:type="spellStart"/>
-      <w:r>
-        <w:t>isGuest:true</w:t>
-      </w:r>
-      <w:proofErr w:type="spellEnd"/>
-      <w:r>
-        <w:t>/</w:t>
-      </w:r>
-      <w:proofErr w:type="spellStart"/>
-      <w:r>
-        <w:t>false,isSet:true</w:t>
-      </w:r>
-      <w:proofErr w:type="spellEnd"/>
-      <w:r>
-        <w:t>/false}. Calls next()</w:t>
+        <w:t>Sets request.user = {user:&lt;uerid&gt;,isGuest:true/false,isSet:true/false}. Calls next()</w:t>
       </w:r>
     </w:p>
     <w:p>
@@ -10113,21 +9148,8 @@
         </w:numPr>
       </w:pPr>
       <w:r>
-        <w:t xml:space="preserve">Sets the </w:t>
-      </w:r>
-      <w:proofErr w:type="spellStart"/>
-      <w:r>
-        <w:t>response.header</w:t>
-      </w:r>
-      <w:proofErr w:type="spellEnd"/>
-      <w:r>
-        <w:t>/</w:t>
-      </w:r>
-      <w:proofErr w:type="spellStart"/>
-      <w:r>
-        <w:t>response.cookie</w:t>
-      </w:r>
-      <w:proofErr w:type="spellEnd"/>
+        <w:t>Sets the response.header/response.cookie</w:t>
+      </w:r>
     </w:p>
     <w:p>
       <w:pPr>
@@ -10150,15 +9172,7 @@
         </w:numPr>
       </w:pPr>
       <w:r>
-        <w:t xml:space="preserve">uses the </w:t>
-      </w:r>
-      <w:proofErr w:type="spellStart"/>
-      <w:r>
-        <w:t>request.user</w:t>
-      </w:r>
-      <w:proofErr w:type="spellEnd"/>
-      <w:r>
-        <w:t xml:space="preserve"> object to execute its logic</w:t>
+        <w:t>uses the request.user object to execute its logic</w:t>
       </w:r>
     </w:p>
     <w:p>
@@ -10170,23 +9184,7 @@
         </w:numPr>
       </w:pPr>
       <w:r>
-        <w:t xml:space="preserve">Client receives the response. Reads the </w:t>
-      </w:r>
-      <w:proofErr w:type="spellStart"/>
-      <w:r>
-        <w:t>response.header</w:t>
-      </w:r>
-      <w:proofErr w:type="spellEnd"/>
-      <w:r>
-        <w:t>/</w:t>
-      </w:r>
-      <w:proofErr w:type="spellStart"/>
-      <w:r>
-        <w:t>response.cookie</w:t>
-      </w:r>
-      <w:proofErr w:type="spellEnd"/>
-      <w:r>
-        <w:t xml:space="preserve"> and sets the user in local storage/cookie</w:t>
+        <w:t>Client receives the response. Reads the response.header/response.cookie and sets the user in local storage/cookie</w:t>
       </w:r>
     </w:p>
     <w:p>
@@ -10254,20 +9252,7 @@
         </w:numPr>
       </w:pPr>
       <w:r>
-        <w:t xml:space="preserve">When doing AOT compilation using ng build command, faced build issues. The errors were about using </w:t>
-      </w:r>
-      <w:proofErr w:type="spellStart"/>
-      <w:r>
-        <w:t>private</w:t>
-      </w:r>
-      <w:proofErr w:type="gramStart"/>
-      <w:r>
-        <w:t>,protected</w:t>
-      </w:r>
-      <w:proofErr w:type="spellEnd"/>
-      <w:proofErr w:type="gramEnd"/>
-      <w:r>
-        <w:t xml:space="preserve"> members from the component template. Refer to the following post for details</w:t>
+        <w:t>When doing AOT compilation using ng build command, faced build issues. The errors were about using private,protected members from the component template. Refer to the following post for details</w:t>
       </w:r>
       <w:r>
         <w:t xml:space="preserve">: </w:t>
@@ -10339,11 +9324,9 @@
           <w:numId w:val="19"/>
         </w:numPr>
       </w:pPr>
-      <w:proofErr w:type="spellStart"/>
       <w:r>
         <w:t>Css</w:t>
       </w:r>
-      <w:proofErr w:type="spellEnd"/>
     </w:p>
     <w:p>
       <w:pPr>
@@ -10367,23 +9350,7 @@
         </w:numPr>
       </w:pPr>
       <w:r>
-        <w:t>Font files (</w:t>
-      </w:r>
-      <w:proofErr w:type="spellStart"/>
-      <w:r>
-        <w:t>ttf,woff</w:t>
-      </w:r>
-      <w:proofErr w:type="spellEnd"/>
-      <w:r>
-        <w:t xml:space="preserve">, </w:t>
-      </w:r>
-      <w:proofErr w:type="spellStart"/>
-      <w:r>
-        <w:t>etc</w:t>
-      </w:r>
-      <w:proofErr w:type="spellEnd"/>
-      <w:r>
-        <w:t>)</w:t>
+        <w:t>Font files (ttf,woff, etc)</w:t>
       </w:r>
     </w:p>
     <w:p>
@@ -10464,21 +9431,8 @@
         </w:numPr>
       </w:pPr>
       <w:r>
-        <w:t>In _</w:t>
-      </w:r>
-      <w:proofErr w:type="spellStart"/>
-      <w:r>
-        <w:t>icon.scss</w:t>
-      </w:r>
-      <w:proofErr w:type="spellEnd"/>
-      <w:r>
-        <w:t xml:space="preserve"> , copy the content of </w:t>
-      </w:r>
-      <w:proofErr w:type="spellStart"/>
-      <w:r>
-        <w:t>css</w:t>
-      </w:r>
-      <w:proofErr w:type="spellEnd"/>
+        <w:t>In _icon.scss , copy the content of css</w:t>
+      </w:r>
     </w:p>
     <w:p>
       <w:pPr>
@@ -10574,27 +9528,7 @@
           <w:sz w:val="21"/>
           <w:szCs w:val="21"/>
         </w:rPr>
-        <w:t>"</w:t>
-      </w:r>
-      <w:proofErr w:type="gramStart"/>
-      <w:r>
-        <w:rPr>
-          <w:rFonts w:ascii="Consolas" w:eastAsia="Times New Roman" w:hAnsi="Consolas" w:cs="Consolas"/>
-          <w:color w:val="0451A5"/>
-          <w:sz w:val="21"/>
-          <w:szCs w:val="21"/>
-        </w:rPr>
-        <w:t>build</w:t>
-      </w:r>
-      <w:proofErr w:type="gramEnd"/>
-      <w:r>
-        <w:rPr>
-          <w:rFonts w:ascii="Consolas" w:eastAsia="Times New Roman" w:hAnsi="Consolas" w:cs="Consolas"/>
-          <w:color w:val="0451A5"/>
-          <w:sz w:val="21"/>
-          <w:szCs w:val="21"/>
-        </w:rPr>
-        <w:t>"</w:t>
+        <w:t>"build"</w:t>
       </w:r>
       <w:r>
         <w:rPr>
@@ -10668,7 +9602,6 @@
         </w:rPr>
         <w:t>--</w:t>
       </w:r>
-      <w:proofErr w:type="spellStart"/>
       <w:r>
         <w:rPr>
           <w:rFonts w:ascii="Consolas" w:eastAsia="Times New Roman" w:hAnsi="Consolas" w:cs="Consolas"/>
@@ -10676,17 +9609,7 @@
           <w:sz w:val="21"/>
           <w:szCs w:val="21"/>
         </w:rPr>
-        <w:t>env</w:t>
-      </w:r>
-      <w:proofErr w:type="spellEnd"/>
-      <w:r>
-        <w:rPr>
-          <w:rFonts w:ascii="Consolas" w:eastAsia="Times New Roman" w:hAnsi="Consolas" w:cs="Consolas"/>
-          <w:color w:val="A31515"/>
-          <w:sz w:val="21"/>
-          <w:szCs w:val="21"/>
-        </w:rPr>
-        <w:t>=prod</w:t>
+        <w:t>env=prod</w:t>
       </w:r>
       <w:r>
         <w:rPr>
@@ -10834,9 +9757,17 @@
           <w:sz w:val="19"/>
           <w:szCs w:val="19"/>
         </w:rPr>
-        <w:t>_</w:t>
-      </w:r>
-      <w:proofErr w:type="spellStart"/>
+        <w:t>_app.use(express.static(</w:t>
+      </w:r>
+      <w:r>
+        <w:rPr>
+          <w:rFonts w:ascii="Consolas" w:hAnsi="Consolas" w:cs="Consolas"/>
+          <w:color w:val="A31515"/>
+          <w:sz w:val="19"/>
+          <w:szCs w:val="19"/>
+        </w:rPr>
+        <w:t>'public/formDesigner'</w:t>
+      </w:r>
       <w:r>
         <w:rPr>
           <w:rFonts w:ascii="Consolas" w:hAnsi="Consolas" w:cs="Consolas"/>
@@ -10844,74 +9775,6 @@
           <w:sz w:val="19"/>
           <w:szCs w:val="19"/>
         </w:rPr>
-        <w:t>app.use</w:t>
-      </w:r>
-      <w:proofErr w:type="spellEnd"/>
-      <w:r>
-        <w:rPr>
-          <w:rFonts w:ascii="Consolas" w:hAnsi="Consolas" w:cs="Consolas"/>
-          <w:color w:val="000000"/>
-          <w:sz w:val="19"/>
-          <w:szCs w:val="19"/>
-        </w:rPr>
-        <w:t>(</w:t>
-      </w:r>
-      <w:proofErr w:type="spellStart"/>
-      <w:r>
-        <w:rPr>
-          <w:rFonts w:ascii="Consolas" w:hAnsi="Consolas" w:cs="Consolas"/>
-          <w:color w:val="000000"/>
-          <w:sz w:val="19"/>
-          <w:szCs w:val="19"/>
-        </w:rPr>
-        <w:t>express.static</w:t>
-      </w:r>
-      <w:proofErr w:type="spellEnd"/>
-      <w:r>
-        <w:rPr>
-          <w:rFonts w:ascii="Consolas" w:hAnsi="Consolas" w:cs="Consolas"/>
-          <w:color w:val="000000"/>
-          <w:sz w:val="19"/>
-          <w:szCs w:val="19"/>
-        </w:rPr>
-        <w:t>(</w:t>
-      </w:r>
-      <w:r>
-        <w:rPr>
-          <w:rFonts w:ascii="Consolas" w:hAnsi="Consolas" w:cs="Consolas"/>
-          <w:color w:val="A31515"/>
-          <w:sz w:val="19"/>
-          <w:szCs w:val="19"/>
-        </w:rPr>
-        <w:t>'public/</w:t>
-      </w:r>
-      <w:proofErr w:type="spellStart"/>
-      <w:r>
-        <w:rPr>
-          <w:rFonts w:ascii="Consolas" w:hAnsi="Consolas" w:cs="Consolas"/>
-          <w:color w:val="A31515"/>
-          <w:sz w:val="19"/>
-          <w:szCs w:val="19"/>
-        </w:rPr>
-        <w:t>formDesigner</w:t>
-      </w:r>
-      <w:proofErr w:type="spellEnd"/>
-      <w:r>
-        <w:rPr>
-          <w:rFonts w:ascii="Consolas" w:hAnsi="Consolas" w:cs="Consolas"/>
-          <w:color w:val="A31515"/>
-          <w:sz w:val="19"/>
-          <w:szCs w:val="19"/>
-        </w:rPr>
-        <w:t>'</w:t>
-      </w:r>
-      <w:r>
-        <w:rPr>
-          <w:rFonts w:ascii="Consolas" w:hAnsi="Consolas" w:cs="Consolas"/>
-          <w:color w:val="000000"/>
-          <w:sz w:val="19"/>
-          <w:szCs w:val="19"/>
-        </w:rPr>
         <w:t>));</w:t>
       </w:r>
     </w:p>
@@ -10986,15 +9849,7 @@
     </w:p>
     <w:p>
       <w:r>
-        <w:t xml:space="preserve">There are various ways of deploying Node-based web tier. For </w:t>
-      </w:r>
-      <w:proofErr w:type="spellStart"/>
-      <w:r>
-        <w:t>eg</w:t>
-      </w:r>
-      <w:proofErr w:type="spellEnd"/>
-      <w:r>
-        <w:t xml:space="preserve">: using any of the cloud providers such as Azure, Heroku, AWS, etc. Since our </w:t>
+        <w:t xml:space="preserve">There are various ways of deploying Node-based web tier. For eg: using any of the cloud providers such as Azure, Heroku, AWS, etc. Since our </w:t>
       </w:r>
       <w:r>
         <w:t>MongoDB</w:t>
@@ -11005,15 +9860,7 @@
     </w:p>
     <w:p>
       <w:r>
-        <w:t xml:space="preserve">AWS provides different choice of services to meet our requirements. For </w:t>
-      </w:r>
-      <w:proofErr w:type="spellStart"/>
-      <w:r>
-        <w:t>eg</w:t>
-      </w:r>
-      <w:proofErr w:type="spellEnd"/>
-      <w:r>
-        <w:t xml:space="preserve">: we can go </w:t>
+        <w:t xml:space="preserve">AWS provides different choice of services to meet our requirements. For eg: we can go </w:t>
       </w:r>
       <w:r>
         <w:t>PaaS way using AWS Elastic Beans</w:t>
@@ -11062,23 +9909,7 @@
       </w:pPr>
       <w:r>
         <w:lastRenderedPageBreak/>
-        <w:t xml:space="preserve">   Our Node app heavily uses </w:t>
-      </w:r>
-      <w:proofErr w:type="spellStart"/>
-      <w:r>
-        <w:t>async</w:t>
-      </w:r>
-      <w:proofErr w:type="spellEnd"/>
-      <w:r>
-        <w:t xml:space="preserve">/await feature which was introduced in Node v7.6.0. Our current Node version is v7.9.0. AWS Elastic Beanstalk support only </w:t>
-      </w:r>
-      <w:proofErr w:type="spellStart"/>
-      <w:r>
-        <w:t>upto</w:t>
-      </w:r>
-      <w:proofErr w:type="spellEnd"/>
-      <w:r>
-        <w:t xml:space="preserve"> Node v6.1.0. Therefore, this option is ruled out in our case. We will keep a watch on the updates and will eventually move to deploying the app on Beanstalk.</w:t>
+        <w:t xml:space="preserve">   Our Node app heavily uses async/await feature which was introduced in Node v7.6.0. Our current Node version is v7.9.0. AWS Elastic Beanstalk support only upto Node v6.1.0. Therefore, this option is ruled out in our case. We will keep a watch on the updates and will eventually move to deploying the app on Beanstalk.</w:t>
       </w:r>
     </w:p>
     <w:p>
@@ -11241,15 +10072,7 @@
         </w:numPr>
       </w:pPr>
       <w:r>
-        <w:t xml:space="preserve">Zip the </w:t>
-      </w:r>
-      <w:proofErr w:type="spellStart"/>
-      <w:r>
-        <w:t>FormBuilder.Server</w:t>
-      </w:r>
-      <w:proofErr w:type="spellEnd"/>
-      <w:r>
-        <w:t xml:space="preserve"> code and copy to the EC2 instance</w:t>
+        <w:t>Zip the FormBuilder.Server code and copy to the EC2 instance</w:t>
       </w:r>
     </w:p>
     <w:p>
@@ -11433,15 +10256,7 @@
         </w:numPr>
       </w:pPr>
       <w:r>
-        <w:t xml:space="preserve">Issues with </w:t>
-      </w:r>
-      <w:proofErr w:type="spellStart"/>
-      <w:r>
-        <w:t>MongoDb</w:t>
-      </w:r>
-      <w:proofErr w:type="spellEnd"/>
-      <w:r>
-        <w:t xml:space="preserve"> Atlas </w:t>
+        <w:t xml:space="preserve">Issues with MongoDb Atlas </w:t>
       </w:r>
     </w:p>
     <w:p>
@@ -11453,23 +10268,7 @@
         </w:numPr>
       </w:pPr>
       <w:r>
-        <w:t xml:space="preserve">This is a general issue. How do we set the connection string for different environments in </w:t>
-      </w:r>
-      <w:proofErr w:type="spellStart"/>
-      <w:r>
-        <w:t>Nodejs</w:t>
-      </w:r>
-      <w:proofErr w:type="spellEnd"/>
-      <w:r>
-        <w:t xml:space="preserve"> app. </w:t>
-      </w:r>
-      <w:proofErr w:type="gramStart"/>
-      <w:r>
-        <w:t>Currently</w:t>
-      </w:r>
-      <w:proofErr w:type="gramEnd"/>
-      <w:r>
-        <w:t xml:space="preserve"> we set the connection string in config.js.  Before deploying to production, the value is changed manually.</w:t>
+        <w:t>This is a general issue. How do we set the connection string for different environments in Nodejs app. Currently we set the connection string in config.js.  Before deploying to production, the value is changed manually.</w:t>
       </w:r>
     </w:p>
     <w:p>
@@ -11481,13 +10280,8 @@
         </w:numPr>
       </w:pPr>
       <w:r>
-        <w:t xml:space="preserve">The password is stored in clear text. How do we </w:t>
-      </w:r>
-      <w:proofErr w:type="gramStart"/>
-      <w:r>
-        <w:t>encrypt ?</w:t>
-      </w:r>
-      <w:proofErr w:type="gramEnd"/>
+        <w:t>The password is stored in clear text. How do we encrypt ?</w:t>
+      </w:r>
     </w:p>
     <w:p>
       <w:pPr>
@@ -11498,15 +10292,7 @@
         </w:numPr>
       </w:pPr>
       <w:r>
-        <w:t>If the password contains “@</w:t>
-      </w:r>
-      <w:proofErr w:type="gramStart"/>
-      <w:r>
-        <w:t>” ,</w:t>
-      </w:r>
-      <w:proofErr w:type="gramEnd"/>
-      <w:r>
-        <w:t xml:space="preserve"> the connection fails. This is because the connection string uses “@” as a delimiter. </w:t>
+        <w:t xml:space="preserve">If the password contains “@” , the connection fails. This is because the connection string uses “@” as a delimiter. </w:t>
       </w:r>
     </w:p>
     <w:p>
@@ -11545,13 +10331,8 @@
         </w:numPr>
       </w:pPr>
       <w:r>
-        <w:t xml:space="preserve">Base </w:t>
-      </w:r>
-      <w:proofErr w:type="spellStart"/>
-      <w:r>
-        <w:t>href</w:t>
-      </w:r>
-      <w:proofErr w:type="spellEnd"/>
+        <w:t>Base href</w:t>
+      </w:r>
     </w:p>
     <w:p>
       <w:pPr>
@@ -11565,16 +10346,657 @@
         <w:t>Handling CORS issue</w:t>
       </w:r>
     </w:p>
+    <w:p/>
+    <w:p>
+      <w:pPr>
+        <w:pStyle w:val="Heading1"/>
+      </w:pPr>
+      <w:r>
+        <w:t>Performance Improvements</w:t>
+      </w:r>
+    </w:p>
+    <w:p>
+      <w:pPr>
+        <w:pStyle w:val="Heading2"/>
+      </w:pPr>
+      <w:r>
+        <w:t>Form Builder Server</w:t>
+      </w:r>
+    </w:p>
+    <w:p>
+      <w:r>
+        <w:t>Server is built using Node v7.9.0 and Express web framework. Server provides:</w:t>
+      </w:r>
+    </w:p>
     <w:p>
       <w:pPr>
         <w:pStyle w:val="ListParagraph"/>
         <w:numPr>
           <w:ilvl w:val="0"/>
-          <w:numId w:val="22"/>
-        </w:numPr>
-      </w:pPr>
+          <w:numId w:val="25"/>
+        </w:numPr>
+      </w:pPr>
+      <w:r>
+        <w:t>Set of REST-based APIs</w:t>
+      </w:r>
+    </w:p>
+    <w:p>
+      <w:pPr>
+        <w:pStyle w:val="ListParagraph"/>
+        <w:numPr>
+          <w:ilvl w:val="0"/>
+          <w:numId w:val="25"/>
+        </w:numPr>
+      </w:pPr>
+      <w:r>
+        <w:lastRenderedPageBreak/>
+        <w:t>Authentication</w:t>
+      </w:r>
+    </w:p>
+    <w:p>
+      <w:pPr>
+        <w:pStyle w:val="ListParagraph"/>
+        <w:numPr>
+          <w:ilvl w:val="0"/>
+          <w:numId w:val="25"/>
+        </w:numPr>
+      </w:pPr>
+      <w:r>
+        <w:t>Serving Form Designer Client application as static public assets</w:t>
+      </w:r>
+    </w:p>
+    <w:p>
+      <w:pPr>
+        <w:pStyle w:val="Heading3"/>
+      </w:pPr>
+      <w:r>
+        <w:t>Initial Perf Test</w:t>
+      </w:r>
+    </w:p>
+    <w:p>
+      <w:r>
+        <w:t xml:space="preserve">As part of initial perf test, /myforms API was tested. </w:t>
+      </w:r>
+    </w:p>
+    <w:p>
+      <w:r>
+        <w:rPr>
+          <w:b/>
+          <w:u w:val="single"/>
+        </w:rPr>
+        <w:t>Tool:</w:t>
+      </w:r>
+      <w:r>
+        <w:t xml:space="preserve"> </w:t>
+      </w:r>
+    </w:p>
+    <w:p>
+      <w:r>
+        <w:t>Apache Bench – A CLI tool for load testing</w:t>
+      </w:r>
+    </w:p>
+    <w:p>
+      <w:pPr>
+        <w:rPr>
+          <w:rFonts w:ascii="Courier New" w:hAnsi="Courier New" w:cs="Courier New"/>
+        </w:rPr>
+      </w:pPr>
+      <w:r>
+        <w:rPr>
+          <w:rFonts w:ascii="Courier New" w:hAnsi="Courier New" w:cs="Courier New"/>
+        </w:rPr>
+        <w:t xml:space="preserve">ab -r -n 100000 -c 1000 </w:t>
+      </w:r>
+      <w:hyperlink r:id="rId30" w:history="1">
+        <w:r>
+          <w:rPr>
+            <w:rStyle w:val="Hyperlink"/>
+            <w:rFonts w:ascii="Courier New" w:hAnsi="Courier New" w:cs="Courier New"/>
+          </w:rPr>
+          <w:t>http://localhost:4000/api/forms/0</w:t>
+        </w:r>
+      </w:hyperlink>
+    </w:p>
+    <w:p>
+      <w:r>
+        <w:t>-n = Total number of requests</w:t>
+      </w:r>
+    </w:p>
+    <w:p>
+      <w:r>
+        <w:t>-c = concurrent requests</w:t>
+      </w:r>
+    </w:p>
+    <w:p>
+      <w:pPr>
+        <w:pStyle w:val="Heading4"/>
+      </w:pPr>
+      <w:r>
+        <w:t>Output Results:</w:t>
+      </w:r>
+    </w:p>
+    <w:tbl>
+      <w:tblPr>
+        <w:tblStyle w:val="TableGrid"/>
+        <w:tblW w:w="0" w:type="auto"/>
+        <w:tblLook w:val="04A0" w:firstRow="1" w:lastRow="0" w:firstColumn="1" w:lastColumn="0" w:noHBand="0" w:noVBand="1"/>
+      </w:tblPr>
+      <w:tblGrid>
+        <w:gridCol w:w="3192"/>
+        <w:gridCol w:w="3192"/>
+        <w:gridCol w:w="3192"/>
+      </w:tblGrid>
+      <w:tr>
+        <w:tc>
+          <w:tcPr>
+            <w:tcW w:w="3192" w:type="dxa"/>
+          </w:tcPr>
+          <w:p>
+            <w:pPr>
+              <w:pStyle w:val="Heading4"/>
+              <w:outlineLvl w:val="3"/>
+            </w:pPr>
+          </w:p>
+        </w:tc>
+        <w:tc>
+          <w:tcPr>
+            <w:tcW w:w="3192" w:type="dxa"/>
+          </w:tcPr>
+          <w:p>
+            <w:pPr>
+              <w:pStyle w:val="Heading4"/>
+              <w:outlineLvl w:val="3"/>
+            </w:pPr>
+            <w:r>
+              <w:t>Db Connect per request</w:t>
+            </w:r>
+          </w:p>
+        </w:tc>
+        <w:tc>
+          <w:tcPr>
+            <w:tcW w:w="3192" w:type="dxa"/>
+          </w:tcPr>
+          <w:p>
+            <w:pPr>
+              <w:pStyle w:val="Heading4"/>
+              <w:outlineLvl w:val="3"/>
+            </w:pPr>
+            <w:r>
+              <w:t>Improved Code (Db Connect on app start)</w:t>
+            </w:r>
+          </w:p>
+        </w:tc>
+      </w:tr>
+      <w:tr>
+        <w:tc>
+          <w:tcPr>
+            <w:tcW w:w="3192" w:type="dxa"/>
+          </w:tcPr>
+          <w:p>
+            <w:pPr>
+              <w:pStyle w:val="Heading4"/>
+              <w:outlineLvl w:val="3"/>
+              <w:rPr>
+                <w:rFonts w:asciiTheme="minorHAnsi" w:hAnsiTheme="minorHAnsi"/>
+              </w:rPr>
+            </w:pPr>
+            <w:r>
+              <w:rPr>
+                <w:rFonts w:asciiTheme="minorHAnsi" w:hAnsiTheme="minorHAnsi"/>
+              </w:rPr>
+              <w:t>Failed Requests</w:t>
+            </w:r>
+          </w:p>
+        </w:tc>
+        <w:tc>
+          <w:tcPr>
+            <w:tcW w:w="3192" w:type="dxa"/>
+          </w:tcPr>
+          <w:p>
+            <w:pPr>
+              <w:pStyle w:val="Heading4"/>
+              <w:outlineLvl w:val="3"/>
+              <w:rPr>
+                <w:rFonts w:asciiTheme="minorHAnsi" w:hAnsiTheme="minorHAnsi"/>
+              </w:rPr>
+            </w:pPr>
+            <w:r>
+              <w:rPr>
+                <w:rFonts w:asciiTheme="minorHAnsi" w:hAnsiTheme="minorHAnsi"/>
+              </w:rPr>
+              <w:t>0</w:t>
+            </w:r>
+          </w:p>
+        </w:tc>
+        <w:tc>
+          <w:tcPr>
+            <w:tcW w:w="3192" w:type="dxa"/>
+          </w:tcPr>
+          <w:p>
+            <w:pPr>
+              <w:pStyle w:val="Heading4"/>
+              <w:outlineLvl w:val="3"/>
+              <w:rPr>
+                <w:rFonts w:asciiTheme="minorHAnsi" w:hAnsiTheme="minorHAnsi"/>
+              </w:rPr>
+            </w:pPr>
+            <w:r>
+              <w:rPr>
+                <w:rFonts w:asciiTheme="minorHAnsi" w:hAnsiTheme="minorHAnsi"/>
+              </w:rPr>
+              <w:t>0</w:t>
+            </w:r>
+          </w:p>
+        </w:tc>
+      </w:tr>
+      <w:tr>
+        <w:tc>
+          <w:tcPr>
+            <w:tcW w:w="3192" w:type="dxa"/>
+          </w:tcPr>
+          <w:p>
+            <w:pPr>
+              <w:pStyle w:val="Heading4"/>
+              <w:outlineLvl w:val="3"/>
+              <w:rPr>
+                <w:rFonts w:asciiTheme="minorHAnsi" w:hAnsiTheme="minorHAnsi"/>
+              </w:rPr>
+            </w:pPr>
+            <w:r>
+              <w:rPr>
+                <w:rFonts w:asciiTheme="minorHAnsi" w:hAnsiTheme="minorHAnsi"/>
+              </w:rPr>
+              <w:t>Requests/Sec</w:t>
+            </w:r>
+          </w:p>
+        </w:tc>
+        <w:tc>
+          <w:tcPr>
+            <w:tcW w:w="3192" w:type="dxa"/>
+          </w:tcPr>
+          <w:p>
+            <w:pPr>
+              <w:pStyle w:val="Heading4"/>
+              <w:outlineLvl w:val="3"/>
+              <w:rPr>
+                <w:rFonts w:asciiTheme="minorHAnsi" w:hAnsiTheme="minorHAnsi"/>
+              </w:rPr>
+            </w:pPr>
+            <w:r>
+              <w:rPr>
+                <w:rFonts w:asciiTheme="minorHAnsi" w:hAnsiTheme="minorHAnsi"/>
+              </w:rPr>
+              <w:t>189</w:t>
+            </w:r>
+          </w:p>
+        </w:tc>
+        <w:tc>
+          <w:tcPr>
+            <w:tcW w:w="3192" w:type="dxa"/>
+          </w:tcPr>
+          <w:p>
+            <w:pPr>
+              <w:pStyle w:val="Heading4"/>
+              <w:outlineLvl w:val="3"/>
+              <w:rPr>
+                <w:rFonts w:asciiTheme="minorHAnsi" w:hAnsiTheme="minorHAnsi"/>
+              </w:rPr>
+            </w:pPr>
+            <w:r>
+              <w:rPr>
+                <w:rFonts w:asciiTheme="minorHAnsi" w:hAnsiTheme="minorHAnsi"/>
+              </w:rPr>
+              <w:t>779</w:t>
+            </w:r>
+          </w:p>
+        </w:tc>
+      </w:tr>
+      <w:tr>
+        <w:tc>
+          <w:tcPr>
+            <w:tcW w:w="3192" w:type="dxa"/>
+          </w:tcPr>
+          <w:p>
+            <w:pPr>
+              <w:pStyle w:val="Heading4"/>
+              <w:outlineLvl w:val="3"/>
+              <w:rPr>
+                <w:rFonts w:asciiTheme="minorHAnsi" w:hAnsiTheme="minorHAnsi"/>
+              </w:rPr>
+            </w:pPr>
+            <w:r>
+              <w:rPr>
+                <w:rFonts w:asciiTheme="minorHAnsi" w:hAnsiTheme="minorHAnsi"/>
+              </w:rPr>
+              <w:t>Time/Request</w:t>
+            </w:r>
+          </w:p>
+        </w:tc>
+        <w:tc>
+          <w:tcPr>
+            <w:tcW w:w="3192" w:type="dxa"/>
+          </w:tcPr>
+          <w:p>
+            <w:pPr>
+              <w:pStyle w:val="Heading4"/>
+              <w:outlineLvl w:val="3"/>
+              <w:rPr>
+                <w:rFonts w:asciiTheme="minorHAnsi" w:hAnsiTheme="minorHAnsi"/>
+              </w:rPr>
+            </w:pPr>
+            <w:r>
+              <w:rPr>
+                <w:rFonts w:asciiTheme="minorHAnsi" w:hAnsiTheme="minorHAnsi"/>
+              </w:rPr>
+              <w:t>527 ms</w:t>
+            </w:r>
+          </w:p>
+        </w:tc>
+        <w:tc>
+          <w:tcPr>
+            <w:tcW w:w="3192" w:type="dxa"/>
+          </w:tcPr>
+          <w:p>
+            <w:pPr>
+              <w:pStyle w:val="Heading4"/>
+              <w:outlineLvl w:val="3"/>
+              <w:rPr>
+                <w:rFonts w:asciiTheme="minorHAnsi" w:hAnsiTheme="minorHAnsi"/>
+              </w:rPr>
+            </w:pPr>
+            <w:r>
+              <w:rPr>
+                <w:rFonts w:asciiTheme="minorHAnsi" w:hAnsiTheme="minorHAnsi"/>
+              </w:rPr>
+              <w:t>128 ms</w:t>
+            </w:r>
+          </w:p>
+        </w:tc>
+      </w:tr>
+      <w:tr>
+        <w:tc>
+          <w:tcPr>
+            <w:tcW w:w="3192" w:type="dxa"/>
+          </w:tcPr>
+          <w:p>
+            <w:pPr>
+              <w:pStyle w:val="Heading4"/>
+              <w:outlineLvl w:val="3"/>
+              <w:rPr>
+                <w:rFonts w:asciiTheme="minorHAnsi" w:hAnsiTheme="minorHAnsi"/>
+              </w:rPr>
+            </w:pPr>
+            <w:r>
+              <w:rPr>
+                <w:rFonts w:asciiTheme="minorHAnsi" w:hAnsiTheme="minorHAnsi"/>
+              </w:rPr>
+              <w:t>Transfer Rate</w:t>
+            </w:r>
+          </w:p>
+        </w:tc>
+        <w:tc>
+          <w:tcPr>
+            <w:tcW w:w="3192" w:type="dxa"/>
+          </w:tcPr>
+          <w:p>
+            <w:pPr>
+              <w:pStyle w:val="Heading4"/>
+              <w:outlineLvl w:val="3"/>
+              <w:rPr>
+                <w:rFonts w:asciiTheme="minorHAnsi" w:hAnsiTheme="minorHAnsi"/>
+              </w:rPr>
+            </w:pPr>
+            <w:r>
+              <w:rPr>
+                <w:rFonts w:asciiTheme="minorHAnsi" w:hAnsiTheme="minorHAnsi"/>
+              </w:rPr>
+              <w:t>111.64 KB/sec received</w:t>
+            </w:r>
+          </w:p>
+        </w:tc>
+        <w:tc>
+          <w:tcPr>
+            <w:tcW w:w="3192" w:type="dxa"/>
+          </w:tcPr>
+          <w:p>
+            <w:pPr>
+              <w:pStyle w:val="Heading4"/>
+              <w:outlineLvl w:val="3"/>
+              <w:rPr>
+                <w:rFonts w:asciiTheme="minorHAnsi" w:hAnsiTheme="minorHAnsi"/>
+              </w:rPr>
+            </w:pPr>
+            <w:r>
+              <w:rPr>
+                <w:rFonts w:asciiTheme="minorHAnsi" w:hAnsiTheme="minorHAnsi"/>
+              </w:rPr>
+              <w:t>483 KB/sec received</w:t>
+            </w:r>
+          </w:p>
+        </w:tc>
+      </w:tr>
+      <w:tr>
+        <w:tc>
+          <w:tcPr>
+            <w:tcW w:w="3192" w:type="dxa"/>
+          </w:tcPr>
+          <w:p>
+            <w:pPr>
+              <w:pStyle w:val="Heading4"/>
+              <w:outlineLvl w:val="3"/>
+              <w:rPr>
+                <w:rFonts w:asciiTheme="minorHAnsi" w:hAnsiTheme="minorHAnsi"/>
+              </w:rPr>
+            </w:pPr>
+            <w:r>
+              <w:rPr>
+                <w:rFonts w:asciiTheme="minorHAnsi" w:hAnsiTheme="minorHAnsi"/>
+              </w:rPr>
+              <w:t>Memory (Heap Used)</w:t>
+            </w:r>
+          </w:p>
+        </w:tc>
+        <w:tc>
+          <w:tcPr>
+            <w:tcW w:w="3192" w:type="dxa"/>
+          </w:tcPr>
+          <w:p>
+            <w:pPr>
+              <w:pStyle w:val="Heading4"/>
+              <w:outlineLvl w:val="3"/>
+              <w:rPr>
+                <w:rFonts w:asciiTheme="minorHAnsi" w:hAnsiTheme="minorHAnsi"/>
+              </w:rPr>
+            </w:pPr>
+            <w:r>
+              <w:rPr>
+                <w:rFonts w:asciiTheme="minorHAnsi" w:hAnsiTheme="minorHAnsi"/>
+              </w:rPr>
+              <w:t>460 MB</w:t>
+            </w:r>
+          </w:p>
+        </w:tc>
+        <w:tc>
+          <w:tcPr>
+            <w:tcW w:w="3192" w:type="dxa"/>
+          </w:tcPr>
+          <w:p>
+            <w:pPr>
+              <w:pStyle w:val="Heading4"/>
+              <w:outlineLvl w:val="3"/>
+              <w:rPr>
+                <w:rFonts w:asciiTheme="minorHAnsi" w:hAnsiTheme="minorHAnsi"/>
+              </w:rPr>
+            </w:pPr>
+            <w:r>
+              <w:rPr>
+                <w:rFonts w:asciiTheme="minorHAnsi" w:hAnsiTheme="minorHAnsi"/>
+              </w:rPr>
+              <w:t>29.18 MB</w:t>
+            </w:r>
+          </w:p>
+        </w:tc>
+      </w:tr>
+    </w:tbl>
+    <w:p>
+      <w:pPr>
+        <w:pStyle w:val="Heading4"/>
+      </w:pPr>
+      <w:r>
+        <w:t>As can be seen from the above results, the first test produced very poor results. The reasonis that the implementation was creating the MongoDb Client connection on every API request.</w:t>
+      </w:r>
+    </w:p>
+    <w:p>
+      <w:pPr>
+        <w:pStyle w:val="Heading4"/>
+      </w:pPr>
+      <w:r>
+        <w:t xml:space="preserve"> The fix was to make the MongoDb Client connection at the app start and cache it for later purposes.</w:t>
+      </w:r>
+    </w:p>
+    <w:p/>
+    <w:p>
+      <w:pPr>
+        <w:pStyle w:val="Heading3"/>
+      </w:pPr>
+      <w:r>
+        <w:lastRenderedPageBreak/>
+        <w:t>Nodejs Memory Model</w:t>
+      </w:r>
+    </w:p>
+    <w:p>
+      <w:r>
+        <w:rPr>
+          <w:noProof/>
+        </w:rPr>
+        <w:drawing>
+          <wp:inline distT="0" distB="0" distL="0" distR="0" wp14:anchorId="35C19181" wp14:editId="04E0262B">
+            <wp:extent cx="3451860" cy="2171246"/>
+            <wp:effectExtent l="0" t="0" r="0" b="635"/>
+            <wp:docPr id="64" name="Picture 64"/>
+            <wp:cNvGraphicFramePr>
+              <a:graphicFrameLocks xmlns:a="http://schemas.openxmlformats.org/drawingml/2006/main" noChangeAspect="1"/>
+            </wp:cNvGraphicFramePr>
+            <a:graphic xmlns:a="http://schemas.openxmlformats.org/drawingml/2006/main">
+              <a:graphicData uri="http://schemas.openxmlformats.org/drawingml/2006/picture">
+                <pic:pic xmlns:pic="http://schemas.openxmlformats.org/drawingml/2006/picture">
+                  <pic:nvPicPr>
+                    <pic:cNvPr id="0" name=""/>
+                    <pic:cNvPicPr/>
+                  </pic:nvPicPr>
+                  <pic:blipFill>
+                    <a:blip r:embed="rId31"/>
+                    <a:stretch>
+                      <a:fillRect/>
+                    </a:stretch>
+                  </pic:blipFill>
+                  <pic:spPr>
+                    <a:xfrm>
+                      <a:off x="0" y="0"/>
+                      <a:ext cx="3451860" cy="2171246"/>
+                    </a:xfrm>
+                    <a:prstGeom prst="rect">
+                      <a:avLst/>
+                    </a:prstGeom>
+                  </pic:spPr>
+                </pic:pic>
+              </a:graphicData>
+            </a:graphic>
+          </wp:inline>
+        </w:drawing>
+      </w:r>
+    </w:p>
+    <w:p>
+      <w:hyperlink r:id="rId32" w:history="1">
+        <w:r>
+          <w:rPr>
+            <w:rStyle w:val="Hyperlink"/>
+          </w:rPr>
+          <w:t>https://www.valentinog.com/blog/memory-usage-node-js/</w:t>
+        </w:r>
+      </w:hyperlink>
+    </w:p>
+    <w:p>
       <w:bookmarkStart w:id="24" w:name="_GoBack"/>
       <w:bookmarkEnd w:id="24"/>
+    </w:p>
+    <w:p>
+      <w:pPr>
+        <w:pStyle w:val="Heading3"/>
+      </w:pPr>
+      <w:r>
+        <w:t>Takeaway:</w:t>
+      </w:r>
+    </w:p>
+    <w:p>
+      <w:pPr>
+        <w:pStyle w:val="ListParagraph"/>
+        <w:numPr>
+          <w:ilvl w:val="0"/>
+          <w:numId w:val="26"/>
+        </w:numPr>
+      </w:pPr>
+      <w:r>
+        <w:t>Understanding of Nodejs memory model</w:t>
+      </w:r>
+    </w:p>
+    <w:p>
+      <w:pPr>
+        <w:pStyle w:val="ListParagraph"/>
+        <w:numPr>
+          <w:ilvl w:val="0"/>
+          <w:numId w:val="26"/>
+        </w:numPr>
+      </w:pPr>
+      <w:r>
+        <w:t>How to monitor memory usage using process.memoryUsage</w:t>
+      </w:r>
+    </w:p>
+    <w:p>
+      <w:pPr>
+        <w:pStyle w:val="ListParagraph"/>
+        <w:numPr>
+          <w:ilvl w:val="0"/>
+          <w:numId w:val="26"/>
+        </w:numPr>
+      </w:pPr>
+      <w:r>
+        <w:t>Using Apache Bench (ab) tool for load testing</w:t>
+      </w:r>
+    </w:p>
+    <w:p>
+      <w:pPr>
+        <w:pStyle w:val="ListParagraph"/>
+        <w:numPr>
+          <w:ilvl w:val="0"/>
+          <w:numId w:val="26"/>
+        </w:numPr>
+      </w:pPr>
+      <w:r>
+        <w:t>Efficient use of MongoDb Client in a Nodejs app</w:t>
+      </w:r>
+    </w:p>
+    <w:p/>
+    <w:p/>
+    <w:p/>
+    <w:p/>
+    <w:p/>
+    <w:p>
+      <w:pPr>
+        <w:pStyle w:val="Heading2"/>
+      </w:pPr>
+      <w:r>
+        <w:lastRenderedPageBreak/>
+        <w:t>Form Designer Client</w:t>
+      </w:r>
+    </w:p>
+    <w:p>
+      <w:pPr>
+        <w:pStyle w:val="Heading2"/>
+      </w:pPr>
+      <w:r>
+        <w:t>General</w:t>
+      </w:r>
     </w:p>
     <w:p>
       <w:pPr>
@@ -11974,7 +11396,7 @@
                     </pic:cNvPicPr>
                   </pic:nvPicPr>
                   <pic:blipFill>
-                    <a:blip r:embed="rId30" cstate="print">
+                    <a:blip r:embed="rId33" cstate="print">
                       <a:extLst>
                         <a:ext uri="{28A0092B-C50C-407E-A947-70E740481C1C}">
                           <a14:useLocalDpi xmlns:a14="http://schemas.microsoft.com/office/drawing/2010/main" val="0"/>
@@ -12628,6 +12050,7 @@
         <w:rPr>
           <w:noProof/>
         </w:rPr>
+        <w:lastRenderedPageBreak/>
         <mc:AlternateContent>
           <mc:Choice Requires="wps">
             <w:drawing>
@@ -14036,6 +13459,119 @@
     </w:lvl>
   </w:abstractNum>
   <w:abstractNum w:abstractNumId="4">
+    <w:nsid w:val="0EC42F15"/>
+    <w:multiLevelType w:val="hybridMultilevel"/>
+    <w:tmpl w:val="E7926122"/>
+    <w:lvl w:ilvl="0" w:tplc="04090001">
+      <w:start w:val="1"/>
+      <w:numFmt w:val="bullet"/>
+      <w:lvlText w:val=""/>
+      <w:lvlJc w:val="left"/>
+      <w:pPr>
+        <w:ind w:left="720" w:hanging="360"/>
+      </w:pPr>
+      <w:rPr>
+        <w:rFonts w:ascii="Symbol" w:hAnsi="Symbol" w:hint="default"/>
+      </w:rPr>
+    </w:lvl>
+    <w:lvl w:ilvl="1" w:tplc="04090003" w:tentative="1">
+      <w:start w:val="1"/>
+      <w:numFmt w:val="bullet"/>
+      <w:lvlText w:val="o"/>
+      <w:lvlJc w:val="left"/>
+      <w:pPr>
+        <w:ind w:left="1440" w:hanging="360"/>
+      </w:pPr>
+      <w:rPr>
+        <w:rFonts w:ascii="Courier New" w:hAnsi="Courier New" w:cs="Courier New" w:hint="default"/>
+      </w:rPr>
+    </w:lvl>
+    <w:lvl w:ilvl="2" w:tplc="04090005" w:tentative="1">
+      <w:start w:val="1"/>
+      <w:numFmt w:val="bullet"/>
+      <w:lvlText w:val=""/>
+      <w:lvlJc w:val="left"/>
+      <w:pPr>
+        <w:ind w:left="2160" w:hanging="360"/>
+      </w:pPr>
+      <w:rPr>
+        <w:rFonts w:ascii="Wingdings" w:hAnsi="Wingdings" w:hint="default"/>
+      </w:rPr>
+    </w:lvl>
+    <w:lvl w:ilvl="3" w:tplc="04090001" w:tentative="1">
+      <w:start w:val="1"/>
+      <w:numFmt w:val="bullet"/>
+      <w:lvlText w:val=""/>
+      <w:lvlJc w:val="left"/>
+      <w:pPr>
+        <w:ind w:left="2880" w:hanging="360"/>
+      </w:pPr>
+      <w:rPr>
+        <w:rFonts w:ascii="Symbol" w:hAnsi="Symbol" w:hint="default"/>
+      </w:rPr>
+    </w:lvl>
+    <w:lvl w:ilvl="4" w:tplc="04090003" w:tentative="1">
+      <w:start w:val="1"/>
+      <w:numFmt w:val="bullet"/>
+      <w:lvlText w:val="o"/>
+      <w:lvlJc w:val="left"/>
+      <w:pPr>
+        <w:ind w:left="3600" w:hanging="360"/>
+      </w:pPr>
+      <w:rPr>
+        <w:rFonts w:ascii="Courier New" w:hAnsi="Courier New" w:cs="Courier New" w:hint="default"/>
+      </w:rPr>
+    </w:lvl>
+    <w:lvl w:ilvl="5" w:tplc="04090005" w:tentative="1">
+      <w:start w:val="1"/>
+      <w:numFmt w:val="bullet"/>
+      <w:lvlText w:val=""/>
+      <w:lvlJc w:val="left"/>
+      <w:pPr>
+        <w:ind w:left="4320" w:hanging="360"/>
+      </w:pPr>
+      <w:rPr>
+        <w:rFonts w:ascii="Wingdings" w:hAnsi="Wingdings" w:hint="default"/>
+      </w:rPr>
+    </w:lvl>
+    <w:lvl w:ilvl="6" w:tplc="04090001" w:tentative="1">
+      <w:start w:val="1"/>
+      <w:numFmt w:val="bullet"/>
+      <w:lvlText w:val=""/>
+      <w:lvlJc w:val="left"/>
+      <w:pPr>
+        <w:ind w:left="5040" w:hanging="360"/>
+      </w:pPr>
+      <w:rPr>
+        <w:rFonts w:ascii="Symbol" w:hAnsi="Symbol" w:hint="default"/>
+      </w:rPr>
+    </w:lvl>
+    <w:lvl w:ilvl="7" w:tplc="04090003" w:tentative="1">
+      <w:start w:val="1"/>
+      <w:numFmt w:val="bullet"/>
+      <w:lvlText w:val="o"/>
+      <w:lvlJc w:val="left"/>
+      <w:pPr>
+        <w:ind w:left="5760" w:hanging="360"/>
+      </w:pPr>
+      <w:rPr>
+        <w:rFonts w:ascii="Courier New" w:hAnsi="Courier New" w:cs="Courier New" w:hint="default"/>
+      </w:rPr>
+    </w:lvl>
+    <w:lvl w:ilvl="8" w:tplc="04090005" w:tentative="1">
+      <w:start w:val="1"/>
+      <w:numFmt w:val="bullet"/>
+      <w:lvlText w:val=""/>
+      <w:lvlJc w:val="left"/>
+      <w:pPr>
+        <w:ind w:left="6480" w:hanging="360"/>
+      </w:pPr>
+      <w:rPr>
+        <w:rFonts w:ascii="Wingdings" w:hAnsi="Wingdings" w:hint="default"/>
+      </w:rPr>
+    </w:lvl>
+  </w:abstractNum>
+  <w:abstractNum w:abstractNumId="5">
     <w:nsid w:val="0FF97D3F"/>
     <w:multiLevelType w:val="hybridMultilevel"/>
     <w:tmpl w:val="BEA8B3A0"/>
@@ -14124,7 +13660,7 @@
       </w:pPr>
     </w:lvl>
   </w:abstractNum>
-  <w:abstractNum w:abstractNumId="5">
+  <w:abstractNum w:abstractNumId="6">
     <w:nsid w:val="17E14BE0"/>
     <w:multiLevelType w:val="hybridMultilevel"/>
     <w:tmpl w:val="57C6E0C2"/>
@@ -14213,7 +13749,7 @@
       </w:pPr>
     </w:lvl>
   </w:abstractNum>
-  <w:abstractNum w:abstractNumId="6">
+  <w:abstractNum w:abstractNumId="7">
     <w:nsid w:val="1F9711DC"/>
     <w:multiLevelType w:val="hybridMultilevel"/>
     <w:tmpl w:val="84808D70"/>
@@ -14302,7 +13838,7 @@
       </w:pPr>
     </w:lvl>
   </w:abstractNum>
-  <w:abstractNum w:abstractNumId="7">
+  <w:abstractNum w:abstractNumId="8">
     <w:nsid w:val="260C44FB"/>
     <w:multiLevelType w:val="hybridMultilevel"/>
     <w:tmpl w:val="49C2050E"/>
@@ -14391,7 +13927,7 @@
       </w:pPr>
     </w:lvl>
   </w:abstractNum>
-  <w:abstractNum w:abstractNumId="8">
+  <w:abstractNum w:abstractNumId="9">
     <w:nsid w:val="27B45E48"/>
     <w:multiLevelType w:val="hybridMultilevel"/>
     <w:tmpl w:val="8E4A4ACA"/>
@@ -14480,7 +14016,7 @@
       </w:pPr>
     </w:lvl>
   </w:abstractNum>
-  <w:abstractNum w:abstractNumId="9">
+  <w:abstractNum w:abstractNumId="10">
     <w:nsid w:val="304D2EF9"/>
     <w:multiLevelType w:val="hybridMultilevel"/>
     <w:tmpl w:val="EECE0DCC"/>
@@ -14569,7 +14105,7 @@
       </w:pPr>
     </w:lvl>
   </w:abstractNum>
-  <w:abstractNum w:abstractNumId="10">
+  <w:abstractNum w:abstractNumId="11">
     <w:nsid w:val="3B207C90"/>
     <w:multiLevelType w:val="hybridMultilevel"/>
     <w:tmpl w:val="D0028B58"/>
@@ -14682,7 +14218,7 @@
       </w:rPr>
     </w:lvl>
   </w:abstractNum>
-  <w:abstractNum w:abstractNumId="11">
+  <w:abstractNum w:abstractNumId="12">
     <w:nsid w:val="45896508"/>
     <w:multiLevelType w:val="hybridMultilevel"/>
     <w:tmpl w:val="B3D45784"/>
@@ -14771,7 +14307,7 @@
       </w:pPr>
     </w:lvl>
   </w:abstractNum>
-  <w:abstractNum w:abstractNumId="12">
+  <w:abstractNum w:abstractNumId="13">
     <w:nsid w:val="46091489"/>
     <w:multiLevelType w:val="hybridMultilevel"/>
     <w:tmpl w:val="235024EA"/>
@@ -14884,7 +14420,7 @@
       </w:rPr>
     </w:lvl>
   </w:abstractNum>
-  <w:abstractNum w:abstractNumId="13">
+  <w:abstractNum w:abstractNumId="14">
     <w:nsid w:val="511F5D19"/>
     <w:multiLevelType w:val="hybridMultilevel"/>
     <w:tmpl w:val="7F44E826"/>
@@ -14973,7 +14509,7 @@
       </w:pPr>
     </w:lvl>
   </w:abstractNum>
-  <w:abstractNum w:abstractNumId="14">
+  <w:abstractNum w:abstractNumId="15">
     <w:nsid w:val="53C7404B"/>
     <w:multiLevelType w:val="hybridMultilevel"/>
     <w:tmpl w:val="D50CE3A2"/>
@@ -15062,7 +14598,7 @@
       </w:pPr>
     </w:lvl>
   </w:abstractNum>
-  <w:abstractNum w:abstractNumId="15">
+  <w:abstractNum w:abstractNumId="16">
     <w:nsid w:val="5F6C6DC3"/>
     <w:multiLevelType w:val="hybridMultilevel"/>
     <w:tmpl w:val="7430D094"/>
@@ -15151,7 +14687,96 @@
       </w:pPr>
     </w:lvl>
   </w:abstractNum>
-  <w:abstractNum w:abstractNumId="16">
+  <w:abstractNum w:abstractNumId="17">
+    <w:nsid w:val="5FDA7960"/>
+    <w:multiLevelType w:val="hybridMultilevel"/>
+    <w:tmpl w:val="6908E808"/>
+    <w:lvl w:ilvl="0" w:tplc="5B9CFF9C">
+      <w:start w:val="1"/>
+      <w:numFmt w:val="decimal"/>
+      <w:lvlText w:val="%1."/>
+      <w:lvlJc w:val="left"/>
+      <w:pPr>
+        <w:ind w:left="720" w:hanging="360"/>
+      </w:pPr>
+      <w:rPr>
+        <w:rFonts w:hint="default"/>
+      </w:rPr>
+    </w:lvl>
+    <w:lvl w:ilvl="1" w:tplc="04090019">
+      <w:start w:val="1"/>
+      <w:numFmt w:val="lowerLetter"/>
+      <w:lvlText w:val="%2."/>
+      <w:lvlJc w:val="left"/>
+      <w:pPr>
+        <w:ind w:left="1440" w:hanging="360"/>
+      </w:pPr>
+    </w:lvl>
+    <w:lvl w:ilvl="2" w:tplc="0409001B" w:tentative="1">
+      <w:start w:val="1"/>
+      <w:numFmt w:val="lowerRoman"/>
+      <w:lvlText w:val="%3."/>
+      <w:lvlJc w:val="right"/>
+      <w:pPr>
+        <w:ind w:left="2160" w:hanging="180"/>
+      </w:pPr>
+    </w:lvl>
+    <w:lvl w:ilvl="3" w:tplc="0409000F" w:tentative="1">
+      <w:start w:val="1"/>
+      <w:numFmt w:val="decimal"/>
+      <w:lvlText w:val="%4."/>
+      <w:lvlJc w:val="left"/>
+      <w:pPr>
+        <w:ind w:left="2880" w:hanging="360"/>
+      </w:pPr>
+    </w:lvl>
+    <w:lvl w:ilvl="4" w:tplc="04090019" w:tentative="1">
+      <w:start w:val="1"/>
+      <w:numFmt w:val="lowerLetter"/>
+      <w:lvlText w:val="%5."/>
+      <w:lvlJc w:val="left"/>
+      <w:pPr>
+        <w:ind w:left="3600" w:hanging="360"/>
+      </w:pPr>
+    </w:lvl>
+    <w:lvl w:ilvl="5" w:tplc="0409001B" w:tentative="1">
+      <w:start w:val="1"/>
+      <w:numFmt w:val="lowerRoman"/>
+      <w:lvlText w:val="%6."/>
+      <w:lvlJc w:val="right"/>
+      <w:pPr>
+        <w:ind w:left="4320" w:hanging="180"/>
+      </w:pPr>
+    </w:lvl>
+    <w:lvl w:ilvl="6" w:tplc="0409000F" w:tentative="1">
+      <w:start w:val="1"/>
+      <w:numFmt w:val="decimal"/>
+      <w:lvlText w:val="%7."/>
+      <w:lvlJc w:val="left"/>
+      <w:pPr>
+        <w:ind w:left="5040" w:hanging="360"/>
+      </w:pPr>
+    </w:lvl>
+    <w:lvl w:ilvl="7" w:tplc="04090019" w:tentative="1">
+      <w:start w:val="1"/>
+      <w:numFmt w:val="lowerLetter"/>
+      <w:lvlText w:val="%8."/>
+      <w:lvlJc w:val="left"/>
+      <w:pPr>
+        <w:ind w:left="5760" w:hanging="360"/>
+      </w:pPr>
+    </w:lvl>
+    <w:lvl w:ilvl="8" w:tplc="0409001B" w:tentative="1">
+      <w:start w:val="1"/>
+      <w:numFmt w:val="lowerRoman"/>
+      <w:lvlText w:val="%9."/>
+      <w:lvlJc w:val="right"/>
+      <w:pPr>
+        <w:ind w:left="6480" w:hanging="180"/>
+      </w:pPr>
+    </w:lvl>
+  </w:abstractNum>
+  <w:abstractNum w:abstractNumId="18">
     <w:nsid w:val="63DB0B03"/>
     <w:multiLevelType w:val="hybridMultilevel"/>
     <w:tmpl w:val="0F965324"/>
@@ -15240,7 +14865,7 @@
       </w:pPr>
     </w:lvl>
   </w:abstractNum>
-  <w:abstractNum w:abstractNumId="17">
+  <w:abstractNum w:abstractNumId="19">
     <w:nsid w:val="65361CE6"/>
     <w:multiLevelType w:val="hybridMultilevel"/>
     <w:tmpl w:val="04FC8906"/>
@@ -15329,7 +14954,96 @@
       </w:pPr>
     </w:lvl>
   </w:abstractNum>
-  <w:abstractNum w:abstractNumId="18">
+  <w:abstractNum w:abstractNumId="20">
+    <w:nsid w:val="6A2138DE"/>
+    <w:multiLevelType w:val="hybridMultilevel"/>
+    <w:tmpl w:val="8C566344"/>
+    <w:lvl w:ilvl="0" w:tplc="5B9CFF9C">
+      <w:start w:val="1"/>
+      <w:numFmt w:val="decimal"/>
+      <w:lvlText w:val="%1."/>
+      <w:lvlJc w:val="left"/>
+      <w:pPr>
+        <w:ind w:left="720" w:hanging="360"/>
+      </w:pPr>
+      <w:rPr>
+        <w:rFonts w:hint="default"/>
+      </w:rPr>
+    </w:lvl>
+    <w:lvl w:ilvl="1" w:tplc="04090019" w:tentative="1">
+      <w:start w:val="1"/>
+      <w:numFmt w:val="lowerLetter"/>
+      <w:lvlText w:val="%2."/>
+      <w:lvlJc w:val="left"/>
+      <w:pPr>
+        <w:ind w:left="1440" w:hanging="360"/>
+      </w:pPr>
+    </w:lvl>
+    <w:lvl w:ilvl="2" w:tplc="0409001B" w:tentative="1">
+      <w:start w:val="1"/>
+      <w:numFmt w:val="lowerRoman"/>
+      <w:lvlText w:val="%3."/>
+      <w:lvlJc w:val="right"/>
+      <w:pPr>
+        <w:ind w:left="2160" w:hanging="180"/>
+      </w:pPr>
+    </w:lvl>
+    <w:lvl w:ilvl="3" w:tplc="0409000F" w:tentative="1">
+      <w:start w:val="1"/>
+      <w:numFmt w:val="decimal"/>
+      <w:lvlText w:val="%4."/>
+      <w:lvlJc w:val="left"/>
+      <w:pPr>
+        <w:ind w:left="2880" w:hanging="360"/>
+      </w:pPr>
+    </w:lvl>
+    <w:lvl w:ilvl="4" w:tplc="04090019" w:tentative="1">
+      <w:start w:val="1"/>
+      <w:numFmt w:val="lowerLetter"/>
+      <w:lvlText w:val="%5."/>
+      <w:lvlJc w:val="left"/>
+      <w:pPr>
+        <w:ind w:left="3600" w:hanging="360"/>
+      </w:pPr>
+    </w:lvl>
+    <w:lvl w:ilvl="5" w:tplc="0409001B" w:tentative="1">
+      <w:start w:val="1"/>
+      <w:numFmt w:val="lowerRoman"/>
+      <w:lvlText w:val="%6."/>
+      <w:lvlJc w:val="right"/>
+      <w:pPr>
+        <w:ind w:left="4320" w:hanging="180"/>
+      </w:pPr>
+    </w:lvl>
+    <w:lvl w:ilvl="6" w:tplc="0409000F" w:tentative="1">
+      <w:start w:val="1"/>
+      <w:numFmt w:val="decimal"/>
+      <w:lvlText w:val="%7."/>
+      <w:lvlJc w:val="left"/>
+      <w:pPr>
+        <w:ind w:left="5040" w:hanging="360"/>
+      </w:pPr>
+    </w:lvl>
+    <w:lvl w:ilvl="7" w:tplc="04090019" w:tentative="1">
+      <w:start w:val="1"/>
+      <w:numFmt w:val="lowerLetter"/>
+      <w:lvlText w:val="%8."/>
+      <w:lvlJc w:val="left"/>
+      <w:pPr>
+        <w:ind w:left="5760" w:hanging="360"/>
+      </w:pPr>
+    </w:lvl>
+    <w:lvl w:ilvl="8" w:tplc="0409001B" w:tentative="1">
+      <w:start w:val="1"/>
+      <w:numFmt w:val="lowerRoman"/>
+      <w:lvlText w:val="%9."/>
+      <w:lvlJc w:val="right"/>
+      <w:pPr>
+        <w:ind w:left="6480" w:hanging="180"/>
+      </w:pPr>
+    </w:lvl>
+  </w:abstractNum>
+  <w:abstractNum w:abstractNumId="21">
     <w:nsid w:val="6BCB1FD1"/>
     <w:multiLevelType w:val="hybridMultilevel"/>
     <w:tmpl w:val="FD125AA4"/>
@@ -15418,7 +15132,7 @@
       </w:pPr>
     </w:lvl>
   </w:abstractNum>
-  <w:abstractNum w:abstractNumId="19">
+  <w:abstractNum w:abstractNumId="22">
     <w:nsid w:val="743C6ABE"/>
     <w:multiLevelType w:val="hybridMultilevel"/>
     <w:tmpl w:val="1374B5DE"/>
@@ -15507,7 +15221,7 @@
       </w:pPr>
     </w:lvl>
   </w:abstractNum>
-  <w:abstractNum w:abstractNumId="20">
+  <w:abstractNum w:abstractNumId="23">
     <w:nsid w:val="796325F9"/>
     <w:multiLevelType w:val="hybridMultilevel"/>
     <w:tmpl w:val="3CFAD6E6"/>
@@ -15596,7 +15310,7 @@
       </w:pPr>
     </w:lvl>
   </w:abstractNum>
-  <w:abstractNum w:abstractNumId="21">
+  <w:abstractNum w:abstractNumId="24">
     <w:nsid w:val="79D7082C"/>
     <w:multiLevelType w:val="hybridMultilevel"/>
     <w:tmpl w:val="E95E5E66"/>
@@ -15685,7 +15399,7 @@
       </w:pPr>
     </w:lvl>
   </w:abstractNum>
-  <w:abstractNum w:abstractNumId="22">
+  <w:abstractNum w:abstractNumId="25">
     <w:nsid w:val="7BB21D03"/>
     <w:multiLevelType w:val="hybridMultilevel"/>
     <w:tmpl w:val="222071C8"/>
@@ -15775,61 +15489,61 @@
     </w:lvl>
   </w:abstractNum>
   <w:num w:numId="1">
-    <w:abstractNumId w:val="17"/>
+    <w:abstractNumId w:val="19"/>
   </w:num>
   <w:num w:numId="2">
+    <w:abstractNumId w:val="6"/>
+  </w:num>
+  <w:num w:numId="3">
+    <w:abstractNumId w:val="7"/>
+  </w:num>
+  <w:num w:numId="4">
+    <w:abstractNumId w:val="23"/>
+  </w:num>
+  <w:num w:numId="5">
     <w:abstractNumId w:val="5"/>
   </w:num>
-  <w:num w:numId="3">
-    <w:abstractNumId w:val="6"/>
-  </w:num>
-  <w:num w:numId="4">
-    <w:abstractNumId w:val="20"/>
-  </w:num>
-  <w:num w:numId="5">
-    <w:abstractNumId w:val="4"/>
-  </w:num>
   <w:num w:numId="6">
-    <w:abstractNumId w:val="15"/>
+    <w:abstractNumId w:val="16"/>
   </w:num>
   <w:num w:numId="7">
-    <w:abstractNumId w:val="22"/>
+    <w:abstractNumId w:val="25"/>
   </w:num>
   <w:num w:numId="8">
-    <w:abstractNumId w:val="16"/>
+    <w:abstractNumId w:val="18"/>
   </w:num>
   <w:num w:numId="9">
+    <w:abstractNumId w:val="10"/>
+  </w:num>
+  <w:num w:numId="10">
     <w:abstractNumId w:val="9"/>
   </w:num>
-  <w:num w:numId="10">
-    <w:abstractNumId w:val="8"/>
-  </w:num>
   <w:num w:numId="11">
-    <w:abstractNumId w:val="10"/>
+    <w:abstractNumId w:val="11"/>
   </w:num>
   <w:num w:numId="12">
-    <w:abstractNumId w:val="19"/>
+    <w:abstractNumId w:val="22"/>
   </w:num>
   <w:num w:numId="13">
     <w:abstractNumId w:val="1"/>
   </w:num>
   <w:num w:numId="14">
-    <w:abstractNumId w:val="14"/>
+    <w:abstractNumId w:val="15"/>
   </w:num>
   <w:num w:numId="15">
-    <w:abstractNumId w:val="18"/>
+    <w:abstractNumId w:val="21"/>
   </w:num>
   <w:num w:numId="16">
-    <w:abstractNumId w:val="12"/>
+    <w:abstractNumId w:val="13"/>
   </w:num>
   <w:num w:numId="17">
-    <w:abstractNumId w:val="13"/>
+    <w:abstractNumId w:val="14"/>
   </w:num>
   <w:num w:numId="18">
     <w:abstractNumId w:val="3"/>
   </w:num>
   <w:num w:numId="19">
-    <w:abstractNumId w:val="7"/>
+    <w:abstractNumId w:val="8"/>
   </w:num>
   <w:num w:numId="20">
     <w:abstractNumId w:val="2"/>
@@ -15838,10 +15552,19 @@
     <w:abstractNumId w:val="0"/>
   </w:num>
   <w:num w:numId="22">
-    <w:abstractNumId w:val="11"/>
+    <w:abstractNumId w:val="12"/>
   </w:num>
   <w:num w:numId="23">
-    <w:abstractNumId w:val="21"/>
+    <w:abstractNumId w:val="24"/>
+  </w:num>
+  <w:num w:numId="24">
+    <w:abstractNumId w:val="17"/>
+  </w:num>
+  <w:num w:numId="25">
+    <w:abstractNumId w:val="20"/>
+  </w:num>
+  <w:num w:numId="26">
+    <w:abstractNumId w:val="4"/>
   </w:num>
 </w:numbering>
 </file>
@@ -16072,6 +15795,30 @@
       <w:rFonts w:asciiTheme="majorHAnsi" w:eastAsiaTheme="majorEastAsia" w:hAnsiTheme="majorHAnsi" w:cstheme="majorBidi"/>
       <w:b/>
       <w:bCs/>
+      <w:color w:val="4F81BD" w:themeColor="accent1"/>
+    </w:rPr>
+  </w:style>
+  <w:style w:type="paragraph" w:styleId="Heading4">
+    <w:name w:val="heading 4"/>
+    <w:basedOn w:val="Normal"/>
+    <w:next w:val="Normal"/>
+    <w:link w:val="Heading4Char"/>
+    <w:uiPriority w:val="9"/>
+    <w:unhideWhenUsed/>
+    <w:qFormat/>
+    <w:rsid w:val="000E682A"/>
+    <w:pPr>
+      <w:keepNext/>
+      <w:keepLines/>
+      <w:spacing w:before="200" w:after="0"/>
+      <w:outlineLvl w:val="3"/>
+    </w:pPr>
+    <w:rPr>
+      <w:rFonts w:asciiTheme="majorHAnsi" w:eastAsiaTheme="majorEastAsia" w:hAnsiTheme="majorHAnsi" w:cstheme="majorBidi"/>
+      <w:b/>
+      <w:bCs/>
+      <w:i/>
+      <w:iCs/>
       <w:color w:val="4F81BD" w:themeColor="accent1"/>
     </w:rPr>
   </w:style>
@@ -16433,6 +16180,21 @@
       <w:u w:val="single"/>
     </w:rPr>
   </w:style>
+  <w:style w:type="character" w:customStyle="1" w:styleId="Heading4Char">
+    <w:name w:val="Heading 4 Char"/>
+    <w:basedOn w:val="DefaultParagraphFont"/>
+    <w:link w:val="Heading4"/>
+    <w:uiPriority w:val="9"/>
+    <w:rsid w:val="000E682A"/>
+    <w:rPr>
+      <w:rFonts w:asciiTheme="majorHAnsi" w:eastAsiaTheme="majorEastAsia" w:hAnsiTheme="majorHAnsi" w:cstheme="majorBidi"/>
+      <w:b/>
+      <w:bCs/>
+      <w:i/>
+      <w:iCs/>
+      <w:color w:val="4F81BD" w:themeColor="accent1"/>
+    </w:rPr>
+  </w:style>
 </w:styles>
 </file>
 
@@ -16662,6 +16424,30 @@
       <w:rFonts w:asciiTheme="majorHAnsi" w:eastAsiaTheme="majorEastAsia" w:hAnsiTheme="majorHAnsi" w:cstheme="majorBidi"/>
       <w:b/>
       <w:bCs/>
+      <w:color w:val="4F81BD" w:themeColor="accent1"/>
+    </w:rPr>
+  </w:style>
+  <w:style w:type="paragraph" w:styleId="Heading4">
+    <w:name w:val="heading 4"/>
+    <w:basedOn w:val="Normal"/>
+    <w:next w:val="Normal"/>
+    <w:link w:val="Heading4Char"/>
+    <w:uiPriority w:val="9"/>
+    <w:unhideWhenUsed/>
+    <w:qFormat/>
+    <w:rsid w:val="000E682A"/>
+    <w:pPr>
+      <w:keepNext/>
+      <w:keepLines/>
+      <w:spacing w:before="200" w:after="0"/>
+      <w:outlineLvl w:val="3"/>
+    </w:pPr>
+    <w:rPr>
+      <w:rFonts w:asciiTheme="majorHAnsi" w:eastAsiaTheme="majorEastAsia" w:hAnsiTheme="majorHAnsi" w:cstheme="majorBidi"/>
+      <w:b/>
+      <w:bCs/>
+      <w:i/>
+      <w:iCs/>
       <w:color w:val="4F81BD" w:themeColor="accent1"/>
     </w:rPr>
   </w:style>
@@ -17023,6 +16809,21 @@
       <w:u w:val="single"/>
     </w:rPr>
   </w:style>
+  <w:style w:type="character" w:customStyle="1" w:styleId="Heading4Char">
+    <w:name w:val="Heading 4 Char"/>
+    <w:basedOn w:val="DefaultParagraphFont"/>
+    <w:link w:val="Heading4"/>
+    <w:uiPriority w:val="9"/>
+    <w:rsid w:val="000E682A"/>
+    <w:rPr>
+      <w:rFonts w:asciiTheme="majorHAnsi" w:eastAsiaTheme="majorEastAsia" w:hAnsiTheme="majorHAnsi" w:cstheme="majorBidi"/>
+      <w:b/>
+      <w:bCs/>
+      <w:i/>
+      <w:iCs/>
+      <w:color w:val="4F81BD" w:themeColor="accent1"/>
+    </w:rPr>
+  </w:style>
 </w:styles>
 </file>
 
@@ -17316,7 +17117,7 @@
 </file>
 
 <file path=customXml/itemProps1.xml><?xml version="1.0" encoding="utf-8"?>
-<ds:datastoreItem xmlns:ds="http://schemas.openxmlformats.org/officeDocument/2006/customXml" ds:itemID="{629A787C-7A65-44E8-B5DB-B96FD6177B2A}">
+<ds:datastoreItem xmlns:ds="http://schemas.openxmlformats.org/officeDocument/2006/customXml" ds:itemID="{1F3EDA58-78B4-496C-9481-1001474BC266}">
   <ds:schemaRefs>
     <ds:schemaRef ds:uri="http://schemas.openxmlformats.org/officeDocument/2006/bibliography"/>
   </ds:schemaRefs>

</xml_diff>

<commit_message>
[DEV] Added source map when building. Added linting. Added support for deploying to Cloud Foundry [COMPLETED]
</commit_message>
<xml_diff>
--- a/Docs/Form Builder MVP.docx
+++ b/Docs/Form Builder MVP.docx
@@ -10812,8 +10812,13 @@
                       <w:pPr>
                         <w:jc w:val="center"/>
                       </w:pPr>
+                      <w:proofErr w:type="spellStart"/>
                       <w:r>
-                        <w:t>Auth Middleware</w:t>
+                        <w:t>Auth</w:t>
+                      </w:r>
+                      <w:proofErr w:type="spellEnd"/>
+                      <w:r>
+                        <w:t xml:space="preserve"> Middleware</w:t>
                       </w:r>
                     </w:p>
                   </w:txbxContent>
@@ -10920,11 +10925,11 @@
         </mc:AlternateContent>
       </w:r>
     </w:p>
-    <w:bookmarkStart w:id="28" w:name="_Toc487967760"/>
     <w:p>
       <w:pPr>
         <w:pStyle w:val="Heading3"/>
       </w:pPr>
+      <w:bookmarkStart w:id="28" w:name="_Toc487967760"/>
       <w:r>
         <w:rPr>
           <w:noProof/>
@@ -12458,6 +12463,27 @@
       <w:bookmarkEnd w:id="37"/>
     </w:p>
     <w:p>
+      <w:pPr>
+        <w:pStyle w:val="Heading3"/>
+      </w:pPr>
+      <w:r>
+        <w:t>Auto Build</w:t>
+      </w:r>
+    </w:p>
+    <w:p>
+      <w:r>
+        <w:t>Run “Build Latest.bat”.</w:t>
+      </w:r>
+    </w:p>
+    <w:p>
+      <w:pPr>
+        <w:pStyle w:val="Heading3"/>
+      </w:pPr>
+      <w:r>
+        <w:t>Manual Build</w:t>
+      </w:r>
+    </w:p>
+    <w:p>
       <w:r>
         <w:t>The first step in deployment is to do a production build of Form Designer Angular app. Angular CLI is used for doing a production build. Here are the steps</w:t>
       </w:r>
@@ -13336,6 +13362,851 @@
         </w:drawing>
       </w:r>
     </w:p>
+    <w:p>
+      <w:pPr>
+        <w:pStyle w:val="Heading2"/>
+      </w:pPr>
+      <w:r>
+        <w:t>Using Cloud Foundry</w:t>
+      </w:r>
+    </w:p>
+    <w:p>
+      <w:r>
+        <w:t xml:space="preserve">Cloud Foundry is </w:t>
+      </w:r>
+      <w:proofErr w:type="gramStart"/>
+      <w:r>
+        <w:t>an</w:t>
+      </w:r>
+      <w:proofErr w:type="gramEnd"/>
+      <w:r>
+        <w:t xml:space="preserve"> PaaS provider. </w:t>
+      </w:r>
+    </w:p>
+    <w:p>
+      <w:pPr>
+        <w:pStyle w:val="Heading3"/>
+      </w:pPr>
+      <w:r>
+        <w:t>Getting Started</w:t>
+      </w:r>
+    </w:p>
+    <w:p>
+      <w:pPr>
+        <w:pStyle w:val="Heading4"/>
+      </w:pPr>
+      <w:r>
+        <w:t xml:space="preserve">  Installing CF CLI:</w:t>
+      </w:r>
+    </w:p>
+    <w:p>
+      <w:pPr>
+        <w:pStyle w:val="ListParagraph"/>
+        <w:numPr>
+          <w:ilvl w:val="0"/>
+          <w:numId w:val="28"/>
+        </w:numPr>
+      </w:pPr>
+      <w:r>
+        <w:t>https://docs.cloudfoundry.org/cf-cli/install-go-cli.html#windows</w:t>
+      </w:r>
+    </w:p>
+    <w:p>
+      <w:pPr>
+        <w:pStyle w:val="Heading4"/>
+      </w:pPr>
+      <w:r>
+        <w:t xml:space="preserve">  Creating account on run.pivotal.io</w:t>
+      </w:r>
+    </w:p>
+    <w:p>
+      <w:pPr>
+        <w:pStyle w:val="ListParagraph"/>
+        <w:numPr>
+          <w:ilvl w:val="0"/>
+          <w:numId w:val="27"/>
+        </w:numPr>
+      </w:pPr>
+      <w:r>
+        <w:t>Created account: email : furqan_shaikh_1999@hotmail.com, password: normal password with special characters</w:t>
+      </w:r>
+    </w:p>
+    <w:p>
+      <w:pPr>
+        <w:pStyle w:val="NoSpacing"/>
+      </w:pPr>
+      <w:r>
+        <w:t xml:space="preserve">Created an </w:t>
+      </w:r>
+      <w:proofErr w:type="gramStart"/>
+      <w:r>
+        <w:t>org :</w:t>
+      </w:r>
+      <w:proofErr w:type="gramEnd"/>
+      <w:r>
+        <w:t xml:space="preserve"> FurqanOrg1</w:t>
+      </w:r>
+    </w:p>
+    <w:p>
+      <w:pPr>
+        <w:pStyle w:val="Heading3"/>
+      </w:pPr>
+      <w:r>
+        <w:t>Changes made to deploy to Cloud Foundry</w:t>
+      </w:r>
+    </w:p>
+    <w:p>
+      <w:pPr>
+        <w:pStyle w:val="ListParagraph"/>
+        <w:numPr>
+          <w:ilvl w:val="0"/>
+          <w:numId w:val="29"/>
+        </w:numPr>
+      </w:pPr>
+      <w:r>
+        <w:t>Create a space in Org (Created Development space under FurqanOrg1 org)</w:t>
+      </w:r>
+    </w:p>
+    <w:p>
+      <w:pPr>
+        <w:pStyle w:val="NoSpacing"/>
+        <w:numPr>
+          <w:ilvl w:val="0"/>
+          <w:numId w:val="29"/>
+        </w:numPr>
+      </w:pPr>
+      <w:r>
+        <w:t xml:space="preserve">Create </w:t>
+      </w:r>
+      <w:proofErr w:type="spellStart"/>
+      <w:r>
+        <w:t>manifest.yml</w:t>
+      </w:r>
+      <w:proofErr w:type="spellEnd"/>
+      <w:r>
+        <w:t xml:space="preserve"> and place under </w:t>
+      </w:r>
+      <w:proofErr w:type="spellStart"/>
+      <w:r>
+        <w:t>src</w:t>
+      </w:r>
+      <w:proofErr w:type="spellEnd"/>
+      <w:r>
+        <w:t xml:space="preserve"> folder</w:t>
+      </w:r>
+    </w:p>
+    <w:p>
+      <w:pPr>
+        <w:pStyle w:val="NoSpacing"/>
+        <w:rPr>
+          <w:rFonts w:ascii="Consolas" w:eastAsia="Times New Roman" w:hAnsi="Consolas" w:cs="Consolas"/>
+          <w:color w:val="000000"/>
+          <w:sz w:val="21"/>
+          <w:szCs w:val="21"/>
+        </w:rPr>
+      </w:pPr>
+      <w:proofErr w:type="gramStart"/>
+      <w:r>
+        <w:rPr>
+          <w:rFonts w:ascii="Consolas" w:eastAsia="Times New Roman" w:hAnsi="Consolas" w:cs="Consolas"/>
+          <w:color w:val="800000"/>
+          <w:sz w:val="21"/>
+          <w:szCs w:val="21"/>
+        </w:rPr>
+        <w:t>applications</w:t>
+      </w:r>
+      <w:proofErr w:type="gramEnd"/>
+      <w:r>
+        <w:rPr>
+          <w:rFonts w:ascii="Consolas" w:eastAsia="Times New Roman" w:hAnsi="Consolas" w:cs="Consolas"/>
+          <w:color w:val="000000"/>
+          <w:sz w:val="21"/>
+          <w:szCs w:val="21"/>
+        </w:rPr>
+        <w:t>:</w:t>
+      </w:r>
+    </w:p>
+    <w:p>
+      <w:pPr>
+        <w:shd w:val="clear" w:color="auto" w:fill="FFFFFF"/>
+        <w:spacing w:after="0" w:line="285" w:lineRule="atLeast"/>
+        <w:ind w:left="720"/>
+        <w:rPr>
+          <w:rFonts w:ascii="Consolas" w:eastAsia="Times New Roman" w:hAnsi="Consolas" w:cs="Consolas"/>
+          <w:color w:val="000000"/>
+          <w:sz w:val="21"/>
+          <w:szCs w:val="21"/>
+        </w:rPr>
+      </w:pPr>
+      <w:r>
+        <w:rPr>
+          <w:rFonts w:ascii="Consolas" w:eastAsia="Times New Roman" w:hAnsi="Consolas" w:cs="Consolas"/>
+          <w:color w:val="000000"/>
+          <w:sz w:val="21"/>
+          <w:szCs w:val="21"/>
+        </w:rPr>
+        <w:t xml:space="preserve">- </w:t>
+      </w:r>
+      <w:proofErr w:type="gramStart"/>
+      <w:r>
+        <w:rPr>
+          <w:rFonts w:ascii="Consolas" w:eastAsia="Times New Roman" w:hAnsi="Consolas" w:cs="Consolas"/>
+          <w:color w:val="800000"/>
+          <w:sz w:val="21"/>
+          <w:szCs w:val="21"/>
+        </w:rPr>
+        <w:t>name</w:t>
+      </w:r>
+      <w:proofErr w:type="gramEnd"/>
+      <w:r>
+        <w:rPr>
+          <w:rFonts w:ascii="Consolas" w:eastAsia="Times New Roman" w:hAnsi="Consolas" w:cs="Consolas"/>
+          <w:color w:val="000000"/>
+          <w:sz w:val="21"/>
+          <w:szCs w:val="21"/>
+        </w:rPr>
+        <w:t xml:space="preserve">: </w:t>
+      </w:r>
+      <w:proofErr w:type="spellStart"/>
+      <w:r>
+        <w:rPr>
+          <w:rFonts w:ascii="Consolas" w:eastAsia="Times New Roman" w:hAnsi="Consolas" w:cs="Consolas"/>
+          <w:color w:val="0000FF"/>
+          <w:sz w:val="21"/>
+          <w:szCs w:val="21"/>
+        </w:rPr>
+        <w:t>FormBuilder</w:t>
+      </w:r>
+      <w:proofErr w:type="spellEnd"/>
+      <w:r>
+        <w:rPr>
+          <w:rFonts w:ascii="Consolas" w:eastAsia="Times New Roman" w:hAnsi="Consolas" w:cs="Consolas"/>
+          <w:color w:val="0000FF"/>
+          <w:sz w:val="21"/>
+          <w:szCs w:val="21"/>
+        </w:rPr>
+        <w:t>-Dev</w:t>
+      </w:r>
+    </w:p>
+    <w:p>
+      <w:pPr>
+        <w:shd w:val="clear" w:color="auto" w:fill="FFFFFF"/>
+        <w:spacing w:after="0" w:line="285" w:lineRule="atLeast"/>
+        <w:ind w:left="720"/>
+        <w:rPr>
+          <w:rFonts w:ascii="Consolas" w:eastAsia="Times New Roman" w:hAnsi="Consolas" w:cs="Consolas"/>
+          <w:color w:val="000000"/>
+          <w:sz w:val="21"/>
+          <w:szCs w:val="21"/>
+        </w:rPr>
+      </w:pPr>
+      <w:r>
+        <w:rPr>
+          <w:rFonts w:ascii="Consolas" w:eastAsia="Times New Roman" w:hAnsi="Consolas" w:cs="Consolas"/>
+          <w:color w:val="000000"/>
+          <w:sz w:val="21"/>
+          <w:szCs w:val="21"/>
+        </w:rPr>
+        <w:t xml:space="preserve">  </w:t>
+      </w:r>
+      <w:proofErr w:type="gramStart"/>
+      <w:r>
+        <w:rPr>
+          <w:rFonts w:ascii="Consolas" w:eastAsia="Times New Roman" w:hAnsi="Consolas" w:cs="Consolas"/>
+          <w:color w:val="800000"/>
+          <w:sz w:val="21"/>
+          <w:szCs w:val="21"/>
+        </w:rPr>
+        <w:t>memory</w:t>
+      </w:r>
+      <w:proofErr w:type="gramEnd"/>
+      <w:r>
+        <w:rPr>
+          <w:rFonts w:ascii="Consolas" w:eastAsia="Times New Roman" w:hAnsi="Consolas" w:cs="Consolas"/>
+          <w:color w:val="000000"/>
+          <w:sz w:val="21"/>
+          <w:szCs w:val="21"/>
+        </w:rPr>
+        <w:t xml:space="preserve">: </w:t>
+      </w:r>
+      <w:r>
+        <w:rPr>
+          <w:rFonts w:ascii="Consolas" w:eastAsia="Times New Roman" w:hAnsi="Consolas" w:cs="Consolas"/>
+          <w:color w:val="0000FF"/>
+          <w:sz w:val="21"/>
+          <w:szCs w:val="21"/>
+        </w:rPr>
+        <w:t>64MB</w:t>
+      </w:r>
+    </w:p>
+    <w:p>
+      <w:pPr>
+        <w:shd w:val="clear" w:color="auto" w:fill="FFFFFF"/>
+        <w:spacing w:after="0" w:line="285" w:lineRule="atLeast"/>
+        <w:ind w:left="720"/>
+        <w:rPr>
+          <w:rFonts w:ascii="Consolas" w:eastAsia="Times New Roman" w:hAnsi="Consolas" w:cs="Consolas"/>
+          <w:color w:val="000000"/>
+          <w:sz w:val="21"/>
+          <w:szCs w:val="21"/>
+        </w:rPr>
+      </w:pPr>
+      <w:r>
+        <w:rPr>
+          <w:rFonts w:ascii="Consolas" w:eastAsia="Times New Roman" w:hAnsi="Consolas" w:cs="Consolas"/>
+          <w:color w:val="000000"/>
+          <w:sz w:val="21"/>
+          <w:szCs w:val="21"/>
+        </w:rPr>
+        <w:t xml:space="preserve">  </w:t>
+      </w:r>
+      <w:proofErr w:type="gramStart"/>
+      <w:r>
+        <w:rPr>
+          <w:rFonts w:ascii="Consolas" w:eastAsia="Times New Roman" w:hAnsi="Consolas" w:cs="Consolas"/>
+          <w:color w:val="800000"/>
+          <w:sz w:val="21"/>
+          <w:szCs w:val="21"/>
+        </w:rPr>
+        <w:t>instances</w:t>
+      </w:r>
+      <w:proofErr w:type="gramEnd"/>
+      <w:r>
+        <w:rPr>
+          <w:rFonts w:ascii="Consolas" w:eastAsia="Times New Roman" w:hAnsi="Consolas" w:cs="Consolas"/>
+          <w:color w:val="000000"/>
+          <w:sz w:val="21"/>
+          <w:szCs w:val="21"/>
+        </w:rPr>
+        <w:t xml:space="preserve">: </w:t>
+      </w:r>
+      <w:r>
+        <w:rPr>
+          <w:rFonts w:ascii="Consolas" w:eastAsia="Times New Roman" w:hAnsi="Consolas" w:cs="Consolas"/>
+          <w:color w:val="09885A"/>
+          <w:sz w:val="21"/>
+          <w:szCs w:val="21"/>
+        </w:rPr>
+        <w:t>1</w:t>
+      </w:r>
+    </w:p>
+    <w:p>
+      <w:pPr>
+        <w:shd w:val="clear" w:color="auto" w:fill="FFFFFF"/>
+        <w:spacing w:after="0" w:line="285" w:lineRule="atLeast"/>
+        <w:ind w:left="720"/>
+        <w:rPr>
+          <w:rFonts w:ascii="Consolas" w:eastAsia="Times New Roman" w:hAnsi="Consolas" w:cs="Consolas"/>
+          <w:color w:val="000000"/>
+          <w:sz w:val="21"/>
+          <w:szCs w:val="21"/>
+        </w:rPr>
+      </w:pPr>
+      <w:r>
+        <w:rPr>
+          <w:rFonts w:ascii="Consolas" w:eastAsia="Times New Roman" w:hAnsi="Consolas" w:cs="Consolas"/>
+          <w:color w:val="000000"/>
+          <w:sz w:val="21"/>
+          <w:szCs w:val="21"/>
+        </w:rPr>
+        <w:t xml:space="preserve">  </w:t>
+      </w:r>
+      <w:proofErr w:type="spellStart"/>
+      <w:proofErr w:type="gramStart"/>
+      <w:r>
+        <w:rPr>
+          <w:rFonts w:ascii="Consolas" w:eastAsia="Times New Roman" w:hAnsi="Consolas" w:cs="Consolas"/>
+          <w:color w:val="800000"/>
+          <w:sz w:val="21"/>
+          <w:szCs w:val="21"/>
+        </w:rPr>
+        <w:t>buildpack</w:t>
+      </w:r>
+      <w:proofErr w:type="spellEnd"/>
+      <w:proofErr w:type="gramEnd"/>
+      <w:r>
+        <w:rPr>
+          <w:rFonts w:ascii="Consolas" w:eastAsia="Times New Roman" w:hAnsi="Consolas" w:cs="Consolas"/>
+          <w:color w:val="000000"/>
+          <w:sz w:val="21"/>
+          <w:szCs w:val="21"/>
+        </w:rPr>
+        <w:t xml:space="preserve">: </w:t>
+      </w:r>
+      <w:r>
+        <w:rPr>
+          <w:rFonts w:ascii="Consolas" w:eastAsia="Times New Roman" w:hAnsi="Consolas" w:cs="Consolas"/>
+          <w:color w:val="0000FF"/>
+          <w:sz w:val="21"/>
+          <w:szCs w:val="21"/>
+        </w:rPr>
+        <w:t>https://github.com/cloudfoundry/nodejs-buildpack</w:t>
+      </w:r>
+    </w:p>
+    <w:p>
+      <w:pPr>
+        <w:shd w:val="clear" w:color="auto" w:fill="FFFFFF"/>
+        <w:spacing w:after="0" w:line="285" w:lineRule="atLeast"/>
+        <w:ind w:left="720"/>
+        <w:rPr>
+          <w:rFonts w:ascii="Consolas" w:eastAsia="Times New Roman" w:hAnsi="Consolas" w:cs="Consolas"/>
+          <w:color w:val="0000FF"/>
+          <w:sz w:val="21"/>
+          <w:szCs w:val="21"/>
+        </w:rPr>
+      </w:pPr>
+      <w:r>
+        <w:rPr>
+          <w:rFonts w:ascii="Consolas" w:eastAsia="Times New Roman" w:hAnsi="Consolas" w:cs="Consolas"/>
+          <w:color w:val="000000"/>
+          <w:sz w:val="21"/>
+          <w:szCs w:val="21"/>
+        </w:rPr>
+        <w:t xml:space="preserve">  </w:t>
+      </w:r>
+      <w:proofErr w:type="gramStart"/>
+      <w:r>
+        <w:rPr>
+          <w:rFonts w:ascii="Consolas" w:eastAsia="Times New Roman" w:hAnsi="Consolas" w:cs="Consolas"/>
+          <w:color w:val="800000"/>
+          <w:sz w:val="21"/>
+          <w:szCs w:val="21"/>
+        </w:rPr>
+        <w:t>command</w:t>
+      </w:r>
+      <w:proofErr w:type="gramEnd"/>
+      <w:r>
+        <w:rPr>
+          <w:rFonts w:ascii="Consolas" w:eastAsia="Times New Roman" w:hAnsi="Consolas" w:cs="Consolas"/>
+          <w:color w:val="000000"/>
+          <w:sz w:val="21"/>
+          <w:szCs w:val="21"/>
+        </w:rPr>
+        <w:t xml:space="preserve">: </w:t>
+      </w:r>
+      <w:r>
+        <w:rPr>
+          <w:rFonts w:ascii="Consolas" w:eastAsia="Times New Roman" w:hAnsi="Consolas" w:cs="Consolas"/>
+          <w:color w:val="0000FF"/>
+          <w:sz w:val="21"/>
+          <w:szCs w:val="21"/>
+        </w:rPr>
+        <w:t>npm start</w:t>
+      </w:r>
+    </w:p>
+    <w:p>
+      <w:pPr>
+        <w:pStyle w:val="NoSpacing"/>
+        <w:numPr>
+          <w:ilvl w:val="0"/>
+          <w:numId w:val="29"/>
+        </w:numPr>
+        <w:rPr>
+          <w:rFonts w:ascii="Consolas" w:eastAsia="Times New Roman" w:hAnsi="Consolas" w:cs="Consolas"/>
+          <w:color w:val="000000"/>
+          <w:sz w:val="21"/>
+          <w:szCs w:val="21"/>
+        </w:rPr>
+      </w:pPr>
+      <w:r>
+        <w:t>Provide specific Node and NPM versions in package.json</w:t>
+      </w:r>
+    </w:p>
+    <w:p>
+      <w:pPr>
+        <w:shd w:val="clear" w:color="auto" w:fill="FFFFFF"/>
+        <w:spacing w:after="0" w:line="285" w:lineRule="atLeast"/>
+        <w:ind w:left="720"/>
+        <w:rPr>
+          <w:rFonts w:ascii="Consolas" w:eastAsia="Times New Roman" w:hAnsi="Consolas" w:cs="Consolas"/>
+          <w:color w:val="000000"/>
+          <w:sz w:val="21"/>
+          <w:szCs w:val="21"/>
+        </w:rPr>
+      </w:pPr>
+      <w:r>
+        <w:rPr>
+          <w:rFonts w:ascii="Consolas" w:eastAsia="Times New Roman" w:hAnsi="Consolas" w:cs="Consolas"/>
+          <w:color w:val="0451A5"/>
+          <w:sz w:val="21"/>
+          <w:szCs w:val="21"/>
+        </w:rPr>
+        <w:t>"</w:t>
+      </w:r>
+      <w:proofErr w:type="gramStart"/>
+      <w:r>
+        <w:rPr>
+          <w:rFonts w:ascii="Consolas" w:eastAsia="Times New Roman" w:hAnsi="Consolas" w:cs="Consolas"/>
+          <w:color w:val="0451A5"/>
+          <w:sz w:val="21"/>
+          <w:szCs w:val="21"/>
+        </w:rPr>
+        <w:t>engines</w:t>
+      </w:r>
+      <w:proofErr w:type="gramEnd"/>
+      <w:r>
+        <w:rPr>
+          <w:rFonts w:ascii="Consolas" w:eastAsia="Times New Roman" w:hAnsi="Consolas" w:cs="Consolas"/>
+          <w:color w:val="0451A5"/>
+          <w:sz w:val="21"/>
+          <w:szCs w:val="21"/>
+        </w:rPr>
+        <w:t>"</w:t>
+      </w:r>
+      <w:r>
+        <w:rPr>
+          <w:rFonts w:ascii="Consolas" w:eastAsia="Times New Roman" w:hAnsi="Consolas" w:cs="Consolas"/>
+          <w:color w:val="000000"/>
+          <w:sz w:val="21"/>
+          <w:szCs w:val="21"/>
+        </w:rPr>
+        <w:t>:{</w:t>
+      </w:r>
+    </w:p>
+    <w:p>
+      <w:pPr>
+        <w:shd w:val="clear" w:color="auto" w:fill="FFFFFF"/>
+        <w:spacing w:after="0" w:line="285" w:lineRule="atLeast"/>
+        <w:ind w:left="720"/>
+        <w:rPr>
+          <w:rFonts w:ascii="Consolas" w:eastAsia="Times New Roman" w:hAnsi="Consolas" w:cs="Consolas"/>
+          <w:color w:val="000000"/>
+          <w:sz w:val="21"/>
+          <w:szCs w:val="21"/>
+        </w:rPr>
+      </w:pPr>
+      <w:r>
+        <w:rPr>
+          <w:rFonts w:ascii="Consolas" w:eastAsia="Times New Roman" w:hAnsi="Consolas" w:cs="Consolas"/>
+          <w:color w:val="000000"/>
+          <w:sz w:val="21"/>
+          <w:szCs w:val="21"/>
+        </w:rPr>
+        <w:t xml:space="preserve">    </w:t>
+      </w:r>
+      <w:r>
+        <w:rPr>
+          <w:rFonts w:ascii="Consolas" w:eastAsia="Times New Roman" w:hAnsi="Consolas" w:cs="Consolas"/>
+          <w:color w:val="0451A5"/>
+          <w:sz w:val="21"/>
+          <w:szCs w:val="21"/>
+        </w:rPr>
+        <w:t>"</w:t>
+      </w:r>
+      <w:proofErr w:type="gramStart"/>
+      <w:r>
+        <w:rPr>
+          <w:rFonts w:ascii="Consolas" w:eastAsia="Times New Roman" w:hAnsi="Consolas" w:cs="Consolas"/>
+          <w:color w:val="0451A5"/>
+          <w:sz w:val="21"/>
+          <w:szCs w:val="21"/>
+        </w:rPr>
+        <w:t>node</w:t>
+      </w:r>
+      <w:proofErr w:type="gramEnd"/>
+      <w:r>
+        <w:rPr>
+          <w:rFonts w:ascii="Consolas" w:eastAsia="Times New Roman" w:hAnsi="Consolas" w:cs="Consolas"/>
+          <w:color w:val="0451A5"/>
+          <w:sz w:val="21"/>
+          <w:szCs w:val="21"/>
+        </w:rPr>
+        <w:t>"</w:t>
+      </w:r>
+      <w:r>
+        <w:rPr>
+          <w:rFonts w:ascii="Consolas" w:eastAsia="Times New Roman" w:hAnsi="Consolas" w:cs="Consolas"/>
+          <w:color w:val="000000"/>
+          <w:sz w:val="21"/>
+          <w:szCs w:val="21"/>
+        </w:rPr>
+        <w:t>:</w:t>
+      </w:r>
+      <w:r>
+        <w:rPr>
+          <w:rFonts w:ascii="Consolas" w:eastAsia="Times New Roman" w:hAnsi="Consolas" w:cs="Consolas"/>
+          <w:color w:val="A31515"/>
+          <w:sz w:val="21"/>
+          <w:szCs w:val="21"/>
+        </w:rPr>
+        <w:t>"8.3.0"</w:t>
+      </w:r>
+      <w:r>
+        <w:rPr>
+          <w:rFonts w:ascii="Consolas" w:eastAsia="Times New Roman" w:hAnsi="Consolas" w:cs="Consolas"/>
+          <w:color w:val="000000"/>
+          <w:sz w:val="21"/>
+          <w:szCs w:val="21"/>
+        </w:rPr>
+        <w:t>,</w:t>
+      </w:r>
+    </w:p>
+    <w:p>
+      <w:pPr>
+        <w:shd w:val="clear" w:color="auto" w:fill="FFFFFF"/>
+        <w:spacing w:after="0" w:line="285" w:lineRule="atLeast"/>
+        <w:ind w:left="720"/>
+        <w:rPr>
+          <w:rFonts w:ascii="Consolas" w:eastAsia="Times New Roman" w:hAnsi="Consolas" w:cs="Consolas"/>
+          <w:color w:val="000000"/>
+          <w:sz w:val="21"/>
+          <w:szCs w:val="21"/>
+        </w:rPr>
+      </w:pPr>
+      <w:r>
+        <w:rPr>
+          <w:rFonts w:ascii="Consolas" w:eastAsia="Times New Roman" w:hAnsi="Consolas" w:cs="Consolas"/>
+          <w:color w:val="000000"/>
+          <w:sz w:val="21"/>
+          <w:szCs w:val="21"/>
+        </w:rPr>
+        <w:t xml:space="preserve">    </w:t>
+      </w:r>
+      <w:r>
+        <w:rPr>
+          <w:rFonts w:ascii="Consolas" w:eastAsia="Times New Roman" w:hAnsi="Consolas" w:cs="Consolas"/>
+          <w:color w:val="0451A5"/>
+          <w:sz w:val="21"/>
+          <w:szCs w:val="21"/>
+        </w:rPr>
+        <w:t>"</w:t>
+      </w:r>
+      <w:proofErr w:type="gramStart"/>
+      <w:r>
+        <w:rPr>
+          <w:rFonts w:ascii="Consolas" w:eastAsia="Times New Roman" w:hAnsi="Consolas" w:cs="Consolas"/>
+          <w:color w:val="0451A5"/>
+          <w:sz w:val="21"/>
+          <w:szCs w:val="21"/>
+        </w:rPr>
+        <w:t>npm</w:t>
+      </w:r>
+      <w:proofErr w:type="gramEnd"/>
+      <w:r>
+        <w:rPr>
+          <w:rFonts w:ascii="Consolas" w:eastAsia="Times New Roman" w:hAnsi="Consolas" w:cs="Consolas"/>
+          <w:color w:val="0451A5"/>
+          <w:sz w:val="21"/>
+          <w:szCs w:val="21"/>
+        </w:rPr>
+        <w:t>"</w:t>
+      </w:r>
+      <w:r>
+        <w:rPr>
+          <w:rFonts w:ascii="Consolas" w:eastAsia="Times New Roman" w:hAnsi="Consolas" w:cs="Consolas"/>
+          <w:color w:val="000000"/>
+          <w:sz w:val="21"/>
+          <w:szCs w:val="21"/>
+        </w:rPr>
+        <w:t>:</w:t>
+      </w:r>
+      <w:r>
+        <w:rPr>
+          <w:rFonts w:ascii="Consolas" w:eastAsia="Times New Roman" w:hAnsi="Consolas" w:cs="Consolas"/>
+          <w:color w:val="A31515"/>
+          <w:sz w:val="21"/>
+          <w:szCs w:val="21"/>
+        </w:rPr>
+        <w:t>"4.2.0"</w:t>
+      </w:r>
+    </w:p>
+    <w:p>
+      <w:pPr>
+        <w:shd w:val="clear" w:color="auto" w:fill="FFFFFF"/>
+        <w:spacing w:after="0" w:line="285" w:lineRule="atLeast"/>
+        <w:ind w:left="720"/>
+        <w:rPr>
+          <w:rFonts w:ascii="Consolas" w:eastAsia="Times New Roman" w:hAnsi="Consolas" w:cs="Consolas"/>
+          <w:color w:val="000000"/>
+          <w:sz w:val="21"/>
+          <w:szCs w:val="21"/>
+        </w:rPr>
+      </w:pPr>
+      <w:r>
+        <w:rPr>
+          <w:rFonts w:ascii="Consolas" w:eastAsia="Times New Roman" w:hAnsi="Consolas" w:cs="Consolas"/>
+          <w:color w:val="000000"/>
+          <w:sz w:val="21"/>
+          <w:szCs w:val="21"/>
+        </w:rPr>
+        <w:t xml:space="preserve">  }</w:t>
+      </w:r>
+    </w:p>
+    <w:p>
+      <w:pPr>
+        <w:pStyle w:val="NoSpacing"/>
+        <w:numPr>
+          <w:ilvl w:val="0"/>
+          <w:numId w:val="29"/>
+        </w:numPr>
+      </w:pPr>
+      <w:r>
+        <w:lastRenderedPageBreak/>
+        <w:t xml:space="preserve">Change the </w:t>
+      </w:r>
+      <w:proofErr w:type="spellStart"/>
+      <w:r>
+        <w:t>serverUrl</w:t>
+      </w:r>
+      <w:proofErr w:type="spellEnd"/>
+      <w:r>
+        <w:t xml:space="preserve"> in </w:t>
+      </w:r>
+      <w:proofErr w:type="spellStart"/>
+      <w:r>
+        <w:t>environment.prod.ts</w:t>
+      </w:r>
+      <w:proofErr w:type="spellEnd"/>
+      <w:r>
+        <w:t xml:space="preserve"> to point to Cloud Foundry URL</w:t>
+      </w:r>
+    </w:p>
+    <w:p>
+      <w:pPr>
+        <w:pStyle w:val="NoSpacing"/>
+        <w:numPr>
+          <w:ilvl w:val="0"/>
+          <w:numId w:val="29"/>
+        </w:numPr>
+        <w:rPr>
+          <w:rFonts w:ascii="Consolas" w:eastAsia="Times New Roman" w:hAnsi="Consolas" w:cs="Consolas"/>
+          <w:color w:val="000000"/>
+          <w:sz w:val="21"/>
+          <w:szCs w:val="21"/>
+        </w:rPr>
+      </w:pPr>
+      <w:r>
+        <w:t>Run “Build Latest.bat”</w:t>
+      </w:r>
+    </w:p>
+    <w:p>
+      <w:pPr>
+        <w:pStyle w:val="NoSpacing"/>
+        <w:numPr>
+          <w:ilvl w:val="0"/>
+          <w:numId w:val="29"/>
+        </w:numPr>
+      </w:pPr>
+      <w:r>
+        <w:t>Open Command prompt and CD to source directory for Node server</w:t>
+      </w:r>
+    </w:p>
+    <w:p>
+      <w:pPr>
+        <w:pStyle w:val="NoSpacing"/>
+        <w:numPr>
+          <w:ilvl w:val="0"/>
+          <w:numId w:val="29"/>
+        </w:numPr>
+        <w:rPr>
+          <w:rFonts w:ascii="Consolas" w:eastAsia="Times New Roman" w:hAnsi="Consolas" w:cs="Consolas"/>
+          <w:color w:val="000000"/>
+          <w:sz w:val="21"/>
+          <w:szCs w:val="21"/>
+        </w:rPr>
+      </w:pPr>
+      <w:r>
+        <w:t>Type cf push.</w:t>
+      </w:r>
+    </w:p>
+    <w:p>
+      <w:pPr>
+        <w:pStyle w:val="ListParagraph"/>
+        <w:numPr>
+          <w:ilvl w:val="0"/>
+          <w:numId w:val="29"/>
+        </w:numPr>
+        <w:shd w:val="clear" w:color="auto" w:fill="FFFFFF"/>
+        <w:spacing w:after="0" w:line="285" w:lineRule="atLeast"/>
+        <w:rPr>
+          <w:rFonts w:ascii="Consolas" w:eastAsia="Times New Roman" w:hAnsi="Consolas" w:cs="Consolas"/>
+          <w:color w:val="000000"/>
+          <w:sz w:val="21"/>
+          <w:szCs w:val="21"/>
+        </w:rPr>
+      </w:pPr>
+      <w:r>
+        <w:t>Voila</w:t>
+      </w:r>
+      <w:r>
+        <w:rPr>
+          <w:rFonts w:ascii="Consolas" w:eastAsia="Times New Roman" w:hAnsi="Consolas" w:cs="Consolas"/>
+          <w:color w:val="000000"/>
+          <w:sz w:val="21"/>
+          <w:szCs w:val="21"/>
+        </w:rPr>
+        <w:t>!!!   (</w:t>
+      </w:r>
+      <w:hyperlink r:id="rId29" w:history="1">
+        <w:r>
+          <w:rPr>
+            <w:rStyle w:val="Hyperlink"/>
+            <w:rFonts w:ascii="Consolas" w:eastAsia="Times New Roman" w:hAnsi="Consolas" w:cs="Consolas"/>
+            <w:sz w:val="21"/>
+            <w:szCs w:val="21"/>
+          </w:rPr>
+          <w:t>https://formbuilder-dev.cfapps.io</w:t>
+        </w:r>
+      </w:hyperlink>
+      <w:r>
+        <w:rPr>
+          <w:rFonts w:ascii="Consolas" w:eastAsia="Times New Roman" w:hAnsi="Consolas" w:cs="Consolas"/>
+          <w:color w:val="000000"/>
+          <w:sz w:val="21"/>
+          <w:szCs w:val="21"/>
+        </w:rPr>
+        <w:t>)</w:t>
+      </w:r>
+    </w:p>
+    <w:p>
+      <w:pPr>
+        <w:pStyle w:val="ListParagraph"/>
+        <w:numPr>
+          <w:ilvl w:val="0"/>
+          <w:numId w:val="29"/>
+        </w:numPr>
+        <w:shd w:val="clear" w:color="auto" w:fill="FFFFFF"/>
+        <w:spacing w:after="0" w:line="285" w:lineRule="atLeast"/>
+        <w:rPr>
+          <w:rFonts w:ascii="Consolas" w:eastAsia="Times New Roman" w:hAnsi="Consolas" w:cs="Consolas"/>
+          <w:color w:val="000000"/>
+          <w:sz w:val="21"/>
+          <w:szCs w:val="21"/>
+        </w:rPr>
+      </w:pPr>
+    </w:p>
+    <w:p>
+      <w:pPr>
+        <w:shd w:val="clear" w:color="auto" w:fill="FFFFFF"/>
+        <w:spacing w:after="0" w:line="285" w:lineRule="atLeast"/>
+        <w:ind w:left="360"/>
+        <w:rPr>
+          <w:rFonts w:ascii="Consolas" w:eastAsia="Times New Roman" w:hAnsi="Consolas" w:cs="Consolas"/>
+          <w:color w:val="000000"/>
+          <w:sz w:val="21"/>
+          <w:szCs w:val="21"/>
+        </w:rPr>
+      </w:pPr>
+    </w:p>
+    <w:p>
+      <w:pPr>
+        <w:pStyle w:val="ListParagraph"/>
+        <w:shd w:val="clear" w:color="auto" w:fill="FFFFFF"/>
+        <w:spacing w:after="0" w:line="285" w:lineRule="atLeast"/>
+        <w:rPr>
+          <w:rFonts w:ascii="Consolas" w:eastAsia="Times New Roman" w:hAnsi="Consolas" w:cs="Consolas"/>
+          <w:color w:val="000000"/>
+          <w:sz w:val="21"/>
+          <w:szCs w:val="21"/>
+        </w:rPr>
+      </w:pPr>
+    </w:p>
+    <w:p>
+      <w:pPr>
+        <w:pStyle w:val="ListParagraph"/>
+      </w:pPr>
+    </w:p>
+    <w:p/>
     <w:p/>
     <w:p>
       <w:pPr>
@@ -13370,7 +14241,7 @@
       <w:r>
         <w:t xml:space="preserve">If the template is referring to private/protected members of the Component class, AOT build will fail. Refer to for details : </w:t>
       </w:r>
-      <w:hyperlink r:id="rId29" w:history="1">
+      <w:hyperlink r:id="rId30" w:history="1">
         <w:r>
           <w:rPr>
             <w:rStyle w:val="Hyperlink"/>
@@ -13520,6 +14391,130 @@
         <w:t>Handling CORS issue</w:t>
       </w:r>
     </w:p>
+    <w:p>
+      <w:pPr>
+        <w:pStyle w:val="ListParagraph"/>
+        <w:numPr>
+          <w:ilvl w:val="0"/>
+          <w:numId w:val="22"/>
+        </w:numPr>
+      </w:pPr>
+      <w:r>
+        <w:t xml:space="preserve">Provide the build pack path in </w:t>
+      </w:r>
+      <w:proofErr w:type="spellStart"/>
+      <w:r>
+        <w:t>manifest.yml</w:t>
+      </w:r>
+      <w:proofErr w:type="spellEnd"/>
+      <w:r>
+        <w:t xml:space="preserve"> to indicate to Cloud Foundry that this is a Node app.</w:t>
+      </w:r>
+    </w:p>
+    <w:p>
+      <w:pPr>
+        <w:pStyle w:val="ListParagraph"/>
+        <w:numPr>
+          <w:ilvl w:val="0"/>
+          <w:numId w:val="22"/>
+        </w:numPr>
+      </w:pPr>
+      <w:r>
+        <w:t>Provide Node and NPM versions in package.json. If we don’t provide it, Cloud Foundry will pick some Node version. If you must target a specific version, it is recommended to provide version in package.json</w:t>
+      </w:r>
+    </w:p>
+    <w:p>
+      <w:pPr>
+        <w:pStyle w:val="NoSpacing"/>
+        <w:numPr>
+          <w:ilvl w:val="0"/>
+          <w:numId w:val="22"/>
+        </w:numPr>
+      </w:pPr>
+      <w:r>
+        <w:t>Looks like the Node cluster doesn’t work on Cloud Foundry. So changed the start script to:</w:t>
+      </w:r>
+    </w:p>
+    <w:p>
+      <w:pPr>
+        <w:pStyle w:val="NoSpacing"/>
+        <w:ind w:left="720"/>
+        <w:rPr>
+          <w:rFonts w:ascii="Consolas" w:eastAsia="Times New Roman" w:hAnsi="Consolas" w:cs="Consolas"/>
+          <w:color w:val="000000"/>
+          <w:sz w:val="21"/>
+          <w:szCs w:val="21"/>
+        </w:rPr>
+      </w:pPr>
+      <w:proofErr w:type="gramStart"/>
+      <w:r>
+        <w:rPr>
+          <w:rFonts w:ascii="Consolas" w:eastAsia="Times New Roman" w:hAnsi="Consolas" w:cs="Consolas"/>
+          <w:color w:val="A31515"/>
+          <w:sz w:val="21"/>
+          <w:szCs w:val="21"/>
+        </w:rPr>
+        <w:t>node</w:t>
+      </w:r>
+      <w:proofErr w:type="gramEnd"/>
+      <w:r>
+        <w:rPr>
+          <w:rFonts w:ascii="Consolas" w:eastAsia="Times New Roman" w:hAnsi="Consolas" w:cs="Consolas"/>
+          <w:color w:val="A31515"/>
+          <w:sz w:val="21"/>
+          <w:szCs w:val="21"/>
+        </w:rPr>
+        <w:t xml:space="preserve"> infrastructure/server.js</w:t>
+      </w:r>
+      <w:r>
+        <w:rPr>
+          <w:rFonts w:ascii="Consolas" w:eastAsia="Times New Roman" w:hAnsi="Consolas" w:cs="Consolas"/>
+          <w:color w:val="A31515"/>
+          <w:sz w:val="21"/>
+          <w:szCs w:val="21"/>
+        </w:rPr>
+        <w:t xml:space="preserve"> </w:t>
+      </w:r>
+      <w:r>
+        <w:t>instead of</w:t>
+      </w:r>
+      <w:r>
+        <w:rPr>
+          <w:rFonts w:ascii="Consolas" w:eastAsia="Times New Roman" w:hAnsi="Consolas" w:cs="Consolas"/>
+          <w:color w:val="A31515"/>
+          <w:sz w:val="21"/>
+          <w:szCs w:val="21"/>
+        </w:rPr>
+        <w:t xml:space="preserve"> </w:t>
+      </w:r>
+      <w:r>
+        <w:rPr>
+          <w:rFonts w:ascii="Consolas" w:eastAsia="Times New Roman" w:hAnsi="Consolas" w:cs="Consolas"/>
+          <w:color w:val="A31515"/>
+          <w:sz w:val="21"/>
+          <w:szCs w:val="21"/>
+        </w:rPr>
+        <w:t>node infrastructure/server.js</w:t>
+      </w:r>
+    </w:p>
+    <w:p>
+      <w:pPr>
+        <w:pStyle w:val="ListParagraph"/>
+        <w:shd w:val="clear" w:color="auto" w:fill="FFFFFF"/>
+        <w:spacing w:after="0" w:line="285" w:lineRule="atLeast"/>
+        <w:rPr>
+          <w:rFonts w:ascii="Consolas" w:eastAsia="Times New Roman" w:hAnsi="Consolas" w:cs="Consolas"/>
+          <w:color w:val="000000"/>
+          <w:sz w:val="21"/>
+          <w:szCs w:val="21"/>
+        </w:rPr>
+      </w:pPr>
+    </w:p>
+    <w:p>
+      <w:pPr>
+        <w:pStyle w:val="ListParagraph"/>
+      </w:pPr>
+    </w:p>
     <w:p/>
     <w:p>
       <w:pPr>
@@ -13527,6 +14522,7 @@
       </w:pPr>
       <w:bookmarkStart w:id="44" w:name="_Toc487967776"/>
       <w:r>
+        <w:lastRenderedPageBreak/>
         <w:t>Performance Improvements</w:t>
       </w:r>
       <w:bookmarkEnd w:id="44"/>
@@ -13567,7 +14563,6 @@
         </w:numPr>
       </w:pPr>
       <w:r>
-        <w:lastRenderedPageBreak/>
         <w:t>Authentication</w:t>
       </w:r>
     </w:p>
@@ -13638,7 +14633,6 @@
       <w:pPr>
         <w:pStyle w:val="NoSpacing"/>
       </w:pPr>
-      <w:bookmarkStart w:id="47" w:name="_GoBack"/>
       <w:r>
         <w:t>Apache Bench – A CLI tool for load testing</w:t>
       </w:r>
@@ -13664,7 +14658,7 @@
         </w:rPr>
         <w:t xml:space="preserve"> -r -n 100000 -c 1000 </w:t>
       </w:r>
-      <w:hyperlink r:id="rId30" w:history="1">
+      <w:hyperlink r:id="rId31" w:history="1">
         <w:r>
           <w:rPr>
             <w:rStyle w:val="Hyperlink"/>
@@ -13689,7 +14683,6 @@
       <w:r>
         <w:t>-c = concurrent requests</w:t>
       </w:r>
-      <w:bookmarkEnd w:id="47"/>
     </w:p>
     <w:p>
       <w:pPr>
@@ -14107,16 +15100,17 @@
       <w:pPr>
         <w:pStyle w:val="Heading3"/>
       </w:pPr>
-      <w:bookmarkStart w:id="48" w:name="_Toc487967779"/>
+      <w:bookmarkStart w:id="47" w:name="_Toc487967779"/>
       <w:proofErr w:type="spellStart"/>
       <w:r>
+        <w:lastRenderedPageBreak/>
         <w:t>Nodejs</w:t>
       </w:r>
       <w:proofErr w:type="spellEnd"/>
       <w:r>
         <w:t xml:space="preserve"> Memory Model</w:t>
       </w:r>
-      <w:bookmarkEnd w:id="48"/>
+      <w:bookmarkEnd w:id="47"/>
     </w:p>
     <w:p>
       <w:r>
@@ -14139,7 +15133,7 @@
                     <pic:cNvPicPr/>
                   </pic:nvPicPr>
                   <pic:blipFill>
-                    <a:blip r:embed="rId31"/>
+                    <a:blip r:embed="rId32"/>
                     <a:stretch>
                       <a:fillRect/>
                     </a:stretch>
@@ -14161,7 +15155,7 @@
       </w:r>
     </w:p>
     <w:p>
-      <w:hyperlink r:id="rId32" w:history="1">
+      <w:hyperlink r:id="rId33" w:history="1">
         <w:r>
           <w:rPr>
             <w:rStyle w:val="Hyperlink"/>
@@ -14170,7 +15164,300 @@
         </w:r>
       </w:hyperlink>
     </w:p>
-    <w:p/>
+    <w:p>
+      <w:pPr>
+        <w:pStyle w:val="Heading3"/>
+      </w:pPr>
+      <w:r>
+        <w:t>Angular Performance</w:t>
+      </w:r>
+    </w:p>
+    <w:p>
+      <w:pPr>
+        <w:pStyle w:val="ListParagraph"/>
+        <w:numPr>
+          <w:ilvl w:val="0"/>
+          <w:numId w:val="30"/>
+        </w:numPr>
+      </w:pPr>
+      <w:r>
+        <w:t>Always do production build and aot when shipping angular app</w:t>
+      </w:r>
+    </w:p>
+    <w:p>
+      <w:pPr>
+        <w:pStyle w:val="ListParagraph"/>
+        <w:shd w:val="clear" w:color="auto" w:fill="FFFFFF"/>
+        <w:spacing w:after="0" w:line="285" w:lineRule="atLeast"/>
+        <w:rPr>
+          <w:rFonts w:ascii="Consolas" w:eastAsia="Times New Roman" w:hAnsi="Consolas" w:cs="Consolas"/>
+          <w:color w:val="A31515"/>
+          <w:sz w:val="21"/>
+          <w:szCs w:val="21"/>
+        </w:rPr>
+      </w:pPr>
+      <w:proofErr w:type="gramStart"/>
+      <w:r>
+        <w:rPr>
+          <w:rFonts w:ascii="Consolas" w:eastAsia="Times New Roman" w:hAnsi="Consolas" w:cs="Consolas"/>
+          <w:color w:val="A31515"/>
+          <w:sz w:val="21"/>
+          <w:szCs w:val="21"/>
+        </w:rPr>
+        <w:t>ng</w:t>
+      </w:r>
+      <w:proofErr w:type="gramEnd"/>
+      <w:r>
+        <w:rPr>
+          <w:rFonts w:ascii="Consolas" w:eastAsia="Times New Roman" w:hAnsi="Consolas" w:cs="Consolas"/>
+          <w:color w:val="A31515"/>
+          <w:sz w:val="21"/>
+          <w:szCs w:val="21"/>
+        </w:rPr>
+        <w:t xml:space="preserve"> build --aot true --target </w:t>
+      </w:r>
+      <w:r>
+        <w:rPr>
+          <w:rFonts w:ascii="Consolas" w:eastAsia="Times New Roman" w:hAnsi="Consolas" w:cs="Consolas"/>
+          <w:color w:val="A31515"/>
+          <w:sz w:val="21"/>
+          <w:szCs w:val="21"/>
+        </w:rPr>
+        <w:t>–</w:t>
+      </w:r>
+      <w:r>
+        <w:rPr>
+          <w:rFonts w:ascii="Consolas" w:eastAsia="Times New Roman" w:hAnsi="Consolas" w:cs="Consolas"/>
+          <w:color w:val="A31515"/>
+          <w:sz w:val="21"/>
+          <w:szCs w:val="21"/>
+        </w:rPr>
+        <w:t>prod</w:t>
+      </w:r>
+    </w:p>
+    <w:p>
+      <w:pPr>
+        <w:pStyle w:val="ListParagraph"/>
+        <w:shd w:val="clear" w:color="auto" w:fill="FFFFFF"/>
+        <w:spacing w:after="0" w:line="285" w:lineRule="atLeast"/>
+        <w:rPr>
+          <w:rFonts w:ascii="Consolas" w:eastAsia="Times New Roman" w:hAnsi="Consolas" w:cs="Consolas"/>
+          <w:color w:val="A31515"/>
+          <w:sz w:val="21"/>
+          <w:szCs w:val="21"/>
+        </w:rPr>
+      </w:pPr>
+      <w:r>
+        <w:t>AOT =&gt; Ahead-of-time-compilation</w:t>
+      </w:r>
+    </w:p>
+    <w:p>
+      <w:pPr>
+        <w:pStyle w:val="ListParagraph"/>
+        <w:numPr>
+          <w:ilvl w:val="0"/>
+          <w:numId w:val="30"/>
+        </w:numPr>
+        <w:shd w:val="clear" w:color="auto" w:fill="FFFFFF"/>
+        <w:spacing w:after="0" w:line="285" w:lineRule="atLeast"/>
+        <w:rPr>
+          <w:rFonts w:ascii="Consolas" w:eastAsia="Times New Roman" w:hAnsi="Consolas" w:cs="Consolas"/>
+          <w:color w:val="000000"/>
+          <w:sz w:val="21"/>
+          <w:szCs w:val="21"/>
+        </w:rPr>
+      </w:pPr>
+      <w:r>
+        <w:t>Reduce the application size by examining the build output. This can be done by using tools like Source Map Explorer. SME will provide great stats about how each module is contributing to the overall application size. One can examine the output and figure out unused code which can be removed to reduce the app size</w:t>
+      </w:r>
+      <w:r>
+        <w:rPr>
+          <w:rFonts w:ascii="Consolas" w:eastAsia="Times New Roman" w:hAnsi="Consolas" w:cs="Consolas"/>
+          <w:color w:val="000000"/>
+          <w:sz w:val="21"/>
+          <w:szCs w:val="21"/>
+        </w:rPr>
+        <w:t>.</w:t>
+      </w:r>
+    </w:p>
+    <w:p>
+      <w:pPr>
+        <w:pStyle w:val="ListParagraph"/>
+        <w:shd w:val="clear" w:color="auto" w:fill="FFFFFF"/>
+        <w:spacing w:after="0" w:line="285" w:lineRule="atLeast"/>
+        <w:rPr>
+          <w:rFonts w:ascii="Consolas" w:eastAsia="Times New Roman" w:hAnsi="Consolas" w:cs="Consolas"/>
+          <w:color w:val="000000"/>
+          <w:sz w:val="21"/>
+          <w:szCs w:val="21"/>
+        </w:rPr>
+      </w:pPr>
+      <w:r>
+        <w:t>STEPS</w:t>
+      </w:r>
+      <w:r>
+        <w:rPr>
+          <w:rFonts w:ascii="Consolas" w:eastAsia="Times New Roman" w:hAnsi="Consolas" w:cs="Consolas"/>
+          <w:color w:val="000000"/>
+          <w:sz w:val="21"/>
+          <w:szCs w:val="21"/>
+        </w:rPr>
+        <w:t>:</w:t>
+      </w:r>
+    </w:p>
+    <w:p>
+      <w:pPr>
+        <w:pStyle w:val="ListParagraph"/>
+        <w:numPr>
+          <w:ilvl w:val="0"/>
+          <w:numId w:val="31"/>
+        </w:numPr>
+        <w:shd w:val="clear" w:color="auto" w:fill="FFFFFF"/>
+        <w:spacing w:after="0" w:line="285" w:lineRule="atLeast"/>
+      </w:pPr>
+      <w:bookmarkStart w:id="48" w:name="_GoBack"/>
+      <w:r>
+        <w:t>Npm install –g source-map-explorer</w:t>
+      </w:r>
+    </w:p>
+    <w:p>
+      <w:pPr>
+        <w:pStyle w:val="ListParagraph"/>
+        <w:numPr>
+          <w:ilvl w:val="0"/>
+          <w:numId w:val="31"/>
+        </w:numPr>
+        <w:shd w:val="clear" w:color="auto" w:fill="FFFFFF"/>
+        <w:spacing w:after="0" w:line="285" w:lineRule="atLeast"/>
+      </w:pPr>
+      <w:r>
+        <w:t>ng build --target -prod -</w:t>
+      </w:r>
+      <w:proofErr w:type="spellStart"/>
+      <w:r>
+        <w:t>sm</w:t>
+      </w:r>
+      <w:proofErr w:type="spellEnd"/>
+    </w:p>
+    <w:p>
+      <w:pPr>
+        <w:pStyle w:val="ListParagraph"/>
+        <w:numPr>
+          <w:ilvl w:val="0"/>
+          <w:numId w:val="31"/>
+        </w:numPr>
+        <w:shd w:val="clear" w:color="auto" w:fill="FFFFFF"/>
+        <w:spacing w:after="0" w:line="285" w:lineRule="atLeast"/>
+      </w:pPr>
+      <w:r>
+        <w:t>CD to output directory</w:t>
+      </w:r>
+    </w:p>
+    <w:p>
+      <w:pPr>
+        <w:pStyle w:val="ListParagraph"/>
+        <w:numPr>
+          <w:ilvl w:val="0"/>
+          <w:numId w:val="31"/>
+        </w:numPr>
+        <w:shd w:val="clear" w:color="auto" w:fill="FFFFFF"/>
+        <w:spacing w:after="0" w:line="285" w:lineRule="atLeast"/>
+      </w:pPr>
+      <w:r>
+        <w:t>Type : source-map-explorer vendor*</w:t>
+      </w:r>
+    </w:p>
+    <w:p>
+      <w:pPr>
+        <w:pStyle w:val="ListParagraph"/>
+        <w:numPr>
+          <w:ilvl w:val="0"/>
+          <w:numId w:val="31"/>
+        </w:numPr>
+        <w:shd w:val="clear" w:color="auto" w:fill="FFFFFF"/>
+        <w:spacing w:after="0" w:line="285" w:lineRule="atLeast"/>
+        <w:rPr>
+          <w:rFonts w:ascii="Consolas" w:eastAsia="Times New Roman" w:hAnsi="Consolas" w:cs="Consolas"/>
+          <w:color w:val="000000"/>
+          <w:sz w:val="21"/>
+          <w:szCs w:val="21"/>
+        </w:rPr>
+      </w:pPr>
+      <w:r>
+        <w:t>It will open browser</w:t>
+      </w:r>
+      <w:bookmarkEnd w:id="48"/>
+      <w:r>
+        <w:rPr>
+          <w:rFonts w:ascii="Consolas" w:eastAsia="Times New Roman" w:hAnsi="Consolas" w:cs="Consolas"/>
+          <w:color w:val="000000"/>
+          <w:sz w:val="21"/>
+          <w:szCs w:val="21"/>
+        </w:rPr>
+        <w:t>:</w:t>
+      </w:r>
+    </w:p>
+    <w:p>
+      <w:pPr>
+        <w:pStyle w:val="ListParagraph"/>
+        <w:shd w:val="clear" w:color="auto" w:fill="FFFFFF"/>
+        <w:spacing w:after="0" w:line="285" w:lineRule="atLeast"/>
+        <w:ind w:left="1080"/>
+        <w:rPr>
+          <w:rFonts w:ascii="Consolas" w:eastAsia="Times New Roman" w:hAnsi="Consolas" w:cs="Consolas"/>
+          <w:color w:val="000000"/>
+          <w:sz w:val="21"/>
+          <w:szCs w:val="21"/>
+        </w:rPr>
+      </w:pPr>
+      <w:r>
+        <w:rPr>
+          <w:noProof/>
+        </w:rPr>
+        <w:lastRenderedPageBreak/>
+        <w:drawing>
+          <wp:inline distT="0" distB="0" distL="0" distR="0" wp14:anchorId="0071489F" wp14:editId="2906B5F5">
+            <wp:extent cx="5943600" cy="2868930"/>
+            <wp:effectExtent l="0" t="0" r="0" b="7620"/>
+            <wp:docPr id="4" name="Picture 4"/>
+            <wp:cNvGraphicFramePr>
+              <a:graphicFrameLocks xmlns:a="http://schemas.openxmlformats.org/drawingml/2006/main" noChangeAspect="1"/>
+            </wp:cNvGraphicFramePr>
+            <a:graphic xmlns:a="http://schemas.openxmlformats.org/drawingml/2006/main">
+              <a:graphicData uri="http://schemas.openxmlformats.org/drawingml/2006/picture">
+                <pic:pic xmlns:pic="http://schemas.openxmlformats.org/drawingml/2006/picture">
+                  <pic:nvPicPr>
+                    <pic:cNvPr id="0" name=""/>
+                    <pic:cNvPicPr/>
+                  </pic:nvPicPr>
+                  <pic:blipFill>
+                    <a:blip r:embed="rId34"/>
+                    <a:stretch>
+                      <a:fillRect/>
+                    </a:stretch>
+                  </pic:blipFill>
+                  <pic:spPr>
+                    <a:xfrm>
+                      <a:off x="0" y="0"/>
+                      <a:ext cx="5943600" cy="2868930"/>
+                    </a:xfrm>
+                    <a:prstGeom prst="rect">
+                      <a:avLst/>
+                    </a:prstGeom>
+                  </pic:spPr>
+                </pic:pic>
+              </a:graphicData>
+            </a:graphic>
+          </wp:inline>
+        </w:drawing>
+      </w:r>
+    </w:p>
+    <w:p>
+      <w:pPr>
+        <w:pStyle w:val="ListParagraph"/>
+        <w:ind w:left="1440"/>
+      </w:pPr>
+    </w:p>
     <w:p>
       <w:pPr>
         <w:pStyle w:val="Heading3"/>
@@ -14269,6 +15556,7 @@
       </w:pPr>
       <w:bookmarkStart w:id="50" w:name="_Toc487967781"/>
       <w:r>
+        <w:lastRenderedPageBreak/>
         <w:t>Form Designer Client</w:t>
       </w:r>
       <w:bookmarkEnd w:id="50"/>
@@ -14282,26 +15570,6 @@
         <w:t>General</w:t>
       </w:r>
       <w:bookmarkEnd w:id="51"/>
-    </w:p>
-    <w:p>
-      <w:pPr>
-        <w:pStyle w:val="Heading1"/>
-      </w:pPr>
-    </w:p>
-    <w:p>
-      <w:pPr>
-        <w:pStyle w:val="Heading1"/>
-      </w:pPr>
-    </w:p>
-    <w:p>
-      <w:pPr>
-        <w:pStyle w:val="Heading1"/>
-      </w:pPr>
-    </w:p>
-    <w:p>
-      <w:pPr>
-        <w:pStyle w:val="Heading1"/>
-      </w:pPr>
     </w:p>
     <w:p>
       <w:pPr>
@@ -14528,7 +15796,6 @@
         <w:rPr>
           <w:noProof/>
         </w:rPr>
-        <w:lastRenderedPageBreak/>
         <mc:AlternateContent>
           <mc:Choice Requires="wps">
             <w:drawing>
@@ -14683,7 +15950,7 @@
                     </pic:cNvPicPr>
                   </pic:nvPicPr>
                   <pic:blipFill>
-                    <a:blip r:embed="rId33" cstate="print">
+                    <a:blip r:embed="rId35" cstate="print">
                       <a:extLst>
                         <a:ext uri="{28A0092B-C50C-407E-A947-70E740481C1C}">
                           <a14:useLocalDpi xmlns:a14="http://schemas.microsoft.com/office/drawing/2010/main" val="0"/>
@@ -16745,6 +18012,119 @@
     </w:lvl>
   </w:abstractNum>
   <w:abstractNum w:abstractNumId="4">
+    <w:nsid w:val="0E952800"/>
+    <w:multiLevelType w:val="hybridMultilevel"/>
+    <w:tmpl w:val="7228FC90"/>
+    <w:lvl w:ilvl="0" w:tplc="04090001">
+      <w:start w:val="1"/>
+      <w:numFmt w:val="bullet"/>
+      <w:lvlText w:val=""/>
+      <w:lvlJc w:val="left"/>
+      <w:pPr>
+        <w:ind w:left="720" w:hanging="360"/>
+      </w:pPr>
+      <w:rPr>
+        <w:rFonts w:ascii="Symbol" w:hAnsi="Symbol" w:hint="default"/>
+      </w:rPr>
+    </w:lvl>
+    <w:lvl w:ilvl="1" w:tplc="04090003" w:tentative="1">
+      <w:start w:val="1"/>
+      <w:numFmt w:val="bullet"/>
+      <w:lvlText w:val="o"/>
+      <w:lvlJc w:val="left"/>
+      <w:pPr>
+        <w:ind w:left="1440" w:hanging="360"/>
+      </w:pPr>
+      <w:rPr>
+        <w:rFonts w:ascii="Courier New" w:hAnsi="Courier New" w:cs="Courier New" w:hint="default"/>
+      </w:rPr>
+    </w:lvl>
+    <w:lvl w:ilvl="2" w:tplc="04090005" w:tentative="1">
+      <w:start w:val="1"/>
+      <w:numFmt w:val="bullet"/>
+      <w:lvlText w:val=""/>
+      <w:lvlJc w:val="left"/>
+      <w:pPr>
+        <w:ind w:left="2160" w:hanging="360"/>
+      </w:pPr>
+      <w:rPr>
+        <w:rFonts w:ascii="Wingdings" w:hAnsi="Wingdings" w:hint="default"/>
+      </w:rPr>
+    </w:lvl>
+    <w:lvl w:ilvl="3" w:tplc="04090001" w:tentative="1">
+      <w:start w:val="1"/>
+      <w:numFmt w:val="bullet"/>
+      <w:lvlText w:val=""/>
+      <w:lvlJc w:val="left"/>
+      <w:pPr>
+        <w:ind w:left="2880" w:hanging="360"/>
+      </w:pPr>
+      <w:rPr>
+        <w:rFonts w:ascii="Symbol" w:hAnsi="Symbol" w:hint="default"/>
+      </w:rPr>
+    </w:lvl>
+    <w:lvl w:ilvl="4" w:tplc="04090003" w:tentative="1">
+      <w:start w:val="1"/>
+      <w:numFmt w:val="bullet"/>
+      <w:lvlText w:val="o"/>
+      <w:lvlJc w:val="left"/>
+      <w:pPr>
+        <w:ind w:left="3600" w:hanging="360"/>
+      </w:pPr>
+      <w:rPr>
+        <w:rFonts w:ascii="Courier New" w:hAnsi="Courier New" w:cs="Courier New" w:hint="default"/>
+      </w:rPr>
+    </w:lvl>
+    <w:lvl w:ilvl="5" w:tplc="04090005" w:tentative="1">
+      <w:start w:val="1"/>
+      <w:numFmt w:val="bullet"/>
+      <w:lvlText w:val=""/>
+      <w:lvlJc w:val="left"/>
+      <w:pPr>
+        <w:ind w:left="4320" w:hanging="360"/>
+      </w:pPr>
+      <w:rPr>
+        <w:rFonts w:ascii="Wingdings" w:hAnsi="Wingdings" w:hint="default"/>
+      </w:rPr>
+    </w:lvl>
+    <w:lvl w:ilvl="6" w:tplc="04090001" w:tentative="1">
+      <w:start w:val="1"/>
+      <w:numFmt w:val="bullet"/>
+      <w:lvlText w:val=""/>
+      <w:lvlJc w:val="left"/>
+      <w:pPr>
+        <w:ind w:left="5040" w:hanging="360"/>
+      </w:pPr>
+      <w:rPr>
+        <w:rFonts w:ascii="Symbol" w:hAnsi="Symbol" w:hint="default"/>
+      </w:rPr>
+    </w:lvl>
+    <w:lvl w:ilvl="7" w:tplc="04090003" w:tentative="1">
+      <w:start w:val="1"/>
+      <w:numFmt w:val="bullet"/>
+      <w:lvlText w:val="o"/>
+      <w:lvlJc w:val="left"/>
+      <w:pPr>
+        <w:ind w:left="5760" w:hanging="360"/>
+      </w:pPr>
+      <w:rPr>
+        <w:rFonts w:ascii="Courier New" w:hAnsi="Courier New" w:cs="Courier New" w:hint="default"/>
+      </w:rPr>
+    </w:lvl>
+    <w:lvl w:ilvl="8" w:tplc="04090005" w:tentative="1">
+      <w:start w:val="1"/>
+      <w:numFmt w:val="bullet"/>
+      <w:lvlText w:val=""/>
+      <w:lvlJc w:val="left"/>
+      <w:pPr>
+        <w:ind w:left="6480" w:hanging="360"/>
+      </w:pPr>
+      <w:rPr>
+        <w:rFonts w:ascii="Wingdings" w:hAnsi="Wingdings" w:hint="default"/>
+      </w:rPr>
+    </w:lvl>
+  </w:abstractNum>
+  <w:abstractNum w:abstractNumId="5">
     <w:nsid w:val="0EC42F15"/>
     <w:multiLevelType w:val="hybridMultilevel"/>
     <w:tmpl w:val="E7926122"/>
@@ -16857,7 +18237,7 @@
       </w:rPr>
     </w:lvl>
   </w:abstractNum>
-  <w:abstractNum w:abstractNumId="5">
+  <w:abstractNum w:abstractNumId="6">
     <w:nsid w:val="0FF97D3F"/>
     <w:multiLevelType w:val="hybridMultilevel"/>
     <w:tmpl w:val="BEA8B3A0"/>
@@ -16946,7 +18326,7 @@
       </w:pPr>
     </w:lvl>
   </w:abstractNum>
-  <w:abstractNum w:abstractNumId="6">
+  <w:abstractNum w:abstractNumId="7">
     <w:nsid w:val="17E14BE0"/>
     <w:multiLevelType w:val="hybridMultilevel"/>
     <w:tmpl w:val="57C6E0C2"/>
@@ -17035,7 +18415,7 @@
       </w:pPr>
     </w:lvl>
   </w:abstractNum>
-  <w:abstractNum w:abstractNumId="7">
+  <w:abstractNum w:abstractNumId="8">
     <w:nsid w:val="1F9711DC"/>
     <w:multiLevelType w:val="hybridMultilevel"/>
     <w:tmpl w:val="84808D70"/>
@@ -17124,7 +18504,7 @@
       </w:pPr>
     </w:lvl>
   </w:abstractNum>
-  <w:abstractNum w:abstractNumId="8">
+  <w:abstractNum w:abstractNumId="9">
     <w:nsid w:val="260C44FB"/>
     <w:multiLevelType w:val="hybridMultilevel"/>
     <w:tmpl w:val="49C2050E"/>
@@ -17213,7 +18593,7 @@
       </w:pPr>
     </w:lvl>
   </w:abstractNum>
-  <w:abstractNum w:abstractNumId="9">
+  <w:abstractNum w:abstractNumId="10">
     <w:nsid w:val="27B45E48"/>
     <w:multiLevelType w:val="hybridMultilevel"/>
     <w:tmpl w:val="8E4A4ACA"/>
@@ -17302,7 +18682,7 @@
       </w:pPr>
     </w:lvl>
   </w:abstractNum>
-  <w:abstractNum w:abstractNumId="10">
+  <w:abstractNum w:abstractNumId="11">
     <w:nsid w:val="304D2EF9"/>
     <w:multiLevelType w:val="hybridMultilevel"/>
     <w:tmpl w:val="EECE0DCC"/>
@@ -17391,7 +18771,120 @@
       </w:pPr>
     </w:lvl>
   </w:abstractNum>
-  <w:abstractNum w:abstractNumId="11">
+  <w:abstractNum w:abstractNumId="12">
+    <w:nsid w:val="30823284"/>
+    <w:multiLevelType w:val="hybridMultilevel"/>
+    <w:tmpl w:val="59BAB9E0"/>
+    <w:lvl w:ilvl="0" w:tplc="04090001">
+      <w:start w:val="1"/>
+      <w:numFmt w:val="bullet"/>
+      <w:lvlText w:val=""/>
+      <w:lvlJc w:val="left"/>
+      <w:pPr>
+        <w:ind w:left="924" w:hanging="360"/>
+      </w:pPr>
+      <w:rPr>
+        <w:rFonts w:ascii="Symbol" w:hAnsi="Symbol" w:hint="default"/>
+      </w:rPr>
+    </w:lvl>
+    <w:lvl w:ilvl="1" w:tplc="04090003" w:tentative="1">
+      <w:start w:val="1"/>
+      <w:numFmt w:val="bullet"/>
+      <w:lvlText w:val="o"/>
+      <w:lvlJc w:val="left"/>
+      <w:pPr>
+        <w:ind w:left="1644" w:hanging="360"/>
+      </w:pPr>
+      <w:rPr>
+        <w:rFonts w:ascii="Courier New" w:hAnsi="Courier New" w:cs="Courier New" w:hint="default"/>
+      </w:rPr>
+    </w:lvl>
+    <w:lvl w:ilvl="2" w:tplc="04090005" w:tentative="1">
+      <w:start w:val="1"/>
+      <w:numFmt w:val="bullet"/>
+      <w:lvlText w:val=""/>
+      <w:lvlJc w:val="left"/>
+      <w:pPr>
+        <w:ind w:left="2364" w:hanging="360"/>
+      </w:pPr>
+      <w:rPr>
+        <w:rFonts w:ascii="Wingdings" w:hAnsi="Wingdings" w:hint="default"/>
+      </w:rPr>
+    </w:lvl>
+    <w:lvl w:ilvl="3" w:tplc="04090001" w:tentative="1">
+      <w:start w:val="1"/>
+      <w:numFmt w:val="bullet"/>
+      <w:lvlText w:val=""/>
+      <w:lvlJc w:val="left"/>
+      <w:pPr>
+        <w:ind w:left="3084" w:hanging="360"/>
+      </w:pPr>
+      <w:rPr>
+        <w:rFonts w:ascii="Symbol" w:hAnsi="Symbol" w:hint="default"/>
+      </w:rPr>
+    </w:lvl>
+    <w:lvl w:ilvl="4" w:tplc="04090003" w:tentative="1">
+      <w:start w:val="1"/>
+      <w:numFmt w:val="bullet"/>
+      <w:lvlText w:val="o"/>
+      <w:lvlJc w:val="left"/>
+      <w:pPr>
+        <w:ind w:left="3804" w:hanging="360"/>
+      </w:pPr>
+      <w:rPr>
+        <w:rFonts w:ascii="Courier New" w:hAnsi="Courier New" w:cs="Courier New" w:hint="default"/>
+      </w:rPr>
+    </w:lvl>
+    <w:lvl w:ilvl="5" w:tplc="04090005" w:tentative="1">
+      <w:start w:val="1"/>
+      <w:numFmt w:val="bullet"/>
+      <w:lvlText w:val=""/>
+      <w:lvlJc w:val="left"/>
+      <w:pPr>
+        <w:ind w:left="4524" w:hanging="360"/>
+      </w:pPr>
+      <w:rPr>
+        <w:rFonts w:ascii="Wingdings" w:hAnsi="Wingdings" w:hint="default"/>
+      </w:rPr>
+    </w:lvl>
+    <w:lvl w:ilvl="6" w:tplc="04090001" w:tentative="1">
+      <w:start w:val="1"/>
+      <w:numFmt w:val="bullet"/>
+      <w:lvlText w:val=""/>
+      <w:lvlJc w:val="left"/>
+      <w:pPr>
+        <w:ind w:left="5244" w:hanging="360"/>
+      </w:pPr>
+      <w:rPr>
+        <w:rFonts w:ascii="Symbol" w:hAnsi="Symbol" w:hint="default"/>
+      </w:rPr>
+    </w:lvl>
+    <w:lvl w:ilvl="7" w:tplc="04090003" w:tentative="1">
+      <w:start w:val="1"/>
+      <w:numFmt w:val="bullet"/>
+      <w:lvlText w:val="o"/>
+      <w:lvlJc w:val="left"/>
+      <w:pPr>
+        <w:ind w:left="5964" w:hanging="360"/>
+      </w:pPr>
+      <w:rPr>
+        <w:rFonts w:ascii="Courier New" w:hAnsi="Courier New" w:cs="Courier New" w:hint="default"/>
+      </w:rPr>
+    </w:lvl>
+    <w:lvl w:ilvl="8" w:tplc="04090005" w:tentative="1">
+      <w:start w:val="1"/>
+      <w:numFmt w:val="bullet"/>
+      <w:lvlText w:val=""/>
+      <w:lvlJc w:val="left"/>
+      <w:pPr>
+        <w:ind w:left="6684" w:hanging="360"/>
+      </w:pPr>
+      <w:rPr>
+        <w:rFonts w:ascii="Wingdings" w:hAnsi="Wingdings" w:hint="default"/>
+      </w:rPr>
+    </w:lvl>
+  </w:abstractNum>
+  <w:abstractNum w:abstractNumId="13">
     <w:nsid w:val="3B207C90"/>
     <w:multiLevelType w:val="hybridMultilevel"/>
     <w:tmpl w:val="D0028B58"/>
@@ -17504,10 +18997,10 @@
       </w:rPr>
     </w:lvl>
   </w:abstractNum>
-  <w:abstractNum w:abstractNumId="12">
+  <w:abstractNum w:abstractNumId="14">
     <w:nsid w:val="45896508"/>
     <w:multiLevelType w:val="hybridMultilevel"/>
-    <w:tmpl w:val="B3D45784"/>
+    <w:tmpl w:val="AF3E5EB0"/>
     <w:lvl w:ilvl="0" w:tplc="0409000F">
       <w:start w:val="1"/>
       <w:numFmt w:val="decimal"/>
@@ -17593,7 +19086,7 @@
       </w:pPr>
     </w:lvl>
   </w:abstractNum>
-  <w:abstractNum w:abstractNumId="13">
+  <w:abstractNum w:abstractNumId="15">
     <w:nsid w:val="46091489"/>
     <w:multiLevelType w:val="hybridMultilevel"/>
     <w:tmpl w:val="235024EA"/>
@@ -17706,7 +19199,96 @@
       </w:rPr>
     </w:lvl>
   </w:abstractNum>
-  <w:abstractNum w:abstractNumId="14">
+  <w:abstractNum w:abstractNumId="16">
+    <w:nsid w:val="50911DC0"/>
+    <w:multiLevelType w:val="hybridMultilevel"/>
+    <w:tmpl w:val="8422AF3A"/>
+    <w:lvl w:ilvl="0" w:tplc="30D26052">
+      <w:start w:val="1"/>
+      <w:numFmt w:val="decimal"/>
+      <w:lvlText w:val="%1."/>
+      <w:lvlJc w:val="left"/>
+      <w:pPr>
+        <w:ind w:left="1080" w:hanging="360"/>
+      </w:pPr>
+      <w:rPr>
+        <w:rFonts w:hint="default"/>
+      </w:rPr>
+    </w:lvl>
+    <w:lvl w:ilvl="1" w:tplc="04090019" w:tentative="1">
+      <w:start w:val="1"/>
+      <w:numFmt w:val="lowerLetter"/>
+      <w:lvlText w:val="%2."/>
+      <w:lvlJc w:val="left"/>
+      <w:pPr>
+        <w:ind w:left="1800" w:hanging="360"/>
+      </w:pPr>
+    </w:lvl>
+    <w:lvl w:ilvl="2" w:tplc="0409001B" w:tentative="1">
+      <w:start w:val="1"/>
+      <w:numFmt w:val="lowerRoman"/>
+      <w:lvlText w:val="%3."/>
+      <w:lvlJc w:val="right"/>
+      <w:pPr>
+        <w:ind w:left="2520" w:hanging="180"/>
+      </w:pPr>
+    </w:lvl>
+    <w:lvl w:ilvl="3" w:tplc="0409000F" w:tentative="1">
+      <w:start w:val="1"/>
+      <w:numFmt w:val="decimal"/>
+      <w:lvlText w:val="%4."/>
+      <w:lvlJc w:val="left"/>
+      <w:pPr>
+        <w:ind w:left="3240" w:hanging="360"/>
+      </w:pPr>
+    </w:lvl>
+    <w:lvl w:ilvl="4" w:tplc="04090019" w:tentative="1">
+      <w:start w:val="1"/>
+      <w:numFmt w:val="lowerLetter"/>
+      <w:lvlText w:val="%5."/>
+      <w:lvlJc w:val="left"/>
+      <w:pPr>
+        <w:ind w:left="3960" w:hanging="360"/>
+      </w:pPr>
+    </w:lvl>
+    <w:lvl w:ilvl="5" w:tplc="0409001B" w:tentative="1">
+      <w:start w:val="1"/>
+      <w:numFmt w:val="lowerRoman"/>
+      <w:lvlText w:val="%6."/>
+      <w:lvlJc w:val="right"/>
+      <w:pPr>
+        <w:ind w:left="4680" w:hanging="180"/>
+      </w:pPr>
+    </w:lvl>
+    <w:lvl w:ilvl="6" w:tplc="0409000F" w:tentative="1">
+      <w:start w:val="1"/>
+      <w:numFmt w:val="decimal"/>
+      <w:lvlText w:val="%7."/>
+      <w:lvlJc w:val="left"/>
+      <w:pPr>
+        <w:ind w:left="5400" w:hanging="360"/>
+      </w:pPr>
+    </w:lvl>
+    <w:lvl w:ilvl="7" w:tplc="04090019" w:tentative="1">
+      <w:start w:val="1"/>
+      <w:numFmt w:val="lowerLetter"/>
+      <w:lvlText w:val="%8."/>
+      <w:lvlJc w:val="left"/>
+      <w:pPr>
+        <w:ind w:left="6120" w:hanging="360"/>
+      </w:pPr>
+    </w:lvl>
+    <w:lvl w:ilvl="8" w:tplc="0409001B" w:tentative="1">
+      <w:start w:val="1"/>
+      <w:numFmt w:val="lowerRoman"/>
+      <w:lvlText w:val="%9."/>
+      <w:lvlJc w:val="right"/>
+      <w:pPr>
+        <w:ind w:left="6840" w:hanging="180"/>
+      </w:pPr>
+    </w:lvl>
+  </w:abstractNum>
+  <w:abstractNum w:abstractNumId="17">
     <w:nsid w:val="511F5D19"/>
     <w:multiLevelType w:val="hybridMultilevel"/>
     <w:tmpl w:val="7F44E826"/>
@@ -17795,7 +19377,7 @@
       </w:pPr>
     </w:lvl>
   </w:abstractNum>
-  <w:abstractNum w:abstractNumId="15">
+  <w:abstractNum w:abstractNumId="18">
     <w:nsid w:val="53C7404B"/>
     <w:multiLevelType w:val="hybridMultilevel"/>
     <w:tmpl w:val="D50CE3A2"/>
@@ -17884,7 +19466,96 @@
       </w:pPr>
     </w:lvl>
   </w:abstractNum>
-  <w:abstractNum w:abstractNumId="16">
+  <w:abstractNum w:abstractNumId="19">
+    <w:nsid w:val="5B5A4B32"/>
+    <w:multiLevelType w:val="hybridMultilevel"/>
+    <w:tmpl w:val="E64CA93C"/>
+    <w:lvl w:ilvl="0" w:tplc="0409000F">
+      <w:start w:val="1"/>
+      <w:numFmt w:val="decimal"/>
+      <w:lvlText w:val="%1."/>
+      <w:lvlJc w:val="left"/>
+      <w:pPr>
+        <w:ind w:left="720" w:hanging="360"/>
+      </w:pPr>
+      <w:rPr>
+        <w:rFonts w:hint="default"/>
+      </w:rPr>
+    </w:lvl>
+    <w:lvl w:ilvl="1" w:tplc="04090019" w:tentative="1">
+      <w:start w:val="1"/>
+      <w:numFmt w:val="lowerLetter"/>
+      <w:lvlText w:val="%2."/>
+      <w:lvlJc w:val="left"/>
+      <w:pPr>
+        <w:ind w:left="1440" w:hanging="360"/>
+      </w:pPr>
+    </w:lvl>
+    <w:lvl w:ilvl="2" w:tplc="0409001B" w:tentative="1">
+      <w:start w:val="1"/>
+      <w:numFmt w:val="lowerRoman"/>
+      <w:lvlText w:val="%3."/>
+      <w:lvlJc w:val="right"/>
+      <w:pPr>
+        <w:ind w:left="2160" w:hanging="180"/>
+      </w:pPr>
+    </w:lvl>
+    <w:lvl w:ilvl="3" w:tplc="0409000F" w:tentative="1">
+      <w:start w:val="1"/>
+      <w:numFmt w:val="decimal"/>
+      <w:lvlText w:val="%4."/>
+      <w:lvlJc w:val="left"/>
+      <w:pPr>
+        <w:ind w:left="2880" w:hanging="360"/>
+      </w:pPr>
+    </w:lvl>
+    <w:lvl w:ilvl="4" w:tplc="04090019" w:tentative="1">
+      <w:start w:val="1"/>
+      <w:numFmt w:val="lowerLetter"/>
+      <w:lvlText w:val="%5."/>
+      <w:lvlJc w:val="left"/>
+      <w:pPr>
+        <w:ind w:left="3600" w:hanging="360"/>
+      </w:pPr>
+    </w:lvl>
+    <w:lvl w:ilvl="5" w:tplc="0409001B" w:tentative="1">
+      <w:start w:val="1"/>
+      <w:numFmt w:val="lowerRoman"/>
+      <w:lvlText w:val="%6."/>
+      <w:lvlJc w:val="right"/>
+      <w:pPr>
+        <w:ind w:left="4320" w:hanging="180"/>
+      </w:pPr>
+    </w:lvl>
+    <w:lvl w:ilvl="6" w:tplc="0409000F" w:tentative="1">
+      <w:start w:val="1"/>
+      <w:numFmt w:val="decimal"/>
+      <w:lvlText w:val="%7."/>
+      <w:lvlJc w:val="left"/>
+      <w:pPr>
+        <w:ind w:left="5040" w:hanging="360"/>
+      </w:pPr>
+    </w:lvl>
+    <w:lvl w:ilvl="7" w:tplc="04090019" w:tentative="1">
+      <w:start w:val="1"/>
+      <w:numFmt w:val="lowerLetter"/>
+      <w:lvlText w:val="%8."/>
+      <w:lvlJc w:val="left"/>
+      <w:pPr>
+        <w:ind w:left="5760" w:hanging="360"/>
+      </w:pPr>
+    </w:lvl>
+    <w:lvl w:ilvl="8" w:tplc="0409001B" w:tentative="1">
+      <w:start w:val="1"/>
+      <w:numFmt w:val="lowerRoman"/>
+      <w:lvlText w:val="%9."/>
+      <w:lvlJc w:val="right"/>
+      <w:pPr>
+        <w:ind w:left="6480" w:hanging="180"/>
+      </w:pPr>
+    </w:lvl>
+  </w:abstractNum>
+  <w:abstractNum w:abstractNumId="20">
     <w:nsid w:val="5F6C6DC3"/>
     <w:multiLevelType w:val="hybridMultilevel"/>
     <w:tmpl w:val="7430D094"/>
@@ -17973,7 +19644,7 @@
       </w:pPr>
     </w:lvl>
   </w:abstractNum>
-  <w:abstractNum w:abstractNumId="17">
+  <w:abstractNum w:abstractNumId="21">
     <w:nsid w:val="5FDA7960"/>
     <w:multiLevelType w:val="hybridMultilevel"/>
     <w:tmpl w:val="6908E808"/>
@@ -18062,7 +19733,7 @@
       </w:pPr>
     </w:lvl>
   </w:abstractNum>
-  <w:abstractNum w:abstractNumId="18">
+  <w:abstractNum w:abstractNumId="22">
     <w:nsid w:val="63DB0B03"/>
     <w:multiLevelType w:val="hybridMultilevel"/>
     <w:tmpl w:val="0F965324"/>
@@ -18151,7 +19822,7 @@
       </w:pPr>
     </w:lvl>
   </w:abstractNum>
-  <w:abstractNum w:abstractNumId="19">
+  <w:abstractNum w:abstractNumId="23">
     <w:nsid w:val="65361CE6"/>
     <w:multiLevelType w:val="hybridMultilevel"/>
     <w:tmpl w:val="04FC8906"/>
@@ -18240,7 +19911,7 @@
       </w:pPr>
     </w:lvl>
   </w:abstractNum>
-  <w:abstractNum w:abstractNumId="20">
+  <w:abstractNum w:abstractNumId="24">
     <w:nsid w:val="6A2138DE"/>
     <w:multiLevelType w:val="hybridMultilevel"/>
     <w:tmpl w:val="8C566344"/>
@@ -18329,7 +20000,7 @@
       </w:pPr>
     </w:lvl>
   </w:abstractNum>
-  <w:abstractNum w:abstractNumId="21">
+  <w:abstractNum w:abstractNumId="25">
     <w:nsid w:val="6BCB1FD1"/>
     <w:multiLevelType w:val="hybridMultilevel"/>
     <w:tmpl w:val="FD125AA4"/>
@@ -18418,7 +20089,7 @@
       </w:pPr>
     </w:lvl>
   </w:abstractNum>
-  <w:abstractNum w:abstractNumId="22">
+  <w:abstractNum w:abstractNumId="26">
     <w:nsid w:val="743C6ABE"/>
     <w:multiLevelType w:val="hybridMultilevel"/>
     <w:tmpl w:val="1374B5DE"/>
@@ -18507,7 +20178,7 @@
       </w:pPr>
     </w:lvl>
   </w:abstractNum>
-  <w:abstractNum w:abstractNumId="23">
+  <w:abstractNum w:abstractNumId="27">
     <w:nsid w:val="796325F9"/>
     <w:multiLevelType w:val="hybridMultilevel"/>
     <w:tmpl w:val="3CFAD6E6"/>
@@ -18596,7 +20267,7 @@
       </w:pPr>
     </w:lvl>
   </w:abstractNum>
-  <w:abstractNum w:abstractNumId="24">
+  <w:abstractNum w:abstractNumId="28">
     <w:nsid w:val="79D7082C"/>
     <w:multiLevelType w:val="hybridMultilevel"/>
     <w:tmpl w:val="E95E5E66"/>
@@ -18685,7 +20356,7 @@
       </w:pPr>
     </w:lvl>
   </w:abstractNum>
-  <w:abstractNum w:abstractNumId="25">
+  <w:abstractNum w:abstractNumId="29">
     <w:nsid w:val="7BB21D03"/>
     <w:multiLevelType w:val="hybridMultilevel"/>
     <w:tmpl w:val="222071C8"/>
@@ -18774,62 +20445,151 @@
       </w:pPr>
     </w:lvl>
   </w:abstractNum>
+  <w:abstractNum w:abstractNumId="30">
+    <w:nsid w:val="7C5F19B5"/>
+    <w:multiLevelType w:val="hybridMultilevel"/>
+    <w:tmpl w:val="CF207AFC"/>
+    <w:lvl w:ilvl="0" w:tplc="0409000F">
+      <w:start w:val="1"/>
+      <w:numFmt w:val="decimal"/>
+      <w:lvlText w:val="%1."/>
+      <w:lvlJc w:val="left"/>
+      <w:pPr>
+        <w:ind w:left="720" w:hanging="360"/>
+      </w:pPr>
+      <w:rPr>
+        <w:rFonts w:hint="default"/>
+      </w:rPr>
+    </w:lvl>
+    <w:lvl w:ilvl="1" w:tplc="04090019" w:tentative="1">
+      <w:start w:val="1"/>
+      <w:numFmt w:val="lowerLetter"/>
+      <w:lvlText w:val="%2."/>
+      <w:lvlJc w:val="left"/>
+      <w:pPr>
+        <w:ind w:left="1440" w:hanging="360"/>
+      </w:pPr>
+    </w:lvl>
+    <w:lvl w:ilvl="2" w:tplc="0409001B" w:tentative="1">
+      <w:start w:val="1"/>
+      <w:numFmt w:val="lowerRoman"/>
+      <w:lvlText w:val="%3."/>
+      <w:lvlJc w:val="right"/>
+      <w:pPr>
+        <w:ind w:left="2160" w:hanging="180"/>
+      </w:pPr>
+    </w:lvl>
+    <w:lvl w:ilvl="3" w:tplc="0409000F" w:tentative="1">
+      <w:start w:val="1"/>
+      <w:numFmt w:val="decimal"/>
+      <w:lvlText w:val="%4."/>
+      <w:lvlJc w:val="left"/>
+      <w:pPr>
+        <w:ind w:left="2880" w:hanging="360"/>
+      </w:pPr>
+    </w:lvl>
+    <w:lvl w:ilvl="4" w:tplc="04090019" w:tentative="1">
+      <w:start w:val="1"/>
+      <w:numFmt w:val="lowerLetter"/>
+      <w:lvlText w:val="%5."/>
+      <w:lvlJc w:val="left"/>
+      <w:pPr>
+        <w:ind w:left="3600" w:hanging="360"/>
+      </w:pPr>
+    </w:lvl>
+    <w:lvl w:ilvl="5" w:tplc="0409001B" w:tentative="1">
+      <w:start w:val="1"/>
+      <w:numFmt w:val="lowerRoman"/>
+      <w:lvlText w:val="%6."/>
+      <w:lvlJc w:val="right"/>
+      <w:pPr>
+        <w:ind w:left="4320" w:hanging="180"/>
+      </w:pPr>
+    </w:lvl>
+    <w:lvl w:ilvl="6" w:tplc="0409000F" w:tentative="1">
+      <w:start w:val="1"/>
+      <w:numFmt w:val="decimal"/>
+      <w:lvlText w:val="%7."/>
+      <w:lvlJc w:val="left"/>
+      <w:pPr>
+        <w:ind w:left="5040" w:hanging="360"/>
+      </w:pPr>
+    </w:lvl>
+    <w:lvl w:ilvl="7" w:tplc="04090019" w:tentative="1">
+      <w:start w:val="1"/>
+      <w:numFmt w:val="lowerLetter"/>
+      <w:lvlText w:val="%8."/>
+      <w:lvlJc w:val="left"/>
+      <w:pPr>
+        <w:ind w:left="5760" w:hanging="360"/>
+      </w:pPr>
+    </w:lvl>
+    <w:lvl w:ilvl="8" w:tplc="0409001B" w:tentative="1">
+      <w:start w:val="1"/>
+      <w:numFmt w:val="lowerRoman"/>
+      <w:lvlText w:val="%9."/>
+      <w:lvlJc w:val="right"/>
+      <w:pPr>
+        <w:ind w:left="6480" w:hanging="180"/>
+      </w:pPr>
+    </w:lvl>
+  </w:abstractNum>
   <w:num w:numId="1">
-    <w:abstractNumId w:val="19"/>
+    <w:abstractNumId w:val="23"/>
   </w:num>
   <w:num w:numId="2">
+    <w:abstractNumId w:val="7"/>
+  </w:num>
+  <w:num w:numId="3">
+    <w:abstractNumId w:val="8"/>
+  </w:num>
+  <w:num w:numId="4">
+    <w:abstractNumId w:val="27"/>
+  </w:num>
+  <w:num w:numId="5">
     <w:abstractNumId w:val="6"/>
   </w:num>
-  <w:num w:numId="3">
-    <w:abstractNumId w:val="7"/>
-  </w:num>
-  <w:num w:numId="4">
-    <w:abstractNumId w:val="23"/>
-  </w:num>
-  <w:num w:numId="5">
-    <w:abstractNumId w:val="5"/>
-  </w:num>
   <w:num w:numId="6">
-    <w:abstractNumId w:val="16"/>
+    <w:abstractNumId w:val="20"/>
   </w:num>
   <w:num w:numId="7">
-    <w:abstractNumId w:val="25"/>
+    <w:abstractNumId w:val="29"/>
   </w:num>
   <w:num w:numId="8">
-    <w:abstractNumId w:val="18"/>
+    <w:abstractNumId w:val="22"/>
   </w:num>
   <w:num w:numId="9">
+    <w:abstractNumId w:val="11"/>
+  </w:num>
+  <w:num w:numId="10">
     <w:abstractNumId w:val="10"/>
   </w:num>
-  <w:num w:numId="10">
-    <w:abstractNumId w:val="9"/>
-  </w:num>
   <w:num w:numId="11">
-    <w:abstractNumId w:val="11"/>
+    <w:abstractNumId w:val="13"/>
   </w:num>
   <w:num w:numId="12">
-    <w:abstractNumId w:val="22"/>
+    <w:abstractNumId w:val="26"/>
   </w:num>
   <w:num w:numId="13">
     <w:abstractNumId w:val="1"/>
   </w:num>
   <w:num w:numId="14">
+    <w:abstractNumId w:val="18"/>
+  </w:num>
+  <w:num w:numId="15">
+    <w:abstractNumId w:val="25"/>
+  </w:num>
+  <w:num w:numId="16">
     <w:abstractNumId w:val="15"/>
   </w:num>
-  <w:num w:numId="15">
-    <w:abstractNumId w:val="21"/>
-  </w:num>
-  <w:num w:numId="16">
-    <w:abstractNumId w:val="13"/>
-  </w:num>
   <w:num w:numId="17">
-    <w:abstractNumId w:val="14"/>
+    <w:abstractNumId w:val="17"/>
   </w:num>
   <w:num w:numId="18">
     <w:abstractNumId w:val="3"/>
   </w:num>
   <w:num w:numId="19">
-    <w:abstractNumId w:val="8"/>
+    <w:abstractNumId w:val="9"/>
   </w:num>
   <w:num w:numId="20">
     <w:abstractNumId w:val="2"/>
@@ -18838,19 +20598,34 @@
     <w:abstractNumId w:val="0"/>
   </w:num>
   <w:num w:numId="22">
+    <w:abstractNumId w:val="14"/>
+  </w:num>
+  <w:num w:numId="23">
+    <w:abstractNumId w:val="28"/>
+  </w:num>
+  <w:num w:numId="24">
+    <w:abstractNumId w:val="21"/>
+  </w:num>
+  <w:num w:numId="25">
+    <w:abstractNumId w:val="24"/>
+  </w:num>
+  <w:num w:numId="26">
+    <w:abstractNumId w:val="5"/>
+  </w:num>
+  <w:num w:numId="27">
+    <w:abstractNumId w:val="4"/>
+  </w:num>
+  <w:num w:numId="28">
     <w:abstractNumId w:val="12"/>
   </w:num>
-  <w:num w:numId="23">
-    <w:abstractNumId w:val="24"/>
+  <w:num w:numId="29">
+    <w:abstractNumId w:val="19"/>
   </w:num>
-  <w:num w:numId="24">
-    <w:abstractNumId w:val="17"/>
+  <w:num w:numId="30">
+    <w:abstractNumId w:val="30"/>
   </w:num>
-  <w:num w:numId="25">
-    <w:abstractNumId w:val="20"/>
-  </w:num>
-  <w:num w:numId="26">
-    <w:abstractNumId w:val="4"/>
+  <w:num w:numId="31">
+    <w:abstractNumId w:val="16"/>
   </w:num>
 </w:numbering>
 </file>
@@ -20421,7 +22196,7 @@
 </file>
 
 <file path=customXml/itemProps1.xml><?xml version="1.0" encoding="utf-8"?>
-<ds:datastoreItem xmlns:ds="http://schemas.openxmlformats.org/officeDocument/2006/customXml" ds:itemID="{37AE88B9-D2E6-4D11-B5AD-C6C81765D200}">
+<ds:datastoreItem xmlns:ds="http://schemas.openxmlformats.org/officeDocument/2006/customXml" ds:itemID="{294B70C7-6F0E-494F-A8D1-5A0EA969B748}">
   <ds:schemaRefs>
     <ds:schemaRef ds:uri="http://schemas.openxmlformats.org/officeDocument/2006/bibliography"/>
   </ds:schemaRefs>

</xml_diff>